<commit_message>
selecionando elementos - 2
</commit_message>
<xml_diff>
--- a/jquery.docx
+++ b/jquery.docx
@@ -581,32 +581,2027 @@
       <w:r>
         <w:t xml:space="preserve"> &gt; </w:t>
       </w:r>
+      <w:r>
+        <w:t>Co</w:t>
+      </w:r>
+      <w:r>
+        <w:t xml:space="preserve">pia na </w:t>
+      </w:r>
       <w:proofErr w:type="spellStart"/>
       <w:r>
-        <w:t>copia</w:t>
+        <w:t>tag</w:t>
       </w:r>
       <w:proofErr w:type="spellEnd"/>
       <w:r>
-        <w:t xml:space="preserve"> na </w:t>
+        <w:t xml:space="preserve"> script</w:t>
+      </w:r>
+    </w:p>
+    <w:p>
+      <w:pPr>
+        <w:jc w:val="both"/>
+      </w:pPr>
+    </w:p>
+    <w:p>
+      <w:pPr>
+        <w:jc w:val="both"/>
+        <w:rPr>
+          <w:rFonts w:ascii="Arial" w:hAnsi="Arial" w:cs="Arial"/>
+          <w:b/>
+          <w:bCs/>
+          <w:sz w:val="24"/>
+          <w:szCs w:val="24"/>
+        </w:rPr>
+      </w:pPr>
+      <w:r>
+        <w:rPr>
+          <w:rFonts w:ascii="Arial" w:hAnsi="Arial" w:cs="Arial"/>
+          <w:b/>
+          <w:bCs/>
+          <w:sz w:val="24"/>
+          <w:szCs w:val="24"/>
+        </w:rPr>
+        <w:t>Seletores – Selecionando elementos HTML parte 1</w:t>
+      </w:r>
+    </w:p>
+    <w:p>
+      <w:pPr>
+        <w:jc w:val="both"/>
+        <w:rPr>
+          <w:rFonts w:ascii="Arial" w:hAnsi="Arial" w:cs="Arial"/>
+          <w:sz w:val="24"/>
+          <w:szCs w:val="24"/>
+        </w:rPr>
+      </w:pPr>
+      <w:r>
+        <w:rPr>
+          <w:rFonts w:ascii="Arial" w:hAnsi="Arial" w:cs="Arial"/>
+          <w:sz w:val="24"/>
+          <w:szCs w:val="24"/>
+        </w:rPr>
+        <w:t>Dependendo do objetivo para modificar elemento, eles precisam ser selecionados.</w:t>
+      </w:r>
+    </w:p>
+    <w:p>
+      <w:pPr>
+        <w:jc w:val="both"/>
+        <w:rPr>
+          <w:rFonts w:ascii="Arial" w:hAnsi="Arial" w:cs="Arial"/>
+          <w:sz w:val="24"/>
+          <w:szCs w:val="24"/>
+        </w:rPr>
+      </w:pPr>
+    </w:p>
+    <w:p>
+      <w:pPr>
+        <w:jc w:val="both"/>
+        <w:rPr>
+          <w:rFonts w:ascii="Arial" w:hAnsi="Arial" w:cs="Arial"/>
+          <w:b/>
+          <w:bCs/>
+          <w:sz w:val="24"/>
+          <w:szCs w:val="24"/>
+        </w:rPr>
+      </w:pPr>
+      <w:r>
+        <w:rPr>
+          <w:rFonts w:ascii="Arial" w:hAnsi="Arial" w:cs="Arial"/>
+          <w:sz w:val="24"/>
+          <w:szCs w:val="24"/>
+        </w:rPr>
+        <w:t xml:space="preserve">Selecionando elementos por </w:t>
       </w:r>
       <w:proofErr w:type="spellStart"/>
       <w:r>
+        <w:rPr>
+          <w:rFonts w:ascii="Arial" w:hAnsi="Arial" w:cs="Arial"/>
+          <w:sz w:val="24"/>
+          <w:szCs w:val="24"/>
+        </w:rPr>
         <w:t>tag</w:t>
       </w:r>
       <w:proofErr w:type="spellEnd"/>
       <w:r>
-        <w:t xml:space="preserve"> script</w:t>
-      </w:r>
-    </w:p>
-    <w:p>
-      <w:pPr>
-        <w:jc w:val="both"/>
-      </w:pPr>
-    </w:p>
-    <w:p>
-      <w:pPr>
-        <w:jc w:val="both"/>
-      </w:pPr>
+        <w:rPr>
+          <w:rFonts w:ascii="Arial" w:hAnsi="Arial" w:cs="Arial"/>
+          <w:sz w:val="24"/>
+          <w:szCs w:val="24"/>
+        </w:rPr>
+        <w:t xml:space="preserve"> -</w:t>
+      </w:r>
+      <w:r>
+        <w:rPr>
+          <w:rFonts w:ascii="Arial" w:hAnsi="Arial" w:cs="Arial"/>
+          <w:sz w:val="24"/>
+          <w:szCs w:val="24"/>
+        </w:rPr>
+        <w:t xml:space="preserve"> </w:t>
+      </w:r>
+      <w:r>
+        <w:rPr>
+          <w:rFonts w:ascii="Arial" w:hAnsi="Arial" w:cs="Arial"/>
+          <w:b/>
+          <w:bCs/>
+          <w:sz w:val="24"/>
+          <w:szCs w:val="24"/>
+        </w:rPr>
+        <w:t>$(</w:t>
+      </w:r>
+      <w:proofErr w:type="spellStart"/>
+      <w:r>
+        <w:rPr>
+          <w:rFonts w:ascii="Arial" w:hAnsi="Arial" w:cs="Arial"/>
+          <w:b/>
+          <w:bCs/>
+          <w:sz w:val="24"/>
+          <w:szCs w:val="24"/>
+        </w:rPr>
+        <w:t>tag</w:t>
+      </w:r>
+      <w:proofErr w:type="spellEnd"/>
+      <w:r>
+        <w:rPr>
+          <w:rFonts w:ascii="Arial" w:hAnsi="Arial" w:cs="Arial"/>
+          <w:b/>
+          <w:bCs/>
+          <w:sz w:val="24"/>
+          <w:szCs w:val="24"/>
+        </w:rPr>
+        <w:t>)</w:t>
+      </w:r>
+    </w:p>
+    <w:p>
+      <w:pPr>
+        <w:jc w:val="both"/>
+        <w:rPr>
+          <w:rFonts w:ascii="Arial" w:hAnsi="Arial" w:cs="Arial"/>
+          <w:b/>
+          <w:bCs/>
+          <w:sz w:val="24"/>
+          <w:szCs w:val="24"/>
+        </w:rPr>
+      </w:pPr>
+      <w:r>
+        <w:rPr>
+          <w:rFonts w:ascii="Arial" w:hAnsi="Arial" w:cs="Arial"/>
+          <w:sz w:val="24"/>
+          <w:szCs w:val="24"/>
+        </w:rPr>
+        <w:tab/>
+        <w:t>//</w:t>
+      </w:r>
+      <w:r>
+        <w:rPr>
+          <w:rFonts w:ascii="Arial" w:hAnsi="Arial" w:cs="Arial"/>
+          <w:sz w:val="24"/>
+          <w:szCs w:val="24"/>
+        </w:rPr>
+        <w:tab/>
+      </w:r>
+      <w:r>
+        <w:rPr>
+          <w:rFonts w:ascii="Arial" w:hAnsi="Arial" w:cs="Arial"/>
+          <w:sz w:val="24"/>
+          <w:szCs w:val="24"/>
+        </w:rPr>
+        <w:tab/>
+        <w:t>//</w:t>
+      </w:r>
+      <w:r>
+        <w:rPr>
+          <w:rFonts w:ascii="Arial" w:hAnsi="Arial" w:cs="Arial"/>
+          <w:sz w:val="24"/>
+          <w:szCs w:val="24"/>
+        </w:rPr>
+        <w:tab/>
+        <w:t>/</w:t>
+      </w:r>
+      <w:proofErr w:type="gramStart"/>
+      <w:r>
+        <w:rPr>
+          <w:rFonts w:ascii="Arial" w:hAnsi="Arial" w:cs="Arial"/>
+          <w:sz w:val="24"/>
+          <w:szCs w:val="24"/>
+        </w:rPr>
+        <w:t>/  classe</w:t>
+      </w:r>
+      <w:proofErr w:type="gramEnd"/>
+      <w:r>
+        <w:rPr>
+          <w:rFonts w:ascii="Arial" w:hAnsi="Arial" w:cs="Arial"/>
+          <w:sz w:val="24"/>
+          <w:szCs w:val="24"/>
+        </w:rPr>
+        <w:t xml:space="preserve"> - </w:t>
+      </w:r>
+      <w:r>
+        <w:rPr>
+          <w:rFonts w:ascii="Arial" w:hAnsi="Arial" w:cs="Arial"/>
+          <w:b/>
+          <w:bCs/>
+          <w:sz w:val="24"/>
+          <w:szCs w:val="24"/>
+        </w:rPr>
+        <w:t>$(.classe)</w:t>
+      </w:r>
+    </w:p>
+    <w:p>
+      <w:pPr>
+        <w:jc w:val="both"/>
+        <w:rPr>
+          <w:rFonts w:ascii="Arial" w:hAnsi="Arial" w:cs="Arial"/>
+          <w:b/>
+          <w:bCs/>
+          <w:sz w:val="24"/>
+          <w:szCs w:val="24"/>
+        </w:rPr>
+      </w:pPr>
+      <w:r>
+        <w:rPr>
+          <w:rFonts w:ascii="Arial" w:hAnsi="Arial" w:cs="Arial"/>
+          <w:sz w:val="24"/>
+          <w:szCs w:val="24"/>
+        </w:rPr>
+        <w:tab/>
+        <w:t>//</w:t>
+      </w:r>
+      <w:r>
+        <w:rPr>
+          <w:rFonts w:ascii="Arial" w:hAnsi="Arial" w:cs="Arial"/>
+          <w:sz w:val="24"/>
+          <w:szCs w:val="24"/>
+        </w:rPr>
+        <w:tab/>
+      </w:r>
+      <w:r>
+        <w:rPr>
+          <w:rFonts w:ascii="Arial" w:hAnsi="Arial" w:cs="Arial"/>
+          <w:sz w:val="24"/>
+          <w:szCs w:val="24"/>
+        </w:rPr>
+        <w:tab/>
+        <w:t>//</w:t>
+      </w:r>
+      <w:r>
+        <w:rPr>
+          <w:rFonts w:ascii="Arial" w:hAnsi="Arial" w:cs="Arial"/>
+          <w:sz w:val="24"/>
+          <w:szCs w:val="24"/>
+        </w:rPr>
+        <w:tab/>
+        <w:t>/</w:t>
+      </w:r>
+      <w:proofErr w:type="gramStart"/>
+      <w:r>
+        <w:rPr>
+          <w:rFonts w:ascii="Arial" w:hAnsi="Arial" w:cs="Arial"/>
+          <w:sz w:val="24"/>
+          <w:szCs w:val="24"/>
+        </w:rPr>
+        <w:t xml:space="preserve">/  </w:t>
+      </w:r>
+      <w:r>
+        <w:rPr>
+          <w:rFonts w:ascii="Arial" w:hAnsi="Arial" w:cs="Arial"/>
+          <w:sz w:val="24"/>
+          <w:szCs w:val="24"/>
+        </w:rPr>
+        <w:t>id</w:t>
+      </w:r>
+      <w:proofErr w:type="gramEnd"/>
+      <w:r>
+        <w:rPr>
+          <w:rFonts w:ascii="Arial" w:hAnsi="Arial" w:cs="Arial"/>
+          <w:sz w:val="24"/>
+          <w:szCs w:val="24"/>
+        </w:rPr>
+        <w:t xml:space="preserve"> -</w:t>
+      </w:r>
+      <w:r>
+        <w:rPr>
+          <w:rFonts w:ascii="Arial" w:hAnsi="Arial" w:cs="Arial"/>
+          <w:sz w:val="24"/>
+          <w:szCs w:val="24"/>
+        </w:rPr>
+        <w:t xml:space="preserve"> </w:t>
+      </w:r>
+      <w:r>
+        <w:rPr>
+          <w:rFonts w:ascii="Arial" w:hAnsi="Arial" w:cs="Arial"/>
+          <w:b/>
+          <w:bCs/>
+          <w:sz w:val="24"/>
+          <w:szCs w:val="24"/>
+        </w:rPr>
+        <w:t>$(#id)</w:t>
+      </w:r>
+    </w:p>
+    <w:p>
+      <w:pPr>
+        <w:jc w:val="both"/>
+        <w:rPr>
+          <w:rFonts w:ascii="Arial" w:hAnsi="Arial" w:cs="Arial"/>
+          <w:sz w:val="24"/>
+          <w:szCs w:val="24"/>
+        </w:rPr>
+      </w:pPr>
+    </w:p>
+    <w:p>
+      <w:pPr>
+        <w:jc w:val="both"/>
+        <w:rPr>
+          <w:rFonts w:ascii="Arial" w:hAnsi="Arial" w:cs="Arial"/>
+          <w:sz w:val="24"/>
+          <w:szCs w:val="24"/>
+        </w:rPr>
+      </w:pPr>
+    </w:p>
+    <w:p>
+      <w:pPr>
+        <w:jc w:val="both"/>
+        <w:rPr>
+          <w:rFonts w:ascii="Arial" w:hAnsi="Arial" w:cs="Arial"/>
+          <w:sz w:val="24"/>
+          <w:szCs w:val="24"/>
+        </w:rPr>
+      </w:pPr>
+      <w:r>
+        <w:rPr>
+          <w:rFonts w:ascii="Arial" w:hAnsi="Arial" w:cs="Arial"/>
+          <w:b/>
+          <w:bCs/>
+          <w:sz w:val="24"/>
+          <w:szCs w:val="24"/>
+        </w:rPr>
+        <w:lastRenderedPageBreak/>
+        <w:t xml:space="preserve">$ </w:t>
+      </w:r>
+      <w:r>
+        <w:rPr>
+          <w:rFonts w:ascii="Arial" w:hAnsi="Arial" w:cs="Arial"/>
+          <w:sz w:val="24"/>
+          <w:szCs w:val="24"/>
+        </w:rPr>
+        <w:t>- permite selecionar elementos;</w:t>
+      </w:r>
+    </w:p>
+    <w:p>
+      <w:pPr>
+        <w:jc w:val="both"/>
+        <w:rPr>
+          <w:rFonts w:ascii="Arial" w:hAnsi="Arial" w:cs="Arial"/>
+          <w:sz w:val="24"/>
+          <w:szCs w:val="24"/>
+        </w:rPr>
+      </w:pPr>
+      <w:r>
+        <w:rPr>
+          <w:rFonts w:ascii="Arial" w:hAnsi="Arial" w:cs="Arial"/>
+          <w:sz w:val="24"/>
+          <w:szCs w:val="24"/>
+        </w:rPr>
+        <w:t xml:space="preserve">   - </w:t>
+      </w:r>
+      <w:proofErr w:type="gramStart"/>
+      <w:r>
+        <w:rPr>
+          <w:rFonts w:ascii="Arial" w:hAnsi="Arial" w:cs="Arial"/>
+          <w:sz w:val="24"/>
+          <w:szCs w:val="24"/>
+        </w:rPr>
+        <w:t>permite</w:t>
+      </w:r>
+      <w:proofErr w:type="gramEnd"/>
+      <w:r>
+        <w:rPr>
+          <w:rFonts w:ascii="Arial" w:hAnsi="Arial" w:cs="Arial"/>
+          <w:sz w:val="24"/>
+          <w:szCs w:val="24"/>
+        </w:rPr>
+        <w:t xml:space="preserve"> executar ações da biblioteca </w:t>
+      </w:r>
+      <w:proofErr w:type="spellStart"/>
+      <w:r>
+        <w:rPr>
+          <w:rFonts w:ascii="Arial" w:hAnsi="Arial" w:cs="Arial"/>
+          <w:sz w:val="24"/>
+          <w:szCs w:val="24"/>
+        </w:rPr>
+        <w:t>jQuery</w:t>
+      </w:r>
+      <w:proofErr w:type="spellEnd"/>
+      <w:r>
+        <w:rPr>
+          <w:rFonts w:ascii="Arial" w:hAnsi="Arial" w:cs="Arial"/>
+          <w:sz w:val="24"/>
+          <w:szCs w:val="24"/>
+        </w:rPr>
+        <w:t>;</w:t>
+      </w:r>
+    </w:p>
+    <w:p>
+      <w:pPr>
+        <w:jc w:val="both"/>
+        <w:rPr>
+          <w:rFonts w:ascii="Arial" w:hAnsi="Arial" w:cs="Arial"/>
+          <w:sz w:val="24"/>
+          <w:szCs w:val="24"/>
+        </w:rPr>
+      </w:pPr>
+      <w:r>
+        <w:rPr>
+          <w:rFonts w:ascii="Arial" w:hAnsi="Arial" w:cs="Arial"/>
+          <w:sz w:val="24"/>
+          <w:szCs w:val="24"/>
+        </w:rPr>
+        <w:t xml:space="preserve">   - </w:t>
+      </w:r>
+      <w:proofErr w:type="gramStart"/>
+      <w:r>
+        <w:rPr>
+          <w:rFonts w:ascii="Arial" w:hAnsi="Arial" w:cs="Arial"/>
+          <w:sz w:val="24"/>
+          <w:szCs w:val="24"/>
+        </w:rPr>
+        <w:t>permite</w:t>
+      </w:r>
+      <w:proofErr w:type="gramEnd"/>
+      <w:r>
+        <w:rPr>
+          <w:rFonts w:ascii="Arial" w:hAnsi="Arial" w:cs="Arial"/>
+          <w:sz w:val="24"/>
+          <w:szCs w:val="24"/>
+        </w:rPr>
+        <w:t xml:space="preserve"> o acesso aos recursos </w:t>
+      </w:r>
+      <w:r>
+        <w:rPr>
+          <w:rFonts w:ascii="Arial" w:hAnsi="Arial" w:cs="Arial"/>
+          <w:sz w:val="24"/>
+          <w:szCs w:val="24"/>
+        </w:rPr>
+        <w:t xml:space="preserve">da biblioteca </w:t>
+      </w:r>
+      <w:proofErr w:type="spellStart"/>
+      <w:r>
+        <w:rPr>
+          <w:rFonts w:ascii="Arial" w:hAnsi="Arial" w:cs="Arial"/>
+          <w:sz w:val="24"/>
+          <w:szCs w:val="24"/>
+        </w:rPr>
+        <w:t>jQuery</w:t>
+      </w:r>
+      <w:proofErr w:type="spellEnd"/>
+      <w:r>
+        <w:rPr>
+          <w:rFonts w:ascii="Arial" w:hAnsi="Arial" w:cs="Arial"/>
+          <w:sz w:val="24"/>
+          <w:szCs w:val="24"/>
+        </w:rPr>
+        <w:t>.</w:t>
+      </w:r>
+    </w:p>
+    <w:p>
+      <w:pPr>
+        <w:jc w:val="both"/>
+        <w:rPr>
+          <w:rFonts w:ascii="Arial" w:hAnsi="Arial" w:cs="Arial"/>
+          <w:sz w:val="24"/>
+          <w:szCs w:val="24"/>
+        </w:rPr>
+      </w:pPr>
+    </w:p>
+    <w:p>
+      <w:pPr>
+        <w:jc w:val="both"/>
+        <w:rPr>
+          <w:rFonts w:ascii="Arial" w:hAnsi="Arial" w:cs="Arial"/>
+          <w:b/>
+          <w:bCs/>
+          <w:sz w:val="24"/>
+          <w:szCs w:val="24"/>
+        </w:rPr>
+      </w:pPr>
+      <w:r>
+        <w:rPr>
+          <w:rFonts w:ascii="Arial" w:hAnsi="Arial" w:cs="Arial"/>
+          <w:b/>
+          <w:bCs/>
+          <w:sz w:val="24"/>
+          <w:szCs w:val="24"/>
+        </w:rPr>
+        <w:t xml:space="preserve">Seletores – Selecionando elementos HTML parte </w:t>
+      </w:r>
+      <w:r>
+        <w:rPr>
+          <w:rFonts w:ascii="Arial" w:hAnsi="Arial" w:cs="Arial"/>
+          <w:b/>
+          <w:bCs/>
+          <w:sz w:val="24"/>
+          <w:szCs w:val="24"/>
+        </w:rPr>
+        <w:t>2</w:t>
+      </w:r>
+    </w:p>
+    <w:p>
+      <w:pPr>
+        <w:jc w:val="both"/>
+        <w:rPr>
+          <w:rFonts w:ascii="Arial" w:hAnsi="Arial" w:cs="Arial"/>
+          <w:sz w:val="24"/>
+          <w:szCs w:val="24"/>
+        </w:rPr>
+      </w:pPr>
+      <w:r>
+        <w:rPr>
+          <w:rFonts w:ascii="Arial" w:hAnsi="Arial" w:cs="Arial"/>
+          <w:sz w:val="24"/>
+          <w:szCs w:val="24"/>
+        </w:rPr>
+        <w:t>Praticando a seleção de elementos de um modo um pouco mais avançado.</w:t>
+      </w:r>
+    </w:p>
+    <w:p>
+      <w:pPr>
+        <w:jc w:val="both"/>
+        <w:rPr>
+          <w:rFonts w:ascii="Arial" w:hAnsi="Arial" w:cs="Arial"/>
+          <w:sz w:val="24"/>
+          <w:szCs w:val="24"/>
+        </w:rPr>
+      </w:pPr>
+    </w:p>
+    <w:p>
+      <w:pPr>
+        <w:jc w:val="both"/>
+        <w:rPr>
+          <w:rFonts w:ascii="Arial" w:hAnsi="Arial" w:cs="Arial"/>
+          <w:sz w:val="24"/>
+          <w:szCs w:val="24"/>
+        </w:rPr>
+      </w:pPr>
+      <w:r>
+        <w:rPr>
+          <w:rFonts w:ascii="Arial" w:hAnsi="Arial" w:cs="Arial"/>
+          <w:b/>
+          <w:bCs/>
+          <w:sz w:val="24"/>
+          <w:szCs w:val="24"/>
+        </w:rPr>
+        <w:t xml:space="preserve">- </w:t>
+      </w:r>
+      <w:r>
+        <w:rPr>
+          <w:rFonts w:ascii="Arial" w:hAnsi="Arial" w:cs="Arial"/>
+          <w:sz w:val="24"/>
+          <w:szCs w:val="24"/>
+        </w:rPr>
+        <w:t xml:space="preserve">Combinação de seletores do </w:t>
+      </w:r>
+      <w:proofErr w:type="spellStart"/>
+      <w:r>
+        <w:rPr>
+          <w:rFonts w:ascii="Arial" w:hAnsi="Arial" w:cs="Arial"/>
+          <w:sz w:val="24"/>
+          <w:szCs w:val="24"/>
+        </w:rPr>
+        <w:t>jQuery</w:t>
+      </w:r>
+      <w:proofErr w:type="spellEnd"/>
+      <w:r>
+        <w:rPr>
+          <w:rFonts w:ascii="Arial" w:hAnsi="Arial" w:cs="Arial"/>
+          <w:sz w:val="24"/>
+          <w:szCs w:val="24"/>
+        </w:rPr>
+        <w:t>;</w:t>
+      </w:r>
+    </w:p>
+    <w:p>
+      <w:pPr>
+        <w:jc w:val="both"/>
+        <w:rPr>
+          <w:rFonts w:ascii="Arial" w:hAnsi="Arial" w:cs="Arial"/>
+          <w:sz w:val="24"/>
+          <w:szCs w:val="24"/>
+        </w:rPr>
+      </w:pPr>
+      <w:r>
+        <w:rPr>
+          <w:rFonts w:ascii="Arial" w:hAnsi="Arial" w:cs="Arial"/>
+          <w:b/>
+          <w:bCs/>
+          <w:sz w:val="24"/>
+          <w:szCs w:val="24"/>
+        </w:rPr>
+        <w:t xml:space="preserve">- </w:t>
+      </w:r>
+      <w:r>
+        <w:rPr>
+          <w:rFonts w:ascii="Arial" w:hAnsi="Arial" w:cs="Arial"/>
+          <w:sz w:val="24"/>
+          <w:szCs w:val="24"/>
+        </w:rPr>
+        <w:t xml:space="preserve">Como atuar sobre o </w:t>
+      </w:r>
+      <w:proofErr w:type="spellStart"/>
+      <w:r>
+        <w:rPr>
+          <w:rFonts w:ascii="Arial" w:hAnsi="Arial" w:cs="Arial"/>
+          <w:sz w:val="24"/>
+          <w:szCs w:val="24"/>
+        </w:rPr>
+        <w:t>array</w:t>
+      </w:r>
+      <w:proofErr w:type="spellEnd"/>
+      <w:r>
+        <w:rPr>
+          <w:rFonts w:ascii="Arial" w:hAnsi="Arial" w:cs="Arial"/>
+          <w:sz w:val="24"/>
+          <w:szCs w:val="24"/>
+        </w:rPr>
+        <w:t xml:space="preserve"> de retorno da seleção de elemento.</w:t>
+      </w:r>
+    </w:p>
+    <w:p>
+      <w:pPr>
+        <w:jc w:val="both"/>
+        <w:rPr>
+          <w:rFonts w:ascii="Arial" w:hAnsi="Arial" w:cs="Arial"/>
+          <w:sz w:val="24"/>
+          <w:szCs w:val="24"/>
+        </w:rPr>
+      </w:pPr>
+    </w:p>
+    <w:p>
+      <w:pPr>
+        <w:shd w:val="clear" w:color="auto" w:fill="1F1F1F"/>
+        <w:spacing w:after="0" w:line="285" w:lineRule="atLeast"/>
+        <w:rPr>
+          <w:rFonts w:ascii="Aptos Display" w:eastAsia="Times New Roman" w:hAnsi="Aptos Display" w:cs="Times New Roman"/>
+          <w:color w:val="6A9955"/>
+          <w:kern w:val="0"/>
+          <w:sz w:val="16"/>
+          <w:szCs w:val="16"/>
+          <w:lang w:eastAsia="pt-BR"/>
+          <w14:ligatures w14:val="none"/>
+        </w:rPr>
+      </w:pPr>
+      <w:r>
+        <w:rPr>
+          <w:rFonts w:ascii="Aptos Display" w:eastAsia="Times New Roman" w:hAnsi="Aptos Display" w:cs="Times New Roman"/>
+          <w:color w:val="D4D4D4"/>
+          <w:kern w:val="0"/>
+          <w:sz w:val="16"/>
+          <w:szCs w:val="16"/>
+          <w:lang w:eastAsia="pt-BR"/>
+          <w14:ligatures w14:val="none"/>
+        </w:rPr>
+        <w:t xml:space="preserve">  </w:t>
+      </w:r>
+      <w:r>
+        <w:rPr>
+          <w:rFonts w:ascii="Aptos Display" w:eastAsia="Times New Roman" w:hAnsi="Aptos Display" w:cs="Times New Roman"/>
+          <w:color w:val="6A9955"/>
+          <w:kern w:val="0"/>
+          <w:sz w:val="16"/>
+          <w:szCs w:val="16"/>
+          <w:lang w:eastAsia="pt-BR"/>
+          <w14:ligatures w14:val="none"/>
+        </w:rPr>
+        <w:t xml:space="preserve">//selecionar elementos por classe de </w:t>
+      </w:r>
+      <w:proofErr w:type="spellStart"/>
+      <w:r>
+        <w:rPr>
+          <w:rFonts w:ascii="Aptos Display" w:eastAsia="Times New Roman" w:hAnsi="Aptos Display" w:cs="Times New Roman"/>
+          <w:color w:val="6A9955"/>
+          <w:kern w:val="0"/>
+          <w:sz w:val="16"/>
+          <w:szCs w:val="16"/>
+          <w:lang w:eastAsia="pt-BR"/>
+          <w14:ligatures w14:val="none"/>
+        </w:rPr>
+        <w:t>tag</w:t>
+      </w:r>
+      <w:proofErr w:type="spellEnd"/>
+      <w:r>
+        <w:rPr>
+          <w:rFonts w:ascii="Aptos Display" w:eastAsia="Times New Roman" w:hAnsi="Aptos Display" w:cs="Times New Roman"/>
+          <w:color w:val="6A9955"/>
+          <w:kern w:val="0"/>
+          <w:sz w:val="16"/>
+          <w:szCs w:val="16"/>
+          <w:lang w:eastAsia="pt-BR"/>
+          <w14:ligatures w14:val="none"/>
+        </w:rPr>
+        <w:t xml:space="preserve"> específica</w:t>
+      </w:r>
+    </w:p>
+    <w:p>
+      <w:pPr>
+        <w:shd w:val="clear" w:color="auto" w:fill="1F1F1F"/>
+        <w:spacing w:after="0" w:line="285" w:lineRule="atLeast"/>
+        <w:rPr>
+          <w:rFonts w:ascii="Aptos Display" w:eastAsia="Times New Roman" w:hAnsi="Aptos Display" w:cs="Times New Roman"/>
+          <w:color w:val="CCCCCC"/>
+          <w:kern w:val="0"/>
+          <w:sz w:val="16"/>
+          <w:szCs w:val="16"/>
+          <w:lang w:eastAsia="pt-BR"/>
+          <w14:ligatures w14:val="none"/>
+        </w:rPr>
+      </w:pPr>
+      <w:r>
+        <w:rPr>
+          <w:rFonts w:ascii="Aptos Display" w:eastAsia="Times New Roman" w:hAnsi="Aptos Display" w:cs="Times New Roman"/>
+          <w:color w:val="D4D4D4"/>
+          <w:kern w:val="0"/>
+          <w:sz w:val="16"/>
+          <w:szCs w:val="16"/>
+          <w:lang w:eastAsia="pt-BR"/>
+          <w14:ligatures w14:val="none"/>
+        </w:rPr>
+        <w:t xml:space="preserve">      </w:t>
+      </w:r>
+      <w:r>
+        <w:rPr>
+          <w:rFonts w:ascii="Aptos Display" w:eastAsia="Times New Roman" w:hAnsi="Aptos Display" w:cs="Times New Roman"/>
+          <w:color w:val="9CDCFE"/>
+          <w:kern w:val="0"/>
+          <w:sz w:val="16"/>
+          <w:szCs w:val="16"/>
+          <w:lang w:eastAsia="pt-BR"/>
+          <w14:ligatures w14:val="none"/>
+        </w:rPr>
+        <w:t>console</w:t>
+      </w:r>
+      <w:r>
+        <w:rPr>
+          <w:rFonts w:ascii="Aptos Display" w:eastAsia="Times New Roman" w:hAnsi="Aptos Display" w:cs="Times New Roman"/>
+          <w:color w:val="D4D4D4"/>
+          <w:kern w:val="0"/>
+          <w:sz w:val="16"/>
+          <w:szCs w:val="16"/>
+          <w:lang w:eastAsia="pt-BR"/>
+          <w14:ligatures w14:val="none"/>
+        </w:rPr>
+        <w:t>.</w:t>
+      </w:r>
+      <w:r>
+        <w:rPr>
+          <w:rFonts w:ascii="Aptos Display" w:eastAsia="Times New Roman" w:hAnsi="Aptos Display" w:cs="Times New Roman"/>
+          <w:color w:val="DCDCAA"/>
+          <w:kern w:val="0"/>
+          <w:sz w:val="16"/>
+          <w:szCs w:val="16"/>
+          <w:lang w:eastAsia="pt-BR"/>
+          <w14:ligatures w14:val="none"/>
+        </w:rPr>
+        <w:t>log</w:t>
+      </w:r>
+      <w:r>
+        <w:rPr>
+          <w:rFonts w:ascii="Aptos Display" w:eastAsia="Times New Roman" w:hAnsi="Aptos Display" w:cs="Times New Roman"/>
+          <w:color w:val="D4D4D4"/>
+          <w:kern w:val="0"/>
+          <w:sz w:val="16"/>
+          <w:szCs w:val="16"/>
+          <w:lang w:eastAsia="pt-BR"/>
+          <w14:ligatures w14:val="none"/>
+        </w:rPr>
+        <w:t>(</w:t>
+      </w:r>
+      <w:r>
+        <w:rPr>
+          <w:rFonts w:ascii="Aptos Display" w:eastAsia="Times New Roman" w:hAnsi="Aptos Display" w:cs="Times New Roman"/>
+          <w:color w:val="DCDCAA"/>
+          <w:kern w:val="0"/>
+          <w:sz w:val="16"/>
+          <w:szCs w:val="16"/>
+          <w:lang w:eastAsia="pt-BR"/>
+          <w14:ligatures w14:val="none"/>
+        </w:rPr>
+        <w:t>$</w:t>
+      </w:r>
+      <w:r>
+        <w:rPr>
+          <w:rFonts w:ascii="Aptos Display" w:eastAsia="Times New Roman" w:hAnsi="Aptos Display" w:cs="Times New Roman"/>
+          <w:color w:val="D4D4D4"/>
+          <w:kern w:val="0"/>
+          <w:sz w:val="16"/>
+          <w:szCs w:val="16"/>
+          <w:lang w:eastAsia="pt-BR"/>
+          <w14:ligatures w14:val="none"/>
+        </w:rPr>
+        <w:t>(</w:t>
+      </w:r>
+      <w:r>
+        <w:rPr>
+          <w:rFonts w:ascii="Aptos Display" w:eastAsia="Times New Roman" w:hAnsi="Aptos Display" w:cs="Times New Roman"/>
+          <w:color w:val="CE9178"/>
+          <w:kern w:val="0"/>
+          <w:sz w:val="16"/>
+          <w:szCs w:val="16"/>
+          <w:lang w:eastAsia="pt-BR"/>
+          <w14:ligatures w14:val="none"/>
+        </w:rPr>
+        <w:t>"</w:t>
+      </w:r>
+      <w:proofErr w:type="gramStart"/>
+      <w:r>
+        <w:rPr>
+          <w:rFonts w:ascii="Aptos Display" w:eastAsia="Times New Roman" w:hAnsi="Aptos Display" w:cs="Times New Roman"/>
+          <w:color w:val="CE9178"/>
+          <w:kern w:val="0"/>
+          <w:sz w:val="16"/>
+          <w:szCs w:val="16"/>
+          <w:lang w:eastAsia="pt-BR"/>
+          <w14:ligatures w14:val="none"/>
+        </w:rPr>
+        <w:t>li.exemplo</w:t>
+      </w:r>
+      <w:proofErr w:type="gramEnd"/>
+      <w:r>
+        <w:rPr>
+          <w:rFonts w:ascii="Aptos Display" w:eastAsia="Times New Roman" w:hAnsi="Aptos Display" w:cs="Times New Roman"/>
+          <w:color w:val="CE9178"/>
+          <w:kern w:val="0"/>
+          <w:sz w:val="16"/>
+          <w:szCs w:val="16"/>
+          <w:lang w:eastAsia="pt-BR"/>
+          <w14:ligatures w14:val="none"/>
+        </w:rPr>
+        <w:t>1"</w:t>
+      </w:r>
+      <w:r>
+        <w:rPr>
+          <w:rFonts w:ascii="Aptos Display" w:eastAsia="Times New Roman" w:hAnsi="Aptos Display" w:cs="Times New Roman"/>
+          <w:color w:val="D4D4D4"/>
+          <w:kern w:val="0"/>
+          <w:sz w:val="16"/>
+          <w:szCs w:val="16"/>
+          <w:lang w:eastAsia="pt-BR"/>
+          <w14:ligatures w14:val="none"/>
+        </w:rPr>
+        <w:t xml:space="preserve">)); </w:t>
+      </w:r>
+    </w:p>
+    <w:p>
+      <w:pPr>
+        <w:jc w:val="both"/>
+        <w:rPr>
+          <w:rFonts w:ascii="Arial" w:hAnsi="Arial" w:cs="Arial"/>
+          <w:sz w:val="20"/>
+          <w:szCs w:val="20"/>
+        </w:rPr>
+      </w:pPr>
+      <w:r>
+        <w:rPr>
+          <w:rFonts w:ascii="Arial" w:hAnsi="Arial" w:cs="Arial"/>
+          <w:sz w:val="20"/>
+          <w:szCs w:val="20"/>
+        </w:rPr>
+        <w:t xml:space="preserve">retorna a classe </w:t>
+      </w:r>
+      <w:r>
+        <w:rPr>
+          <w:rFonts w:ascii="Arial" w:hAnsi="Arial" w:cs="Arial"/>
+          <w:b/>
+          <w:bCs/>
+          <w:sz w:val="20"/>
+          <w:szCs w:val="20"/>
+        </w:rPr>
+        <w:t xml:space="preserve">exemplo1 </w:t>
+      </w:r>
+      <w:r>
+        <w:rPr>
+          <w:rFonts w:ascii="Arial" w:hAnsi="Arial" w:cs="Arial"/>
+          <w:sz w:val="20"/>
+          <w:szCs w:val="20"/>
+        </w:rPr>
+        <w:t xml:space="preserve">quando ela estiver dentro de um elemento </w:t>
+      </w:r>
+      <w:r>
+        <w:rPr>
+          <w:rFonts w:ascii="Arial" w:hAnsi="Arial" w:cs="Arial"/>
+          <w:b/>
+          <w:bCs/>
+          <w:sz w:val="20"/>
+          <w:szCs w:val="20"/>
+        </w:rPr>
+        <w:t>li</w:t>
+      </w:r>
+      <w:r>
+        <w:rPr>
+          <w:rFonts w:ascii="Arial" w:hAnsi="Arial" w:cs="Arial"/>
+          <w:sz w:val="20"/>
+          <w:szCs w:val="20"/>
+        </w:rPr>
+        <w:t xml:space="preserve">, caso exista </w:t>
+      </w:r>
+      <w:r>
+        <w:rPr>
+          <w:rFonts w:ascii="Arial" w:hAnsi="Arial" w:cs="Arial"/>
+          <w:b/>
+          <w:bCs/>
+          <w:sz w:val="20"/>
+          <w:szCs w:val="20"/>
+        </w:rPr>
+        <w:t>mais</w:t>
+      </w:r>
+      <w:r>
+        <w:rPr>
+          <w:rFonts w:ascii="Arial" w:hAnsi="Arial" w:cs="Arial"/>
+          <w:sz w:val="20"/>
+          <w:szCs w:val="20"/>
+        </w:rPr>
+        <w:t xml:space="preserve"> </w:t>
+      </w:r>
+      <w:r>
+        <w:rPr>
+          <w:rFonts w:ascii="Arial" w:hAnsi="Arial" w:cs="Arial"/>
+          <w:b/>
+          <w:bCs/>
+          <w:sz w:val="20"/>
+          <w:szCs w:val="20"/>
+        </w:rPr>
+        <w:t>de</w:t>
+      </w:r>
+      <w:r>
+        <w:rPr>
+          <w:rFonts w:ascii="Arial" w:hAnsi="Arial" w:cs="Arial"/>
+          <w:sz w:val="20"/>
+          <w:szCs w:val="20"/>
+        </w:rPr>
+        <w:t xml:space="preserve"> </w:t>
+      </w:r>
+      <w:r>
+        <w:rPr>
+          <w:rFonts w:ascii="Arial" w:hAnsi="Arial" w:cs="Arial"/>
+          <w:b/>
+          <w:bCs/>
+          <w:sz w:val="20"/>
+          <w:szCs w:val="20"/>
+        </w:rPr>
+        <w:t>uma li</w:t>
+      </w:r>
+      <w:r>
+        <w:rPr>
+          <w:rFonts w:ascii="Arial" w:hAnsi="Arial" w:cs="Arial"/>
+          <w:sz w:val="20"/>
+          <w:szCs w:val="20"/>
+        </w:rPr>
+        <w:t xml:space="preserve"> com a mesma classe, </w:t>
+      </w:r>
+      <w:r>
+        <w:rPr>
+          <w:rFonts w:ascii="Arial" w:hAnsi="Arial" w:cs="Arial"/>
+          <w:b/>
+          <w:bCs/>
+          <w:sz w:val="20"/>
+          <w:szCs w:val="20"/>
+        </w:rPr>
+        <w:t>retorna</w:t>
+      </w:r>
+      <w:r>
+        <w:rPr>
+          <w:rFonts w:ascii="Arial" w:hAnsi="Arial" w:cs="Arial"/>
+          <w:sz w:val="20"/>
+          <w:szCs w:val="20"/>
+        </w:rPr>
+        <w:t xml:space="preserve"> também;</w:t>
+      </w:r>
+    </w:p>
+    <w:p>
+      <w:pPr>
+        <w:jc w:val="both"/>
+        <w:rPr>
+          <w:rFonts w:ascii="Arial" w:hAnsi="Arial" w:cs="Arial"/>
+          <w:sz w:val="24"/>
+          <w:szCs w:val="24"/>
+          <w:u w:val="single"/>
+        </w:rPr>
+      </w:pPr>
+    </w:p>
+    <w:p>
+      <w:pPr>
+        <w:shd w:val="clear" w:color="auto" w:fill="1F1F1F"/>
+        <w:spacing w:after="0" w:line="285" w:lineRule="atLeast"/>
+        <w:rPr>
+          <w:rFonts w:ascii="Aptos Display" w:eastAsia="Times New Roman" w:hAnsi="Aptos Display" w:cs="Times New Roman"/>
+          <w:color w:val="CCCCCC"/>
+          <w:kern w:val="0"/>
+          <w:sz w:val="16"/>
+          <w:szCs w:val="16"/>
+          <w:lang w:eastAsia="pt-BR"/>
+          <w14:ligatures w14:val="none"/>
+        </w:rPr>
+      </w:pPr>
+      <w:r>
+        <w:rPr>
+          <w:rFonts w:ascii="Aptos Display" w:eastAsia="Times New Roman" w:hAnsi="Aptos Display" w:cs="Times New Roman"/>
+          <w:color w:val="D4D4D4"/>
+          <w:kern w:val="0"/>
+          <w:sz w:val="16"/>
+          <w:szCs w:val="16"/>
+          <w:lang w:eastAsia="pt-BR"/>
+          <w14:ligatures w14:val="none"/>
+        </w:rPr>
+        <w:t xml:space="preserve">      </w:t>
+      </w:r>
+      <w:r>
+        <w:rPr>
+          <w:rFonts w:ascii="Aptos Display" w:eastAsia="Times New Roman" w:hAnsi="Aptos Display" w:cs="Times New Roman"/>
+          <w:color w:val="6A9955"/>
+          <w:kern w:val="0"/>
+          <w:sz w:val="16"/>
+          <w:szCs w:val="16"/>
+          <w:lang w:eastAsia="pt-BR"/>
+          <w14:ligatures w14:val="none"/>
+        </w:rPr>
+        <w:t>//selecionar elementos por classe de classe específica</w:t>
+      </w:r>
+    </w:p>
+    <w:p>
+      <w:pPr>
+        <w:shd w:val="clear" w:color="auto" w:fill="1F1F1F"/>
+        <w:spacing w:after="0" w:line="285" w:lineRule="atLeast"/>
+        <w:rPr>
+          <w:rFonts w:ascii="Aptos Display" w:eastAsia="Times New Roman" w:hAnsi="Aptos Display" w:cs="Times New Roman"/>
+          <w:color w:val="CCCCCC"/>
+          <w:kern w:val="0"/>
+          <w:sz w:val="16"/>
+          <w:szCs w:val="16"/>
+          <w:lang w:eastAsia="pt-BR"/>
+          <w14:ligatures w14:val="none"/>
+        </w:rPr>
+      </w:pPr>
+      <w:r>
+        <w:rPr>
+          <w:rFonts w:ascii="Aptos Display" w:eastAsia="Times New Roman" w:hAnsi="Aptos Display" w:cs="Times New Roman"/>
+          <w:color w:val="D4D4D4"/>
+          <w:kern w:val="0"/>
+          <w:sz w:val="16"/>
+          <w:szCs w:val="16"/>
+          <w:lang w:eastAsia="pt-BR"/>
+          <w14:ligatures w14:val="none"/>
+        </w:rPr>
+        <w:t xml:space="preserve">      </w:t>
+      </w:r>
+      <w:proofErr w:type="gramStart"/>
+      <w:r>
+        <w:rPr>
+          <w:rFonts w:ascii="Aptos Display" w:eastAsia="Times New Roman" w:hAnsi="Aptos Display" w:cs="Times New Roman"/>
+          <w:color w:val="9CDCFE"/>
+          <w:kern w:val="0"/>
+          <w:sz w:val="16"/>
+          <w:szCs w:val="16"/>
+          <w:lang w:eastAsia="pt-BR"/>
+          <w14:ligatures w14:val="none"/>
+        </w:rPr>
+        <w:t>console</w:t>
+      </w:r>
+      <w:r>
+        <w:rPr>
+          <w:rFonts w:ascii="Aptos Display" w:eastAsia="Times New Roman" w:hAnsi="Aptos Display" w:cs="Times New Roman"/>
+          <w:color w:val="D4D4D4"/>
+          <w:kern w:val="0"/>
+          <w:sz w:val="16"/>
+          <w:szCs w:val="16"/>
+          <w:lang w:eastAsia="pt-BR"/>
+          <w14:ligatures w14:val="none"/>
+        </w:rPr>
+        <w:t>.</w:t>
+      </w:r>
+      <w:r>
+        <w:rPr>
+          <w:rFonts w:ascii="Aptos Display" w:eastAsia="Times New Roman" w:hAnsi="Aptos Display" w:cs="Times New Roman"/>
+          <w:color w:val="DCDCAA"/>
+          <w:kern w:val="0"/>
+          <w:sz w:val="16"/>
+          <w:szCs w:val="16"/>
+          <w:lang w:eastAsia="pt-BR"/>
+          <w14:ligatures w14:val="none"/>
+        </w:rPr>
+        <w:t>log</w:t>
+      </w:r>
+      <w:r>
+        <w:rPr>
+          <w:rFonts w:ascii="Aptos Display" w:eastAsia="Times New Roman" w:hAnsi="Aptos Display" w:cs="Times New Roman"/>
+          <w:color w:val="D4D4D4"/>
+          <w:kern w:val="0"/>
+          <w:sz w:val="16"/>
+          <w:szCs w:val="16"/>
+          <w:lang w:eastAsia="pt-BR"/>
+          <w14:ligatures w14:val="none"/>
+        </w:rPr>
+        <w:t>(</w:t>
+      </w:r>
+      <w:proofErr w:type="gramEnd"/>
+      <w:r>
+        <w:rPr>
+          <w:rFonts w:ascii="Aptos Display" w:eastAsia="Times New Roman" w:hAnsi="Aptos Display" w:cs="Times New Roman"/>
+          <w:color w:val="DCDCAA"/>
+          <w:kern w:val="0"/>
+          <w:sz w:val="16"/>
+          <w:szCs w:val="16"/>
+          <w:lang w:eastAsia="pt-BR"/>
+          <w14:ligatures w14:val="none"/>
+        </w:rPr>
+        <w:t>$</w:t>
+      </w:r>
+      <w:r>
+        <w:rPr>
+          <w:rFonts w:ascii="Aptos Display" w:eastAsia="Times New Roman" w:hAnsi="Aptos Display" w:cs="Times New Roman"/>
+          <w:color w:val="D4D4D4"/>
+          <w:kern w:val="0"/>
+          <w:sz w:val="16"/>
+          <w:szCs w:val="16"/>
+          <w:lang w:eastAsia="pt-BR"/>
+          <w14:ligatures w14:val="none"/>
+        </w:rPr>
+        <w:t>(</w:t>
+      </w:r>
+      <w:r>
+        <w:rPr>
+          <w:rFonts w:ascii="Aptos Display" w:eastAsia="Times New Roman" w:hAnsi="Aptos Display" w:cs="Times New Roman"/>
+          <w:color w:val="CE9178"/>
+          <w:kern w:val="0"/>
+          <w:sz w:val="16"/>
+          <w:szCs w:val="16"/>
+          <w:lang w:eastAsia="pt-BR"/>
+          <w14:ligatures w14:val="none"/>
+        </w:rPr>
+        <w:t>".lista1 .exemplo2"</w:t>
+      </w:r>
+      <w:r>
+        <w:rPr>
+          <w:rFonts w:ascii="Aptos Display" w:eastAsia="Times New Roman" w:hAnsi="Aptos Display" w:cs="Times New Roman"/>
+          <w:color w:val="D4D4D4"/>
+          <w:kern w:val="0"/>
+          <w:sz w:val="16"/>
+          <w:szCs w:val="16"/>
+          <w:lang w:eastAsia="pt-BR"/>
+          <w14:ligatures w14:val="none"/>
+        </w:rPr>
+        <w:t xml:space="preserve">)); </w:t>
+      </w:r>
+    </w:p>
+    <w:p>
+      <w:pPr>
+        <w:jc w:val="both"/>
+        <w:rPr>
+          <w:rFonts w:ascii="Arial" w:hAnsi="Arial" w:cs="Arial"/>
+          <w:b/>
+          <w:bCs/>
+          <w:sz w:val="20"/>
+          <w:szCs w:val="20"/>
+        </w:rPr>
+      </w:pPr>
+      <w:r>
+        <w:rPr>
+          <w:rFonts w:ascii="Arial" w:hAnsi="Arial" w:cs="Arial"/>
+          <w:sz w:val="20"/>
+          <w:szCs w:val="20"/>
+        </w:rPr>
+        <w:t xml:space="preserve">retorna os elementos de </w:t>
+      </w:r>
+      <w:r>
+        <w:rPr>
+          <w:rFonts w:ascii="Arial" w:hAnsi="Arial" w:cs="Arial"/>
+          <w:b/>
+          <w:bCs/>
+          <w:sz w:val="20"/>
+          <w:szCs w:val="20"/>
+        </w:rPr>
+        <w:t xml:space="preserve">qualquer </w:t>
+      </w:r>
+      <w:proofErr w:type="spellStart"/>
+      <w:r>
+        <w:rPr>
+          <w:rFonts w:ascii="Arial" w:hAnsi="Arial" w:cs="Arial"/>
+          <w:b/>
+          <w:bCs/>
+          <w:sz w:val="20"/>
+          <w:szCs w:val="20"/>
+        </w:rPr>
+        <w:t>tag</w:t>
+      </w:r>
+      <w:proofErr w:type="spellEnd"/>
+      <w:r>
+        <w:rPr>
+          <w:rFonts w:ascii="Arial" w:hAnsi="Arial" w:cs="Arial"/>
+          <w:sz w:val="20"/>
+          <w:szCs w:val="20"/>
+        </w:rPr>
+        <w:t xml:space="preserve"> </w:t>
+      </w:r>
+      <w:r>
+        <w:rPr>
+          <w:rFonts w:ascii="Arial" w:hAnsi="Arial" w:cs="Arial"/>
+          <w:b/>
+          <w:bCs/>
+          <w:sz w:val="20"/>
+          <w:szCs w:val="20"/>
+        </w:rPr>
+        <w:t>com</w:t>
+      </w:r>
+      <w:r>
+        <w:rPr>
+          <w:rFonts w:ascii="Arial" w:hAnsi="Arial" w:cs="Arial"/>
+          <w:sz w:val="20"/>
+          <w:szCs w:val="20"/>
+        </w:rPr>
+        <w:t xml:space="preserve"> a classe </w:t>
+      </w:r>
+      <w:r>
+        <w:rPr>
+          <w:rFonts w:ascii="Arial" w:hAnsi="Arial" w:cs="Arial"/>
+          <w:b/>
+          <w:bCs/>
+          <w:sz w:val="20"/>
+          <w:szCs w:val="20"/>
+        </w:rPr>
+        <w:t xml:space="preserve">lista1 </w:t>
+      </w:r>
+      <w:r>
+        <w:rPr>
+          <w:rFonts w:ascii="Arial" w:hAnsi="Arial" w:cs="Arial"/>
+          <w:sz w:val="20"/>
+          <w:szCs w:val="20"/>
+        </w:rPr>
+        <w:t xml:space="preserve">que </w:t>
+      </w:r>
+      <w:r>
+        <w:rPr>
+          <w:rFonts w:ascii="Arial" w:hAnsi="Arial" w:cs="Arial"/>
+          <w:b/>
+          <w:bCs/>
+          <w:sz w:val="20"/>
+          <w:szCs w:val="20"/>
+        </w:rPr>
+        <w:t>possui elementos</w:t>
+      </w:r>
+      <w:r>
+        <w:rPr>
+          <w:rFonts w:ascii="Arial" w:hAnsi="Arial" w:cs="Arial"/>
+          <w:sz w:val="20"/>
+          <w:szCs w:val="20"/>
+        </w:rPr>
+        <w:t xml:space="preserve"> </w:t>
+      </w:r>
+      <w:r>
+        <w:rPr>
+          <w:rFonts w:ascii="Arial" w:hAnsi="Arial" w:cs="Arial"/>
+          <w:b/>
+          <w:bCs/>
+          <w:sz w:val="20"/>
+          <w:szCs w:val="20"/>
+        </w:rPr>
+        <w:t xml:space="preserve">com </w:t>
+      </w:r>
+      <w:r>
+        <w:rPr>
+          <w:rFonts w:ascii="Arial" w:hAnsi="Arial" w:cs="Arial"/>
+          <w:sz w:val="20"/>
+          <w:szCs w:val="20"/>
+        </w:rPr>
+        <w:t>a</w:t>
+      </w:r>
+      <w:r>
+        <w:rPr>
+          <w:rFonts w:ascii="Arial" w:hAnsi="Arial" w:cs="Arial"/>
+          <w:b/>
+          <w:bCs/>
+          <w:sz w:val="20"/>
+          <w:szCs w:val="20"/>
+        </w:rPr>
+        <w:t xml:space="preserve"> classe</w:t>
+      </w:r>
+      <w:r>
+        <w:rPr>
+          <w:rFonts w:ascii="Arial" w:hAnsi="Arial" w:cs="Arial"/>
+          <w:sz w:val="20"/>
+          <w:szCs w:val="20"/>
+        </w:rPr>
+        <w:t xml:space="preserve"> </w:t>
+      </w:r>
+      <w:r>
+        <w:rPr>
+          <w:rFonts w:ascii="Arial" w:hAnsi="Arial" w:cs="Arial"/>
+          <w:b/>
+          <w:bCs/>
+          <w:sz w:val="20"/>
+          <w:szCs w:val="20"/>
+        </w:rPr>
+        <w:t>exemplo2</w:t>
+      </w:r>
+    </w:p>
+    <w:p>
+      <w:pPr>
+        <w:jc w:val="both"/>
+        <w:rPr>
+          <w:rFonts w:ascii="Arial" w:hAnsi="Arial" w:cs="Arial"/>
+          <w:b/>
+          <w:bCs/>
+          <w:sz w:val="20"/>
+          <w:szCs w:val="20"/>
+        </w:rPr>
+      </w:pPr>
+    </w:p>
+    <w:p>
+      <w:pPr>
+        <w:shd w:val="clear" w:color="auto" w:fill="1F1F1F"/>
+        <w:spacing w:after="0" w:line="285" w:lineRule="atLeast"/>
+        <w:rPr>
+          <w:rFonts w:ascii="Aptos Display" w:eastAsia="Times New Roman" w:hAnsi="Aptos Display" w:cs="Times New Roman"/>
+          <w:color w:val="CCCCCC"/>
+          <w:kern w:val="0"/>
+          <w:sz w:val="16"/>
+          <w:szCs w:val="16"/>
+          <w:lang w:eastAsia="pt-BR"/>
+          <w14:ligatures w14:val="none"/>
+        </w:rPr>
+      </w:pPr>
+      <w:r>
+        <w:rPr>
+          <w:rFonts w:ascii="Aptos Display" w:eastAsia="Times New Roman" w:hAnsi="Aptos Display" w:cs="Times New Roman"/>
+          <w:color w:val="D4D4D4"/>
+          <w:kern w:val="0"/>
+          <w:sz w:val="16"/>
+          <w:szCs w:val="16"/>
+          <w:lang w:eastAsia="pt-BR"/>
+          <w14:ligatures w14:val="none"/>
+        </w:rPr>
+        <w:t xml:space="preserve">      </w:t>
+      </w:r>
+      <w:proofErr w:type="gramStart"/>
+      <w:r>
+        <w:rPr>
+          <w:rFonts w:ascii="Aptos Display" w:eastAsia="Times New Roman" w:hAnsi="Aptos Display" w:cs="Times New Roman"/>
+          <w:color w:val="9CDCFE"/>
+          <w:kern w:val="0"/>
+          <w:sz w:val="16"/>
+          <w:szCs w:val="16"/>
+          <w:lang w:eastAsia="pt-BR"/>
+          <w14:ligatures w14:val="none"/>
+        </w:rPr>
+        <w:t>console</w:t>
+      </w:r>
+      <w:r>
+        <w:rPr>
+          <w:rFonts w:ascii="Aptos Display" w:eastAsia="Times New Roman" w:hAnsi="Aptos Display" w:cs="Times New Roman"/>
+          <w:color w:val="D4D4D4"/>
+          <w:kern w:val="0"/>
+          <w:sz w:val="16"/>
+          <w:szCs w:val="16"/>
+          <w:lang w:eastAsia="pt-BR"/>
+          <w14:ligatures w14:val="none"/>
+        </w:rPr>
+        <w:t>.</w:t>
+      </w:r>
+      <w:r>
+        <w:rPr>
+          <w:rFonts w:ascii="Aptos Display" w:eastAsia="Times New Roman" w:hAnsi="Aptos Display" w:cs="Times New Roman"/>
+          <w:color w:val="DCDCAA"/>
+          <w:kern w:val="0"/>
+          <w:sz w:val="16"/>
+          <w:szCs w:val="16"/>
+          <w:lang w:eastAsia="pt-BR"/>
+          <w14:ligatures w14:val="none"/>
+        </w:rPr>
+        <w:t>log</w:t>
+      </w:r>
+      <w:r>
+        <w:rPr>
+          <w:rFonts w:ascii="Aptos Display" w:eastAsia="Times New Roman" w:hAnsi="Aptos Display" w:cs="Times New Roman"/>
+          <w:color w:val="D4D4D4"/>
+          <w:kern w:val="0"/>
+          <w:sz w:val="16"/>
+          <w:szCs w:val="16"/>
+          <w:lang w:eastAsia="pt-BR"/>
+          <w14:ligatures w14:val="none"/>
+        </w:rPr>
+        <w:t>(</w:t>
+      </w:r>
+      <w:proofErr w:type="gramEnd"/>
+      <w:r>
+        <w:rPr>
+          <w:rFonts w:ascii="Aptos Display" w:eastAsia="Times New Roman" w:hAnsi="Aptos Display" w:cs="Times New Roman"/>
+          <w:color w:val="DCDCAA"/>
+          <w:kern w:val="0"/>
+          <w:sz w:val="16"/>
+          <w:szCs w:val="16"/>
+          <w:lang w:eastAsia="pt-BR"/>
+          <w14:ligatures w14:val="none"/>
+        </w:rPr>
+        <w:t>$</w:t>
+      </w:r>
+      <w:r>
+        <w:rPr>
+          <w:rFonts w:ascii="Aptos Display" w:eastAsia="Times New Roman" w:hAnsi="Aptos Display" w:cs="Times New Roman"/>
+          <w:color w:val="D4D4D4"/>
+          <w:kern w:val="0"/>
+          <w:sz w:val="16"/>
+          <w:szCs w:val="16"/>
+          <w:lang w:eastAsia="pt-BR"/>
+          <w14:ligatures w14:val="none"/>
+        </w:rPr>
+        <w:t>(</w:t>
+      </w:r>
+      <w:r>
+        <w:rPr>
+          <w:rFonts w:ascii="Aptos Display" w:eastAsia="Times New Roman" w:hAnsi="Aptos Display" w:cs="Times New Roman"/>
+          <w:color w:val="CE9178"/>
+          <w:kern w:val="0"/>
+          <w:sz w:val="16"/>
+          <w:szCs w:val="16"/>
+          <w:lang w:eastAsia="pt-BR"/>
+          <w14:ligatures w14:val="none"/>
+        </w:rPr>
+        <w:t>".lista1 div.exemplo2"</w:t>
+      </w:r>
+      <w:r>
+        <w:rPr>
+          <w:rFonts w:ascii="Aptos Display" w:eastAsia="Times New Roman" w:hAnsi="Aptos Display" w:cs="Times New Roman"/>
+          <w:color w:val="D4D4D4"/>
+          <w:kern w:val="0"/>
+          <w:sz w:val="16"/>
+          <w:szCs w:val="16"/>
+          <w:lang w:eastAsia="pt-BR"/>
+          <w14:ligatures w14:val="none"/>
+        </w:rPr>
+        <w:t>));</w:t>
+      </w:r>
+    </w:p>
+    <w:p>
+      <w:pPr>
+        <w:jc w:val="both"/>
+        <w:rPr>
+          <w:rFonts w:ascii="Arial" w:hAnsi="Arial" w:cs="Arial"/>
+          <w:b/>
+          <w:bCs/>
+          <w:sz w:val="20"/>
+          <w:szCs w:val="20"/>
+        </w:rPr>
+      </w:pPr>
+      <w:r>
+        <w:rPr>
+          <w:rFonts w:ascii="Arial" w:hAnsi="Arial" w:cs="Arial"/>
+          <w:sz w:val="20"/>
+          <w:szCs w:val="20"/>
+        </w:rPr>
+        <w:t xml:space="preserve">retorna os elementos de </w:t>
+      </w:r>
+      <w:r>
+        <w:rPr>
+          <w:rFonts w:ascii="Arial" w:hAnsi="Arial" w:cs="Arial"/>
+          <w:b/>
+          <w:bCs/>
+          <w:sz w:val="20"/>
+          <w:szCs w:val="20"/>
+        </w:rPr>
+        <w:t xml:space="preserve">qualquer </w:t>
+      </w:r>
+      <w:proofErr w:type="spellStart"/>
+      <w:r>
+        <w:rPr>
+          <w:rFonts w:ascii="Arial" w:hAnsi="Arial" w:cs="Arial"/>
+          <w:b/>
+          <w:bCs/>
+          <w:sz w:val="20"/>
+          <w:szCs w:val="20"/>
+        </w:rPr>
+        <w:t>tag</w:t>
+      </w:r>
+      <w:proofErr w:type="spellEnd"/>
+      <w:r>
+        <w:rPr>
+          <w:rFonts w:ascii="Arial" w:hAnsi="Arial" w:cs="Arial"/>
+          <w:b/>
+          <w:bCs/>
+          <w:sz w:val="20"/>
+          <w:szCs w:val="20"/>
+        </w:rPr>
+        <w:t xml:space="preserve"> com </w:t>
+      </w:r>
+      <w:r>
+        <w:rPr>
+          <w:rFonts w:ascii="Arial" w:hAnsi="Arial" w:cs="Arial"/>
+          <w:sz w:val="20"/>
+          <w:szCs w:val="20"/>
+        </w:rPr>
+        <w:t xml:space="preserve">a classe </w:t>
+      </w:r>
+      <w:r>
+        <w:rPr>
+          <w:rFonts w:ascii="Arial" w:hAnsi="Arial" w:cs="Arial"/>
+          <w:b/>
+          <w:bCs/>
+          <w:sz w:val="20"/>
+          <w:szCs w:val="20"/>
+        </w:rPr>
+        <w:t xml:space="preserve">lista1 </w:t>
+      </w:r>
+      <w:r>
+        <w:rPr>
+          <w:rFonts w:ascii="Arial" w:hAnsi="Arial" w:cs="Arial"/>
+          <w:sz w:val="20"/>
+          <w:szCs w:val="20"/>
+        </w:rPr>
+        <w:t xml:space="preserve">que </w:t>
+      </w:r>
+      <w:r>
+        <w:rPr>
+          <w:rFonts w:ascii="Arial" w:hAnsi="Arial" w:cs="Arial"/>
+          <w:b/>
+          <w:bCs/>
+          <w:sz w:val="20"/>
+          <w:szCs w:val="20"/>
+        </w:rPr>
+        <w:t xml:space="preserve">possui </w:t>
+      </w:r>
+      <w:r>
+        <w:rPr>
+          <w:rFonts w:ascii="Arial" w:hAnsi="Arial" w:cs="Arial"/>
+          <w:sz w:val="20"/>
+          <w:szCs w:val="20"/>
+        </w:rPr>
+        <w:t xml:space="preserve">elementos </w:t>
+      </w:r>
+      <w:proofErr w:type="spellStart"/>
+      <w:r>
+        <w:rPr>
+          <w:rFonts w:ascii="Arial" w:hAnsi="Arial" w:cs="Arial"/>
+          <w:b/>
+          <w:bCs/>
+          <w:sz w:val="20"/>
+          <w:szCs w:val="20"/>
+        </w:rPr>
+        <w:t>div</w:t>
+      </w:r>
+      <w:proofErr w:type="spellEnd"/>
+      <w:r>
+        <w:rPr>
+          <w:rFonts w:ascii="Arial" w:hAnsi="Arial" w:cs="Arial"/>
+          <w:b/>
+          <w:bCs/>
+          <w:sz w:val="20"/>
+          <w:szCs w:val="20"/>
+        </w:rPr>
+        <w:t xml:space="preserve"> com </w:t>
+      </w:r>
+      <w:r>
+        <w:rPr>
+          <w:rFonts w:ascii="Arial" w:hAnsi="Arial" w:cs="Arial"/>
+          <w:sz w:val="20"/>
+          <w:szCs w:val="20"/>
+        </w:rPr>
+        <w:t xml:space="preserve">a </w:t>
+      </w:r>
+      <w:r>
+        <w:rPr>
+          <w:rFonts w:ascii="Arial" w:hAnsi="Arial" w:cs="Arial"/>
+          <w:b/>
+          <w:bCs/>
+          <w:sz w:val="20"/>
+          <w:szCs w:val="20"/>
+        </w:rPr>
+        <w:t>classe exemplo2</w:t>
+      </w:r>
+    </w:p>
+    <w:p>
+      <w:pPr>
+        <w:jc w:val="both"/>
+        <w:rPr>
+          <w:rFonts w:ascii="Arial" w:hAnsi="Arial" w:cs="Arial"/>
+          <w:b/>
+          <w:bCs/>
+          <w:sz w:val="20"/>
+          <w:szCs w:val="20"/>
+        </w:rPr>
+      </w:pPr>
+    </w:p>
+    <w:p>
+      <w:pPr>
+        <w:shd w:val="clear" w:color="auto" w:fill="1F1F1F"/>
+        <w:spacing w:after="0" w:line="285" w:lineRule="atLeast"/>
+        <w:rPr>
+          <w:rFonts w:ascii="Consolas" w:eastAsia="Times New Roman" w:hAnsi="Consolas" w:cs="Times New Roman"/>
+          <w:color w:val="CCCCCC"/>
+          <w:kern w:val="0"/>
+          <w:sz w:val="16"/>
+          <w:szCs w:val="16"/>
+          <w:lang w:eastAsia="pt-BR"/>
+          <w14:ligatures w14:val="none"/>
+        </w:rPr>
+      </w:pPr>
+      <w:r>
+        <w:rPr>
+          <w:rFonts w:ascii="Consolas" w:eastAsia="Times New Roman" w:hAnsi="Consolas" w:cs="Times New Roman"/>
+          <w:color w:val="6A9955"/>
+          <w:kern w:val="0"/>
+          <w:sz w:val="16"/>
+          <w:szCs w:val="16"/>
+          <w:lang w:eastAsia="pt-BR"/>
+          <w14:ligatures w14:val="none"/>
+        </w:rPr>
+        <w:t xml:space="preserve">//atuação sobre o </w:t>
+      </w:r>
+      <w:proofErr w:type="spellStart"/>
+      <w:r>
+        <w:rPr>
+          <w:rFonts w:ascii="Consolas" w:eastAsia="Times New Roman" w:hAnsi="Consolas" w:cs="Times New Roman"/>
+          <w:color w:val="6A9955"/>
+          <w:kern w:val="0"/>
+          <w:sz w:val="16"/>
+          <w:szCs w:val="16"/>
+          <w:lang w:eastAsia="pt-BR"/>
+          <w14:ligatures w14:val="none"/>
+        </w:rPr>
+        <w:t>array</w:t>
+      </w:r>
+      <w:proofErr w:type="spellEnd"/>
+      <w:r>
+        <w:rPr>
+          <w:rFonts w:ascii="Consolas" w:eastAsia="Times New Roman" w:hAnsi="Consolas" w:cs="Times New Roman"/>
+          <w:color w:val="6A9955"/>
+          <w:kern w:val="0"/>
+          <w:sz w:val="16"/>
+          <w:szCs w:val="16"/>
+          <w:lang w:eastAsia="pt-BR"/>
+          <w14:ligatures w14:val="none"/>
+        </w:rPr>
+        <w:t xml:space="preserve"> de retorno dos elementos selecionados</w:t>
+      </w:r>
+    </w:p>
+    <w:p>
+      <w:pPr>
+        <w:jc w:val="both"/>
+        <w:rPr>
+          <w:rFonts w:ascii="Arial" w:hAnsi="Arial" w:cs="Arial"/>
+          <w:sz w:val="20"/>
+          <w:szCs w:val="20"/>
+        </w:rPr>
+      </w:pPr>
+      <w:r>
+        <w:rPr>
+          <w:rFonts w:ascii="Arial" w:hAnsi="Arial" w:cs="Arial"/>
+          <w:b/>
+          <w:bCs/>
+          <w:sz w:val="20"/>
+          <w:szCs w:val="20"/>
+        </w:rPr>
+        <w:t>:</w:t>
+      </w:r>
+      <w:proofErr w:type="spellStart"/>
+      <w:r>
+        <w:rPr>
+          <w:rFonts w:ascii="Arial" w:hAnsi="Arial" w:cs="Arial"/>
+          <w:b/>
+          <w:bCs/>
+          <w:sz w:val="20"/>
+          <w:szCs w:val="20"/>
+        </w:rPr>
+        <w:t>first</w:t>
+      </w:r>
+      <w:proofErr w:type="spellEnd"/>
+      <w:r>
+        <w:rPr>
+          <w:rFonts w:ascii="Arial" w:hAnsi="Arial" w:cs="Arial"/>
+          <w:b/>
+          <w:bCs/>
+          <w:sz w:val="20"/>
+          <w:szCs w:val="20"/>
+        </w:rPr>
+        <w:t xml:space="preserve"> </w:t>
+      </w:r>
+      <w:r>
+        <w:rPr>
+          <w:rFonts w:ascii="Arial" w:hAnsi="Arial" w:cs="Arial"/>
+          <w:b/>
+          <w:bCs/>
+          <w:sz w:val="20"/>
+          <w:szCs w:val="20"/>
+        </w:rPr>
+        <w:sym w:font="Wingdings" w:char="F0E0"/>
+      </w:r>
+      <w:r>
+        <w:rPr>
+          <w:rFonts w:ascii="Arial" w:hAnsi="Arial" w:cs="Arial"/>
+          <w:b/>
+          <w:bCs/>
+          <w:sz w:val="20"/>
+          <w:szCs w:val="20"/>
+        </w:rPr>
+        <w:t xml:space="preserve"> </w:t>
+      </w:r>
+      <w:r>
+        <w:rPr>
+          <w:rFonts w:ascii="Arial" w:hAnsi="Arial" w:cs="Arial"/>
+          <w:sz w:val="20"/>
+          <w:szCs w:val="20"/>
+        </w:rPr>
+        <w:t>retorna primeiro elemento da seleção</w:t>
+      </w:r>
+    </w:p>
+    <w:p>
+      <w:pPr>
+        <w:jc w:val="both"/>
+        <w:rPr>
+          <w:rFonts w:ascii="Arial" w:hAnsi="Arial" w:cs="Arial"/>
+          <w:sz w:val="20"/>
+          <w:szCs w:val="20"/>
+        </w:rPr>
+      </w:pPr>
+      <w:r>
+        <w:rPr>
+          <w:rFonts w:ascii="Arial" w:hAnsi="Arial" w:cs="Arial"/>
+          <w:b/>
+          <w:bCs/>
+          <w:sz w:val="20"/>
+          <w:szCs w:val="20"/>
+        </w:rPr>
+        <w:t>:</w:t>
+      </w:r>
+      <w:proofErr w:type="spellStart"/>
+      <w:r>
+        <w:rPr>
+          <w:rFonts w:ascii="Arial" w:hAnsi="Arial" w:cs="Arial"/>
+          <w:b/>
+          <w:bCs/>
+          <w:sz w:val="20"/>
+          <w:szCs w:val="20"/>
+        </w:rPr>
+        <w:t>last</w:t>
+      </w:r>
+      <w:proofErr w:type="spellEnd"/>
+      <w:r>
+        <w:rPr>
+          <w:rFonts w:ascii="Arial" w:hAnsi="Arial" w:cs="Arial"/>
+          <w:b/>
+          <w:bCs/>
+          <w:sz w:val="20"/>
+          <w:szCs w:val="20"/>
+        </w:rPr>
+        <w:t xml:space="preserve"> </w:t>
+      </w:r>
+      <w:r>
+        <w:rPr>
+          <w:rFonts w:ascii="Arial" w:hAnsi="Arial" w:cs="Arial"/>
+          <w:b/>
+          <w:bCs/>
+          <w:sz w:val="20"/>
+          <w:szCs w:val="20"/>
+        </w:rPr>
+        <w:sym w:font="Wingdings" w:char="F0E0"/>
+      </w:r>
+      <w:r>
+        <w:rPr>
+          <w:rFonts w:ascii="Arial" w:hAnsi="Arial" w:cs="Arial"/>
+          <w:b/>
+          <w:bCs/>
+          <w:sz w:val="20"/>
+          <w:szCs w:val="20"/>
+        </w:rPr>
+        <w:t xml:space="preserve"> </w:t>
+      </w:r>
+      <w:r>
+        <w:rPr>
+          <w:rFonts w:ascii="Arial" w:hAnsi="Arial" w:cs="Arial"/>
+          <w:sz w:val="20"/>
+          <w:szCs w:val="20"/>
+        </w:rPr>
+        <w:t xml:space="preserve">retorna </w:t>
+      </w:r>
+      <w:r>
+        <w:rPr>
+          <w:rFonts w:ascii="Arial" w:hAnsi="Arial" w:cs="Arial"/>
+          <w:sz w:val="20"/>
+          <w:szCs w:val="20"/>
+        </w:rPr>
+        <w:t>último</w:t>
+      </w:r>
+      <w:r>
+        <w:rPr>
+          <w:rFonts w:ascii="Arial" w:hAnsi="Arial" w:cs="Arial"/>
+          <w:sz w:val="20"/>
+          <w:szCs w:val="20"/>
+        </w:rPr>
+        <w:t xml:space="preserve"> elemento da seleção</w:t>
+      </w:r>
+    </w:p>
+    <w:p>
+      <w:pPr>
+        <w:jc w:val="both"/>
+        <w:rPr>
+          <w:rFonts w:ascii="Arial" w:hAnsi="Arial" w:cs="Arial"/>
+          <w:sz w:val="20"/>
+          <w:szCs w:val="20"/>
+        </w:rPr>
+      </w:pPr>
+      <w:r>
+        <w:rPr>
+          <w:rFonts w:ascii="Arial" w:hAnsi="Arial" w:cs="Arial"/>
+          <w:b/>
+          <w:bCs/>
+          <w:sz w:val="20"/>
+          <w:szCs w:val="20"/>
+        </w:rPr>
+        <w:t>:</w:t>
+      </w:r>
+      <w:proofErr w:type="spellStart"/>
+      <w:r>
+        <w:rPr>
+          <w:rFonts w:ascii="Arial" w:hAnsi="Arial" w:cs="Arial"/>
+          <w:b/>
+          <w:bCs/>
+          <w:sz w:val="20"/>
+          <w:szCs w:val="20"/>
+        </w:rPr>
+        <w:t>even</w:t>
+      </w:r>
+      <w:proofErr w:type="spellEnd"/>
+      <w:r>
+        <w:rPr>
+          <w:rFonts w:ascii="Arial" w:hAnsi="Arial" w:cs="Arial"/>
+          <w:b/>
+          <w:bCs/>
+          <w:sz w:val="20"/>
+          <w:szCs w:val="20"/>
+        </w:rPr>
+        <w:t xml:space="preserve"> </w:t>
+      </w:r>
+      <w:r>
+        <w:rPr>
+          <w:rFonts w:ascii="Arial" w:hAnsi="Arial" w:cs="Arial"/>
+          <w:b/>
+          <w:bCs/>
+          <w:sz w:val="20"/>
+          <w:szCs w:val="20"/>
+        </w:rPr>
+        <w:sym w:font="Wingdings" w:char="F0E0"/>
+      </w:r>
+      <w:r>
+        <w:rPr>
+          <w:rFonts w:ascii="Arial" w:hAnsi="Arial" w:cs="Arial"/>
+          <w:b/>
+          <w:bCs/>
+          <w:sz w:val="20"/>
+          <w:szCs w:val="20"/>
+        </w:rPr>
+        <w:t xml:space="preserve"> </w:t>
+      </w:r>
+      <w:r>
+        <w:rPr>
+          <w:rFonts w:ascii="Arial" w:hAnsi="Arial" w:cs="Arial"/>
+          <w:sz w:val="20"/>
+          <w:szCs w:val="20"/>
+        </w:rPr>
+        <w:t>retorna elementos contidos nos índices pares</w:t>
+      </w:r>
+    </w:p>
+    <w:p>
+      <w:pPr>
+        <w:jc w:val="both"/>
+        <w:rPr>
+          <w:rFonts w:ascii="Arial" w:hAnsi="Arial" w:cs="Arial"/>
+          <w:sz w:val="20"/>
+          <w:szCs w:val="20"/>
+        </w:rPr>
+      </w:pPr>
+      <w:r>
+        <w:rPr>
+          <w:rFonts w:ascii="Arial" w:hAnsi="Arial" w:cs="Arial"/>
+          <w:b/>
+          <w:bCs/>
+          <w:sz w:val="20"/>
+          <w:szCs w:val="20"/>
+        </w:rPr>
+        <w:t>:</w:t>
+      </w:r>
+      <w:proofErr w:type="spellStart"/>
+      <w:r>
+        <w:rPr>
+          <w:rFonts w:ascii="Arial" w:hAnsi="Arial" w:cs="Arial"/>
+          <w:b/>
+          <w:bCs/>
+          <w:sz w:val="20"/>
+          <w:szCs w:val="20"/>
+        </w:rPr>
+        <w:t>odd</w:t>
+      </w:r>
+      <w:proofErr w:type="spellEnd"/>
+      <w:r>
+        <w:rPr>
+          <w:rFonts w:ascii="Arial" w:hAnsi="Arial" w:cs="Arial"/>
+          <w:b/>
+          <w:bCs/>
+          <w:sz w:val="20"/>
+          <w:szCs w:val="20"/>
+        </w:rPr>
+        <w:t xml:space="preserve"> </w:t>
+      </w:r>
+      <w:r>
+        <w:rPr>
+          <w:rFonts w:ascii="Arial" w:hAnsi="Arial" w:cs="Arial"/>
+          <w:b/>
+          <w:bCs/>
+          <w:sz w:val="20"/>
+          <w:szCs w:val="20"/>
+        </w:rPr>
+        <w:sym w:font="Wingdings" w:char="F0E0"/>
+      </w:r>
+      <w:r>
+        <w:rPr>
+          <w:rFonts w:ascii="Arial" w:hAnsi="Arial" w:cs="Arial"/>
+          <w:b/>
+          <w:bCs/>
+          <w:sz w:val="20"/>
+          <w:szCs w:val="20"/>
+        </w:rPr>
+        <w:t xml:space="preserve"> </w:t>
+      </w:r>
+      <w:r>
+        <w:rPr>
+          <w:rFonts w:ascii="Arial" w:hAnsi="Arial" w:cs="Arial"/>
+          <w:sz w:val="20"/>
+          <w:szCs w:val="20"/>
+        </w:rPr>
+        <w:t xml:space="preserve">retorna elementos contidos nos índices </w:t>
+      </w:r>
+      <w:r>
+        <w:rPr>
+          <w:rFonts w:ascii="Arial" w:hAnsi="Arial" w:cs="Arial"/>
+          <w:sz w:val="20"/>
+          <w:szCs w:val="20"/>
+        </w:rPr>
+        <w:t>ímpares</w:t>
+      </w:r>
+    </w:p>
+    <w:p>
+      <w:pPr>
+        <w:jc w:val="both"/>
+        <w:rPr>
+          <w:rFonts w:ascii="Arial" w:hAnsi="Arial" w:cs="Arial"/>
+          <w:sz w:val="20"/>
+          <w:szCs w:val="20"/>
+        </w:rPr>
+      </w:pPr>
+    </w:p>
+    <w:p>
+      <w:pPr>
+        <w:jc w:val="both"/>
+        <w:rPr>
+          <w:rFonts w:ascii="Arial" w:hAnsi="Arial" w:cs="Arial"/>
+          <w:sz w:val="20"/>
+          <w:szCs w:val="20"/>
+        </w:rPr>
+      </w:pPr>
+      <w:r>
+        <w:rPr>
+          <w:rFonts w:ascii="Arial" w:hAnsi="Arial" w:cs="Arial"/>
+          <w:sz w:val="20"/>
+          <w:szCs w:val="20"/>
+        </w:rPr>
+        <w:t xml:space="preserve">Alguns elementos que permite </w:t>
+      </w:r>
+      <w:r>
+        <w:rPr>
+          <w:rFonts w:ascii="Arial" w:hAnsi="Arial" w:cs="Arial"/>
+          <w:b/>
+          <w:bCs/>
+          <w:sz w:val="20"/>
+          <w:szCs w:val="20"/>
+        </w:rPr>
+        <w:t>reaplicar filtro</w:t>
+      </w:r>
+      <w:r>
+        <w:rPr>
+          <w:rFonts w:ascii="Arial" w:hAnsi="Arial" w:cs="Arial"/>
+          <w:sz w:val="20"/>
+          <w:szCs w:val="20"/>
+        </w:rPr>
+        <w:t xml:space="preserve"> </w:t>
+      </w:r>
+      <w:r>
+        <w:rPr>
+          <w:rFonts w:ascii="Arial" w:hAnsi="Arial" w:cs="Arial"/>
+          <w:b/>
+          <w:bCs/>
+          <w:sz w:val="20"/>
+          <w:szCs w:val="20"/>
+        </w:rPr>
+        <w:t>no retorno de elementos já filtrados</w:t>
+      </w:r>
+      <w:r>
+        <w:rPr>
+          <w:rFonts w:ascii="Arial" w:hAnsi="Arial" w:cs="Arial"/>
+          <w:sz w:val="20"/>
+          <w:szCs w:val="20"/>
+        </w:rPr>
+        <w:t>.</w:t>
+      </w:r>
     </w:p>
     <w:sectPr>
       <w:pgSz w:w="11906" w:h="16838"/>
@@ -1018,6 +3013,7 @@
   <w:style w:type="paragraph" w:default="1" w:styleId="Normal">
     <w:name w:val="Normal"/>
     <w:qFormat/>
+    <w:rsid w:val="00903E8F"/>
   </w:style>
   <w:style w:type="character" w:default="1" w:styleId="Fontepargpadro">
     <w:name w:val="Default Paragraph Font"/>

</xml_diff>

<commit_message>
recuperando e manipulano de inputs e selets
</commit_message>
<xml_diff>
--- a/jquery.docx
+++ b/jquery.docx
@@ -3089,9 +3089,953 @@
     </w:p>
     <w:p>
       <w:pPr>
-        <w:jc w:val="both"/>
-        <w:rPr>
-          <w:rFonts w:ascii="Arial" w:hAnsi="Arial" w:cs="Arial"/>
+        <w:shd w:val="clear" w:color="auto" w:fill="1F1F1F"/>
+        <w:spacing w:after="0" w:line="285" w:lineRule="atLeast"/>
+        <w:rPr>
+          <w:rFonts w:ascii="Consolas" w:eastAsia="Times New Roman" w:hAnsi="Consolas" w:cs="Times New Roman"/>
+          <w:color w:val="CCCCCC"/>
+          <w:kern w:val="0"/>
+          <w:sz w:val="14"/>
+          <w:szCs w:val="14"/>
+          <w:lang w:eastAsia="pt-BR"/>
+          <w14:ligatures w14:val="none"/>
+        </w:rPr>
+      </w:pPr>
+      <w:r>
+        <w:rPr>
+          <w:rFonts w:ascii="Consolas" w:eastAsia="Times New Roman" w:hAnsi="Consolas" w:cs="Times New Roman"/>
+          <w:color w:val="DCDCAA"/>
+          <w:kern w:val="0"/>
+          <w:sz w:val="14"/>
+          <w:szCs w:val="14"/>
+          <w:lang w:eastAsia="pt-BR"/>
+          <w14:ligatures w14:val="none"/>
+        </w:rPr>
+        <w:t>$</w:t>
+      </w:r>
+      <w:r>
+        <w:rPr>
+          <w:rFonts w:ascii="Consolas" w:eastAsia="Times New Roman" w:hAnsi="Consolas" w:cs="Times New Roman"/>
+          <w:color w:val="D4D4D4"/>
+          <w:kern w:val="0"/>
+          <w:sz w:val="14"/>
+          <w:szCs w:val="14"/>
+          <w:lang w:eastAsia="pt-BR"/>
+          <w14:ligatures w14:val="none"/>
+        </w:rPr>
+        <w:t>(</w:t>
+      </w:r>
+      <w:proofErr w:type="spellStart"/>
+      <w:r>
+        <w:rPr>
+          <w:rFonts w:ascii="Consolas" w:eastAsia="Times New Roman" w:hAnsi="Consolas" w:cs="Times New Roman"/>
+          <w:color w:val="9CDCFE"/>
+          <w:kern w:val="0"/>
+          <w:sz w:val="14"/>
+          <w:szCs w:val="14"/>
+          <w:lang w:eastAsia="pt-BR"/>
+          <w14:ligatures w14:val="none"/>
+        </w:rPr>
+        <w:t>document</w:t>
+      </w:r>
+      <w:proofErr w:type="spellEnd"/>
+      <w:proofErr w:type="gramStart"/>
+      <w:r>
+        <w:rPr>
+          <w:rFonts w:ascii="Consolas" w:eastAsia="Times New Roman" w:hAnsi="Consolas" w:cs="Times New Roman"/>
+          <w:color w:val="D4D4D4"/>
+          <w:kern w:val="0"/>
+          <w:sz w:val="14"/>
+          <w:szCs w:val="14"/>
+          <w:lang w:eastAsia="pt-BR"/>
+          <w14:ligatures w14:val="none"/>
+        </w:rPr>
+        <w:t>).</w:t>
+      </w:r>
+      <w:proofErr w:type="spellStart"/>
+      <w:r>
+        <w:rPr>
+          <w:rFonts w:ascii="Consolas" w:eastAsia="Times New Roman" w:hAnsi="Consolas" w:cs="Times New Roman"/>
+          <w:color w:val="DCDCAA"/>
+          <w:kern w:val="0"/>
+          <w:sz w:val="14"/>
+          <w:szCs w:val="14"/>
+          <w:lang w:eastAsia="pt-BR"/>
+          <w14:ligatures w14:val="none"/>
+        </w:rPr>
+        <w:t>ready</w:t>
+      </w:r>
+      <w:proofErr w:type="spellEnd"/>
+      <w:proofErr w:type="gramEnd"/>
+      <w:r>
+        <w:rPr>
+          <w:rFonts w:ascii="Consolas" w:eastAsia="Times New Roman" w:hAnsi="Consolas" w:cs="Times New Roman"/>
+          <w:color w:val="D4D4D4"/>
+          <w:kern w:val="0"/>
+          <w:sz w:val="14"/>
+          <w:szCs w:val="14"/>
+          <w:lang w:eastAsia="pt-BR"/>
+          <w14:ligatures w14:val="none"/>
+        </w:rPr>
+        <w:t>(</w:t>
+      </w:r>
+      <w:proofErr w:type="spellStart"/>
+      <w:r>
+        <w:rPr>
+          <w:rFonts w:ascii="Consolas" w:eastAsia="Times New Roman" w:hAnsi="Consolas" w:cs="Times New Roman"/>
+          <w:color w:val="569CD6"/>
+          <w:kern w:val="0"/>
+          <w:sz w:val="14"/>
+          <w:szCs w:val="14"/>
+          <w:lang w:eastAsia="pt-BR"/>
+          <w14:ligatures w14:val="none"/>
+        </w:rPr>
+        <w:t>function</w:t>
+      </w:r>
+      <w:proofErr w:type="spellEnd"/>
+      <w:r>
+        <w:rPr>
+          <w:rFonts w:ascii="Consolas" w:eastAsia="Times New Roman" w:hAnsi="Consolas" w:cs="Times New Roman"/>
+          <w:color w:val="D4D4D4"/>
+          <w:kern w:val="0"/>
+          <w:sz w:val="14"/>
+          <w:szCs w:val="14"/>
+          <w:lang w:eastAsia="pt-BR"/>
+          <w14:ligatures w14:val="none"/>
+        </w:rPr>
+        <w:t xml:space="preserve"> () {</w:t>
+      </w:r>
+    </w:p>
+    <w:p>
+      <w:pPr>
+        <w:shd w:val="clear" w:color="auto" w:fill="1F1F1F"/>
+        <w:spacing w:after="0" w:line="285" w:lineRule="atLeast"/>
+        <w:rPr>
+          <w:rFonts w:ascii="Consolas" w:eastAsia="Times New Roman" w:hAnsi="Consolas" w:cs="Times New Roman"/>
+          <w:color w:val="CCCCCC"/>
+          <w:kern w:val="0"/>
+          <w:sz w:val="14"/>
+          <w:szCs w:val="14"/>
+          <w:lang w:eastAsia="pt-BR"/>
+          <w14:ligatures w14:val="none"/>
+        </w:rPr>
+      </w:pPr>
+      <w:r>
+        <w:rPr>
+          <w:rFonts w:ascii="Consolas" w:eastAsia="Times New Roman" w:hAnsi="Consolas" w:cs="Times New Roman"/>
+          <w:color w:val="D4D4D4"/>
+          <w:kern w:val="0"/>
+          <w:sz w:val="14"/>
+          <w:szCs w:val="14"/>
+          <w:lang w:eastAsia="pt-BR"/>
+          <w14:ligatures w14:val="none"/>
+        </w:rPr>
+        <w:t xml:space="preserve">        </w:t>
+      </w:r>
+      <w:r>
+        <w:rPr>
+          <w:rFonts w:ascii="Consolas" w:eastAsia="Times New Roman" w:hAnsi="Consolas" w:cs="Times New Roman"/>
+          <w:color w:val="6A9955"/>
+          <w:kern w:val="0"/>
+          <w:sz w:val="14"/>
+          <w:szCs w:val="14"/>
+          <w:lang w:eastAsia="pt-BR"/>
+          <w14:ligatures w14:val="none"/>
+        </w:rPr>
+        <w:t>//'</w:t>
+      </w:r>
+      <w:proofErr w:type="spellStart"/>
+      <w:r>
+        <w:rPr>
+          <w:rFonts w:ascii="Consolas" w:eastAsia="Times New Roman" w:hAnsi="Consolas" w:cs="Times New Roman"/>
+          <w:color w:val="6A9955"/>
+          <w:kern w:val="0"/>
+          <w:sz w:val="14"/>
+          <w:szCs w:val="14"/>
+          <w:lang w:eastAsia="pt-BR"/>
+          <w14:ligatures w14:val="none"/>
+        </w:rPr>
+        <w:t>construi</w:t>
+      </w:r>
+      <w:proofErr w:type="spellEnd"/>
+      <w:r>
+        <w:rPr>
+          <w:rFonts w:ascii="Consolas" w:eastAsia="Times New Roman" w:hAnsi="Consolas" w:cs="Times New Roman"/>
+          <w:color w:val="6A9955"/>
+          <w:kern w:val="0"/>
+          <w:sz w:val="14"/>
+          <w:szCs w:val="14"/>
+          <w:lang w:eastAsia="pt-BR"/>
+          <w14:ligatures w14:val="none"/>
+        </w:rPr>
+        <w:t xml:space="preserve">' código </w:t>
+      </w:r>
+      <w:proofErr w:type="spellStart"/>
+      <w:r>
+        <w:rPr>
+          <w:rFonts w:ascii="Consolas" w:eastAsia="Times New Roman" w:hAnsi="Consolas" w:cs="Times New Roman"/>
+          <w:color w:val="6A9955"/>
+          <w:kern w:val="0"/>
+          <w:sz w:val="14"/>
+          <w:szCs w:val="14"/>
+          <w:lang w:eastAsia="pt-BR"/>
+          <w14:ligatures w14:val="none"/>
+        </w:rPr>
+        <w:t>javascript</w:t>
+      </w:r>
+      <w:proofErr w:type="spellEnd"/>
+      <w:r>
+        <w:rPr>
+          <w:rFonts w:ascii="Consolas" w:eastAsia="Times New Roman" w:hAnsi="Consolas" w:cs="Times New Roman"/>
+          <w:color w:val="6A9955"/>
+          <w:kern w:val="0"/>
+          <w:sz w:val="14"/>
+          <w:szCs w:val="14"/>
+          <w:lang w:eastAsia="pt-BR"/>
+          <w14:ligatures w14:val="none"/>
+        </w:rPr>
+        <w:t xml:space="preserve"> </w:t>
+      </w:r>
+      <w:proofErr w:type="gramStart"/>
+      <w:r>
+        <w:rPr>
+          <w:rFonts w:ascii="Consolas" w:eastAsia="Times New Roman" w:hAnsi="Consolas" w:cs="Times New Roman"/>
+          <w:color w:val="6A9955"/>
+          <w:kern w:val="0"/>
+          <w:sz w:val="14"/>
+          <w:szCs w:val="14"/>
+          <w:lang w:eastAsia="pt-BR"/>
+          <w14:ligatures w14:val="none"/>
+        </w:rPr>
+        <w:t>no momento em que</w:t>
+      </w:r>
+      <w:proofErr w:type="gramEnd"/>
+      <w:r>
+        <w:rPr>
+          <w:rFonts w:ascii="Consolas" w:eastAsia="Times New Roman" w:hAnsi="Consolas" w:cs="Times New Roman"/>
+          <w:color w:val="6A9955"/>
+          <w:kern w:val="0"/>
+          <w:sz w:val="14"/>
+          <w:szCs w:val="14"/>
+          <w:lang w:eastAsia="pt-BR"/>
+          <w14:ligatures w14:val="none"/>
+        </w:rPr>
+        <w:t xml:space="preserve"> a página está carregada</w:t>
+      </w:r>
+    </w:p>
+    <w:p>
+      <w:pPr>
+        <w:shd w:val="clear" w:color="auto" w:fill="1F1F1F"/>
+        <w:spacing w:after="0" w:line="285" w:lineRule="atLeast"/>
+        <w:rPr>
+          <w:rFonts w:ascii="Consolas" w:eastAsia="Times New Roman" w:hAnsi="Consolas" w:cs="Times New Roman"/>
+          <w:color w:val="CCCCCC"/>
+          <w:kern w:val="0"/>
+          <w:sz w:val="14"/>
+          <w:szCs w:val="14"/>
+          <w:lang w:eastAsia="pt-BR"/>
+          <w14:ligatures w14:val="none"/>
+        </w:rPr>
+      </w:pPr>
+      <w:r>
+        <w:rPr>
+          <w:rFonts w:ascii="Consolas" w:eastAsia="Times New Roman" w:hAnsi="Consolas" w:cs="Times New Roman"/>
+          <w:color w:val="D4D4D4"/>
+          <w:kern w:val="0"/>
+          <w:sz w:val="14"/>
+          <w:szCs w:val="14"/>
+          <w:lang w:eastAsia="pt-BR"/>
+          <w14:ligatures w14:val="none"/>
+        </w:rPr>
+        <w:t xml:space="preserve">        </w:t>
+      </w:r>
+      <w:proofErr w:type="spellStart"/>
+      <w:r>
+        <w:rPr>
+          <w:rFonts w:ascii="Consolas" w:eastAsia="Times New Roman" w:hAnsi="Consolas" w:cs="Times New Roman"/>
+          <w:color w:val="569CD6"/>
+          <w:kern w:val="0"/>
+          <w:sz w:val="14"/>
+          <w:szCs w:val="14"/>
+          <w:lang w:eastAsia="pt-BR"/>
+          <w14:ligatures w14:val="none"/>
+        </w:rPr>
+        <w:t>function</w:t>
+      </w:r>
+      <w:proofErr w:type="spellEnd"/>
+      <w:r>
+        <w:rPr>
+          <w:rFonts w:ascii="Consolas" w:eastAsia="Times New Roman" w:hAnsi="Consolas" w:cs="Times New Roman"/>
+          <w:color w:val="D4D4D4"/>
+          <w:kern w:val="0"/>
+          <w:sz w:val="14"/>
+          <w:szCs w:val="14"/>
+          <w:lang w:eastAsia="pt-BR"/>
+          <w14:ligatures w14:val="none"/>
+        </w:rPr>
+        <w:t xml:space="preserve"> </w:t>
+      </w:r>
+      <w:proofErr w:type="gramStart"/>
+      <w:r>
+        <w:rPr>
+          <w:rFonts w:ascii="Consolas" w:eastAsia="Times New Roman" w:hAnsi="Consolas" w:cs="Times New Roman"/>
+          <w:color w:val="DCDCAA"/>
+          <w:kern w:val="0"/>
+          <w:sz w:val="14"/>
+          <w:szCs w:val="14"/>
+          <w:lang w:eastAsia="pt-BR"/>
+          <w14:ligatures w14:val="none"/>
+        </w:rPr>
+        <w:t>teste</w:t>
+      </w:r>
+      <w:r>
+        <w:rPr>
+          <w:rFonts w:ascii="Consolas" w:eastAsia="Times New Roman" w:hAnsi="Consolas" w:cs="Times New Roman"/>
+          <w:color w:val="D4D4D4"/>
+          <w:kern w:val="0"/>
+          <w:sz w:val="14"/>
+          <w:szCs w:val="14"/>
+          <w:lang w:eastAsia="pt-BR"/>
+          <w14:ligatures w14:val="none"/>
+        </w:rPr>
+        <w:t>(</w:t>
+      </w:r>
+      <w:proofErr w:type="gramEnd"/>
+      <w:r>
+        <w:rPr>
+          <w:rFonts w:ascii="Consolas" w:eastAsia="Times New Roman" w:hAnsi="Consolas" w:cs="Times New Roman"/>
+          <w:color w:val="D4D4D4"/>
+          <w:kern w:val="0"/>
+          <w:sz w:val="14"/>
+          <w:szCs w:val="14"/>
+          <w:lang w:eastAsia="pt-BR"/>
+          <w14:ligatures w14:val="none"/>
+        </w:rPr>
+        <w:t>) {</w:t>
+      </w:r>
+    </w:p>
+    <w:p>
+      <w:pPr>
+        <w:shd w:val="clear" w:color="auto" w:fill="1F1F1F"/>
+        <w:spacing w:after="0" w:line="285" w:lineRule="atLeast"/>
+        <w:rPr>
+          <w:rFonts w:ascii="Consolas" w:eastAsia="Times New Roman" w:hAnsi="Consolas" w:cs="Times New Roman"/>
+          <w:color w:val="CCCCCC"/>
+          <w:kern w:val="0"/>
+          <w:sz w:val="14"/>
+          <w:szCs w:val="14"/>
+          <w:lang w:eastAsia="pt-BR"/>
+          <w14:ligatures w14:val="none"/>
+        </w:rPr>
+      </w:pPr>
+      <w:r>
+        <w:rPr>
+          <w:rFonts w:ascii="Consolas" w:eastAsia="Times New Roman" w:hAnsi="Consolas" w:cs="Times New Roman"/>
+          <w:color w:val="D4D4D4"/>
+          <w:kern w:val="0"/>
+          <w:sz w:val="14"/>
+          <w:szCs w:val="14"/>
+          <w:lang w:eastAsia="pt-BR"/>
+          <w14:ligatures w14:val="none"/>
+        </w:rPr>
+        <w:t xml:space="preserve">          </w:t>
+      </w:r>
+      <w:r>
+        <w:rPr>
+          <w:rFonts w:ascii="Consolas" w:eastAsia="Times New Roman" w:hAnsi="Consolas" w:cs="Times New Roman"/>
+          <w:color w:val="9CDCFE"/>
+          <w:kern w:val="0"/>
+          <w:sz w:val="14"/>
+          <w:szCs w:val="14"/>
+          <w:lang w:eastAsia="pt-BR"/>
+          <w14:ligatures w14:val="none"/>
+        </w:rPr>
+        <w:t>console</w:t>
+      </w:r>
+      <w:r>
+        <w:rPr>
+          <w:rFonts w:ascii="Consolas" w:eastAsia="Times New Roman" w:hAnsi="Consolas" w:cs="Times New Roman"/>
+          <w:color w:val="D4D4D4"/>
+          <w:kern w:val="0"/>
+          <w:sz w:val="14"/>
+          <w:szCs w:val="14"/>
+          <w:lang w:eastAsia="pt-BR"/>
+          <w14:ligatures w14:val="none"/>
+        </w:rPr>
+        <w:t>.</w:t>
+      </w:r>
+      <w:r>
+        <w:rPr>
+          <w:rFonts w:ascii="Consolas" w:eastAsia="Times New Roman" w:hAnsi="Consolas" w:cs="Times New Roman"/>
+          <w:color w:val="DCDCAA"/>
+          <w:kern w:val="0"/>
+          <w:sz w:val="14"/>
+          <w:szCs w:val="14"/>
+          <w:lang w:eastAsia="pt-BR"/>
+          <w14:ligatures w14:val="none"/>
+        </w:rPr>
+        <w:t>log</w:t>
+      </w:r>
+      <w:r>
+        <w:rPr>
+          <w:rFonts w:ascii="Consolas" w:eastAsia="Times New Roman" w:hAnsi="Consolas" w:cs="Times New Roman"/>
+          <w:color w:val="D4D4D4"/>
+          <w:kern w:val="0"/>
+          <w:sz w:val="14"/>
+          <w:szCs w:val="14"/>
+          <w:lang w:eastAsia="pt-BR"/>
+          <w14:ligatures w14:val="none"/>
+        </w:rPr>
+        <w:t>(</w:t>
+      </w:r>
+      <w:r>
+        <w:rPr>
+          <w:rFonts w:ascii="Consolas" w:eastAsia="Times New Roman" w:hAnsi="Consolas" w:cs="Times New Roman"/>
+          <w:color w:val="DCDCAA"/>
+          <w:kern w:val="0"/>
+          <w:sz w:val="14"/>
+          <w:szCs w:val="14"/>
+          <w:lang w:eastAsia="pt-BR"/>
+          <w14:ligatures w14:val="none"/>
+        </w:rPr>
+        <w:t>$</w:t>
+      </w:r>
+      <w:r>
+        <w:rPr>
+          <w:rFonts w:ascii="Consolas" w:eastAsia="Times New Roman" w:hAnsi="Consolas" w:cs="Times New Roman"/>
+          <w:color w:val="D4D4D4"/>
+          <w:kern w:val="0"/>
+          <w:sz w:val="14"/>
+          <w:szCs w:val="14"/>
+          <w:lang w:eastAsia="pt-BR"/>
+          <w14:ligatures w14:val="none"/>
+        </w:rPr>
+        <w:t>(</w:t>
+      </w:r>
+      <w:r>
+        <w:rPr>
+          <w:rFonts w:ascii="Consolas" w:eastAsia="Times New Roman" w:hAnsi="Consolas" w:cs="Times New Roman"/>
+          <w:color w:val="CE9178"/>
+          <w:kern w:val="0"/>
+          <w:sz w:val="14"/>
+          <w:szCs w:val="14"/>
+          <w:lang w:eastAsia="pt-BR"/>
+          <w14:ligatures w14:val="none"/>
+        </w:rPr>
+        <w:t>"#exemplo"</w:t>
+      </w:r>
+      <w:r>
+        <w:rPr>
+          <w:rFonts w:ascii="Consolas" w:eastAsia="Times New Roman" w:hAnsi="Consolas" w:cs="Times New Roman"/>
+          <w:color w:val="D4D4D4"/>
+          <w:kern w:val="0"/>
+          <w:sz w:val="14"/>
+          <w:szCs w:val="14"/>
+          <w:lang w:eastAsia="pt-BR"/>
+          <w14:ligatures w14:val="none"/>
+        </w:rPr>
+        <w:t>));</w:t>
+      </w:r>
+    </w:p>
+    <w:p>
+      <w:pPr>
+        <w:shd w:val="clear" w:color="auto" w:fill="1F1F1F"/>
+        <w:spacing w:after="0" w:line="285" w:lineRule="atLeast"/>
+        <w:rPr>
+          <w:rFonts w:ascii="Consolas" w:eastAsia="Times New Roman" w:hAnsi="Consolas" w:cs="Times New Roman"/>
+          <w:color w:val="CCCCCC"/>
+          <w:kern w:val="0"/>
+          <w:sz w:val="14"/>
+          <w:szCs w:val="14"/>
+          <w:lang w:eastAsia="pt-BR"/>
+          <w14:ligatures w14:val="none"/>
+        </w:rPr>
+      </w:pPr>
+      <w:r>
+        <w:rPr>
+          <w:rFonts w:ascii="Consolas" w:eastAsia="Times New Roman" w:hAnsi="Consolas" w:cs="Times New Roman"/>
+          <w:color w:val="D4D4D4"/>
+          <w:kern w:val="0"/>
+          <w:sz w:val="14"/>
+          <w:szCs w:val="14"/>
+          <w:lang w:eastAsia="pt-BR"/>
+          <w14:ligatures w14:val="none"/>
+        </w:rPr>
+        <w:t>        }});</w:t>
+      </w:r>
+    </w:p>
+    <w:p>
+      <w:pPr>
+        <w:jc w:val="both"/>
+        <w:rPr>
+          <w:rFonts w:ascii="Arial" w:hAnsi="Arial" w:cs="Arial"/>
+          <w:sz w:val="20"/>
+          <w:szCs w:val="20"/>
+        </w:rPr>
+      </w:pPr>
+    </w:p>
+    <w:p>
+      <w:pPr>
+        <w:shd w:val="clear" w:color="auto" w:fill="1F1F1F"/>
+        <w:spacing w:after="0" w:line="285" w:lineRule="atLeast"/>
+        <w:rPr>
+          <w:rFonts w:ascii="Consolas" w:eastAsia="Times New Roman" w:hAnsi="Consolas" w:cs="Times New Roman"/>
+          <w:color w:val="CCCCCC"/>
+          <w:kern w:val="0"/>
+          <w:sz w:val="14"/>
+          <w:szCs w:val="14"/>
+          <w:lang w:eastAsia="pt-BR"/>
+          <w14:ligatures w14:val="none"/>
+        </w:rPr>
+      </w:pPr>
+      <w:r>
+        <w:rPr>
+          <w:rFonts w:ascii="Consolas" w:eastAsia="Times New Roman" w:hAnsi="Consolas" w:cs="Times New Roman"/>
+          <w:color w:val="D4D4D4"/>
+          <w:kern w:val="0"/>
+          <w:sz w:val="14"/>
+          <w:szCs w:val="14"/>
+          <w:lang w:eastAsia="pt-BR"/>
+          <w14:ligatures w14:val="none"/>
+        </w:rPr>
+        <w:t xml:space="preserve">      </w:t>
+      </w:r>
+      <w:r>
+        <w:rPr>
+          <w:rFonts w:ascii="Consolas" w:eastAsia="Times New Roman" w:hAnsi="Consolas" w:cs="Times New Roman"/>
+          <w:color w:val="DCDCAA"/>
+          <w:kern w:val="0"/>
+          <w:sz w:val="14"/>
+          <w:szCs w:val="14"/>
+          <w:lang w:eastAsia="pt-BR"/>
+          <w14:ligatures w14:val="none"/>
+        </w:rPr>
+        <w:t>$</w:t>
+      </w:r>
+      <w:r>
+        <w:rPr>
+          <w:rFonts w:ascii="Consolas" w:eastAsia="Times New Roman" w:hAnsi="Consolas" w:cs="Times New Roman"/>
+          <w:color w:val="D4D4D4"/>
+          <w:kern w:val="0"/>
+          <w:sz w:val="14"/>
+          <w:szCs w:val="14"/>
+          <w:lang w:eastAsia="pt-BR"/>
+          <w14:ligatures w14:val="none"/>
+        </w:rPr>
+        <w:t>(</w:t>
+      </w:r>
+      <w:r>
+        <w:rPr>
+          <w:rFonts w:ascii="Consolas" w:eastAsia="Times New Roman" w:hAnsi="Consolas" w:cs="Times New Roman"/>
+          <w:color w:val="9CDCFE"/>
+          <w:kern w:val="0"/>
+          <w:sz w:val="14"/>
+          <w:szCs w:val="14"/>
+          <w:lang w:eastAsia="pt-BR"/>
+          <w14:ligatures w14:val="none"/>
+        </w:rPr>
+        <w:t>teste</w:t>
+      </w:r>
+      <w:r>
+        <w:rPr>
+          <w:rFonts w:ascii="Consolas" w:eastAsia="Times New Roman" w:hAnsi="Consolas" w:cs="Times New Roman"/>
+          <w:color w:val="D4D4D4"/>
+          <w:kern w:val="0"/>
+          <w:sz w:val="14"/>
+          <w:szCs w:val="14"/>
+          <w:lang w:eastAsia="pt-BR"/>
+          <w14:ligatures w14:val="none"/>
+        </w:rPr>
+        <w:t xml:space="preserve">); </w:t>
+      </w:r>
+      <w:r>
+        <w:rPr>
+          <w:rFonts w:ascii="Consolas" w:eastAsia="Times New Roman" w:hAnsi="Consolas" w:cs="Times New Roman"/>
+          <w:color w:val="6A9955"/>
+          <w:kern w:val="0"/>
+          <w:sz w:val="14"/>
+          <w:szCs w:val="14"/>
+          <w:lang w:eastAsia="pt-BR"/>
+          <w14:ligatures w14:val="none"/>
+        </w:rPr>
+        <w:t>//</w:t>
+      </w:r>
+      <w:proofErr w:type="spellStart"/>
+      <w:r>
+        <w:rPr>
+          <w:rFonts w:ascii="Consolas" w:eastAsia="Times New Roman" w:hAnsi="Consolas" w:cs="Times New Roman"/>
+          <w:color w:val="6A9955"/>
+          <w:kern w:val="0"/>
+          <w:sz w:val="14"/>
+          <w:szCs w:val="14"/>
+          <w:lang w:eastAsia="pt-BR"/>
+          <w14:ligatures w14:val="none"/>
+        </w:rPr>
+        <w:t>nao</w:t>
+      </w:r>
+      <w:proofErr w:type="spellEnd"/>
+      <w:r>
+        <w:rPr>
+          <w:rFonts w:ascii="Consolas" w:eastAsia="Times New Roman" w:hAnsi="Consolas" w:cs="Times New Roman"/>
+          <w:color w:val="6A9955"/>
+          <w:kern w:val="0"/>
+          <w:sz w:val="14"/>
+          <w:szCs w:val="14"/>
+          <w:lang w:eastAsia="pt-BR"/>
+          <w14:ligatures w14:val="none"/>
+        </w:rPr>
+        <w:t xml:space="preserve"> foi colocado </w:t>
+      </w:r>
+      <w:proofErr w:type="gramStart"/>
+      <w:r>
+        <w:rPr>
+          <w:rFonts w:ascii="Consolas" w:eastAsia="Times New Roman" w:hAnsi="Consolas" w:cs="Times New Roman"/>
+          <w:color w:val="6A9955"/>
+          <w:kern w:val="0"/>
+          <w:sz w:val="14"/>
+          <w:szCs w:val="14"/>
+          <w:lang w:eastAsia="pt-BR"/>
+          <w14:ligatures w14:val="none"/>
+        </w:rPr>
+        <w:t>o parênteses</w:t>
+      </w:r>
+      <w:proofErr w:type="gramEnd"/>
+      <w:r>
+        <w:rPr>
+          <w:rFonts w:ascii="Consolas" w:eastAsia="Times New Roman" w:hAnsi="Consolas" w:cs="Times New Roman"/>
+          <w:color w:val="6A9955"/>
+          <w:kern w:val="0"/>
+          <w:sz w:val="14"/>
+          <w:szCs w:val="14"/>
+          <w:lang w:eastAsia="pt-BR"/>
+          <w14:ligatures w14:val="none"/>
+        </w:rPr>
+        <w:t xml:space="preserve"> após a função, pois não será passado nenhum parâmetro, a função está apenas sendo referenciada</w:t>
+      </w:r>
+    </w:p>
+    <w:p>
+      <w:pPr>
+        <w:jc w:val="both"/>
+        <w:rPr>
+          <w:rFonts w:ascii="Arial" w:hAnsi="Arial" w:cs="Arial"/>
+          <w:sz w:val="20"/>
+          <w:szCs w:val="20"/>
+        </w:rPr>
+      </w:pPr>
+    </w:p>
+    <w:p>
+      <w:pPr>
+        <w:shd w:val="clear" w:color="auto" w:fill="1F1F1F"/>
+        <w:spacing w:after="0" w:line="285" w:lineRule="atLeast"/>
+        <w:rPr>
+          <w:rFonts w:ascii="Consolas" w:eastAsia="Times New Roman" w:hAnsi="Consolas" w:cs="Times New Roman"/>
+          <w:color w:val="CCCCCC"/>
+          <w:kern w:val="0"/>
+          <w:sz w:val="14"/>
+          <w:szCs w:val="14"/>
+          <w:lang w:eastAsia="pt-BR"/>
+          <w14:ligatures w14:val="none"/>
+        </w:rPr>
+      </w:pPr>
+      <w:r>
+        <w:rPr>
+          <w:rFonts w:ascii="Consolas" w:eastAsia="Times New Roman" w:hAnsi="Consolas" w:cs="Times New Roman"/>
+          <w:color w:val="DCDCAA"/>
+          <w:kern w:val="0"/>
+          <w:sz w:val="14"/>
+          <w:szCs w:val="14"/>
+          <w:lang w:eastAsia="pt-BR"/>
+          <w14:ligatures w14:val="none"/>
+        </w:rPr>
+        <w:t>$</w:t>
+      </w:r>
+      <w:r>
+        <w:rPr>
+          <w:rFonts w:ascii="Consolas" w:eastAsia="Times New Roman" w:hAnsi="Consolas" w:cs="Times New Roman"/>
+          <w:color w:val="D4D4D4"/>
+          <w:kern w:val="0"/>
+          <w:sz w:val="14"/>
+          <w:szCs w:val="14"/>
+          <w:lang w:eastAsia="pt-BR"/>
+          <w14:ligatures w14:val="none"/>
+        </w:rPr>
+        <w:t>(</w:t>
+      </w:r>
+      <w:proofErr w:type="spellStart"/>
+      <w:r>
+        <w:rPr>
+          <w:rFonts w:ascii="Consolas" w:eastAsia="Times New Roman" w:hAnsi="Consolas" w:cs="Times New Roman"/>
+          <w:color w:val="569CD6"/>
+          <w:kern w:val="0"/>
+          <w:sz w:val="14"/>
+          <w:szCs w:val="14"/>
+          <w:lang w:eastAsia="pt-BR"/>
+          <w14:ligatures w14:val="none"/>
+        </w:rPr>
+        <w:t>function</w:t>
+      </w:r>
+      <w:proofErr w:type="spellEnd"/>
+      <w:r>
+        <w:rPr>
+          <w:rFonts w:ascii="Consolas" w:eastAsia="Times New Roman" w:hAnsi="Consolas" w:cs="Times New Roman"/>
+          <w:color w:val="D4D4D4"/>
+          <w:kern w:val="0"/>
+          <w:sz w:val="14"/>
+          <w:szCs w:val="14"/>
+          <w:lang w:eastAsia="pt-BR"/>
+          <w14:ligatures w14:val="none"/>
+        </w:rPr>
+        <w:t xml:space="preserve"> () {</w:t>
+      </w:r>
+    </w:p>
+    <w:p>
+      <w:pPr>
+        <w:shd w:val="clear" w:color="auto" w:fill="1F1F1F"/>
+        <w:spacing w:after="0" w:line="285" w:lineRule="atLeast"/>
+        <w:rPr>
+          <w:rFonts w:ascii="Consolas" w:eastAsia="Times New Roman" w:hAnsi="Consolas" w:cs="Times New Roman"/>
+          <w:color w:val="CCCCCC"/>
+          <w:kern w:val="0"/>
+          <w:sz w:val="14"/>
+          <w:szCs w:val="14"/>
+          <w:lang w:eastAsia="pt-BR"/>
+          <w14:ligatures w14:val="none"/>
+        </w:rPr>
+      </w:pPr>
+      <w:r>
+        <w:rPr>
+          <w:rFonts w:ascii="Consolas" w:eastAsia="Times New Roman" w:hAnsi="Consolas" w:cs="Times New Roman"/>
+          <w:color w:val="D4D4D4"/>
+          <w:kern w:val="0"/>
+          <w:sz w:val="14"/>
+          <w:szCs w:val="14"/>
+          <w:lang w:eastAsia="pt-BR"/>
+          <w14:ligatures w14:val="none"/>
+        </w:rPr>
+        <w:t xml:space="preserve">        </w:t>
+      </w:r>
+      <w:r>
+        <w:rPr>
+          <w:rFonts w:ascii="Consolas" w:eastAsia="Times New Roman" w:hAnsi="Consolas" w:cs="Times New Roman"/>
+          <w:color w:val="6A9955"/>
+          <w:kern w:val="0"/>
+          <w:sz w:val="14"/>
+          <w:szCs w:val="14"/>
+          <w:lang w:eastAsia="pt-BR"/>
+          <w14:ligatures w14:val="none"/>
+        </w:rPr>
+        <w:t>//passando direto a função como parâmetro</w:t>
+      </w:r>
+    </w:p>
+    <w:p>
+      <w:pPr>
+        <w:shd w:val="clear" w:color="auto" w:fill="1F1F1F"/>
+        <w:spacing w:after="0" w:line="285" w:lineRule="atLeast"/>
+        <w:rPr>
+          <w:rFonts w:ascii="Consolas" w:eastAsia="Times New Roman" w:hAnsi="Consolas" w:cs="Times New Roman"/>
+          <w:color w:val="CCCCCC"/>
+          <w:kern w:val="0"/>
+          <w:sz w:val="14"/>
+          <w:szCs w:val="14"/>
+          <w:lang w:eastAsia="pt-BR"/>
+          <w14:ligatures w14:val="none"/>
+        </w:rPr>
+      </w:pPr>
+      <w:r>
+        <w:rPr>
+          <w:rFonts w:ascii="Consolas" w:eastAsia="Times New Roman" w:hAnsi="Consolas" w:cs="Times New Roman"/>
+          <w:color w:val="D4D4D4"/>
+          <w:kern w:val="0"/>
+          <w:sz w:val="14"/>
+          <w:szCs w:val="14"/>
+          <w:lang w:eastAsia="pt-BR"/>
+          <w14:ligatures w14:val="none"/>
+        </w:rPr>
+        <w:t xml:space="preserve">        </w:t>
+      </w:r>
+      <w:r>
+        <w:rPr>
+          <w:rFonts w:ascii="Consolas" w:eastAsia="Times New Roman" w:hAnsi="Consolas" w:cs="Times New Roman"/>
+          <w:color w:val="9CDCFE"/>
+          <w:kern w:val="0"/>
+          <w:sz w:val="14"/>
+          <w:szCs w:val="14"/>
+          <w:lang w:eastAsia="pt-BR"/>
+          <w14:ligatures w14:val="none"/>
+        </w:rPr>
+        <w:t>console</w:t>
+      </w:r>
+      <w:r>
+        <w:rPr>
+          <w:rFonts w:ascii="Consolas" w:eastAsia="Times New Roman" w:hAnsi="Consolas" w:cs="Times New Roman"/>
+          <w:color w:val="D4D4D4"/>
+          <w:kern w:val="0"/>
+          <w:sz w:val="14"/>
+          <w:szCs w:val="14"/>
+          <w:lang w:eastAsia="pt-BR"/>
+          <w14:ligatures w14:val="none"/>
+        </w:rPr>
+        <w:t>.</w:t>
+      </w:r>
+      <w:r>
+        <w:rPr>
+          <w:rFonts w:ascii="Consolas" w:eastAsia="Times New Roman" w:hAnsi="Consolas" w:cs="Times New Roman"/>
+          <w:color w:val="DCDCAA"/>
+          <w:kern w:val="0"/>
+          <w:sz w:val="14"/>
+          <w:szCs w:val="14"/>
+          <w:lang w:eastAsia="pt-BR"/>
+          <w14:ligatures w14:val="none"/>
+        </w:rPr>
+        <w:t>log</w:t>
+      </w:r>
+      <w:r>
+        <w:rPr>
+          <w:rFonts w:ascii="Consolas" w:eastAsia="Times New Roman" w:hAnsi="Consolas" w:cs="Times New Roman"/>
+          <w:color w:val="D4D4D4"/>
+          <w:kern w:val="0"/>
+          <w:sz w:val="14"/>
+          <w:szCs w:val="14"/>
+          <w:lang w:eastAsia="pt-BR"/>
+          <w14:ligatures w14:val="none"/>
+        </w:rPr>
+        <w:t>(</w:t>
+      </w:r>
+      <w:r>
+        <w:rPr>
+          <w:rFonts w:ascii="Consolas" w:eastAsia="Times New Roman" w:hAnsi="Consolas" w:cs="Times New Roman"/>
+          <w:color w:val="DCDCAA"/>
+          <w:kern w:val="0"/>
+          <w:sz w:val="14"/>
+          <w:szCs w:val="14"/>
+          <w:lang w:eastAsia="pt-BR"/>
+          <w14:ligatures w14:val="none"/>
+        </w:rPr>
+        <w:t>$</w:t>
+      </w:r>
+      <w:r>
+        <w:rPr>
+          <w:rFonts w:ascii="Consolas" w:eastAsia="Times New Roman" w:hAnsi="Consolas" w:cs="Times New Roman"/>
+          <w:color w:val="D4D4D4"/>
+          <w:kern w:val="0"/>
+          <w:sz w:val="14"/>
+          <w:szCs w:val="14"/>
+          <w:lang w:eastAsia="pt-BR"/>
+          <w14:ligatures w14:val="none"/>
+        </w:rPr>
+        <w:t>(</w:t>
+      </w:r>
+      <w:r>
+        <w:rPr>
+          <w:rFonts w:ascii="Consolas" w:eastAsia="Times New Roman" w:hAnsi="Consolas" w:cs="Times New Roman"/>
+          <w:color w:val="CE9178"/>
+          <w:kern w:val="0"/>
+          <w:sz w:val="14"/>
+          <w:szCs w:val="14"/>
+          <w:lang w:eastAsia="pt-BR"/>
+          <w14:ligatures w14:val="none"/>
+        </w:rPr>
+        <w:t>"#exemplo"</w:t>
+      </w:r>
+      <w:r>
+        <w:rPr>
+          <w:rFonts w:ascii="Consolas" w:eastAsia="Times New Roman" w:hAnsi="Consolas" w:cs="Times New Roman"/>
+          <w:color w:val="D4D4D4"/>
+          <w:kern w:val="0"/>
+          <w:sz w:val="14"/>
+          <w:szCs w:val="14"/>
+          <w:lang w:eastAsia="pt-BR"/>
+          <w14:ligatures w14:val="none"/>
+        </w:rPr>
+        <w:t>));</w:t>
+      </w:r>
+    </w:p>
+    <w:p>
+      <w:pPr>
+        <w:shd w:val="clear" w:color="auto" w:fill="1F1F1F"/>
+        <w:spacing w:after="0" w:line="285" w:lineRule="atLeast"/>
+        <w:rPr>
+          <w:rFonts w:ascii="Consolas" w:eastAsia="Times New Roman" w:hAnsi="Consolas" w:cs="Times New Roman"/>
+          <w:color w:val="CCCCCC"/>
+          <w:kern w:val="0"/>
+          <w:sz w:val="14"/>
+          <w:szCs w:val="14"/>
+          <w:lang w:eastAsia="pt-BR"/>
+          <w14:ligatures w14:val="none"/>
+        </w:rPr>
+      </w:pPr>
+      <w:r>
+        <w:rPr>
+          <w:rFonts w:ascii="Consolas" w:eastAsia="Times New Roman" w:hAnsi="Consolas" w:cs="Times New Roman"/>
+          <w:color w:val="D4D4D4"/>
+          <w:kern w:val="0"/>
+          <w:sz w:val="14"/>
+          <w:szCs w:val="14"/>
+          <w:lang w:eastAsia="pt-BR"/>
+          <w14:ligatures w14:val="none"/>
+        </w:rPr>
+        <w:t>      });</w:t>
+      </w:r>
+    </w:p>
+    <w:p>
+      <w:pPr>
+        <w:jc w:val="both"/>
+        <w:rPr>
+          <w:rFonts w:ascii="Arial" w:hAnsi="Arial" w:cs="Arial"/>
+          <w:sz w:val="20"/>
+          <w:szCs w:val="20"/>
+        </w:rPr>
+      </w:pPr>
+    </w:p>
+    <w:p>
+      <w:pPr>
+        <w:jc w:val="both"/>
+        <w:rPr>
+          <w:rFonts w:ascii="Arial" w:hAnsi="Arial" w:cs="Arial"/>
+          <w:b/>
+          <w:bCs/>
+          <w:sz w:val="20"/>
+          <w:szCs w:val="20"/>
+        </w:rPr>
+      </w:pPr>
+      <w:r>
+        <w:rPr>
+          <w:rFonts w:ascii="Arial" w:hAnsi="Arial" w:cs="Arial"/>
+          <w:b/>
+          <w:bCs/>
+          <w:sz w:val="20"/>
+          <w:szCs w:val="20"/>
+        </w:rPr>
+        <w:t>Recuperando</w:t>
+      </w:r>
+      <w:r>
+        <w:rPr>
+          <w:rFonts w:ascii="Arial" w:hAnsi="Arial" w:cs="Arial"/>
+          <w:b/>
+          <w:bCs/>
+          <w:sz w:val="20"/>
+          <w:szCs w:val="20"/>
+        </w:rPr>
+        <w:t xml:space="preserve"> e manipulando os atributos dos elementos HTM</w:t>
+      </w:r>
+      <w:r>
+        <w:rPr>
+          <w:rFonts w:ascii="Arial" w:hAnsi="Arial" w:cs="Arial"/>
+          <w:b/>
+          <w:bCs/>
+          <w:sz w:val="20"/>
+          <w:szCs w:val="20"/>
+        </w:rPr>
+        <w:t>L</w:t>
+      </w:r>
+    </w:p>
+    <w:p>
+      <w:pPr>
+        <w:jc w:val="both"/>
+        <w:rPr>
+          <w:rFonts w:ascii="Arial" w:hAnsi="Arial" w:cs="Arial"/>
+          <w:b/>
+          <w:bCs/>
           <w:sz w:val="20"/>
           <w:szCs w:val="20"/>
         </w:rPr>

</xml_diff>

<commit_message>
recup. e manip. conteúdo interno dos elementos HTML
</commit_message>
<xml_diff>
--- a/jquery.docx
+++ b/jquery.docx
@@ -3982,6 +3982,8 @@
         <w:jc w:val="both"/>
         <w:rPr>
           <w:rFonts w:ascii="Arial" w:hAnsi="Arial" w:cs="Arial"/>
+          <w:b/>
+          <w:bCs/>
           <w:sz w:val="20"/>
           <w:szCs w:val="20"/>
         </w:rPr>
@@ -4034,12 +4036,1702 @@
         <w:jc w:val="both"/>
         <w:rPr>
           <w:rFonts w:ascii="Arial" w:hAnsi="Arial" w:cs="Arial"/>
-          <w:b/>
-          <w:bCs/>
-          <w:sz w:val="20"/>
-          <w:szCs w:val="20"/>
-        </w:rPr>
-      </w:pPr>
+          <w:i/>
+          <w:iCs/>
+          <w:sz w:val="16"/>
+          <w:szCs w:val="16"/>
+        </w:rPr>
+      </w:pPr>
+      <w:r>
+        <w:rPr>
+          <w:rFonts w:ascii="Arial" w:hAnsi="Arial" w:cs="Arial"/>
+          <w:i/>
+          <w:iCs/>
+          <w:sz w:val="16"/>
+          <w:szCs w:val="16"/>
+        </w:rPr>
+        <w:t>&lt;</w:t>
+      </w:r>
+      <w:proofErr w:type="spellStart"/>
+      <w:r>
+        <w:rPr>
+          <w:rFonts w:ascii="Arial" w:hAnsi="Arial" w:cs="Arial"/>
+          <w:i/>
+          <w:iCs/>
+          <w:sz w:val="16"/>
+          <w:szCs w:val="16"/>
+        </w:rPr>
+        <w:t>tag</w:t>
+      </w:r>
+      <w:proofErr w:type="spellEnd"/>
+      <w:r>
+        <w:rPr>
+          <w:rFonts w:ascii="Arial" w:hAnsi="Arial" w:cs="Arial"/>
+          <w:i/>
+          <w:iCs/>
+          <w:sz w:val="16"/>
+          <w:szCs w:val="16"/>
+        </w:rPr>
+        <w:t xml:space="preserve"> attr</w:t>
+      </w:r>
+      <w:r>
+        <w:rPr>
+          <w:rFonts w:ascii="Arial" w:hAnsi="Arial" w:cs="Arial"/>
+          <w:i/>
+          <w:iCs/>
+          <w:sz w:val="16"/>
+          <w:szCs w:val="16"/>
+        </w:rPr>
+        <w:t>1</w:t>
+      </w:r>
+      <w:proofErr w:type="gramStart"/>
+      <w:r>
+        <w:rPr>
+          <w:rFonts w:ascii="Arial" w:hAnsi="Arial" w:cs="Arial"/>
+          <w:i/>
+          <w:iCs/>
+          <w:sz w:val="16"/>
+          <w:szCs w:val="16"/>
+        </w:rPr>
+        <w:t>=”alguma</w:t>
+      </w:r>
+      <w:proofErr w:type="gramEnd"/>
+      <w:r>
+        <w:rPr>
+          <w:rFonts w:ascii="Arial" w:hAnsi="Arial" w:cs="Arial"/>
+          <w:i/>
+          <w:iCs/>
+          <w:sz w:val="16"/>
+          <w:szCs w:val="16"/>
+        </w:rPr>
+        <w:t xml:space="preserve"> coisa” attr2=”alguma coisa”&gt;&lt;/</w:t>
+      </w:r>
+      <w:proofErr w:type="spellStart"/>
+      <w:r>
+        <w:rPr>
+          <w:rFonts w:ascii="Arial" w:hAnsi="Arial" w:cs="Arial"/>
+          <w:i/>
+          <w:iCs/>
+          <w:sz w:val="16"/>
+          <w:szCs w:val="16"/>
+        </w:rPr>
+        <w:t>tag</w:t>
+      </w:r>
+      <w:proofErr w:type="spellEnd"/>
+      <w:r>
+        <w:rPr>
+          <w:rFonts w:ascii="Arial" w:hAnsi="Arial" w:cs="Arial"/>
+          <w:i/>
+          <w:iCs/>
+          <w:sz w:val="16"/>
+          <w:szCs w:val="16"/>
+        </w:rPr>
+        <w:t>&gt;</w:t>
+      </w:r>
+    </w:p>
+    <w:p>
+      <w:pPr>
+        <w:jc w:val="both"/>
+        <w:rPr>
+          <w:rFonts w:ascii="Arial" w:hAnsi="Arial" w:cs="Arial"/>
+          <w:b/>
+          <w:bCs/>
+          <w:sz w:val="16"/>
+          <w:szCs w:val="16"/>
+        </w:rPr>
+      </w:pPr>
+      <w:proofErr w:type="spellStart"/>
+      <w:r>
+        <w:rPr>
+          <w:rFonts w:ascii="Arial" w:hAnsi="Arial" w:cs="Arial"/>
+          <w:b/>
+          <w:bCs/>
+          <w:sz w:val="16"/>
+          <w:szCs w:val="16"/>
+        </w:rPr>
+        <w:t>attr</w:t>
+      </w:r>
+      <w:proofErr w:type="spellEnd"/>
+      <w:r>
+        <w:rPr>
+          <w:rFonts w:ascii="Arial" w:hAnsi="Arial" w:cs="Arial"/>
+          <w:b/>
+          <w:bCs/>
+          <w:sz w:val="16"/>
+          <w:szCs w:val="16"/>
+        </w:rPr>
+        <w:t xml:space="preserve"> </w:t>
+      </w:r>
+      <w:r>
+        <w:rPr>
+          <w:rFonts w:ascii="Arial" w:hAnsi="Arial" w:cs="Arial"/>
+          <w:b/>
+          <w:bCs/>
+          <w:sz w:val="16"/>
+          <w:szCs w:val="16"/>
+        </w:rPr>
+        <w:t>–</w:t>
+      </w:r>
+      <w:r>
+        <w:rPr>
+          <w:rFonts w:ascii="Arial" w:hAnsi="Arial" w:cs="Arial"/>
+          <w:b/>
+          <w:bCs/>
+          <w:sz w:val="16"/>
+          <w:szCs w:val="16"/>
+        </w:rPr>
+        <w:t xml:space="preserve"> atributos</w:t>
+      </w:r>
+    </w:p>
+    <w:p>
+      <w:pPr>
+        <w:jc w:val="both"/>
+        <w:rPr>
+          <w:noProof/>
+        </w:rPr>
+      </w:pPr>
+      <w:r>
+        <w:rPr>
+          <w:noProof/>
+        </w:rPr>
+        <w:drawing>
+          <wp:inline distT="0" distB="0" distL="0" distR="0" wp14:anchorId="18CB34EA" wp14:editId="22EFE067">
+            <wp:extent cx="5400040" cy="752475"/>
+            <wp:effectExtent l="0" t="0" r="0" b="9525"/>
+            <wp:docPr id="557553530" name="Imagem 1" descr="Padrão do plano de fundo&#10;&#10;Descrição gerada automaticamente com confiança baixa"/>
+            <wp:cNvGraphicFramePr>
+              <a:graphicFrameLocks xmlns:a="http://schemas.openxmlformats.org/drawingml/2006/main" noChangeAspect="1"/>
+            </wp:cNvGraphicFramePr>
+            <a:graphic xmlns:a="http://schemas.openxmlformats.org/drawingml/2006/main">
+              <a:graphicData uri="http://schemas.openxmlformats.org/drawingml/2006/picture">
+                <pic:pic xmlns:pic="http://schemas.openxmlformats.org/drawingml/2006/picture">
+                  <pic:nvPicPr>
+                    <pic:cNvPr id="557553530" name="Imagem 1" descr="Padrão do plano de fundo&#10;&#10;Descrição gerada automaticamente com confiança baixa"/>
+                    <pic:cNvPicPr/>
+                  </pic:nvPicPr>
+                  <pic:blipFill>
+                    <a:blip r:embed="rId6"/>
+                    <a:stretch>
+                      <a:fillRect/>
+                    </a:stretch>
+                  </pic:blipFill>
+                  <pic:spPr>
+                    <a:xfrm>
+                      <a:off x="0" y="0"/>
+                      <a:ext cx="5400040" cy="752475"/>
+                    </a:xfrm>
+                    <a:prstGeom prst="rect">
+                      <a:avLst/>
+                    </a:prstGeom>
+                  </pic:spPr>
+                </pic:pic>
+              </a:graphicData>
+            </a:graphic>
+          </wp:inline>
+        </w:drawing>
+      </w:r>
+    </w:p>
+    <w:p>
+      <w:pPr>
+        <w:jc w:val="both"/>
+        <w:rPr>
+          <w:rFonts w:ascii="Arial" w:hAnsi="Arial" w:cs="Arial"/>
+          <w:b/>
+          <w:bCs/>
+          <w:sz w:val="16"/>
+          <w:szCs w:val="16"/>
+        </w:rPr>
+      </w:pPr>
+      <w:r>
+        <w:rPr>
+          <w:rFonts w:ascii="Arial" w:hAnsi="Arial" w:cs="Arial"/>
+          <w:sz w:val="16"/>
+          <w:szCs w:val="16"/>
+        </w:rPr>
+        <w:t xml:space="preserve">recuperando </w:t>
+      </w:r>
+      <w:r>
+        <w:rPr>
+          <w:rFonts w:ascii="Arial" w:hAnsi="Arial" w:cs="Arial"/>
+          <w:sz w:val="16"/>
+          <w:szCs w:val="16"/>
+        </w:rPr>
+        <w:t>atributo ‘</w:t>
+      </w:r>
+      <w:proofErr w:type="spellStart"/>
+      <w:r>
+        <w:rPr>
+          <w:rFonts w:ascii="Arial" w:hAnsi="Arial" w:cs="Arial"/>
+          <w:b/>
+          <w:bCs/>
+          <w:sz w:val="16"/>
+          <w:szCs w:val="16"/>
+        </w:rPr>
+        <w:t>src</w:t>
+      </w:r>
+      <w:proofErr w:type="spellEnd"/>
+      <w:r>
+        <w:rPr>
+          <w:rFonts w:ascii="Arial" w:hAnsi="Arial" w:cs="Arial"/>
+          <w:sz w:val="16"/>
+          <w:szCs w:val="16"/>
+        </w:rPr>
+        <w:t xml:space="preserve">’ da </w:t>
+      </w:r>
+      <w:proofErr w:type="spellStart"/>
+      <w:r>
+        <w:rPr>
+          <w:rFonts w:ascii="Arial" w:hAnsi="Arial" w:cs="Arial"/>
+          <w:sz w:val="16"/>
+          <w:szCs w:val="16"/>
+        </w:rPr>
+        <w:t>tag</w:t>
+      </w:r>
+      <w:proofErr w:type="spellEnd"/>
+      <w:r>
+        <w:rPr>
+          <w:rFonts w:ascii="Arial" w:hAnsi="Arial" w:cs="Arial"/>
+          <w:sz w:val="16"/>
+          <w:szCs w:val="16"/>
+        </w:rPr>
+        <w:t xml:space="preserve"> </w:t>
+      </w:r>
+      <w:proofErr w:type="spellStart"/>
+      <w:r>
+        <w:rPr>
+          <w:rFonts w:ascii="Arial" w:hAnsi="Arial" w:cs="Arial"/>
+          <w:b/>
+          <w:bCs/>
+          <w:sz w:val="16"/>
+          <w:szCs w:val="16"/>
+        </w:rPr>
+        <w:t>img</w:t>
+      </w:r>
+      <w:proofErr w:type="spellEnd"/>
+      <w:r>
+        <w:rPr>
+          <w:rFonts w:ascii="Arial" w:hAnsi="Arial" w:cs="Arial"/>
+          <w:b/>
+          <w:bCs/>
+          <w:sz w:val="16"/>
+          <w:szCs w:val="16"/>
+        </w:rPr>
+        <w:t>.</w:t>
+      </w:r>
+    </w:p>
+    <w:p>
+      <w:pPr>
+        <w:jc w:val="both"/>
+        <w:rPr>
+          <w:rFonts w:ascii="Arial" w:hAnsi="Arial" w:cs="Arial"/>
+          <w:sz w:val="20"/>
+          <w:szCs w:val="20"/>
+        </w:rPr>
+      </w:pPr>
+      <w:r>
+        <w:rPr>
+          <w:rFonts w:ascii="Arial" w:hAnsi="Arial" w:cs="Arial"/>
+          <w:sz w:val="20"/>
+          <w:szCs w:val="20"/>
+        </w:rPr>
+        <w:t xml:space="preserve">- </w:t>
+      </w:r>
+      <w:r>
+        <w:rPr>
+          <w:rFonts w:ascii="Arial" w:hAnsi="Arial" w:cs="Arial"/>
+          <w:sz w:val="20"/>
+          <w:szCs w:val="20"/>
+        </w:rPr>
+        <w:t>Um segundo valor, é um valor que iremos atribuir para aquele atributo</w:t>
+      </w:r>
+    </w:p>
+    <w:p>
+      <w:pPr>
+        <w:jc w:val="both"/>
+        <w:rPr>
+          <w:rFonts w:ascii="Arial" w:hAnsi="Arial" w:cs="Arial"/>
+          <w:sz w:val="16"/>
+          <w:szCs w:val="16"/>
+        </w:rPr>
+      </w:pPr>
+      <w:r>
+        <w:rPr>
+          <w:noProof/>
+        </w:rPr>
+        <w:drawing>
+          <wp:inline distT="0" distB="0" distL="0" distR="0" wp14:anchorId="701A6364" wp14:editId="3A319883">
+            <wp:extent cx="5400040" cy="1010285"/>
+            <wp:effectExtent l="0" t="0" r="0" b="0"/>
+            <wp:docPr id="1073084855" name="Imagem 1" descr="Forma&#10;&#10;Descrição gerada automaticamente com confiança média"/>
+            <wp:cNvGraphicFramePr>
+              <a:graphicFrameLocks xmlns:a="http://schemas.openxmlformats.org/drawingml/2006/main" noChangeAspect="1"/>
+            </wp:cNvGraphicFramePr>
+            <a:graphic xmlns:a="http://schemas.openxmlformats.org/drawingml/2006/main">
+              <a:graphicData uri="http://schemas.openxmlformats.org/drawingml/2006/picture">
+                <pic:pic xmlns:pic="http://schemas.openxmlformats.org/drawingml/2006/picture">
+                  <pic:nvPicPr>
+                    <pic:cNvPr id="1073084855" name="Imagem 1" descr="Forma&#10;&#10;Descrição gerada automaticamente com confiança média"/>
+                    <pic:cNvPicPr/>
+                  </pic:nvPicPr>
+                  <pic:blipFill>
+                    <a:blip r:embed="rId7"/>
+                    <a:stretch>
+                      <a:fillRect/>
+                    </a:stretch>
+                  </pic:blipFill>
+                  <pic:spPr>
+                    <a:xfrm>
+                      <a:off x="0" y="0"/>
+                      <a:ext cx="5400040" cy="1010285"/>
+                    </a:xfrm>
+                    <a:prstGeom prst="rect">
+                      <a:avLst/>
+                    </a:prstGeom>
+                  </pic:spPr>
+                </pic:pic>
+              </a:graphicData>
+            </a:graphic>
+          </wp:inline>
+        </w:drawing>
+      </w:r>
+    </w:p>
+    <w:p>
+      <w:pPr>
+        <w:jc w:val="both"/>
+        <w:rPr>
+          <w:rFonts w:ascii="Arial" w:hAnsi="Arial" w:cs="Arial"/>
+          <w:sz w:val="16"/>
+          <w:szCs w:val="16"/>
+        </w:rPr>
+      </w:pPr>
+      <w:r>
+        <w:rPr>
+          <w:rFonts w:ascii="Arial" w:hAnsi="Arial" w:cs="Arial"/>
+          <w:sz w:val="16"/>
+          <w:szCs w:val="16"/>
+        </w:rPr>
+        <w:t>Nesse exemplo, estava sendo exibida a imagem1 e mudamos para imagem2.</w:t>
+      </w:r>
+    </w:p>
+    <w:p>
+      <w:pPr>
+        <w:shd w:val="clear" w:color="auto" w:fill="1F1F1F"/>
+        <w:spacing w:after="0" w:line="285" w:lineRule="atLeast"/>
+        <w:rPr>
+          <w:rFonts w:ascii="Consolas" w:eastAsia="Times New Roman" w:hAnsi="Consolas" w:cs="Times New Roman"/>
+          <w:color w:val="CCCCCC"/>
+          <w:kern w:val="0"/>
+          <w:sz w:val="16"/>
+          <w:szCs w:val="16"/>
+          <w:lang w:eastAsia="pt-BR"/>
+          <w14:ligatures w14:val="none"/>
+        </w:rPr>
+      </w:pPr>
+      <w:r>
+        <w:rPr>
+          <w:rFonts w:ascii="Consolas" w:eastAsia="Times New Roman" w:hAnsi="Consolas" w:cs="Times New Roman"/>
+          <w:color w:val="D4D4D4"/>
+          <w:kern w:val="0"/>
+          <w:sz w:val="16"/>
+          <w:szCs w:val="16"/>
+          <w:lang w:eastAsia="pt-BR"/>
+          <w14:ligatures w14:val="none"/>
+        </w:rPr>
+        <w:lastRenderedPageBreak/>
+        <w:t xml:space="preserve">        </w:t>
+      </w:r>
+      <w:r>
+        <w:rPr>
+          <w:rFonts w:ascii="Consolas" w:eastAsia="Times New Roman" w:hAnsi="Consolas" w:cs="Times New Roman"/>
+          <w:color w:val="DCDCAA"/>
+          <w:kern w:val="0"/>
+          <w:sz w:val="16"/>
+          <w:szCs w:val="16"/>
+          <w:lang w:eastAsia="pt-BR"/>
+          <w14:ligatures w14:val="none"/>
+        </w:rPr>
+        <w:t>$</w:t>
+      </w:r>
+      <w:r>
+        <w:rPr>
+          <w:rFonts w:ascii="Consolas" w:eastAsia="Times New Roman" w:hAnsi="Consolas" w:cs="Times New Roman"/>
+          <w:color w:val="D4D4D4"/>
+          <w:kern w:val="0"/>
+          <w:sz w:val="16"/>
+          <w:szCs w:val="16"/>
+          <w:lang w:eastAsia="pt-BR"/>
+          <w14:ligatures w14:val="none"/>
+        </w:rPr>
+        <w:t>(</w:t>
+      </w:r>
+      <w:r>
+        <w:rPr>
+          <w:rFonts w:ascii="Consolas" w:eastAsia="Times New Roman" w:hAnsi="Consolas" w:cs="Times New Roman"/>
+          <w:color w:val="CE9178"/>
+          <w:kern w:val="0"/>
+          <w:sz w:val="16"/>
+          <w:szCs w:val="16"/>
+          <w:lang w:eastAsia="pt-BR"/>
+          <w14:ligatures w14:val="none"/>
+        </w:rPr>
+        <w:t>"</w:t>
+      </w:r>
+      <w:proofErr w:type="spellStart"/>
+      <w:r>
+        <w:rPr>
+          <w:rFonts w:ascii="Consolas" w:eastAsia="Times New Roman" w:hAnsi="Consolas" w:cs="Times New Roman"/>
+          <w:color w:val="CE9178"/>
+          <w:kern w:val="0"/>
+          <w:sz w:val="16"/>
+          <w:szCs w:val="16"/>
+          <w:lang w:eastAsia="pt-BR"/>
+          <w14:ligatures w14:val="none"/>
+        </w:rPr>
+        <w:t>div</w:t>
+      </w:r>
+      <w:proofErr w:type="spellEnd"/>
+      <w:r>
+        <w:rPr>
+          <w:rFonts w:ascii="Consolas" w:eastAsia="Times New Roman" w:hAnsi="Consolas" w:cs="Times New Roman"/>
+          <w:color w:val="CE9178"/>
+          <w:kern w:val="0"/>
+          <w:sz w:val="16"/>
+          <w:szCs w:val="16"/>
+          <w:lang w:eastAsia="pt-BR"/>
+          <w14:ligatures w14:val="none"/>
+        </w:rPr>
+        <w:t>"</w:t>
+      </w:r>
+      <w:proofErr w:type="gramStart"/>
+      <w:r>
+        <w:rPr>
+          <w:rFonts w:ascii="Consolas" w:eastAsia="Times New Roman" w:hAnsi="Consolas" w:cs="Times New Roman"/>
+          <w:color w:val="D4D4D4"/>
+          <w:kern w:val="0"/>
+          <w:sz w:val="16"/>
+          <w:szCs w:val="16"/>
+          <w:lang w:eastAsia="pt-BR"/>
+          <w14:ligatures w14:val="none"/>
+        </w:rPr>
+        <w:t>).</w:t>
+      </w:r>
+      <w:proofErr w:type="spellStart"/>
+      <w:r>
+        <w:rPr>
+          <w:rFonts w:ascii="Consolas" w:eastAsia="Times New Roman" w:hAnsi="Consolas" w:cs="Times New Roman"/>
+          <w:color w:val="DCDCAA"/>
+          <w:kern w:val="0"/>
+          <w:sz w:val="16"/>
+          <w:szCs w:val="16"/>
+          <w:lang w:eastAsia="pt-BR"/>
+          <w14:ligatures w14:val="none"/>
+        </w:rPr>
+        <w:t>attr</w:t>
+      </w:r>
+      <w:proofErr w:type="spellEnd"/>
+      <w:proofErr w:type="gramEnd"/>
+      <w:r>
+        <w:rPr>
+          <w:rFonts w:ascii="Consolas" w:eastAsia="Times New Roman" w:hAnsi="Consolas" w:cs="Times New Roman"/>
+          <w:color w:val="D4D4D4"/>
+          <w:kern w:val="0"/>
+          <w:sz w:val="16"/>
+          <w:szCs w:val="16"/>
+          <w:lang w:eastAsia="pt-BR"/>
+          <w14:ligatures w14:val="none"/>
+        </w:rPr>
+        <w:t>(</w:t>
+      </w:r>
+      <w:r>
+        <w:rPr>
+          <w:rFonts w:ascii="Consolas" w:eastAsia="Times New Roman" w:hAnsi="Consolas" w:cs="Times New Roman"/>
+          <w:color w:val="CE9178"/>
+          <w:kern w:val="0"/>
+          <w:sz w:val="16"/>
+          <w:szCs w:val="16"/>
+          <w:lang w:eastAsia="pt-BR"/>
+          <w14:ligatures w14:val="none"/>
+        </w:rPr>
+        <w:t>"</w:t>
+      </w:r>
+      <w:proofErr w:type="spellStart"/>
+      <w:r>
+        <w:rPr>
+          <w:rFonts w:ascii="Consolas" w:eastAsia="Times New Roman" w:hAnsi="Consolas" w:cs="Times New Roman"/>
+          <w:color w:val="CE9178"/>
+          <w:kern w:val="0"/>
+          <w:sz w:val="16"/>
+          <w:szCs w:val="16"/>
+          <w:lang w:eastAsia="pt-BR"/>
+          <w14:ligatures w14:val="none"/>
+        </w:rPr>
+        <w:t>style</w:t>
+      </w:r>
+      <w:proofErr w:type="spellEnd"/>
+      <w:r>
+        <w:rPr>
+          <w:rFonts w:ascii="Consolas" w:eastAsia="Times New Roman" w:hAnsi="Consolas" w:cs="Times New Roman"/>
+          <w:color w:val="CE9178"/>
+          <w:kern w:val="0"/>
+          <w:sz w:val="16"/>
+          <w:szCs w:val="16"/>
+          <w:lang w:eastAsia="pt-BR"/>
+          <w14:ligatures w14:val="none"/>
+        </w:rPr>
+        <w:t>"</w:t>
+      </w:r>
+      <w:r>
+        <w:rPr>
+          <w:rFonts w:ascii="Consolas" w:eastAsia="Times New Roman" w:hAnsi="Consolas" w:cs="Times New Roman"/>
+          <w:color w:val="D4D4D4"/>
+          <w:kern w:val="0"/>
+          <w:sz w:val="16"/>
+          <w:szCs w:val="16"/>
+          <w:lang w:eastAsia="pt-BR"/>
+          <w14:ligatures w14:val="none"/>
+        </w:rPr>
+        <w:t xml:space="preserve">, </w:t>
+      </w:r>
+      <w:r>
+        <w:rPr>
+          <w:rFonts w:ascii="Consolas" w:eastAsia="Times New Roman" w:hAnsi="Consolas" w:cs="Times New Roman"/>
+          <w:color w:val="CE9178"/>
+          <w:kern w:val="0"/>
+          <w:sz w:val="16"/>
+          <w:szCs w:val="16"/>
+          <w:lang w:eastAsia="pt-BR"/>
+          <w14:ligatures w14:val="none"/>
+        </w:rPr>
+        <w:t>"</w:t>
+      </w:r>
+      <w:proofErr w:type="spellStart"/>
+      <w:r>
+        <w:rPr>
+          <w:rFonts w:ascii="Consolas" w:eastAsia="Times New Roman" w:hAnsi="Consolas" w:cs="Times New Roman"/>
+          <w:color w:val="CE9178"/>
+          <w:kern w:val="0"/>
+          <w:sz w:val="16"/>
+          <w:szCs w:val="16"/>
+          <w:lang w:eastAsia="pt-BR"/>
+          <w14:ligatures w14:val="none"/>
+        </w:rPr>
+        <w:t>background-color:blue</w:t>
+      </w:r>
+      <w:proofErr w:type="spellEnd"/>
+      <w:r>
+        <w:rPr>
+          <w:rFonts w:ascii="Consolas" w:eastAsia="Times New Roman" w:hAnsi="Consolas" w:cs="Times New Roman"/>
+          <w:color w:val="CE9178"/>
+          <w:kern w:val="0"/>
+          <w:sz w:val="16"/>
+          <w:szCs w:val="16"/>
+          <w:lang w:eastAsia="pt-BR"/>
+          <w14:ligatures w14:val="none"/>
+        </w:rPr>
+        <w:t>"</w:t>
+      </w:r>
+      <w:r>
+        <w:rPr>
+          <w:rFonts w:ascii="Consolas" w:eastAsia="Times New Roman" w:hAnsi="Consolas" w:cs="Times New Roman"/>
+          <w:color w:val="D4D4D4"/>
+          <w:kern w:val="0"/>
+          <w:sz w:val="16"/>
+          <w:szCs w:val="16"/>
+          <w:lang w:eastAsia="pt-BR"/>
+          <w14:ligatures w14:val="none"/>
+        </w:rPr>
+        <w:t xml:space="preserve">, </w:t>
+      </w:r>
+      <w:r>
+        <w:rPr>
+          <w:rFonts w:ascii="Consolas" w:eastAsia="Times New Roman" w:hAnsi="Consolas" w:cs="Times New Roman"/>
+          <w:color w:val="CE9178"/>
+          <w:kern w:val="0"/>
+          <w:sz w:val="16"/>
+          <w:szCs w:val="16"/>
+          <w:lang w:eastAsia="pt-BR"/>
+          <w14:ligatures w14:val="none"/>
+        </w:rPr>
+        <w:t>"width:100"</w:t>
+      </w:r>
+      <w:r>
+        <w:rPr>
+          <w:rFonts w:ascii="Consolas" w:eastAsia="Times New Roman" w:hAnsi="Consolas" w:cs="Times New Roman"/>
+          <w:color w:val="D4D4D4"/>
+          <w:kern w:val="0"/>
+          <w:sz w:val="16"/>
+          <w:szCs w:val="16"/>
+          <w:lang w:eastAsia="pt-BR"/>
+          <w14:ligatures w14:val="none"/>
+        </w:rPr>
+        <w:t>);</w:t>
+      </w:r>
+      <w:r>
+        <w:rPr>
+          <w:rFonts w:ascii="Consolas" w:eastAsia="Times New Roman" w:hAnsi="Consolas" w:cs="Times New Roman"/>
+          <w:color w:val="6A9955"/>
+          <w:kern w:val="0"/>
+          <w:sz w:val="16"/>
+          <w:szCs w:val="16"/>
+          <w:lang w:eastAsia="pt-BR"/>
+          <w14:ligatures w14:val="none"/>
+        </w:rPr>
+        <w:t xml:space="preserve">//recuperando atributo </w:t>
+      </w:r>
+      <w:proofErr w:type="spellStart"/>
+      <w:r>
+        <w:rPr>
+          <w:rFonts w:ascii="Consolas" w:eastAsia="Times New Roman" w:hAnsi="Consolas" w:cs="Times New Roman"/>
+          <w:color w:val="6A9955"/>
+          <w:kern w:val="0"/>
+          <w:sz w:val="16"/>
+          <w:szCs w:val="16"/>
+          <w:lang w:eastAsia="pt-BR"/>
+          <w14:ligatures w14:val="none"/>
+        </w:rPr>
+        <w:t>style</w:t>
+      </w:r>
+      <w:proofErr w:type="spellEnd"/>
+      <w:r>
+        <w:rPr>
+          <w:rFonts w:ascii="Consolas" w:eastAsia="Times New Roman" w:hAnsi="Consolas" w:cs="Times New Roman"/>
+          <w:color w:val="6A9955"/>
+          <w:kern w:val="0"/>
+          <w:sz w:val="16"/>
+          <w:szCs w:val="16"/>
+          <w:lang w:eastAsia="pt-BR"/>
+          <w14:ligatures w14:val="none"/>
+        </w:rPr>
+        <w:t xml:space="preserve"> da </w:t>
+      </w:r>
+      <w:proofErr w:type="spellStart"/>
+      <w:r>
+        <w:rPr>
+          <w:rFonts w:ascii="Consolas" w:eastAsia="Times New Roman" w:hAnsi="Consolas" w:cs="Times New Roman"/>
+          <w:color w:val="6A9955"/>
+          <w:kern w:val="0"/>
+          <w:sz w:val="16"/>
+          <w:szCs w:val="16"/>
+          <w:lang w:eastAsia="pt-BR"/>
+          <w14:ligatures w14:val="none"/>
+        </w:rPr>
+        <w:t>tag</w:t>
+      </w:r>
+      <w:proofErr w:type="spellEnd"/>
+      <w:r>
+        <w:rPr>
+          <w:rFonts w:ascii="Consolas" w:eastAsia="Times New Roman" w:hAnsi="Consolas" w:cs="Times New Roman"/>
+          <w:color w:val="6A9955"/>
+          <w:kern w:val="0"/>
+          <w:sz w:val="16"/>
+          <w:szCs w:val="16"/>
+          <w:lang w:eastAsia="pt-BR"/>
+          <w14:ligatures w14:val="none"/>
+        </w:rPr>
+        <w:t xml:space="preserve"> </w:t>
+      </w:r>
+      <w:proofErr w:type="spellStart"/>
+      <w:r>
+        <w:rPr>
+          <w:rFonts w:ascii="Consolas" w:eastAsia="Times New Roman" w:hAnsi="Consolas" w:cs="Times New Roman"/>
+          <w:color w:val="6A9955"/>
+          <w:kern w:val="0"/>
+          <w:sz w:val="16"/>
+          <w:szCs w:val="16"/>
+          <w:lang w:eastAsia="pt-BR"/>
+          <w14:ligatures w14:val="none"/>
+        </w:rPr>
+        <w:t>div</w:t>
+      </w:r>
+      <w:proofErr w:type="spellEnd"/>
+      <w:r>
+        <w:rPr>
+          <w:rFonts w:ascii="Consolas" w:eastAsia="Times New Roman" w:hAnsi="Consolas" w:cs="Times New Roman"/>
+          <w:color w:val="6A9955"/>
+          <w:kern w:val="0"/>
+          <w:sz w:val="16"/>
+          <w:szCs w:val="16"/>
+          <w:lang w:eastAsia="pt-BR"/>
+          <w14:ligatures w14:val="none"/>
+        </w:rPr>
+        <w:t xml:space="preserve"> e atribuindo 2 valores a ela</w:t>
+      </w:r>
+    </w:p>
+    <w:p>
+      <w:pPr>
+        <w:jc w:val="both"/>
+        <w:rPr>
+          <w:rFonts w:ascii="Arial" w:hAnsi="Arial" w:cs="Arial"/>
+          <w:sz w:val="20"/>
+          <w:szCs w:val="20"/>
+        </w:rPr>
+      </w:pPr>
+    </w:p>
+    <w:p>
+      <w:pPr>
+        <w:jc w:val="both"/>
+        <w:rPr>
+          <w:rFonts w:ascii="Arial" w:hAnsi="Arial" w:cs="Arial"/>
+          <w:b/>
+          <w:bCs/>
+          <w:sz w:val="20"/>
+          <w:szCs w:val="20"/>
+        </w:rPr>
+      </w:pPr>
+      <w:r>
+        <w:rPr>
+          <w:rFonts w:ascii="Arial" w:hAnsi="Arial" w:cs="Arial"/>
+          <w:b/>
+          <w:bCs/>
+          <w:sz w:val="20"/>
+          <w:szCs w:val="20"/>
+        </w:rPr>
+        <w:t>Recuperando e manipulando o conteúdo interno</w:t>
+      </w:r>
+      <w:r>
+        <w:rPr>
+          <w:rFonts w:ascii="Arial" w:hAnsi="Arial" w:cs="Arial"/>
+          <w:b/>
+          <w:bCs/>
+          <w:sz w:val="20"/>
+          <w:szCs w:val="20"/>
+        </w:rPr>
+        <w:t xml:space="preserve"> de elementos HTML</w:t>
+      </w:r>
+    </w:p>
+    <w:p>
+      <w:pPr>
+        <w:jc w:val="both"/>
+        <w:rPr>
+          <w:rFonts w:ascii="Arial" w:hAnsi="Arial" w:cs="Arial"/>
+          <w:sz w:val="16"/>
+          <w:szCs w:val="16"/>
+        </w:rPr>
+      </w:pPr>
+      <w:r>
+        <w:rPr>
+          <w:rFonts w:ascii="Arial" w:hAnsi="Arial" w:cs="Arial"/>
+          <w:sz w:val="16"/>
+          <w:szCs w:val="16"/>
+        </w:rPr>
+        <w:t xml:space="preserve">- </w:t>
+      </w:r>
+      <w:r>
+        <w:rPr>
+          <w:rFonts w:ascii="Arial" w:hAnsi="Arial" w:cs="Arial"/>
+          <w:sz w:val="16"/>
+          <w:szCs w:val="16"/>
+        </w:rPr>
+        <w:t xml:space="preserve">Elemento interno, </w:t>
+      </w:r>
+      <w:r>
+        <w:rPr>
+          <w:rFonts w:ascii="Arial" w:hAnsi="Arial" w:cs="Arial"/>
+          <w:sz w:val="16"/>
+          <w:szCs w:val="16"/>
+        </w:rPr>
+        <w:t>diferente</w:t>
+      </w:r>
+      <w:r>
+        <w:rPr>
+          <w:rFonts w:ascii="Arial" w:hAnsi="Arial" w:cs="Arial"/>
+          <w:sz w:val="16"/>
+          <w:szCs w:val="16"/>
+        </w:rPr>
+        <w:t xml:space="preserve"> de </w:t>
+      </w:r>
+      <w:proofErr w:type="spellStart"/>
+      <w:r>
+        <w:rPr>
+          <w:rFonts w:ascii="Arial" w:hAnsi="Arial" w:cs="Arial"/>
+          <w:sz w:val="16"/>
+          <w:szCs w:val="16"/>
+        </w:rPr>
+        <w:t>value</w:t>
+      </w:r>
+      <w:proofErr w:type="spellEnd"/>
+    </w:p>
+    <w:p>
+      <w:pPr>
+        <w:jc w:val="both"/>
+        <w:rPr>
+          <w:rFonts w:ascii="Arial" w:hAnsi="Arial" w:cs="Arial"/>
+          <w:sz w:val="16"/>
+          <w:szCs w:val="16"/>
+          <w:shd w:val="clear" w:color="auto" w:fill="FFFFFF"/>
+        </w:rPr>
+      </w:pPr>
+      <w:r>
+        <w:rPr>
+          <w:rFonts w:ascii="Arial" w:hAnsi="Arial" w:cs="Arial"/>
+          <w:sz w:val="16"/>
+          <w:szCs w:val="16"/>
+        </w:rPr>
+        <w:t>- .</w:t>
+      </w:r>
+      <w:proofErr w:type="spellStart"/>
+      <w:r>
+        <w:rPr>
+          <w:rFonts w:ascii="Arial" w:hAnsi="Arial" w:cs="Arial"/>
+          <w:sz w:val="16"/>
+          <w:szCs w:val="16"/>
+        </w:rPr>
+        <w:t>html</w:t>
+      </w:r>
+      <w:proofErr w:type="spellEnd"/>
+      <w:r>
+        <w:rPr>
+          <w:rFonts w:ascii="Arial" w:hAnsi="Arial" w:cs="Arial"/>
+          <w:sz w:val="16"/>
+          <w:szCs w:val="16"/>
+        </w:rPr>
+        <w:t xml:space="preserve"> </w:t>
+      </w:r>
+      <w:r>
+        <w:rPr>
+          <w:rFonts w:ascii="Arial" w:hAnsi="Arial" w:cs="Arial"/>
+          <w:sz w:val="16"/>
+          <w:szCs w:val="16"/>
+        </w:rPr>
+        <w:sym w:font="Wingdings" w:char="F0E0"/>
+      </w:r>
+      <w:r>
+        <w:rPr>
+          <w:rFonts w:ascii="Arial" w:hAnsi="Arial" w:cs="Arial"/>
+          <w:sz w:val="16"/>
+          <w:szCs w:val="16"/>
+        </w:rPr>
+        <w:t xml:space="preserve"> </w:t>
+      </w:r>
+      <w:r>
+        <w:rPr>
+          <w:rFonts w:ascii="Arial" w:hAnsi="Arial" w:cs="Arial"/>
+          <w:sz w:val="16"/>
+          <w:szCs w:val="16"/>
+          <w:shd w:val="clear" w:color="auto" w:fill="FFFFFF"/>
+        </w:rPr>
+        <w:t>Define ou retorna o conteúdo dos elementos selecionados</w:t>
+      </w:r>
+    </w:p>
+    <w:p>
+      <w:pPr>
+        <w:jc w:val="both"/>
+        <w:rPr>
+          <w:rFonts w:ascii="Arial" w:hAnsi="Arial" w:cs="Arial"/>
+          <w:sz w:val="16"/>
+          <w:szCs w:val="16"/>
+        </w:rPr>
+      </w:pPr>
+    </w:p>
+    <w:p>
+      <w:pPr>
+        <w:jc w:val="both"/>
+        <w:rPr>
+          <w:rFonts w:ascii="Arial" w:hAnsi="Arial" w:cs="Arial"/>
+          <w:i/>
+          <w:iCs/>
+          <w:sz w:val="16"/>
+          <w:szCs w:val="16"/>
+        </w:rPr>
+      </w:pPr>
+      <w:r>
+        <w:rPr>
+          <w:rFonts w:ascii="Arial" w:hAnsi="Arial" w:cs="Arial"/>
+          <w:i/>
+          <w:iCs/>
+          <w:sz w:val="16"/>
+          <w:szCs w:val="16"/>
+        </w:rPr>
+        <w:t>&lt;</w:t>
+      </w:r>
+      <w:proofErr w:type="spellStart"/>
+      <w:r>
+        <w:rPr>
+          <w:rFonts w:ascii="Arial" w:hAnsi="Arial" w:cs="Arial"/>
+          <w:i/>
+          <w:iCs/>
+          <w:sz w:val="16"/>
+          <w:szCs w:val="16"/>
+        </w:rPr>
+        <w:t>tag</w:t>
+      </w:r>
+      <w:proofErr w:type="spellEnd"/>
+      <w:r>
+        <w:rPr>
+          <w:rFonts w:ascii="Arial" w:hAnsi="Arial" w:cs="Arial"/>
+          <w:i/>
+          <w:iCs/>
+          <w:sz w:val="16"/>
+          <w:szCs w:val="16"/>
+        </w:rPr>
+        <w:t xml:space="preserve"> </w:t>
+      </w:r>
+      <w:proofErr w:type="spellStart"/>
+      <w:r>
+        <w:rPr>
+          <w:rFonts w:ascii="Arial" w:hAnsi="Arial" w:cs="Arial"/>
+          <w:i/>
+          <w:iCs/>
+          <w:sz w:val="16"/>
+          <w:szCs w:val="16"/>
+        </w:rPr>
+        <w:t>attr</w:t>
+      </w:r>
+      <w:proofErr w:type="spellEnd"/>
+      <w:proofErr w:type="gramStart"/>
+      <w:r>
+        <w:rPr>
+          <w:rFonts w:ascii="Arial" w:hAnsi="Arial" w:cs="Arial"/>
+          <w:i/>
+          <w:iCs/>
+          <w:sz w:val="16"/>
+          <w:szCs w:val="16"/>
+        </w:rPr>
+        <w:t>=”</w:t>
+      </w:r>
+      <w:proofErr w:type="spellStart"/>
+      <w:r>
+        <w:rPr>
+          <w:rFonts w:ascii="Arial" w:hAnsi="Arial" w:cs="Arial"/>
+          <w:i/>
+          <w:iCs/>
+          <w:sz w:val="16"/>
+          <w:szCs w:val="16"/>
+        </w:rPr>
+        <w:t>alguma</w:t>
+      </w:r>
+      <w:proofErr w:type="gramEnd"/>
+      <w:r>
+        <w:rPr>
+          <w:rFonts w:ascii="Arial" w:hAnsi="Arial" w:cs="Arial"/>
+          <w:i/>
+          <w:iCs/>
+          <w:sz w:val="16"/>
+          <w:szCs w:val="16"/>
+        </w:rPr>
+        <w:t>_coisa</w:t>
+      </w:r>
+      <w:proofErr w:type="spellEnd"/>
+      <w:r>
+        <w:rPr>
+          <w:rFonts w:ascii="Arial" w:hAnsi="Arial" w:cs="Arial"/>
+          <w:i/>
+          <w:iCs/>
+          <w:sz w:val="16"/>
+          <w:szCs w:val="16"/>
+        </w:rPr>
+        <w:t>”&gt;&lt;/</w:t>
+      </w:r>
+      <w:proofErr w:type="spellStart"/>
+      <w:r>
+        <w:rPr>
+          <w:rFonts w:ascii="Arial" w:hAnsi="Arial" w:cs="Arial"/>
+          <w:i/>
+          <w:iCs/>
+          <w:sz w:val="16"/>
+          <w:szCs w:val="16"/>
+        </w:rPr>
+        <w:t>tag</w:t>
+      </w:r>
+      <w:proofErr w:type="spellEnd"/>
+      <w:r>
+        <w:rPr>
+          <w:rFonts w:ascii="Arial" w:hAnsi="Arial" w:cs="Arial"/>
+          <w:i/>
+          <w:iCs/>
+          <w:sz w:val="16"/>
+          <w:szCs w:val="16"/>
+        </w:rPr>
+        <w:t>&gt;</w:t>
+      </w:r>
+    </w:p>
+    <w:p>
+      <w:pPr>
+        <w:jc w:val="both"/>
+        <w:rPr>
+          <w:rFonts w:ascii="Arial" w:hAnsi="Arial" w:cs="Arial"/>
+          <w:i/>
+          <w:iCs/>
+          <w:sz w:val="16"/>
+          <w:szCs w:val="16"/>
+        </w:rPr>
+      </w:pPr>
+      <w:r>
+        <w:rPr>
+          <w:rFonts w:ascii="Arial" w:hAnsi="Arial" w:cs="Arial"/>
+          <w:i/>
+          <w:iCs/>
+          <w:sz w:val="16"/>
+          <w:szCs w:val="16"/>
+        </w:rPr>
+        <w:t>&lt;</w:t>
+      </w:r>
+      <w:proofErr w:type="spellStart"/>
+      <w:r>
+        <w:rPr>
+          <w:rFonts w:ascii="Arial" w:hAnsi="Arial" w:cs="Arial"/>
+          <w:i/>
+          <w:iCs/>
+          <w:sz w:val="16"/>
+          <w:szCs w:val="16"/>
+        </w:rPr>
+        <w:t>tag</w:t>
+      </w:r>
+      <w:proofErr w:type="spellEnd"/>
+      <w:r>
+        <w:rPr>
+          <w:rFonts w:ascii="Arial" w:hAnsi="Arial" w:cs="Arial"/>
+          <w:i/>
+          <w:iCs/>
+          <w:sz w:val="16"/>
+          <w:szCs w:val="16"/>
+        </w:rPr>
+        <w:t xml:space="preserve"> </w:t>
+      </w:r>
+      <w:proofErr w:type="spellStart"/>
+      <w:r>
+        <w:rPr>
+          <w:rFonts w:ascii="Arial" w:hAnsi="Arial" w:cs="Arial"/>
+          <w:i/>
+          <w:iCs/>
+          <w:sz w:val="16"/>
+          <w:szCs w:val="16"/>
+        </w:rPr>
+        <w:t>attr</w:t>
+      </w:r>
+      <w:proofErr w:type="spellEnd"/>
+      <w:proofErr w:type="gramStart"/>
+      <w:r>
+        <w:rPr>
+          <w:rFonts w:ascii="Arial" w:hAnsi="Arial" w:cs="Arial"/>
+          <w:i/>
+          <w:iCs/>
+          <w:sz w:val="16"/>
+          <w:szCs w:val="16"/>
+        </w:rPr>
+        <w:t>=”</w:t>
+      </w:r>
+      <w:proofErr w:type="spellStart"/>
+      <w:r>
+        <w:rPr>
+          <w:rFonts w:ascii="Arial" w:hAnsi="Arial" w:cs="Arial"/>
+          <w:i/>
+          <w:iCs/>
+          <w:sz w:val="16"/>
+          <w:szCs w:val="16"/>
+        </w:rPr>
+        <w:t>alguma</w:t>
+      </w:r>
+      <w:proofErr w:type="gramEnd"/>
+      <w:r>
+        <w:rPr>
+          <w:rFonts w:ascii="Arial" w:hAnsi="Arial" w:cs="Arial"/>
+          <w:i/>
+          <w:iCs/>
+          <w:sz w:val="16"/>
+          <w:szCs w:val="16"/>
+        </w:rPr>
+        <w:t>_coisa</w:t>
+      </w:r>
+      <w:proofErr w:type="spellEnd"/>
+      <w:r>
+        <w:rPr>
+          <w:rFonts w:ascii="Arial" w:hAnsi="Arial" w:cs="Arial"/>
+          <w:i/>
+          <w:iCs/>
+          <w:sz w:val="16"/>
+          <w:szCs w:val="16"/>
+        </w:rPr>
+        <w:t xml:space="preserve">”&gt;... conteúdo </w:t>
+      </w:r>
+      <w:proofErr w:type="spellStart"/>
+      <w:r>
+        <w:rPr>
+          <w:rFonts w:ascii="Arial" w:hAnsi="Arial" w:cs="Arial"/>
+          <w:i/>
+          <w:iCs/>
+          <w:sz w:val="16"/>
+          <w:szCs w:val="16"/>
+        </w:rPr>
+        <w:t>inerno</w:t>
+      </w:r>
+      <w:proofErr w:type="spellEnd"/>
+      <w:r>
+        <w:rPr>
+          <w:rFonts w:ascii="Arial" w:hAnsi="Arial" w:cs="Arial"/>
+          <w:i/>
+          <w:iCs/>
+          <w:sz w:val="16"/>
+          <w:szCs w:val="16"/>
+        </w:rPr>
+        <w:t xml:space="preserve"> ...&lt;/</w:t>
+      </w:r>
+      <w:proofErr w:type="spellStart"/>
+      <w:r>
+        <w:rPr>
+          <w:rFonts w:ascii="Arial" w:hAnsi="Arial" w:cs="Arial"/>
+          <w:i/>
+          <w:iCs/>
+          <w:sz w:val="16"/>
+          <w:szCs w:val="16"/>
+        </w:rPr>
+        <w:t>tag</w:t>
+      </w:r>
+      <w:proofErr w:type="spellEnd"/>
+      <w:r>
+        <w:rPr>
+          <w:rFonts w:ascii="Arial" w:hAnsi="Arial" w:cs="Arial"/>
+          <w:i/>
+          <w:iCs/>
+          <w:sz w:val="16"/>
+          <w:szCs w:val="16"/>
+        </w:rPr>
+        <w:t>&gt;</w:t>
+      </w:r>
+    </w:p>
+    <w:p>
+      <w:pPr>
+        <w:jc w:val="both"/>
+        <w:rPr>
+          <w:rFonts w:ascii="Arial" w:hAnsi="Arial" w:cs="Arial"/>
+          <w:i/>
+          <w:iCs/>
+          <w:sz w:val="16"/>
+          <w:szCs w:val="16"/>
+        </w:rPr>
+      </w:pPr>
+      <w:r>
+        <w:rPr>
+          <w:noProof/>
+        </w:rPr>
+        <w:drawing>
+          <wp:inline distT="0" distB="0" distL="0" distR="0" wp14:anchorId="748F32ED" wp14:editId="0CBF7F8B">
+            <wp:extent cx="5400040" cy="1164590"/>
+            <wp:effectExtent l="0" t="0" r="0" b="0"/>
+            <wp:docPr id="516366432" name="Imagem 1" descr="Padrão do plano de fundo&#10;&#10;Descrição gerada automaticamente com confiança baixa"/>
+            <wp:cNvGraphicFramePr>
+              <a:graphicFrameLocks xmlns:a="http://schemas.openxmlformats.org/drawingml/2006/main" noChangeAspect="1"/>
+            </wp:cNvGraphicFramePr>
+            <a:graphic xmlns:a="http://schemas.openxmlformats.org/drawingml/2006/main">
+              <a:graphicData uri="http://schemas.openxmlformats.org/drawingml/2006/picture">
+                <pic:pic xmlns:pic="http://schemas.openxmlformats.org/drawingml/2006/picture">
+                  <pic:nvPicPr>
+                    <pic:cNvPr id="516366432" name="Imagem 1" descr="Padrão do plano de fundo&#10;&#10;Descrição gerada automaticamente com confiança baixa"/>
+                    <pic:cNvPicPr/>
+                  </pic:nvPicPr>
+                  <pic:blipFill>
+                    <a:blip r:embed="rId8"/>
+                    <a:stretch>
+                      <a:fillRect/>
+                    </a:stretch>
+                  </pic:blipFill>
+                  <pic:spPr>
+                    <a:xfrm>
+                      <a:off x="0" y="0"/>
+                      <a:ext cx="5400040" cy="1164590"/>
+                    </a:xfrm>
+                    <a:prstGeom prst="rect">
+                      <a:avLst/>
+                    </a:prstGeom>
+                  </pic:spPr>
+                </pic:pic>
+              </a:graphicData>
+            </a:graphic>
+          </wp:inline>
+        </w:drawing>
+      </w:r>
+    </w:p>
+    <w:p>
+      <w:pPr>
+        <w:jc w:val="both"/>
+        <w:rPr>
+          <w:rFonts w:ascii="Arial" w:hAnsi="Arial" w:cs="Arial"/>
+          <w:sz w:val="20"/>
+          <w:szCs w:val="20"/>
+        </w:rPr>
+      </w:pPr>
+      <w:r>
+        <w:rPr>
+          <w:rFonts w:ascii="Arial" w:hAnsi="Arial" w:cs="Arial"/>
+          <w:sz w:val="20"/>
+          <w:szCs w:val="20"/>
+        </w:rPr>
+        <w:t xml:space="preserve">Modificando </w:t>
+      </w:r>
+      <w:r>
+        <w:rPr>
+          <w:rFonts w:ascii="Arial" w:hAnsi="Arial" w:cs="Arial"/>
+          <w:b/>
+          <w:bCs/>
+          <w:i/>
+          <w:iCs/>
+          <w:sz w:val="20"/>
+          <w:szCs w:val="20"/>
+        </w:rPr>
+        <w:t>valor</w:t>
+      </w:r>
+      <w:r>
+        <w:rPr>
+          <w:rFonts w:ascii="Arial" w:hAnsi="Arial" w:cs="Arial"/>
+          <w:b/>
+          <w:bCs/>
+          <w:sz w:val="20"/>
+          <w:szCs w:val="20"/>
+        </w:rPr>
+        <w:t xml:space="preserve"> </w:t>
+      </w:r>
+      <w:r>
+        <w:rPr>
+          <w:rFonts w:ascii="Arial" w:hAnsi="Arial" w:cs="Arial"/>
+          <w:b/>
+          <w:bCs/>
+          <w:i/>
+          <w:iCs/>
+          <w:sz w:val="20"/>
+          <w:szCs w:val="20"/>
+        </w:rPr>
+        <w:t>interno</w:t>
+      </w:r>
+      <w:r>
+        <w:rPr>
+          <w:rFonts w:ascii="Arial" w:hAnsi="Arial" w:cs="Arial"/>
+          <w:i/>
+          <w:iCs/>
+          <w:sz w:val="20"/>
+          <w:szCs w:val="20"/>
+        </w:rPr>
+        <w:t xml:space="preserve"> </w:t>
+      </w:r>
+      <w:r>
+        <w:rPr>
+          <w:rFonts w:ascii="Arial" w:hAnsi="Arial" w:cs="Arial"/>
+          <w:sz w:val="20"/>
+          <w:szCs w:val="20"/>
+        </w:rPr>
+        <w:t>da div1.</w:t>
+      </w:r>
+    </w:p>
+    <w:p>
+      <w:pPr>
+        <w:jc w:val="both"/>
+        <w:rPr>
+          <w:rFonts w:ascii="Arial" w:hAnsi="Arial" w:cs="Arial"/>
+          <w:b/>
+          <w:bCs/>
+          <w:sz w:val="20"/>
+          <w:szCs w:val="20"/>
+        </w:rPr>
+      </w:pPr>
+    </w:p>
+    <w:p>
+      <w:pPr>
+        <w:jc w:val="both"/>
+        <w:rPr>
+          <w:rFonts w:ascii="Arial" w:hAnsi="Arial" w:cs="Arial"/>
+          <w:b/>
+          <w:bCs/>
+          <w:sz w:val="20"/>
+          <w:szCs w:val="20"/>
+        </w:rPr>
+      </w:pPr>
+      <w:r>
+        <w:rPr>
+          <w:noProof/>
+        </w:rPr>
+        <w:drawing>
+          <wp:inline distT="0" distB="0" distL="0" distR="0" wp14:anchorId="0F820520" wp14:editId="19E73C8E">
+            <wp:extent cx="5400040" cy="720725"/>
+            <wp:effectExtent l="0" t="0" r="0" b="3175"/>
+            <wp:docPr id="1541063788" name="Imagem 1" descr="Padrão do plano de fundo&#10;&#10;Descrição gerada automaticamente com confiança baixa"/>
+            <wp:cNvGraphicFramePr>
+              <a:graphicFrameLocks xmlns:a="http://schemas.openxmlformats.org/drawingml/2006/main" noChangeAspect="1"/>
+            </wp:cNvGraphicFramePr>
+            <a:graphic xmlns:a="http://schemas.openxmlformats.org/drawingml/2006/main">
+              <a:graphicData uri="http://schemas.openxmlformats.org/drawingml/2006/picture">
+                <pic:pic xmlns:pic="http://schemas.openxmlformats.org/drawingml/2006/picture">
+                  <pic:nvPicPr>
+                    <pic:cNvPr id="1541063788" name="Imagem 1" descr="Padrão do plano de fundo&#10;&#10;Descrição gerada automaticamente com confiança baixa"/>
+                    <pic:cNvPicPr/>
+                  </pic:nvPicPr>
+                  <pic:blipFill>
+                    <a:blip r:embed="rId9"/>
+                    <a:stretch>
+                      <a:fillRect/>
+                    </a:stretch>
+                  </pic:blipFill>
+                  <pic:spPr>
+                    <a:xfrm>
+                      <a:off x="0" y="0"/>
+                      <a:ext cx="5400040" cy="720725"/>
+                    </a:xfrm>
+                    <a:prstGeom prst="rect">
+                      <a:avLst/>
+                    </a:prstGeom>
+                  </pic:spPr>
+                </pic:pic>
+              </a:graphicData>
+            </a:graphic>
+          </wp:inline>
+        </w:drawing>
+      </w:r>
+    </w:p>
+    <w:p>
+      <w:pPr>
+        <w:jc w:val="both"/>
+        <w:rPr>
+          <w:rFonts w:ascii="Arial" w:hAnsi="Arial" w:cs="Arial"/>
+          <w:sz w:val="20"/>
+          <w:szCs w:val="20"/>
+        </w:rPr>
+      </w:pPr>
+      <w:proofErr w:type="spellStart"/>
+      <w:r>
+        <w:rPr>
+          <w:rFonts w:ascii="Arial" w:hAnsi="Arial" w:cs="Arial"/>
+          <w:b/>
+          <w:bCs/>
+          <w:sz w:val="20"/>
+          <w:szCs w:val="20"/>
+        </w:rPr>
+        <w:t>Tags</w:t>
+      </w:r>
+      <w:proofErr w:type="spellEnd"/>
+      <w:r>
+        <w:rPr>
+          <w:rFonts w:ascii="Arial" w:hAnsi="Arial" w:cs="Arial"/>
+          <w:sz w:val="20"/>
+          <w:szCs w:val="20"/>
+        </w:rPr>
+        <w:t xml:space="preserve"> também </w:t>
+      </w:r>
+      <w:r>
+        <w:rPr>
+          <w:rFonts w:ascii="Arial" w:hAnsi="Arial" w:cs="Arial"/>
+          <w:b/>
+          <w:bCs/>
+          <w:sz w:val="20"/>
+          <w:szCs w:val="20"/>
+        </w:rPr>
+        <w:t>podem ser adicionadas</w:t>
+      </w:r>
+      <w:r>
+        <w:rPr>
+          <w:rFonts w:ascii="Arial" w:hAnsi="Arial" w:cs="Arial"/>
+          <w:sz w:val="20"/>
+          <w:szCs w:val="20"/>
+        </w:rPr>
+        <w:t xml:space="preserve">, nesse exemplo é a </w:t>
+      </w:r>
+      <w:proofErr w:type="spellStart"/>
+      <w:r>
+        <w:rPr>
+          <w:rFonts w:ascii="Arial" w:hAnsi="Arial" w:cs="Arial"/>
+          <w:sz w:val="20"/>
+          <w:szCs w:val="20"/>
+        </w:rPr>
+        <w:t>tag</w:t>
+      </w:r>
+      <w:proofErr w:type="spellEnd"/>
+      <w:r>
+        <w:rPr>
+          <w:rFonts w:ascii="Arial" w:hAnsi="Arial" w:cs="Arial"/>
+          <w:sz w:val="20"/>
+          <w:szCs w:val="20"/>
+        </w:rPr>
+        <w:t xml:space="preserve"> </w:t>
+      </w:r>
+      <w:proofErr w:type="spellStart"/>
+      <w:r>
+        <w:rPr>
+          <w:rFonts w:ascii="Arial" w:hAnsi="Arial" w:cs="Arial"/>
+          <w:sz w:val="20"/>
+          <w:szCs w:val="20"/>
+        </w:rPr>
+        <w:t>strong</w:t>
+      </w:r>
+      <w:proofErr w:type="spellEnd"/>
+      <w:r>
+        <w:rPr>
+          <w:rFonts w:ascii="Arial" w:hAnsi="Arial" w:cs="Arial"/>
+          <w:sz w:val="20"/>
+          <w:szCs w:val="20"/>
+        </w:rPr>
+        <w:t>.</w:t>
+      </w:r>
+    </w:p>
+    <w:p>
+      <w:pPr>
+        <w:jc w:val="both"/>
+        <w:rPr>
+          <w:rFonts w:ascii="Arial" w:hAnsi="Arial" w:cs="Arial"/>
+          <w:sz w:val="20"/>
+          <w:szCs w:val="20"/>
+        </w:rPr>
+      </w:pPr>
+    </w:p>
+    <w:p>
+      <w:pPr>
+        <w:jc w:val="both"/>
+        <w:rPr>
+          <w:rFonts w:ascii="Arial" w:hAnsi="Arial" w:cs="Arial"/>
+          <w:sz w:val="20"/>
+          <w:szCs w:val="20"/>
+        </w:rPr>
+      </w:pPr>
+      <w:r>
+        <w:rPr>
+          <w:noProof/>
+        </w:rPr>
+        <w:drawing>
+          <wp:inline distT="0" distB="0" distL="0" distR="0" wp14:anchorId="13C6BAD6" wp14:editId="28B704BA">
+            <wp:extent cx="5400040" cy="1167130"/>
+            <wp:effectExtent l="0" t="0" r="0" b="0"/>
+            <wp:docPr id="1677723730" name="Imagem 1" descr="Forma&#10;&#10;Descrição gerada automaticamente"/>
+            <wp:cNvGraphicFramePr>
+              <a:graphicFrameLocks xmlns:a="http://schemas.openxmlformats.org/drawingml/2006/main" noChangeAspect="1"/>
+            </wp:cNvGraphicFramePr>
+            <a:graphic xmlns:a="http://schemas.openxmlformats.org/drawingml/2006/main">
+              <a:graphicData uri="http://schemas.openxmlformats.org/drawingml/2006/picture">
+                <pic:pic xmlns:pic="http://schemas.openxmlformats.org/drawingml/2006/picture">
+                  <pic:nvPicPr>
+                    <pic:cNvPr id="1677723730" name="Imagem 1" descr="Forma&#10;&#10;Descrição gerada automaticamente"/>
+                    <pic:cNvPicPr/>
+                  </pic:nvPicPr>
+                  <pic:blipFill>
+                    <a:blip r:embed="rId10"/>
+                    <a:stretch>
+                      <a:fillRect/>
+                    </a:stretch>
+                  </pic:blipFill>
+                  <pic:spPr>
+                    <a:xfrm>
+                      <a:off x="0" y="0"/>
+                      <a:ext cx="5400040" cy="1167130"/>
+                    </a:xfrm>
+                    <a:prstGeom prst="rect">
+                      <a:avLst/>
+                    </a:prstGeom>
+                  </pic:spPr>
+                </pic:pic>
+              </a:graphicData>
+            </a:graphic>
+          </wp:inline>
+        </w:drawing>
+      </w:r>
+    </w:p>
+    <w:p>
+      <w:pPr>
+        <w:jc w:val="both"/>
+        <w:rPr>
+          <w:rFonts w:ascii="Arial" w:hAnsi="Arial" w:cs="Arial"/>
+          <w:sz w:val="20"/>
+          <w:szCs w:val="20"/>
+        </w:rPr>
+      </w:pPr>
+      <w:r>
+        <w:rPr>
+          <w:rFonts w:ascii="Arial" w:hAnsi="Arial" w:cs="Arial"/>
+          <w:sz w:val="20"/>
+          <w:szCs w:val="20"/>
+        </w:rPr>
+        <w:t xml:space="preserve">Adicionando </w:t>
+      </w:r>
+      <w:proofErr w:type="spellStart"/>
+      <w:r>
+        <w:rPr>
+          <w:rFonts w:ascii="Arial" w:hAnsi="Arial" w:cs="Arial"/>
+          <w:sz w:val="20"/>
+          <w:szCs w:val="20"/>
+        </w:rPr>
+        <w:t>style</w:t>
+      </w:r>
+      <w:proofErr w:type="spellEnd"/>
+      <w:r>
+        <w:rPr>
+          <w:rFonts w:ascii="Arial" w:hAnsi="Arial" w:cs="Arial"/>
+          <w:sz w:val="20"/>
+          <w:szCs w:val="20"/>
+        </w:rPr>
+        <w:t>.</w:t>
+      </w:r>
+    </w:p>
+    <w:p>
+      <w:pPr>
+        <w:jc w:val="both"/>
+        <w:rPr>
+          <w:rFonts w:ascii="Arial" w:hAnsi="Arial" w:cs="Arial"/>
+          <w:sz w:val="20"/>
+          <w:szCs w:val="20"/>
+        </w:rPr>
+      </w:pPr>
+    </w:p>
+    <w:p>
+      <w:pPr>
+        <w:jc w:val="both"/>
+        <w:rPr>
+          <w:rFonts w:ascii="Arial" w:hAnsi="Arial" w:cs="Arial"/>
+          <w:sz w:val="20"/>
+          <w:szCs w:val="20"/>
+        </w:rPr>
+      </w:pPr>
+      <w:r>
+        <w:rPr>
+          <w:noProof/>
+        </w:rPr>
+        <w:drawing>
+          <wp:inline distT="0" distB="0" distL="0" distR="0" wp14:anchorId="0FBD1C90" wp14:editId="79CA22C8">
+            <wp:extent cx="5400040" cy="1094740"/>
+            <wp:effectExtent l="0" t="0" r="0" b="0"/>
+            <wp:docPr id="1936020840" name="Imagem 1" descr="Padrão do plano de fundo&#10;&#10;Descrição gerada automaticamente com confiança baixa"/>
+            <wp:cNvGraphicFramePr>
+              <a:graphicFrameLocks xmlns:a="http://schemas.openxmlformats.org/drawingml/2006/main" noChangeAspect="1"/>
+            </wp:cNvGraphicFramePr>
+            <a:graphic xmlns:a="http://schemas.openxmlformats.org/drawingml/2006/main">
+              <a:graphicData uri="http://schemas.openxmlformats.org/drawingml/2006/picture">
+                <pic:pic xmlns:pic="http://schemas.openxmlformats.org/drawingml/2006/picture">
+                  <pic:nvPicPr>
+                    <pic:cNvPr id="1936020840" name="Imagem 1" descr="Padrão do plano de fundo&#10;&#10;Descrição gerada automaticamente com confiança baixa"/>
+                    <pic:cNvPicPr/>
+                  </pic:nvPicPr>
+                  <pic:blipFill>
+                    <a:blip r:embed="rId11"/>
+                    <a:stretch>
+                      <a:fillRect/>
+                    </a:stretch>
+                  </pic:blipFill>
+                  <pic:spPr>
+                    <a:xfrm>
+                      <a:off x="0" y="0"/>
+                      <a:ext cx="5400040" cy="1094740"/>
+                    </a:xfrm>
+                    <a:prstGeom prst="rect">
+                      <a:avLst/>
+                    </a:prstGeom>
+                  </pic:spPr>
+                </pic:pic>
+              </a:graphicData>
+            </a:graphic>
+          </wp:inline>
+        </w:drawing>
+      </w:r>
+    </w:p>
+    <w:p>
+      <w:pPr>
+        <w:jc w:val="both"/>
+        <w:rPr>
+          <w:rFonts w:ascii="Arial" w:hAnsi="Arial" w:cs="Arial"/>
+          <w:sz w:val="20"/>
+          <w:szCs w:val="20"/>
+        </w:rPr>
+      </w:pPr>
+      <w:r>
+        <w:rPr>
+          <w:rFonts w:ascii="Arial" w:hAnsi="Arial" w:cs="Arial"/>
+          <w:sz w:val="20"/>
+          <w:szCs w:val="20"/>
+        </w:rPr>
+        <w:t>Métod</w:t>
+      </w:r>
+      <w:r>
+        <w:rPr>
+          <w:rFonts w:ascii="Arial" w:hAnsi="Arial" w:cs="Arial"/>
+          <w:sz w:val="20"/>
+          <w:szCs w:val="20"/>
+        </w:rPr>
+        <w:t xml:space="preserve">o </w:t>
+      </w:r>
+      <w:proofErr w:type="spellStart"/>
+      <w:r>
+        <w:rPr>
+          <w:rFonts w:ascii="Arial" w:hAnsi="Arial" w:cs="Arial"/>
+          <w:b/>
+          <w:bCs/>
+          <w:sz w:val="20"/>
+          <w:szCs w:val="20"/>
+        </w:rPr>
+        <w:t>text</w:t>
+      </w:r>
+      <w:proofErr w:type="spellEnd"/>
+      <w:r>
+        <w:rPr>
+          <w:rFonts w:ascii="Arial" w:hAnsi="Arial" w:cs="Arial"/>
+          <w:b/>
+          <w:bCs/>
+          <w:sz w:val="20"/>
+          <w:szCs w:val="20"/>
+        </w:rPr>
+        <w:t xml:space="preserve"> </w:t>
+      </w:r>
+      <w:r>
+        <w:rPr>
+          <w:rFonts w:ascii="Arial" w:hAnsi="Arial" w:cs="Arial"/>
+          <w:sz w:val="20"/>
+          <w:szCs w:val="20"/>
+        </w:rPr>
+        <w:t xml:space="preserve">recebe </w:t>
+      </w:r>
+      <w:proofErr w:type="spellStart"/>
+      <w:r>
+        <w:rPr>
+          <w:rFonts w:ascii="Arial" w:hAnsi="Arial" w:cs="Arial"/>
+          <w:sz w:val="20"/>
+          <w:szCs w:val="20"/>
+        </w:rPr>
+        <w:t>string</w:t>
+      </w:r>
+      <w:proofErr w:type="spellEnd"/>
+      <w:r>
+        <w:rPr>
+          <w:rFonts w:ascii="Arial" w:hAnsi="Arial" w:cs="Arial"/>
+          <w:sz w:val="20"/>
+          <w:szCs w:val="20"/>
+        </w:rPr>
+        <w:t xml:space="preserve"> e mesmo que ela contenha uma </w:t>
+      </w:r>
+      <w:proofErr w:type="spellStart"/>
+      <w:r>
+        <w:rPr>
+          <w:rFonts w:ascii="Arial" w:hAnsi="Arial" w:cs="Arial"/>
+          <w:sz w:val="20"/>
+          <w:szCs w:val="20"/>
+        </w:rPr>
+        <w:t>tag</w:t>
+      </w:r>
+      <w:proofErr w:type="spellEnd"/>
+      <w:r>
+        <w:rPr>
+          <w:rFonts w:ascii="Arial" w:hAnsi="Arial" w:cs="Arial"/>
+          <w:sz w:val="20"/>
+          <w:szCs w:val="20"/>
+        </w:rPr>
+        <w:t xml:space="preserve"> HTML válida</w:t>
+      </w:r>
+      <w:r>
+        <w:rPr>
+          <w:rFonts w:ascii="Arial" w:hAnsi="Arial" w:cs="Arial"/>
+          <w:sz w:val="20"/>
+          <w:szCs w:val="20"/>
+        </w:rPr>
+        <w:t xml:space="preserve">, </w:t>
+      </w:r>
+      <w:r>
+        <w:rPr>
+          <w:rFonts w:ascii="Arial" w:hAnsi="Arial" w:cs="Arial"/>
+          <w:b/>
+          <w:bCs/>
+          <w:sz w:val="20"/>
+          <w:szCs w:val="20"/>
+        </w:rPr>
+        <w:t>atribui o texto puro</w:t>
+      </w:r>
+      <w:r>
+        <w:rPr>
+          <w:rFonts w:ascii="Arial" w:hAnsi="Arial" w:cs="Arial"/>
+          <w:sz w:val="20"/>
+          <w:szCs w:val="20"/>
+        </w:rPr>
+        <w:t>.</w:t>
+      </w:r>
     </w:p>
     <w:sectPr>
       <w:pgSz w:w="11906" w:h="16838"/>

</xml_diff>

<commit_message>
recup. e manip. valores de inputs(texts) e selects
</commit_message>
<xml_diff>
--- a/jquery.docx
+++ b/jquery.docx
@@ -4910,7 +4910,16 @@
           <w:szCs w:val="16"/>
           <w:shd w:val="clear" w:color="auto" w:fill="FFFFFF"/>
         </w:rPr>
-        <w:t>Define ou retorna o conteúdo dos elementos selecionados</w:t>
+        <w:t>método que d</w:t>
+      </w:r>
+      <w:r>
+        <w:rPr>
+          <w:rFonts w:ascii="Arial" w:hAnsi="Arial" w:cs="Arial"/>
+          <w:sz w:val="16"/>
+          <w:szCs w:val="16"/>
+          <w:shd w:val="clear" w:color="auto" w:fill="FFFFFF"/>
+        </w:rPr>
+        <w:t>efine ou retorna o conteúdo dos elementos selecionados</w:t>
       </w:r>
     </w:p>
     <w:p>
@@ -5732,6 +5741,293 @@
         </w:rPr>
         <w:t>.</w:t>
       </w:r>
+    </w:p>
+    <w:p>
+      <w:pPr>
+        <w:jc w:val="both"/>
+        <w:rPr>
+          <w:rFonts w:ascii="Arial" w:hAnsi="Arial" w:cs="Arial"/>
+          <w:sz w:val="20"/>
+          <w:szCs w:val="20"/>
+        </w:rPr>
+      </w:pPr>
+    </w:p>
+    <w:p>
+      <w:pPr>
+        <w:jc w:val="both"/>
+        <w:rPr>
+          <w:rFonts w:ascii="Arial" w:hAnsi="Arial" w:cs="Arial"/>
+          <w:sz w:val="20"/>
+          <w:szCs w:val="20"/>
+        </w:rPr>
+      </w:pPr>
+    </w:p>
+    <w:p>
+      <w:pPr>
+        <w:rPr>
+          <w:rFonts w:ascii="Arial" w:hAnsi="Arial" w:cs="Arial"/>
+          <w:b/>
+          <w:bCs/>
+          <w:sz w:val="20"/>
+          <w:szCs w:val="20"/>
+        </w:rPr>
+      </w:pPr>
+      <w:r>
+        <w:rPr>
+          <w:rFonts w:ascii="Arial" w:hAnsi="Arial" w:cs="Arial"/>
+          <w:b/>
+          <w:bCs/>
+          <w:sz w:val="20"/>
+          <w:szCs w:val="20"/>
+        </w:rPr>
+        <w:lastRenderedPageBreak/>
+        <w:t>Recuperando e manipulando valores de inputs (</w:t>
+      </w:r>
+      <w:proofErr w:type="spellStart"/>
+      <w:r>
+        <w:rPr>
+          <w:rFonts w:ascii="Arial" w:hAnsi="Arial" w:cs="Arial"/>
+          <w:b/>
+          <w:bCs/>
+          <w:sz w:val="20"/>
+          <w:szCs w:val="20"/>
+        </w:rPr>
+        <w:t>text</w:t>
+      </w:r>
+      <w:proofErr w:type="spellEnd"/>
+      <w:r>
+        <w:rPr>
+          <w:rFonts w:ascii="Arial" w:hAnsi="Arial" w:cs="Arial"/>
+          <w:b/>
+          <w:bCs/>
+          <w:sz w:val="20"/>
+          <w:szCs w:val="20"/>
+        </w:rPr>
+        <w:t xml:space="preserve">) e </w:t>
+      </w:r>
+      <w:proofErr w:type="spellStart"/>
+      <w:r>
+        <w:rPr>
+          <w:rFonts w:ascii="Arial" w:hAnsi="Arial" w:cs="Arial"/>
+          <w:b/>
+          <w:bCs/>
+          <w:sz w:val="20"/>
+          <w:szCs w:val="20"/>
+        </w:rPr>
+        <w:t>selects</w:t>
+      </w:r>
+      <w:proofErr w:type="spellEnd"/>
+    </w:p>
+    <w:p>
+      <w:pPr>
+        <w:rPr>
+          <w:rFonts w:ascii="Arial" w:hAnsi="Arial" w:cs="Arial"/>
+          <w:sz w:val="16"/>
+          <w:szCs w:val="16"/>
+        </w:rPr>
+      </w:pPr>
+      <w:proofErr w:type="gramStart"/>
+      <w:r>
+        <w:rPr>
+          <w:rFonts w:ascii="Arial" w:hAnsi="Arial" w:cs="Arial"/>
+          <w:sz w:val="16"/>
+          <w:szCs w:val="16"/>
+        </w:rPr>
+        <w:t>.</w:t>
+      </w:r>
+      <w:proofErr w:type="spellStart"/>
+      <w:r>
+        <w:rPr>
+          <w:rFonts w:ascii="Arial" w:hAnsi="Arial" w:cs="Arial"/>
+          <w:sz w:val="16"/>
+          <w:szCs w:val="16"/>
+        </w:rPr>
+        <w:t>val</w:t>
+      </w:r>
+      <w:proofErr w:type="spellEnd"/>
+      <w:proofErr w:type="gramEnd"/>
+      <w:r>
+        <w:rPr>
+          <w:rFonts w:ascii="Arial" w:hAnsi="Arial" w:cs="Arial"/>
+          <w:sz w:val="16"/>
+          <w:szCs w:val="16"/>
+        </w:rPr>
+        <w:t xml:space="preserve">() – método que </w:t>
+      </w:r>
+      <w:r>
+        <w:rPr>
+          <w:rFonts w:ascii="Arial" w:hAnsi="Arial" w:cs="Arial"/>
+          <w:sz w:val="16"/>
+          <w:szCs w:val="16"/>
+        </w:rPr>
+        <w:t xml:space="preserve">definir </w:t>
+      </w:r>
+      <w:r>
+        <w:rPr>
+          <w:rFonts w:ascii="Arial" w:hAnsi="Arial" w:cs="Arial"/>
+          <w:sz w:val="16"/>
+          <w:szCs w:val="16"/>
+        </w:rPr>
+        <w:t xml:space="preserve">ou obtém </w:t>
+      </w:r>
+      <w:r>
+        <w:rPr>
+          <w:rFonts w:ascii="Arial" w:hAnsi="Arial" w:cs="Arial"/>
+          <w:sz w:val="16"/>
+          <w:szCs w:val="16"/>
+        </w:rPr>
+        <w:t>valor de elementos de formulário</w:t>
+      </w:r>
+    </w:p>
+    <w:p>
+      <w:pPr>
+        <w:rPr>
+          <w:rFonts w:ascii="Arial" w:hAnsi="Arial" w:cs="Arial"/>
+          <w:sz w:val="16"/>
+          <w:szCs w:val="16"/>
+        </w:rPr>
+      </w:pPr>
+      <w:r>
+        <w:rPr>
+          <w:noProof/>
+        </w:rPr>
+        <w:drawing>
+          <wp:inline distT="0" distB="0" distL="0" distR="0" wp14:anchorId="24637E2A" wp14:editId="00EB480B">
+            <wp:extent cx="5400040" cy="1100455"/>
+            <wp:effectExtent l="0" t="0" r="0" b="4445"/>
+            <wp:docPr id="1201034842" name="Imagem 1" descr="Padrão do plano de fundo&#10;&#10;Descrição gerada automaticamente com confiança baixa"/>
+            <wp:cNvGraphicFramePr>
+              <a:graphicFrameLocks xmlns:a="http://schemas.openxmlformats.org/drawingml/2006/main" noChangeAspect="1"/>
+            </wp:cNvGraphicFramePr>
+            <a:graphic xmlns:a="http://schemas.openxmlformats.org/drawingml/2006/main">
+              <a:graphicData uri="http://schemas.openxmlformats.org/drawingml/2006/picture">
+                <pic:pic xmlns:pic="http://schemas.openxmlformats.org/drawingml/2006/picture">
+                  <pic:nvPicPr>
+                    <pic:cNvPr id="1201034842" name="Imagem 1" descr="Padrão do plano de fundo&#10;&#10;Descrição gerada automaticamente com confiança baixa"/>
+                    <pic:cNvPicPr/>
+                  </pic:nvPicPr>
+                  <pic:blipFill>
+                    <a:blip r:embed="rId12"/>
+                    <a:stretch>
+                      <a:fillRect/>
+                    </a:stretch>
+                  </pic:blipFill>
+                  <pic:spPr>
+                    <a:xfrm>
+                      <a:off x="0" y="0"/>
+                      <a:ext cx="5400040" cy="1100455"/>
+                    </a:xfrm>
+                    <a:prstGeom prst="rect">
+                      <a:avLst/>
+                    </a:prstGeom>
+                  </pic:spPr>
+                </pic:pic>
+              </a:graphicData>
+            </a:graphic>
+          </wp:inline>
+        </w:drawing>
+      </w:r>
+    </w:p>
+    <w:p>
+      <w:pPr>
+        <w:rPr>
+          <w:rFonts w:ascii="Arial" w:hAnsi="Arial" w:cs="Arial"/>
+          <w:sz w:val="16"/>
+          <w:szCs w:val="16"/>
+        </w:rPr>
+      </w:pPr>
+      <w:r>
+        <w:rPr>
+          <w:rFonts w:ascii="Arial" w:hAnsi="Arial" w:cs="Arial"/>
+          <w:sz w:val="16"/>
+          <w:szCs w:val="16"/>
+        </w:rPr>
+        <w:t>Recuperando valor por id</w:t>
+      </w:r>
+    </w:p>
+    <w:p>
+      <w:pPr>
+        <w:rPr>
+          <w:rFonts w:ascii="Arial" w:hAnsi="Arial" w:cs="Arial"/>
+          <w:sz w:val="16"/>
+          <w:szCs w:val="16"/>
+        </w:rPr>
+      </w:pPr>
+    </w:p>
+    <w:p>
+      <w:pPr>
+        <w:rPr>
+          <w:rFonts w:ascii="Arial" w:hAnsi="Arial" w:cs="Arial"/>
+          <w:sz w:val="16"/>
+          <w:szCs w:val="16"/>
+        </w:rPr>
+      </w:pPr>
+      <w:r>
+        <w:rPr>
+          <w:noProof/>
+        </w:rPr>
+        <w:drawing>
+          <wp:inline distT="0" distB="0" distL="0" distR="0" wp14:anchorId="51C86218" wp14:editId="168523D5">
+            <wp:extent cx="5400040" cy="1447165"/>
+            <wp:effectExtent l="0" t="0" r="0" b="635"/>
+            <wp:docPr id="864110630" name="Imagem 1" descr="Padrão do plano de fundo&#10;&#10;Descrição gerada automaticamente com confiança baixa"/>
+            <wp:cNvGraphicFramePr>
+              <a:graphicFrameLocks xmlns:a="http://schemas.openxmlformats.org/drawingml/2006/main" noChangeAspect="1"/>
+            </wp:cNvGraphicFramePr>
+            <a:graphic xmlns:a="http://schemas.openxmlformats.org/drawingml/2006/main">
+              <a:graphicData uri="http://schemas.openxmlformats.org/drawingml/2006/picture">
+                <pic:pic xmlns:pic="http://schemas.openxmlformats.org/drawingml/2006/picture">
+                  <pic:nvPicPr>
+                    <pic:cNvPr id="864110630" name="Imagem 1" descr="Padrão do plano de fundo&#10;&#10;Descrição gerada automaticamente com confiança baixa"/>
+                    <pic:cNvPicPr/>
+                  </pic:nvPicPr>
+                  <pic:blipFill>
+                    <a:blip r:embed="rId13"/>
+                    <a:stretch>
+                      <a:fillRect/>
+                    </a:stretch>
+                  </pic:blipFill>
+                  <pic:spPr>
+                    <a:xfrm>
+                      <a:off x="0" y="0"/>
+                      <a:ext cx="5400040" cy="1447165"/>
+                    </a:xfrm>
+                    <a:prstGeom prst="rect">
+                      <a:avLst/>
+                    </a:prstGeom>
+                  </pic:spPr>
+                </pic:pic>
+              </a:graphicData>
+            </a:graphic>
+          </wp:inline>
+        </w:drawing>
+      </w:r>
+    </w:p>
+    <w:p>
+      <w:pPr>
+        <w:rPr>
+          <w:rFonts w:ascii="Arial" w:hAnsi="Arial" w:cs="Arial"/>
+          <w:sz w:val="16"/>
+          <w:szCs w:val="16"/>
+        </w:rPr>
+      </w:pPr>
+      <w:r>
+        <w:rPr>
+          <w:rFonts w:ascii="Arial" w:hAnsi="Arial" w:cs="Arial"/>
+          <w:sz w:val="16"/>
+          <w:szCs w:val="16"/>
+        </w:rPr>
+        <w:t>Modificando valor pelo Id</w:t>
+      </w:r>
+    </w:p>
+    <w:p>
+      <w:pPr>
+        <w:rPr>
+          <w:rFonts w:ascii="Arial" w:hAnsi="Arial" w:cs="Arial"/>
+          <w:sz w:val="16"/>
+          <w:szCs w:val="16"/>
+        </w:rPr>
+      </w:pPr>
     </w:p>
     <w:sectPr>
       <w:pgSz w:w="11906" w:h="16838"/>

</xml_diff>

<commit_message>
recup. e manip. valores de checkboxes e radios --> loop com .each()
</commit_message>
<xml_diff>
--- a/jquery.docx
+++ b/jquery.docx
@@ -6026,6 +6026,1278 @@
           <w:rFonts w:ascii="Arial" w:hAnsi="Arial" w:cs="Arial"/>
           <w:sz w:val="16"/>
           <w:szCs w:val="16"/>
+        </w:rPr>
+      </w:pPr>
+    </w:p>
+    <w:p>
+      <w:pPr>
+        <w:rPr>
+          <w:rFonts w:ascii="Arial" w:hAnsi="Arial" w:cs="Arial"/>
+          <w:sz w:val="16"/>
+          <w:szCs w:val="16"/>
+        </w:rPr>
+      </w:pPr>
+    </w:p>
+    <w:p>
+      <w:pPr>
+        <w:rPr>
+          <w:rFonts w:ascii="Arial" w:hAnsi="Arial" w:cs="Arial"/>
+          <w:b/>
+          <w:bCs/>
+          <w:sz w:val="20"/>
+          <w:szCs w:val="20"/>
+        </w:rPr>
+      </w:pPr>
+      <w:r>
+        <w:rPr>
+          <w:rFonts w:ascii="Arial" w:hAnsi="Arial" w:cs="Arial"/>
+          <w:b/>
+          <w:bCs/>
+          <w:sz w:val="20"/>
+          <w:szCs w:val="20"/>
+        </w:rPr>
+        <w:t>Recuperando e manipulando valores</w:t>
+      </w:r>
+      <w:r>
+        <w:rPr>
+          <w:rFonts w:ascii="Arial" w:hAnsi="Arial" w:cs="Arial"/>
+          <w:b/>
+          <w:bCs/>
+          <w:sz w:val="20"/>
+          <w:szCs w:val="20"/>
+        </w:rPr>
+        <w:t xml:space="preserve"> </w:t>
+      </w:r>
+      <w:proofErr w:type="spellStart"/>
+      <w:r>
+        <w:rPr>
+          <w:rFonts w:ascii="Arial" w:hAnsi="Arial" w:cs="Arial"/>
+          <w:b/>
+          <w:bCs/>
+          <w:sz w:val="20"/>
+          <w:szCs w:val="20"/>
+        </w:rPr>
+        <w:t>checkboxs</w:t>
+      </w:r>
+      <w:proofErr w:type="spellEnd"/>
+      <w:r>
+        <w:rPr>
+          <w:rFonts w:ascii="Arial" w:hAnsi="Arial" w:cs="Arial"/>
+          <w:b/>
+          <w:bCs/>
+          <w:sz w:val="20"/>
+          <w:szCs w:val="20"/>
+        </w:rPr>
+        <w:t>/</w:t>
+      </w:r>
+      <w:proofErr w:type="spellStart"/>
+      <w:r>
+        <w:rPr>
+          <w:rFonts w:ascii="Arial" w:hAnsi="Arial" w:cs="Arial"/>
+          <w:b/>
+          <w:bCs/>
+          <w:sz w:val="20"/>
+          <w:szCs w:val="20"/>
+        </w:rPr>
+        <w:t>radios</w:t>
+      </w:r>
+      <w:proofErr w:type="spellEnd"/>
+      <w:r>
+        <w:rPr>
+          <w:rFonts w:ascii="Arial" w:hAnsi="Arial" w:cs="Arial"/>
+          <w:b/>
+          <w:bCs/>
+          <w:sz w:val="20"/>
+          <w:szCs w:val="20"/>
+        </w:rPr>
+        <w:t xml:space="preserve"> e Loop com </w:t>
+      </w:r>
+      <w:proofErr w:type="gramStart"/>
+      <w:r>
+        <w:rPr>
+          <w:rFonts w:ascii="Arial" w:hAnsi="Arial" w:cs="Arial"/>
+          <w:b/>
+          <w:bCs/>
+          <w:sz w:val="20"/>
+          <w:szCs w:val="20"/>
+        </w:rPr>
+        <w:t>$.</w:t>
+      </w:r>
+      <w:proofErr w:type="spellStart"/>
+      <w:r>
+        <w:rPr>
+          <w:rFonts w:ascii="Arial" w:hAnsi="Arial" w:cs="Arial"/>
+          <w:b/>
+          <w:bCs/>
+          <w:sz w:val="20"/>
+          <w:szCs w:val="20"/>
+        </w:rPr>
+        <w:t>each</w:t>
+      </w:r>
+      <w:proofErr w:type="spellEnd"/>
+      <w:proofErr w:type="gramEnd"/>
+      <w:r>
+        <w:rPr>
+          <w:rFonts w:ascii="Arial" w:hAnsi="Arial" w:cs="Arial"/>
+          <w:b/>
+          <w:bCs/>
+          <w:sz w:val="20"/>
+          <w:szCs w:val="20"/>
+        </w:rPr>
+        <w:t>()</w:t>
+      </w:r>
+    </w:p>
+    <w:p>
+      <w:pPr>
+        <w:rPr>
+          <w:rFonts w:ascii="Arial" w:hAnsi="Arial" w:cs="Arial"/>
+          <w:sz w:val="20"/>
+          <w:szCs w:val="20"/>
+        </w:rPr>
+      </w:pPr>
+      <w:r>
+        <w:rPr>
+          <w:noProof/>
+        </w:rPr>
+        <w:drawing>
+          <wp:inline distT="0" distB="0" distL="0" distR="0" wp14:anchorId="6752C251" wp14:editId="4AC757F7">
+            <wp:extent cx="5400040" cy="1787525"/>
+            <wp:effectExtent l="0" t="0" r="0" b="3175"/>
+            <wp:docPr id="1529991238" name="Imagem 1" descr="Forma&#10;&#10;Descrição gerada automaticamente"/>
+            <wp:cNvGraphicFramePr>
+              <a:graphicFrameLocks xmlns:a="http://schemas.openxmlformats.org/drawingml/2006/main" noChangeAspect="1"/>
+            </wp:cNvGraphicFramePr>
+            <a:graphic xmlns:a="http://schemas.openxmlformats.org/drawingml/2006/main">
+              <a:graphicData uri="http://schemas.openxmlformats.org/drawingml/2006/picture">
+                <pic:pic xmlns:pic="http://schemas.openxmlformats.org/drawingml/2006/picture">
+                  <pic:nvPicPr>
+                    <pic:cNvPr id="1529991238" name="Imagem 1" descr="Forma&#10;&#10;Descrição gerada automaticamente"/>
+                    <pic:cNvPicPr/>
+                  </pic:nvPicPr>
+                  <pic:blipFill>
+                    <a:blip r:embed="rId14"/>
+                    <a:stretch>
+                      <a:fillRect/>
+                    </a:stretch>
+                  </pic:blipFill>
+                  <pic:spPr>
+                    <a:xfrm>
+                      <a:off x="0" y="0"/>
+                      <a:ext cx="5400040" cy="1787525"/>
+                    </a:xfrm>
+                    <a:prstGeom prst="rect">
+                      <a:avLst/>
+                    </a:prstGeom>
+                  </pic:spPr>
+                </pic:pic>
+              </a:graphicData>
+            </a:graphic>
+          </wp:inline>
+        </w:drawing>
+      </w:r>
+    </w:p>
+    <w:p>
+      <w:pPr>
+        <w:rPr>
+          <w:rFonts w:ascii="Arial" w:hAnsi="Arial" w:cs="Arial"/>
+          <w:sz w:val="20"/>
+          <w:szCs w:val="20"/>
+        </w:rPr>
+      </w:pPr>
+      <w:r>
+        <w:rPr>
+          <w:rFonts w:ascii="Arial" w:hAnsi="Arial" w:cs="Arial"/>
+          <w:sz w:val="20"/>
+          <w:szCs w:val="20"/>
+        </w:rPr>
+        <w:t xml:space="preserve">Recuperando classe ‘sexo’ que está dentro do input </w:t>
+      </w:r>
+      <w:r>
+        <w:rPr>
+          <w:rFonts w:ascii="Arial" w:hAnsi="Arial" w:cs="Arial"/>
+          <w:sz w:val="20"/>
+          <w:szCs w:val="20"/>
+        </w:rPr>
+        <w:sym w:font="Wingdings" w:char="F0E0"/>
+      </w:r>
+      <w:r>
+        <w:rPr>
+          <w:rFonts w:ascii="Arial" w:hAnsi="Arial" w:cs="Arial"/>
+          <w:sz w:val="20"/>
+          <w:szCs w:val="20"/>
+        </w:rPr>
+        <w:t xml:space="preserve"> ‘Feminino’;</w:t>
+      </w:r>
+    </w:p>
+    <w:p>
+      <w:pPr>
+        <w:rPr>
+          <w:rFonts w:ascii="Arial" w:hAnsi="Arial" w:cs="Arial"/>
+          <w:sz w:val="20"/>
+          <w:szCs w:val="20"/>
+        </w:rPr>
+      </w:pPr>
+      <w:r>
+        <w:rPr>
+          <w:rFonts w:ascii="Arial" w:hAnsi="Arial" w:cs="Arial"/>
+          <w:sz w:val="20"/>
+          <w:szCs w:val="20"/>
+        </w:rPr>
+        <w:t xml:space="preserve">Recuperando </w:t>
+      </w:r>
+      <w:r>
+        <w:rPr>
+          <w:rFonts w:ascii="Arial" w:hAnsi="Arial" w:cs="Arial"/>
+          <w:sz w:val="20"/>
+          <w:szCs w:val="20"/>
+        </w:rPr>
+        <w:t xml:space="preserve">valor </w:t>
+      </w:r>
+      <w:proofErr w:type="spellStart"/>
+      <w:r>
+        <w:rPr>
+          <w:rFonts w:ascii="Arial" w:hAnsi="Arial" w:cs="Arial"/>
+          <w:sz w:val="20"/>
+          <w:szCs w:val="20"/>
+        </w:rPr>
+        <w:t>check</w:t>
+      </w:r>
+      <w:r>
+        <w:rPr>
+          <w:rFonts w:ascii="Arial" w:hAnsi="Arial" w:cs="Arial"/>
+          <w:sz w:val="20"/>
+          <w:szCs w:val="20"/>
+        </w:rPr>
+        <w:t>ed</w:t>
+      </w:r>
+      <w:proofErr w:type="spellEnd"/>
+      <w:r>
+        <w:rPr>
+          <w:rFonts w:ascii="Arial" w:hAnsi="Arial" w:cs="Arial"/>
+          <w:sz w:val="20"/>
+          <w:szCs w:val="20"/>
+        </w:rPr>
+        <w:t xml:space="preserve"> (</w:t>
+      </w:r>
+      <w:r>
+        <w:rPr>
+          <w:rFonts w:ascii="Arial" w:hAnsi="Arial" w:cs="Arial"/>
+          <w:sz w:val="20"/>
+          <w:szCs w:val="20"/>
+        </w:rPr>
+        <w:t xml:space="preserve">verificado, </w:t>
+      </w:r>
+      <w:r>
+        <w:rPr>
+          <w:rFonts w:ascii="Arial" w:hAnsi="Arial" w:cs="Arial"/>
+          <w:sz w:val="20"/>
+          <w:szCs w:val="20"/>
+        </w:rPr>
+        <w:t>que foi selecionado)</w:t>
+      </w:r>
+      <w:r>
+        <w:rPr>
+          <w:rFonts w:ascii="Arial" w:hAnsi="Arial" w:cs="Arial"/>
+          <w:sz w:val="20"/>
+          <w:szCs w:val="20"/>
+        </w:rPr>
+        <w:t xml:space="preserve"> da </w:t>
+      </w:r>
+      <w:r>
+        <w:rPr>
+          <w:rFonts w:ascii="Arial" w:hAnsi="Arial" w:cs="Arial"/>
+          <w:sz w:val="20"/>
+          <w:szCs w:val="20"/>
+        </w:rPr>
+        <w:t>classe ‘sexo’</w:t>
+      </w:r>
+      <w:r>
+        <w:rPr>
+          <w:rFonts w:ascii="Arial" w:hAnsi="Arial" w:cs="Arial"/>
+          <w:sz w:val="20"/>
+          <w:szCs w:val="20"/>
+        </w:rPr>
+        <w:t>.</w:t>
+      </w:r>
+    </w:p>
+    <w:p>
+      <w:pPr>
+        <w:rPr>
+          <w:rFonts w:ascii="Arial" w:hAnsi="Arial" w:cs="Arial"/>
+          <w:sz w:val="20"/>
+          <w:szCs w:val="20"/>
+        </w:rPr>
+      </w:pPr>
+    </w:p>
+    <w:p>
+      <w:pPr>
+        <w:rPr>
+          <w:rFonts w:ascii="Arial" w:hAnsi="Arial" w:cs="Arial"/>
+          <w:sz w:val="20"/>
+          <w:szCs w:val="20"/>
+        </w:rPr>
+      </w:pPr>
+      <w:r>
+        <w:rPr>
+          <w:noProof/>
+        </w:rPr>
+        <w:drawing>
+          <wp:inline distT="0" distB="0" distL="0" distR="0" wp14:anchorId="32E4EE8D" wp14:editId="4ACE7DDA">
+            <wp:extent cx="1974026" cy="981075"/>
+            <wp:effectExtent l="0" t="0" r="7620" b="0"/>
+            <wp:docPr id="412914186" name="Imagem 1" descr="Texto&#10;&#10;Descrição gerada automaticamente"/>
+            <wp:cNvGraphicFramePr>
+              <a:graphicFrameLocks xmlns:a="http://schemas.openxmlformats.org/drawingml/2006/main" noChangeAspect="1"/>
+            </wp:cNvGraphicFramePr>
+            <a:graphic xmlns:a="http://schemas.openxmlformats.org/drawingml/2006/main">
+              <a:graphicData uri="http://schemas.openxmlformats.org/drawingml/2006/picture">
+                <pic:pic xmlns:pic="http://schemas.openxmlformats.org/drawingml/2006/picture">
+                  <pic:nvPicPr>
+                    <pic:cNvPr id="412914186" name="Imagem 1" descr="Texto&#10;&#10;Descrição gerada automaticamente"/>
+                    <pic:cNvPicPr/>
+                  </pic:nvPicPr>
+                  <pic:blipFill rotWithShape="1">
+                    <a:blip r:embed="rId15"/>
+                    <a:srcRect l="18407"/>
+                    <a:stretch/>
+                  </pic:blipFill>
+                  <pic:spPr bwMode="auto">
+                    <a:xfrm>
+                      <a:off x="0" y="0"/>
+                      <a:ext cx="1974026" cy="981075"/>
+                    </a:xfrm>
+                    <a:prstGeom prst="rect">
+                      <a:avLst/>
+                    </a:prstGeom>
+                    <a:ln>
+                      <a:noFill/>
+                    </a:ln>
+                    <a:extLst>
+                      <a:ext uri="{53640926-AAD7-44D8-BBD7-CCE9431645EC}">
+                        <a14:shadowObscured xmlns:a14="http://schemas.microsoft.com/office/drawing/2010/main"/>
+                      </a:ext>
+                    </a:extLst>
+                  </pic:spPr>
+                </pic:pic>
+              </a:graphicData>
+            </a:graphic>
+          </wp:inline>
+        </w:drawing>
+      </w:r>
+      <w:r>
+        <w:rPr>
+          <w:rFonts w:ascii="Arial" w:hAnsi="Arial" w:cs="Arial"/>
+          <w:sz w:val="20"/>
+          <w:szCs w:val="20"/>
+        </w:rPr>
+        <w:t xml:space="preserve">recuperando valor contido dentro do elemento ‘radio’ que está </w:t>
+      </w:r>
+      <w:proofErr w:type="spellStart"/>
+      <w:r>
+        <w:rPr>
+          <w:rFonts w:ascii="Arial" w:hAnsi="Arial" w:cs="Arial"/>
+          <w:sz w:val="20"/>
+          <w:szCs w:val="20"/>
+        </w:rPr>
+        <w:t>checked</w:t>
+      </w:r>
+      <w:proofErr w:type="spellEnd"/>
+      <w:r>
+        <w:rPr>
+          <w:rFonts w:ascii="Arial" w:hAnsi="Arial" w:cs="Arial"/>
+          <w:sz w:val="20"/>
+          <w:szCs w:val="20"/>
+        </w:rPr>
+        <w:t>.</w:t>
+      </w:r>
+    </w:p>
+    <w:p>
+      <w:pPr>
+        <w:rPr>
+          <w:rFonts w:ascii="Arial" w:hAnsi="Arial" w:cs="Arial"/>
+          <w:sz w:val="20"/>
+          <w:szCs w:val="20"/>
+        </w:rPr>
+      </w:pPr>
+    </w:p>
+    <w:p>
+      <w:pPr>
+        <w:rPr>
+          <w:rFonts w:ascii="Arial" w:hAnsi="Arial" w:cs="Arial"/>
+          <w:sz w:val="20"/>
+          <w:szCs w:val="20"/>
+        </w:rPr>
+      </w:pPr>
+      <w:r>
+        <w:rPr>
+          <w:rFonts w:ascii="Arial" w:hAnsi="Arial" w:cs="Arial"/>
+          <w:sz w:val="20"/>
+          <w:szCs w:val="20"/>
+        </w:rPr>
+        <w:lastRenderedPageBreak/>
+        <w:t>Para um melhor entendimento sobreo valor (</w:t>
+      </w:r>
+      <w:proofErr w:type="spellStart"/>
+      <w:r>
+        <w:rPr>
+          <w:rFonts w:ascii="Arial" w:hAnsi="Arial" w:cs="Arial"/>
+          <w:sz w:val="20"/>
+          <w:szCs w:val="20"/>
+        </w:rPr>
+        <w:t>value</w:t>
+      </w:r>
+      <w:proofErr w:type="spellEnd"/>
+      <w:r>
+        <w:rPr>
+          <w:rFonts w:ascii="Arial" w:hAnsi="Arial" w:cs="Arial"/>
+          <w:sz w:val="20"/>
+          <w:szCs w:val="20"/>
+        </w:rPr>
+        <w:t>) e nome (</w:t>
+      </w:r>
+      <w:proofErr w:type="spellStart"/>
+      <w:r>
+        <w:rPr>
+          <w:rFonts w:ascii="Arial" w:hAnsi="Arial" w:cs="Arial"/>
+          <w:sz w:val="20"/>
+          <w:szCs w:val="20"/>
+        </w:rPr>
+        <w:t>name</w:t>
+      </w:r>
+      <w:proofErr w:type="spellEnd"/>
+      <w:r>
+        <w:rPr>
+          <w:rFonts w:ascii="Arial" w:hAnsi="Arial" w:cs="Arial"/>
+          <w:sz w:val="20"/>
+          <w:szCs w:val="20"/>
+        </w:rPr>
+        <w:t>) do elemento:</w:t>
+      </w:r>
+    </w:p>
+    <w:p>
+      <w:pPr>
+        <w:rPr>
+          <w:rFonts w:ascii="Arial" w:hAnsi="Arial" w:cs="Arial"/>
+          <w:sz w:val="20"/>
+          <w:szCs w:val="20"/>
+        </w:rPr>
+      </w:pPr>
+      <w:r>
+        <w:rPr>
+          <w:noProof/>
+        </w:rPr>
+        <w:drawing>
+          <wp:inline distT="0" distB="0" distL="0" distR="0" wp14:anchorId="2CF81495" wp14:editId="63796EDC">
+            <wp:extent cx="5400040" cy="873760"/>
+            <wp:effectExtent l="0" t="0" r="0" b="2540"/>
+            <wp:docPr id="1428516366" name="Imagem 1" descr="Tela preta com letras brancas&#10;&#10;Descrição gerada automaticamente"/>
+            <wp:cNvGraphicFramePr>
+              <a:graphicFrameLocks xmlns:a="http://schemas.openxmlformats.org/drawingml/2006/main" noChangeAspect="1"/>
+            </wp:cNvGraphicFramePr>
+            <a:graphic xmlns:a="http://schemas.openxmlformats.org/drawingml/2006/main">
+              <a:graphicData uri="http://schemas.openxmlformats.org/drawingml/2006/picture">
+                <pic:pic xmlns:pic="http://schemas.openxmlformats.org/drawingml/2006/picture">
+                  <pic:nvPicPr>
+                    <pic:cNvPr id="1428516366" name="Imagem 1" descr="Tela preta com letras brancas&#10;&#10;Descrição gerada automaticamente"/>
+                    <pic:cNvPicPr/>
+                  </pic:nvPicPr>
+                  <pic:blipFill>
+                    <a:blip r:embed="rId16"/>
+                    <a:stretch>
+                      <a:fillRect/>
+                    </a:stretch>
+                  </pic:blipFill>
+                  <pic:spPr>
+                    <a:xfrm>
+                      <a:off x="0" y="0"/>
+                      <a:ext cx="5400040" cy="873760"/>
+                    </a:xfrm>
+                    <a:prstGeom prst="rect">
+                      <a:avLst/>
+                    </a:prstGeom>
+                  </pic:spPr>
+                </pic:pic>
+              </a:graphicData>
+            </a:graphic>
+          </wp:inline>
+        </w:drawing>
+      </w:r>
+    </w:p>
+    <w:p>
+      <w:pPr>
+        <w:rPr>
+          <w:rFonts w:ascii="Arial" w:hAnsi="Arial" w:cs="Arial"/>
+          <w:sz w:val="20"/>
+          <w:szCs w:val="20"/>
+        </w:rPr>
+      </w:pPr>
+    </w:p>
+    <w:p>
+      <w:pPr>
+        <w:rPr>
+          <w:rFonts w:ascii="Arial" w:hAnsi="Arial" w:cs="Arial"/>
+          <w:sz w:val="20"/>
+          <w:szCs w:val="20"/>
+        </w:rPr>
+      </w:pPr>
+      <w:r>
+        <w:rPr>
+          <w:rFonts w:ascii="Arial" w:hAnsi="Arial" w:cs="Arial"/>
+          <w:sz w:val="20"/>
+          <w:szCs w:val="20"/>
+        </w:rPr>
+        <w:t>Recuperando elementos que contém a classe ‘interesse’:</w:t>
+      </w:r>
+    </w:p>
+    <w:p>
+      <w:pPr>
+        <w:rPr>
+          <w:rFonts w:ascii="Arial" w:hAnsi="Arial" w:cs="Arial"/>
+          <w:sz w:val="20"/>
+          <w:szCs w:val="20"/>
+        </w:rPr>
+      </w:pPr>
+      <w:r>
+        <w:rPr>
+          <w:noProof/>
+        </w:rPr>
+        <w:drawing>
+          <wp:inline distT="0" distB="0" distL="0" distR="0" wp14:anchorId="279AAE19" wp14:editId="7415ADBA">
+            <wp:extent cx="4029075" cy="1543050"/>
+            <wp:effectExtent l="0" t="0" r="9525" b="0"/>
+            <wp:docPr id="1194883771" name="Imagem 1" descr="Texto&#10;&#10;Descrição gerada automaticamente"/>
+            <wp:cNvGraphicFramePr>
+              <a:graphicFrameLocks xmlns:a="http://schemas.openxmlformats.org/drawingml/2006/main" noChangeAspect="1"/>
+            </wp:cNvGraphicFramePr>
+            <a:graphic xmlns:a="http://schemas.openxmlformats.org/drawingml/2006/main">
+              <a:graphicData uri="http://schemas.openxmlformats.org/drawingml/2006/picture">
+                <pic:pic xmlns:pic="http://schemas.openxmlformats.org/drawingml/2006/picture">
+                  <pic:nvPicPr>
+                    <pic:cNvPr id="1194883771" name="Imagem 1" descr="Texto&#10;&#10;Descrição gerada automaticamente"/>
+                    <pic:cNvPicPr/>
+                  </pic:nvPicPr>
+                  <pic:blipFill>
+                    <a:blip r:embed="rId17"/>
+                    <a:stretch>
+                      <a:fillRect/>
+                    </a:stretch>
+                  </pic:blipFill>
+                  <pic:spPr>
+                    <a:xfrm>
+                      <a:off x="0" y="0"/>
+                      <a:ext cx="4029075" cy="1543050"/>
+                    </a:xfrm>
+                    <a:prstGeom prst="rect">
+                      <a:avLst/>
+                    </a:prstGeom>
+                  </pic:spPr>
+                </pic:pic>
+              </a:graphicData>
+            </a:graphic>
+          </wp:inline>
+        </w:drawing>
+      </w:r>
+    </w:p>
+    <w:p>
+      <w:pPr>
+        <w:rPr>
+          <w:rFonts w:ascii="Arial" w:hAnsi="Arial" w:cs="Arial"/>
+          <w:sz w:val="20"/>
+          <w:szCs w:val="20"/>
+        </w:rPr>
+      </w:pPr>
+    </w:p>
+    <w:p>
+      <w:pPr>
+        <w:rPr>
+          <w:rFonts w:ascii="Arial" w:hAnsi="Arial" w:cs="Arial"/>
+          <w:sz w:val="20"/>
+          <w:szCs w:val="20"/>
+        </w:rPr>
+      </w:pPr>
+      <w:r>
+        <w:rPr>
+          <w:rFonts w:ascii="Arial" w:hAnsi="Arial" w:cs="Arial"/>
+          <w:sz w:val="20"/>
+          <w:szCs w:val="20"/>
+        </w:rPr>
+        <w:t>Recupera</w:t>
+      </w:r>
+      <w:r>
+        <w:rPr>
+          <w:rFonts w:ascii="Arial" w:hAnsi="Arial" w:cs="Arial"/>
+          <w:sz w:val="20"/>
+          <w:szCs w:val="20"/>
+        </w:rPr>
+        <w:t>ndo</w:t>
+      </w:r>
+      <w:r>
+        <w:rPr>
+          <w:rFonts w:ascii="Arial" w:hAnsi="Arial" w:cs="Arial"/>
+          <w:sz w:val="20"/>
+          <w:szCs w:val="20"/>
+        </w:rPr>
+        <w:t xml:space="preserve"> apenas os elementos que contém a classe ‘interesse’ que estão selecionad</w:t>
+      </w:r>
+      <w:r>
+        <w:rPr>
+          <w:rFonts w:ascii="Arial" w:hAnsi="Arial" w:cs="Arial"/>
+          <w:sz w:val="20"/>
+          <w:szCs w:val="20"/>
+        </w:rPr>
+        <w:t>o</w:t>
+      </w:r>
+      <w:r>
+        <w:rPr>
+          <w:rFonts w:ascii="Arial" w:hAnsi="Arial" w:cs="Arial"/>
+          <w:sz w:val="20"/>
+          <w:szCs w:val="20"/>
+        </w:rPr>
+        <w:t>s:</w:t>
+      </w:r>
+    </w:p>
+    <w:p>
+      <w:pPr>
+        <w:rPr>
+          <w:rFonts w:ascii="Arial" w:hAnsi="Arial" w:cs="Arial"/>
+          <w:sz w:val="20"/>
+          <w:szCs w:val="20"/>
+        </w:rPr>
+      </w:pPr>
+      <w:r>
+        <w:rPr>
+          <w:noProof/>
+        </w:rPr>
+        <w:drawing>
+          <wp:inline distT="0" distB="0" distL="0" distR="0" wp14:anchorId="07918F09" wp14:editId="76290836">
+            <wp:extent cx="2552700" cy="942975"/>
+            <wp:effectExtent l="0" t="0" r="0" b="9525"/>
+            <wp:docPr id="1333550805" name="Imagem 1" descr="Texto&#10;&#10;Descrição gerada automaticamente"/>
+            <wp:cNvGraphicFramePr>
+              <a:graphicFrameLocks xmlns:a="http://schemas.openxmlformats.org/drawingml/2006/main" noChangeAspect="1"/>
+            </wp:cNvGraphicFramePr>
+            <a:graphic xmlns:a="http://schemas.openxmlformats.org/drawingml/2006/main">
+              <a:graphicData uri="http://schemas.openxmlformats.org/drawingml/2006/picture">
+                <pic:pic xmlns:pic="http://schemas.openxmlformats.org/drawingml/2006/picture">
+                  <pic:nvPicPr>
+                    <pic:cNvPr id="1333550805" name="Imagem 1" descr="Texto&#10;&#10;Descrição gerada automaticamente"/>
+                    <pic:cNvPicPr/>
+                  </pic:nvPicPr>
+                  <pic:blipFill>
+                    <a:blip r:embed="rId18"/>
+                    <a:stretch>
+                      <a:fillRect/>
+                    </a:stretch>
+                  </pic:blipFill>
+                  <pic:spPr>
+                    <a:xfrm>
+                      <a:off x="0" y="0"/>
+                      <a:ext cx="2552700" cy="942975"/>
+                    </a:xfrm>
+                    <a:prstGeom prst="rect">
+                      <a:avLst/>
+                    </a:prstGeom>
+                  </pic:spPr>
+                </pic:pic>
+              </a:graphicData>
+            </a:graphic>
+          </wp:inline>
+        </w:drawing>
+      </w:r>
+    </w:p>
+    <w:p>
+      <w:pPr>
+        <w:rPr>
+          <w:rFonts w:ascii="Arial" w:hAnsi="Arial" w:cs="Arial"/>
+          <w:sz w:val="20"/>
+          <w:szCs w:val="20"/>
+        </w:rPr>
+      </w:pPr>
+    </w:p>
+    <w:p>
+      <w:pPr>
+        <w:rPr>
+          <w:rFonts w:ascii="Arial" w:hAnsi="Arial" w:cs="Arial"/>
+          <w:sz w:val="20"/>
+          <w:szCs w:val="20"/>
+        </w:rPr>
+      </w:pPr>
+      <w:r>
+        <w:rPr>
+          <w:rFonts w:ascii="Arial" w:hAnsi="Arial" w:cs="Arial"/>
+          <w:sz w:val="20"/>
+          <w:szCs w:val="20"/>
+        </w:rPr>
+        <w:t xml:space="preserve">A diferença é que enquanto o </w:t>
+      </w:r>
+      <w:r>
+        <w:rPr>
+          <w:rFonts w:ascii="Arial" w:hAnsi="Arial" w:cs="Arial"/>
+          <w:b/>
+          <w:bCs/>
+          <w:sz w:val="20"/>
+          <w:szCs w:val="20"/>
+        </w:rPr>
+        <w:t xml:space="preserve">radio só permite </w:t>
+      </w:r>
+      <w:r>
+        <w:rPr>
+          <w:rFonts w:ascii="Arial" w:hAnsi="Arial" w:cs="Arial"/>
+          <w:sz w:val="20"/>
+          <w:szCs w:val="20"/>
+        </w:rPr>
+        <w:t>a seleção</w:t>
+      </w:r>
+      <w:r>
+        <w:rPr>
+          <w:rFonts w:ascii="Arial" w:hAnsi="Arial" w:cs="Arial"/>
+          <w:b/>
+          <w:bCs/>
+          <w:sz w:val="20"/>
+          <w:szCs w:val="20"/>
+        </w:rPr>
+        <w:t xml:space="preserve"> </w:t>
+      </w:r>
+      <w:r>
+        <w:rPr>
+          <w:rFonts w:ascii="Arial" w:hAnsi="Arial" w:cs="Arial"/>
+          <w:sz w:val="20"/>
+          <w:szCs w:val="20"/>
+        </w:rPr>
+        <w:t xml:space="preserve">de </w:t>
+      </w:r>
+      <w:r>
+        <w:rPr>
+          <w:rFonts w:ascii="Arial" w:hAnsi="Arial" w:cs="Arial"/>
+          <w:b/>
+          <w:bCs/>
+          <w:sz w:val="20"/>
+          <w:szCs w:val="20"/>
+        </w:rPr>
+        <w:t>uma opção</w:t>
+      </w:r>
+      <w:r>
+        <w:rPr>
+          <w:rFonts w:ascii="Arial" w:hAnsi="Arial" w:cs="Arial"/>
+          <w:sz w:val="20"/>
+          <w:szCs w:val="20"/>
+        </w:rPr>
+        <w:t xml:space="preserve"> do conjunto, o </w:t>
+      </w:r>
+      <w:proofErr w:type="spellStart"/>
+      <w:r>
+        <w:rPr>
+          <w:rFonts w:ascii="Arial" w:hAnsi="Arial" w:cs="Arial"/>
+          <w:b/>
+          <w:bCs/>
+          <w:sz w:val="20"/>
+          <w:szCs w:val="20"/>
+        </w:rPr>
+        <w:t>checkbox</w:t>
+      </w:r>
+      <w:proofErr w:type="spellEnd"/>
+      <w:r>
+        <w:rPr>
+          <w:rFonts w:ascii="Arial" w:hAnsi="Arial" w:cs="Arial"/>
+          <w:b/>
+          <w:bCs/>
+          <w:sz w:val="20"/>
+          <w:szCs w:val="20"/>
+        </w:rPr>
+        <w:t xml:space="preserve"> permite </w:t>
+      </w:r>
+      <w:r>
+        <w:rPr>
+          <w:rFonts w:ascii="Arial" w:hAnsi="Arial" w:cs="Arial"/>
+          <w:sz w:val="20"/>
+          <w:szCs w:val="20"/>
+        </w:rPr>
+        <w:t>a seleção</w:t>
+      </w:r>
+      <w:r>
+        <w:rPr>
+          <w:rFonts w:ascii="Arial" w:hAnsi="Arial" w:cs="Arial"/>
+          <w:b/>
+          <w:bCs/>
+          <w:sz w:val="20"/>
+          <w:szCs w:val="20"/>
+        </w:rPr>
+        <w:t xml:space="preserve"> de 1 ou mais opções</w:t>
+      </w:r>
+      <w:r>
+        <w:rPr>
+          <w:rFonts w:ascii="Arial" w:hAnsi="Arial" w:cs="Arial"/>
+          <w:sz w:val="20"/>
+          <w:szCs w:val="20"/>
+        </w:rPr>
+        <w:t>.</w:t>
+      </w:r>
+    </w:p>
+    <w:p>
+      <w:pPr>
+        <w:rPr>
+          <w:rFonts w:ascii="Arial" w:hAnsi="Arial" w:cs="Arial"/>
+          <w:sz w:val="20"/>
+          <w:szCs w:val="20"/>
+        </w:rPr>
+      </w:pPr>
+    </w:p>
+    <w:p>
+      <w:pPr>
+        <w:rPr>
+          <w:rFonts w:ascii="Arial" w:hAnsi="Arial" w:cs="Arial"/>
+          <w:sz w:val="20"/>
+          <w:szCs w:val="20"/>
+        </w:rPr>
+      </w:pPr>
+      <w:r>
+        <w:rPr>
+          <w:rFonts w:ascii="Arial" w:hAnsi="Arial" w:cs="Arial"/>
+          <w:sz w:val="20"/>
+          <w:szCs w:val="20"/>
+        </w:rPr>
+        <w:t xml:space="preserve"> </w:t>
+      </w:r>
+      <w:r>
+        <w:rPr>
+          <w:rFonts w:ascii="Arial" w:hAnsi="Arial" w:cs="Arial"/>
+          <w:sz w:val="20"/>
+          <w:szCs w:val="20"/>
+        </w:rPr>
+        <w:t xml:space="preserve">Caso haja a tentativa de retornar </w:t>
+      </w:r>
+      <w:r>
+        <w:rPr>
+          <w:rFonts w:ascii="Arial" w:hAnsi="Arial" w:cs="Arial"/>
+          <w:b/>
+          <w:bCs/>
+          <w:sz w:val="20"/>
+          <w:szCs w:val="20"/>
+        </w:rPr>
+        <w:t>valores</w:t>
+      </w:r>
+      <w:r>
+        <w:rPr>
+          <w:rFonts w:ascii="Arial" w:hAnsi="Arial" w:cs="Arial"/>
+          <w:b/>
+          <w:bCs/>
+          <w:sz w:val="20"/>
+          <w:szCs w:val="20"/>
+        </w:rPr>
+        <w:t xml:space="preserve"> </w:t>
+      </w:r>
+      <w:r>
+        <w:rPr>
+          <w:rFonts w:ascii="Arial" w:hAnsi="Arial" w:cs="Arial"/>
+          <w:b/>
+          <w:bCs/>
+          <w:sz w:val="20"/>
+          <w:szCs w:val="20"/>
+        </w:rPr>
+        <w:t xml:space="preserve">do </w:t>
+      </w:r>
+      <w:proofErr w:type="spellStart"/>
+      <w:r>
+        <w:rPr>
+          <w:rFonts w:ascii="Arial" w:hAnsi="Arial" w:cs="Arial"/>
+          <w:b/>
+          <w:bCs/>
+          <w:sz w:val="20"/>
+          <w:szCs w:val="20"/>
+        </w:rPr>
+        <w:t>checkbox</w:t>
+      </w:r>
+      <w:proofErr w:type="spellEnd"/>
+      <w:r>
+        <w:rPr>
+          <w:rFonts w:ascii="Arial" w:hAnsi="Arial" w:cs="Arial"/>
+          <w:sz w:val="20"/>
+          <w:szCs w:val="20"/>
+        </w:rPr>
+        <w:t xml:space="preserve">, </w:t>
+      </w:r>
+      <w:r>
+        <w:rPr>
+          <w:rFonts w:ascii="Arial" w:hAnsi="Arial" w:cs="Arial"/>
+          <w:b/>
+          <w:bCs/>
+          <w:sz w:val="20"/>
+          <w:szCs w:val="20"/>
+        </w:rPr>
+        <w:t>só retorna o primeiro</w:t>
+      </w:r>
+      <w:r>
+        <w:rPr>
+          <w:rFonts w:ascii="Arial" w:hAnsi="Arial" w:cs="Arial"/>
+          <w:sz w:val="20"/>
+          <w:szCs w:val="20"/>
+        </w:rPr>
+        <w:t>:</w:t>
+      </w:r>
+    </w:p>
+    <w:p>
+      <w:pPr>
+        <w:rPr>
+          <w:rFonts w:ascii="Arial" w:hAnsi="Arial" w:cs="Arial"/>
+          <w:sz w:val="20"/>
+          <w:szCs w:val="20"/>
+        </w:rPr>
+      </w:pPr>
+      <w:r>
+        <w:rPr>
+          <w:noProof/>
+        </w:rPr>
+        <w:drawing>
+          <wp:inline distT="0" distB="0" distL="0" distR="0" wp14:anchorId="440C9A71" wp14:editId="328DBC04">
+            <wp:extent cx="2638425" cy="466725"/>
+            <wp:effectExtent l="0" t="0" r="9525" b="9525"/>
+            <wp:docPr id="1417168678" name="Imagem 1"/>
+            <wp:cNvGraphicFramePr>
+              <a:graphicFrameLocks xmlns:a="http://schemas.openxmlformats.org/drawingml/2006/main" noChangeAspect="1"/>
+            </wp:cNvGraphicFramePr>
+            <a:graphic xmlns:a="http://schemas.openxmlformats.org/drawingml/2006/main">
+              <a:graphicData uri="http://schemas.openxmlformats.org/drawingml/2006/picture">
+                <pic:pic xmlns:pic="http://schemas.openxmlformats.org/drawingml/2006/picture">
+                  <pic:nvPicPr>
+                    <pic:cNvPr id="1417168678" name=""/>
+                    <pic:cNvPicPr/>
+                  </pic:nvPicPr>
+                  <pic:blipFill>
+                    <a:blip r:embed="rId19"/>
+                    <a:stretch>
+                      <a:fillRect/>
+                    </a:stretch>
+                  </pic:blipFill>
+                  <pic:spPr>
+                    <a:xfrm>
+                      <a:off x="0" y="0"/>
+                      <a:ext cx="2638425" cy="466725"/>
+                    </a:xfrm>
+                    <a:prstGeom prst="rect">
+                      <a:avLst/>
+                    </a:prstGeom>
+                  </pic:spPr>
+                </pic:pic>
+              </a:graphicData>
+            </a:graphic>
+          </wp:inline>
+        </w:drawing>
+      </w:r>
+    </w:p>
+    <w:p>
+      <w:pPr>
+        <w:rPr>
+          <w:rFonts w:ascii="Arial" w:hAnsi="Arial" w:cs="Arial"/>
+          <w:sz w:val="20"/>
+          <w:szCs w:val="20"/>
+        </w:rPr>
+      </w:pPr>
+    </w:p>
+    <w:p>
+      <w:pPr>
+        <w:rPr>
+          <w:rFonts w:ascii="Arial" w:hAnsi="Arial" w:cs="Arial"/>
+          <w:sz w:val="20"/>
+          <w:szCs w:val="20"/>
+        </w:rPr>
+      </w:pPr>
+    </w:p>
+    <w:p>
+      <w:pPr>
+        <w:rPr>
+          <w:rFonts w:ascii="Arial" w:hAnsi="Arial" w:cs="Arial"/>
+          <w:sz w:val="20"/>
+          <w:szCs w:val="20"/>
+        </w:rPr>
+      </w:pPr>
+    </w:p>
+    <w:p>
+      <w:pPr>
+        <w:rPr>
+          <w:rFonts w:ascii="Arial" w:hAnsi="Arial" w:cs="Arial"/>
+          <w:sz w:val="20"/>
+          <w:szCs w:val="20"/>
+        </w:rPr>
+      </w:pPr>
+    </w:p>
+    <w:p>
+      <w:pPr>
+        <w:rPr>
+          <w:rFonts w:ascii="Arial" w:hAnsi="Arial" w:cs="Arial"/>
+          <w:sz w:val="20"/>
+          <w:szCs w:val="20"/>
+        </w:rPr>
+      </w:pPr>
+    </w:p>
+    <w:p>
+      <w:pPr>
+        <w:rPr>
+          <w:rFonts w:ascii="Arial" w:hAnsi="Arial" w:cs="Arial"/>
+          <w:sz w:val="20"/>
+          <w:szCs w:val="20"/>
+        </w:rPr>
+      </w:pPr>
+    </w:p>
+    <w:p>
+      <w:pPr>
+        <w:rPr>
+          <w:rFonts w:ascii="Arial" w:hAnsi="Arial" w:cs="Arial"/>
+          <w:sz w:val="20"/>
+          <w:szCs w:val="20"/>
+        </w:rPr>
+      </w:pPr>
+    </w:p>
+    <w:p>
+      <w:pPr>
+        <w:rPr>
+          <w:rFonts w:ascii="Arial" w:hAnsi="Arial" w:cs="Arial"/>
+          <w:sz w:val="20"/>
+          <w:szCs w:val="20"/>
+        </w:rPr>
+      </w:pPr>
+      <w:r>
+        <w:rPr>
+          <w:rFonts w:ascii="Arial" w:hAnsi="Arial" w:cs="Arial"/>
+          <w:sz w:val="20"/>
+          <w:szCs w:val="20"/>
+        </w:rPr>
+        <w:lastRenderedPageBreak/>
+        <w:t xml:space="preserve">Método </w:t>
+      </w:r>
+      <w:proofErr w:type="gramStart"/>
+      <w:r>
+        <w:rPr>
+          <w:rFonts w:ascii="Arial" w:hAnsi="Arial" w:cs="Arial"/>
+          <w:sz w:val="20"/>
+          <w:szCs w:val="20"/>
+        </w:rPr>
+        <w:t>$.</w:t>
+      </w:r>
+      <w:proofErr w:type="spellStart"/>
+      <w:r>
+        <w:rPr>
+          <w:rFonts w:ascii="Arial" w:hAnsi="Arial" w:cs="Arial"/>
+          <w:sz w:val="20"/>
+          <w:szCs w:val="20"/>
+        </w:rPr>
+        <w:t>each</w:t>
+      </w:r>
+      <w:proofErr w:type="spellEnd"/>
+      <w:proofErr w:type="gramEnd"/>
+      <w:r>
+        <w:rPr>
+          <w:rFonts w:ascii="Arial" w:hAnsi="Arial" w:cs="Arial"/>
+          <w:sz w:val="20"/>
+          <w:szCs w:val="20"/>
+        </w:rPr>
+        <w:t xml:space="preserve">() retorna 1 </w:t>
+      </w:r>
+      <w:proofErr w:type="spellStart"/>
+      <w:r>
+        <w:rPr>
+          <w:rFonts w:ascii="Arial" w:hAnsi="Arial" w:cs="Arial"/>
+          <w:sz w:val="20"/>
+          <w:szCs w:val="20"/>
+        </w:rPr>
+        <w:t>array</w:t>
+      </w:r>
+      <w:proofErr w:type="spellEnd"/>
+      <w:r>
+        <w:rPr>
+          <w:rFonts w:ascii="Arial" w:hAnsi="Arial" w:cs="Arial"/>
+          <w:sz w:val="20"/>
+          <w:szCs w:val="20"/>
+        </w:rPr>
+        <w:t xml:space="preserve"> e 1 função de </w:t>
+      </w:r>
+      <w:r>
+        <w:rPr>
+          <w:rFonts w:ascii="Arial" w:hAnsi="Arial" w:cs="Arial"/>
+          <w:sz w:val="20"/>
+          <w:szCs w:val="20"/>
+        </w:rPr>
+        <w:t>call-back</w:t>
+      </w:r>
+      <w:r>
+        <w:rPr>
+          <w:rFonts w:ascii="Arial" w:hAnsi="Arial" w:cs="Arial"/>
+          <w:sz w:val="20"/>
+          <w:szCs w:val="20"/>
+        </w:rPr>
+        <w:t xml:space="preserve"> e o índice e o valor de cada</w:t>
+      </w:r>
+      <w:r>
+        <w:rPr>
+          <w:rFonts w:ascii="Arial" w:hAnsi="Arial" w:cs="Arial"/>
+          <w:sz w:val="20"/>
+          <w:szCs w:val="20"/>
+        </w:rPr>
+        <w:t xml:space="preserve"> elemento do </w:t>
+      </w:r>
+      <w:proofErr w:type="spellStart"/>
+      <w:r>
+        <w:rPr>
+          <w:rFonts w:ascii="Arial" w:hAnsi="Arial" w:cs="Arial"/>
+          <w:sz w:val="20"/>
+          <w:szCs w:val="20"/>
+        </w:rPr>
+        <w:t>array</w:t>
+      </w:r>
+      <w:proofErr w:type="spellEnd"/>
+    </w:p>
+    <w:p>
+      <w:pPr>
+        <w:rPr>
+          <w:rFonts w:ascii="Arial" w:hAnsi="Arial" w:cs="Arial"/>
+          <w:sz w:val="20"/>
+          <w:szCs w:val="20"/>
+        </w:rPr>
+      </w:pPr>
+      <w:r>
+        <w:rPr>
+          <w:noProof/>
+        </w:rPr>
+        <w:drawing>
+          <wp:inline distT="0" distB="0" distL="0" distR="0" wp14:anchorId="47DB72AC" wp14:editId="3ACCCE81">
+            <wp:extent cx="4543425" cy="1615044"/>
+            <wp:effectExtent l="0" t="0" r="0" b="4445"/>
+            <wp:docPr id="693733521" name="Imagem 1" descr="Tela de computador com texto preto sobre fundo branco&#10;&#10;Descrição gerada automaticamente"/>
+            <wp:cNvGraphicFramePr>
+              <a:graphicFrameLocks xmlns:a="http://schemas.openxmlformats.org/drawingml/2006/main" noChangeAspect="1"/>
+            </wp:cNvGraphicFramePr>
+            <a:graphic xmlns:a="http://schemas.openxmlformats.org/drawingml/2006/main">
+              <a:graphicData uri="http://schemas.openxmlformats.org/drawingml/2006/picture">
+                <pic:pic xmlns:pic="http://schemas.openxmlformats.org/drawingml/2006/picture">
+                  <pic:nvPicPr>
+                    <pic:cNvPr id="693733521" name="Imagem 1" descr="Tela de computador com texto preto sobre fundo branco&#10;&#10;Descrição gerada automaticamente"/>
+                    <pic:cNvPicPr/>
+                  </pic:nvPicPr>
+                  <pic:blipFill rotWithShape="1">
+                    <a:blip r:embed="rId20"/>
+                    <a:srcRect b="59143"/>
+                    <a:stretch/>
+                  </pic:blipFill>
+                  <pic:spPr bwMode="auto">
+                    <a:xfrm>
+                      <a:off x="0" y="0"/>
+                      <a:ext cx="4543425" cy="1615044"/>
+                    </a:xfrm>
+                    <a:prstGeom prst="rect">
+                      <a:avLst/>
+                    </a:prstGeom>
+                    <a:ln>
+                      <a:noFill/>
+                    </a:ln>
+                    <a:extLst>
+                      <a:ext uri="{53640926-AAD7-44D8-BBD7-CCE9431645EC}">
+                        <a14:shadowObscured xmlns:a14="http://schemas.microsoft.com/office/drawing/2010/main"/>
+                      </a:ext>
+                    </a:extLst>
+                  </pic:spPr>
+                </pic:pic>
+              </a:graphicData>
+            </a:graphic>
+          </wp:inline>
+        </w:drawing>
+      </w:r>
+    </w:p>
+    <w:p>
+      <w:pPr>
+        <w:rPr>
+          <w:rFonts w:ascii="Arial" w:hAnsi="Arial" w:cs="Arial"/>
+          <w:sz w:val="20"/>
+          <w:szCs w:val="20"/>
+        </w:rPr>
+      </w:pPr>
+      <w:r>
+        <w:rPr>
+          <w:noProof/>
+        </w:rPr>
+        <w:drawing>
+          <wp:inline distT="0" distB="0" distL="0" distR="0" wp14:anchorId="3BCAFB2B" wp14:editId="12E08005">
+            <wp:extent cx="4543425" cy="1381867"/>
+            <wp:effectExtent l="0" t="0" r="0" b="8890"/>
+            <wp:docPr id="1388179464" name="Imagem 1" descr="Tela de computador com texto preto sobre fundo branco&#10;&#10;Descrição gerada automaticamente"/>
+            <wp:cNvGraphicFramePr>
+              <a:graphicFrameLocks xmlns:a="http://schemas.openxmlformats.org/drawingml/2006/main" noChangeAspect="1"/>
+            </wp:cNvGraphicFramePr>
+            <a:graphic xmlns:a="http://schemas.openxmlformats.org/drawingml/2006/main">
+              <a:graphicData uri="http://schemas.openxmlformats.org/drawingml/2006/picture">
+                <pic:pic xmlns:pic="http://schemas.openxmlformats.org/drawingml/2006/picture">
+                  <pic:nvPicPr>
+                    <pic:cNvPr id="1388179464" name="Imagem 1" descr="Tela de computador com texto preto sobre fundo branco&#10;&#10;Descrição gerada automaticamente"/>
+                    <pic:cNvPicPr/>
+                  </pic:nvPicPr>
+                  <pic:blipFill rotWithShape="1">
+                    <a:blip r:embed="rId20"/>
+                    <a:srcRect t="65042"/>
+                    <a:stretch/>
+                  </pic:blipFill>
+                  <pic:spPr bwMode="auto">
+                    <a:xfrm>
+                      <a:off x="0" y="0"/>
+                      <a:ext cx="4543425" cy="1381867"/>
+                    </a:xfrm>
+                    <a:prstGeom prst="rect">
+                      <a:avLst/>
+                    </a:prstGeom>
+                    <a:ln>
+                      <a:noFill/>
+                    </a:ln>
+                    <a:extLst>
+                      <a:ext uri="{53640926-AAD7-44D8-BBD7-CCE9431645EC}">
+                        <a14:shadowObscured xmlns:a14="http://schemas.microsoft.com/office/drawing/2010/main"/>
+                      </a:ext>
+                    </a:extLst>
+                  </pic:spPr>
+                </pic:pic>
+              </a:graphicData>
+            </a:graphic>
+          </wp:inline>
+        </w:drawing>
+      </w:r>
+      <w:r>
+        <w:rPr>
+          <w:rFonts w:ascii="Arial" w:hAnsi="Arial" w:cs="Arial"/>
+          <w:sz w:val="20"/>
+          <w:szCs w:val="20"/>
+        </w:rPr>
+        <w:t xml:space="preserve">recuperando diretamente o atributo </w:t>
+      </w:r>
+      <w:proofErr w:type="spellStart"/>
+      <w:r>
+        <w:rPr>
+          <w:rFonts w:ascii="Arial" w:hAnsi="Arial" w:cs="Arial"/>
+          <w:sz w:val="20"/>
+          <w:szCs w:val="20"/>
+        </w:rPr>
+        <w:t>value</w:t>
+      </w:r>
+      <w:proofErr w:type="spellEnd"/>
+      <w:r>
+        <w:rPr>
+          <w:rFonts w:ascii="Arial" w:hAnsi="Arial" w:cs="Arial"/>
+          <w:sz w:val="20"/>
+          <w:szCs w:val="20"/>
+        </w:rPr>
+        <w:t>.</w:t>
+      </w:r>
+    </w:p>
+    <w:p>
+      <w:pPr>
+        <w:rPr>
+          <w:rFonts w:ascii="Arial" w:hAnsi="Arial" w:cs="Arial"/>
+          <w:sz w:val="20"/>
+          <w:szCs w:val="20"/>
+        </w:rPr>
+      </w:pPr>
+    </w:p>
+    <w:p>
+      <w:pPr>
+        <w:rPr>
+          <w:rFonts w:ascii="Arial" w:hAnsi="Arial" w:cs="Arial"/>
+          <w:sz w:val="20"/>
+          <w:szCs w:val="20"/>
         </w:rPr>
       </w:pPr>
     </w:p>

</xml_diff>

<commit_message>
navegando entre elementos HTML
</commit_message>
<xml_diff>
--- a/jquery.docx
+++ b/jquery.docx
@@ -13,6 +13,7 @@
           <w:szCs w:val="24"/>
         </w:rPr>
       </w:pPr>
+      <w:proofErr w:type="spellStart"/>
       <w:r>
         <w:rPr>
           <w:rFonts w:ascii="Arial" w:hAnsi="Arial" w:cs="Arial"/>
@@ -23,6 +24,7 @@
         </w:rPr>
         <w:t>jQuery</w:t>
       </w:r>
+      <w:proofErr w:type="spellEnd"/>
     </w:p>
     <w:p>
       <w:pPr>
@@ -73,7 +75,25 @@
           <w:sz w:val="24"/>
           <w:szCs w:val="24"/>
         </w:rPr>
-        <w:t>Biblioteca JavaScript com a proposta de: escreva menos e faça mais;</w:t>
+        <w:t xml:space="preserve">Biblioteca </w:t>
+      </w:r>
+      <w:proofErr w:type="spellStart"/>
+      <w:r>
+        <w:rPr>
+          <w:rFonts w:ascii="Arial" w:hAnsi="Arial" w:cs="Arial"/>
+          <w:sz w:val="24"/>
+          <w:szCs w:val="24"/>
+        </w:rPr>
+        <w:t>JavaScript</w:t>
+      </w:r>
+      <w:proofErr w:type="spellEnd"/>
+      <w:r>
+        <w:rPr>
+          <w:rFonts w:ascii="Arial" w:hAnsi="Arial" w:cs="Arial"/>
+          <w:sz w:val="24"/>
+          <w:szCs w:val="24"/>
+        </w:rPr>
+        <w:t xml:space="preserve"> com a proposta de: escreva menos e faça mais;</w:t>
       </w:r>
     </w:p>
     <w:p>
@@ -328,8 +348,20 @@
           <w:sz w:val="24"/>
           <w:szCs w:val="24"/>
         </w:rPr>
-        <w:t>Configurando e testando o jQuery</w:t>
-      </w:r>
+        <w:t xml:space="preserve">Configurando e testando o </w:t>
+      </w:r>
+      <w:proofErr w:type="spellStart"/>
+      <w:r>
+        <w:rPr>
+          <w:rFonts w:ascii="Arial" w:hAnsi="Arial" w:cs="Arial"/>
+          <w:b/>
+          <w:bCs/>
+          <w:sz w:val="24"/>
+          <w:szCs w:val="24"/>
+        </w:rPr>
+        <w:t>jQuery</w:t>
+      </w:r>
+      <w:proofErr w:type="spellEnd"/>
     </w:p>
     <w:p>
       <w:pPr>
@@ -350,15 +382,49 @@
         </w:rPr>
         <w:t xml:space="preserve">No terminal: </w:t>
       </w:r>
-      <w:r>
-        <w:rPr>
-          <w:rFonts w:ascii="Arial" w:hAnsi="Arial" w:cs="Arial"/>
-          <w:b/>
-          <w:bCs/>
-          <w:sz w:val="24"/>
-          <w:szCs w:val="24"/>
-        </w:rPr>
-        <w:t>npm i jquery;</w:t>
+      <w:proofErr w:type="spellStart"/>
+      <w:r>
+        <w:rPr>
+          <w:rFonts w:ascii="Arial" w:hAnsi="Arial" w:cs="Arial"/>
+          <w:b/>
+          <w:bCs/>
+          <w:sz w:val="24"/>
+          <w:szCs w:val="24"/>
+        </w:rPr>
+        <w:t>npm</w:t>
+      </w:r>
+      <w:proofErr w:type="spellEnd"/>
+      <w:r>
+        <w:rPr>
+          <w:rFonts w:ascii="Arial" w:hAnsi="Arial" w:cs="Arial"/>
+          <w:b/>
+          <w:bCs/>
+          <w:sz w:val="24"/>
+          <w:szCs w:val="24"/>
+        </w:rPr>
+        <w:t xml:space="preserve"> i </w:t>
+      </w:r>
+      <w:proofErr w:type="spellStart"/>
+      <w:r>
+        <w:rPr>
+          <w:rFonts w:ascii="Arial" w:hAnsi="Arial" w:cs="Arial"/>
+          <w:b/>
+          <w:bCs/>
+          <w:sz w:val="24"/>
+          <w:szCs w:val="24"/>
+        </w:rPr>
+        <w:t>jquery</w:t>
+      </w:r>
+      <w:proofErr w:type="spellEnd"/>
+      <w:r>
+        <w:rPr>
+          <w:rFonts w:ascii="Arial" w:hAnsi="Arial" w:cs="Arial"/>
+          <w:b/>
+          <w:bCs/>
+          <w:sz w:val="24"/>
+          <w:szCs w:val="24"/>
+        </w:rPr>
+        <w:t>;</w:t>
       </w:r>
     </w:p>
     <w:p>
@@ -400,7 +466,29 @@
           <w:sz w:val="24"/>
           <w:szCs w:val="24"/>
         </w:rPr>
-        <w:t>(salvar link no projeto em que o jquery será utilizado).</w:t>
+        <w:t xml:space="preserve">(salvar link no projeto em que o </w:t>
+      </w:r>
+      <w:proofErr w:type="spellStart"/>
+      <w:r>
+        <w:rPr>
+          <w:rFonts w:ascii="Arial" w:hAnsi="Arial" w:cs="Arial"/>
+          <w:b/>
+          <w:bCs/>
+          <w:sz w:val="24"/>
+          <w:szCs w:val="24"/>
+        </w:rPr>
+        <w:t>jquery</w:t>
+      </w:r>
+      <w:proofErr w:type="spellEnd"/>
+      <w:r>
+        <w:rPr>
+          <w:rFonts w:ascii="Arial" w:hAnsi="Arial" w:cs="Arial"/>
+          <w:b/>
+          <w:bCs/>
+          <w:sz w:val="24"/>
+          <w:szCs w:val="24"/>
+        </w:rPr>
+        <w:t xml:space="preserve"> será utilizado).</w:t>
       </w:r>
     </w:p>
     <w:p>
@@ -480,16 +568,32 @@
         </w:r>
       </w:hyperlink>
       <w:r>
-        <w:t xml:space="preserve"> &gt; minified &gt; CTRL + C</w:t>
-      </w:r>
-      <w:r>
         <w:t xml:space="preserve"> &gt; </w:t>
       </w:r>
+      <w:proofErr w:type="spellStart"/>
+      <w:r>
+        <w:t>minified</w:t>
+      </w:r>
+      <w:proofErr w:type="spellEnd"/>
+      <w:r>
+        <w:t xml:space="preserve"> &gt; CTRL + C</w:t>
+      </w:r>
+      <w:r>
+        <w:t xml:space="preserve"> &gt; </w:t>
+      </w:r>
       <w:r>
         <w:t>Co</w:t>
       </w:r>
       <w:r>
-        <w:t>pia na tag script</w:t>
+        <w:t xml:space="preserve">pia na </w:t>
+      </w:r>
+      <w:proofErr w:type="spellStart"/>
+      <w:r>
+        <w:t>tag</w:t>
+      </w:r>
+      <w:proofErr w:type="spellEnd"/>
+      <w:r>
+        <w:t xml:space="preserve"> script</w:t>
       </w:r>
     </w:p>
     <w:p>
@@ -564,7 +668,25 @@
           <w:sz w:val="24"/>
           <w:szCs w:val="24"/>
         </w:rPr>
-        <w:t>Selecionando elementos por tag -</w:t>
+        <w:t xml:space="preserve">Selecionando elementos por </w:t>
+      </w:r>
+      <w:proofErr w:type="spellStart"/>
+      <w:r>
+        <w:rPr>
+          <w:rFonts w:ascii="Arial" w:hAnsi="Arial" w:cs="Arial"/>
+          <w:sz w:val="24"/>
+          <w:szCs w:val="24"/>
+        </w:rPr>
+        <w:t>tag</w:t>
+      </w:r>
+      <w:proofErr w:type="spellEnd"/>
+      <w:r>
+        <w:rPr>
+          <w:rFonts w:ascii="Arial" w:hAnsi="Arial" w:cs="Arial"/>
+          <w:sz w:val="24"/>
+          <w:szCs w:val="24"/>
+        </w:rPr>
+        <w:t xml:space="preserve"> -</w:t>
       </w:r>
       <w:r>
         <w:rPr>
@@ -582,7 +704,29 @@
           <w:sz w:val="24"/>
           <w:szCs w:val="24"/>
         </w:rPr>
-        <w:t>$(tag)</w:t>
+        <w:t>$(</w:t>
+      </w:r>
+      <w:proofErr w:type="spellStart"/>
+      <w:r>
+        <w:rPr>
+          <w:rFonts w:ascii="Arial" w:hAnsi="Arial" w:cs="Arial"/>
+          <w:b/>
+          <w:bCs/>
+          <w:sz w:val="24"/>
+          <w:szCs w:val="24"/>
+        </w:rPr>
+        <w:t>tag</w:t>
+      </w:r>
+      <w:proofErr w:type="spellEnd"/>
+      <w:r>
+        <w:rPr>
+          <w:rFonts w:ascii="Arial" w:hAnsi="Arial" w:cs="Arial"/>
+          <w:b/>
+          <w:bCs/>
+          <w:sz w:val="24"/>
+          <w:szCs w:val="24"/>
+        </w:rPr>
+        <w:t>)</w:t>
       </w:r>
     </w:p>
     <w:p>
@@ -629,7 +773,25 @@
           <w:szCs w:val="24"/>
         </w:rPr>
         <w:tab/>
-        <w:t xml:space="preserve">//  classe - </w:t>
+        <w:t>/</w:t>
+      </w:r>
+      <w:proofErr w:type="gramStart"/>
+      <w:r>
+        <w:rPr>
+          <w:rFonts w:ascii="Arial" w:hAnsi="Arial" w:cs="Arial"/>
+          <w:sz w:val="24"/>
+          <w:szCs w:val="24"/>
+        </w:rPr>
+        <w:t>/  classe</w:t>
+      </w:r>
+      <w:proofErr w:type="gramEnd"/>
+      <w:r>
+        <w:rPr>
+          <w:rFonts w:ascii="Arial" w:hAnsi="Arial" w:cs="Arial"/>
+          <w:sz w:val="24"/>
+          <w:szCs w:val="24"/>
+        </w:rPr>
+        <w:t xml:space="preserve"> - </w:t>
       </w:r>
       <w:r>
         <w:rPr>
@@ -686,7 +848,25 @@
           <w:szCs w:val="24"/>
         </w:rPr>
         <w:tab/>
-        <w:t>//  id -</w:t>
+        <w:t>/</w:t>
+      </w:r>
+      <w:proofErr w:type="gramStart"/>
+      <w:r>
+        <w:rPr>
+          <w:rFonts w:ascii="Arial" w:hAnsi="Arial" w:cs="Arial"/>
+          <w:sz w:val="24"/>
+          <w:szCs w:val="24"/>
+        </w:rPr>
+        <w:t>/  id</w:t>
+      </w:r>
+      <w:proofErr w:type="gramEnd"/>
+      <w:r>
+        <w:rPr>
+          <w:rFonts w:ascii="Arial" w:hAnsi="Arial" w:cs="Arial"/>
+          <w:sz w:val="24"/>
+          <w:szCs w:val="24"/>
+        </w:rPr>
+        <w:t xml:space="preserve"> -</w:t>
       </w:r>
       <w:r>
         <w:rPr>
@@ -761,8 +941,18 @@
           <w:sz w:val="24"/>
           <w:szCs w:val="24"/>
         </w:rPr>
-        <w:t>s, acesso aos recursos da biblioteca jQuery</w:t>
-      </w:r>
+        <w:t xml:space="preserve">s, acesso aos recursos da biblioteca </w:t>
+      </w:r>
+      <w:proofErr w:type="spellStart"/>
+      <w:r>
+        <w:rPr>
+          <w:rFonts w:ascii="Arial" w:hAnsi="Arial" w:cs="Arial"/>
+          <w:sz w:val="24"/>
+          <w:szCs w:val="24"/>
+        </w:rPr>
+        <w:t>jQuery</w:t>
+      </w:r>
+      <w:proofErr w:type="spellEnd"/>
       <w:r>
         <w:rPr>
           <w:rFonts w:ascii="Arial" w:hAnsi="Arial" w:cs="Arial"/>
@@ -787,7 +977,43 @@
           <w:sz w:val="24"/>
           <w:szCs w:val="24"/>
         </w:rPr>
-        <w:t xml:space="preserve">   - permite executar ações da biblioteca jQuery;</w:t>
+        <w:t xml:space="preserve">   - </w:t>
+      </w:r>
+      <w:proofErr w:type="gramStart"/>
+      <w:r>
+        <w:rPr>
+          <w:rFonts w:ascii="Arial" w:hAnsi="Arial" w:cs="Arial"/>
+          <w:sz w:val="24"/>
+          <w:szCs w:val="24"/>
+        </w:rPr>
+        <w:t>permite</w:t>
+      </w:r>
+      <w:proofErr w:type="gramEnd"/>
+      <w:r>
+        <w:rPr>
+          <w:rFonts w:ascii="Arial" w:hAnsi="Arial" w:cs="Arial"/>
+          <w:sz w:val="24"/>
+          <w:szCs w:val="24"/>
+        </w:rPr>
+        <w:t xml:space="preserve"> executar ações da biblioteca </w:t>
+      </w:r>
+      <w:proofErr w:type="spellStart"/>
+      <w:r>
+        <w:rPr>
+          <w:rFonts w:ascii="Arial" w:hAnsi="Arial" w:cs="Arial"/>
+          <w:sz w:val="24"/>
+          <w:szCs w:val="24"/>
+        </w:rPr>
+        <w:t>jQuery</w:t>
+      </w:r>
+      <w:proofErr w:type="spellEnd"/>
+      <w:r>
+        <w:rPr>
+          <w:rFonts w:ascii="Arial" w:hAnsi="Arial" w:cs="Arial"/>
+          <w:sz w:val="24"/>
+          <w:szCs w:val="24"/>
+        </w:rPr>
+        <w:t>;</w:t>
       </w:r>
     </w:p>
     <w:p>
@@ -805,7 +1031,43 @@
           <w:sz w:val="24"/>
           <w:szCs w:val="24"/>
         </w:rPr>
-        <w:t xml:space="preserve">   - permite o acesso aos recursos da biblioteca jQuery.</w:t>
+        <w:t xml:space="preserve">   - </w:t>
+      </w:r>
+      <w:proofErr w:type="gramStart"/>
+      <w:r>
+        <w:rPr>
+          <w:rFonts w:ascii="Arial" w:hAnsi="Arial" w:cs="Arial"/>
+          <w:sz w:val="24"/>
+          <w:szCs w:val="24"/>
+        </w:rPr>
+        <w:t>permite</w:t>
+      </w:r>
+      <w:proofErr w:type="gramEnd"/>
+      <w:r>
+        <w:rPr>
+          <w:rFonts w:ascii="Arial" w:hAnsi="Arial" w:cs="Arial"/>
+          <w:sz w:val="24"/>
+          <w:szCs w:val="24"/>
+        </w:rPr>
+        <w:t xml:space="preserve"> o acesso aos recursos da biblioteca </w:t>
+      </w:r>
+      <w:proofErr w:type="spellStart"/>
+      <w:r>
+        <w:rPr>
+          <w:rFonts w:ascii="Arial" w:hAnsi="Arial" w:cs="Arial"/>
+          <w:sz w:val="24"/>
+          <w:szCs w:val="24"/>
+        </w:rPr>
+        <w:t>jQuery</w:t>
+      </w:r>
+      <w:proofErr w:type="spellEnd"/>
+      <w:r>
+        <w:rPr>
+          <w:rFonts w:ascii="Arial" w:hAnsi="Arial" w:cs="Arial"/>
+          <w:sz w:val="24"/>
+          <w:szCs w:val="24"/>
+        </w:rPr>
+        <w:t>.</w:t>
       </w:r>
     </w:p>
     <w:p>
@@ -903,7 +1165,25 @@
           <w:sz w:val="24"/>
           <w:szCs w:val="24"/>
         </w:rPr>
-        <w:t>Combinação de seletores do jQuery;</w:t>
+        <w:t xml:space="preserve">Combinação de seletores do </w:t>
+      </w:r>
+      <w:proofErr w:type="spellStart"/>
+      <w:r>
+        <w:rPr>
+          <w:rFonts w:ascii="Arial" w:hAnsi="Arial" w:cs="Arial"/>
+          <w:sz w:val="24"/>
+          <w:szCs w:val="24"/>
+        </w:rPr>
+        <w:t>jQuery</w:t>
+      </w:r>
+      <w:proofErr w:type="spellEnd"/>
+      <w:r>
+        <w:rPr>
+          <w:rFonts w:ascii="Arial" w:hAnsi="Arial" w:cs="Arial"/>
+          <w:sz w:val="24"/>
+          <w:szCs w:val="24"/>
+        </w:rPr>
+        <w:t>;</w:t>
       </w:r>
     </w:p>
     <w:p>
@@ -931,7 +1211,25 @@
           <w:sz w:val="24"/>
           <w:szCs w:val="24"/>
         </w:rPr>
-        <w:t>Como atuar sobre o array de retorno da seleção de elemento.</w:t>
+        <w:t xml:space="preserve">Como atuar sobre o </w:t>
+      </w:r>
+      <w:proofErr w:type="spellStart"/>
+      <w:r>
+        <w:rPr>
+          <w:rFonts w:ascii="Arial" w:hAnsi="Arial" w:cs="Arial"/>
+          <w:sz w:val="24"/>
+          <w:szCs w:val="24"/>
+        </w:rPr>
+        <w:t>array</w:t>
+      </w:r>
+      <w:proofErr w:type="spellEnd"/>
+      <w:r>
+        <w:rPr>
+          <w:rFonts w:ascii="Arial" w:hAnsi="Arial" w:cs="Arial"/>
+          <w:sz w:val="24"/>
+          <w:szCs w:val="24"/>
+        </w:rPr>
+        <w:t xml:space="preserve"> de retorno da seleção de elemento.</w:t>
       </w:r>
     </w:p>
     <w:p>
@@ -980,7 +1278,33 @@
           <w:lang w:eastAsia="pt-BR"/>
           <w14:ligatures w14:val="none"/>
         </w:rPr>
-        <w:t>//selecionar elementos por classe de tag específica</w:t>
+        <w:t xml:space="preserve">//selecionar elementos por classe de </w:t>
+      </w:r>
+      <w:proofErr w:type="spellStart"/>
+      <w:r>
+        <w:rPr>
+          <w:rFonts w:ascii="Aptos Display" w:eastAsia="Times New Roman" w:hAnsi="Aptos Display" w:cs="Times New Roman"/>
+          <w:color w:val="6A9955"/>
+          <w:kern w:val="0"/>
+          <w:sz w:val="16"/>
+          <w:szCs w:val="16"/>
+          <w:lang w:eastAsia="pt-BR"/>
+          <w14:ligatures w14:val="none"/>
+        </w:rPr>
+        <w:t>tag</w:t>
+      </w:r>
+      <w:proofErr w:type="spellEnd"/>
+      <w:r>
+        <w:rPr>
+          <w:rFonts w:ascii="Aptos Display" w:eastAsia="Times New Roman" w:hAnsi="Aptos Display" w:cs="Times New Roman"/>
+          <w:color w:val="6A9955"/>
+          <w:kern w:val="0"/>
+          <w:sz w:val="16"/>
+          <w:szCs w:val="16"/>
+          <w:lang w:eastAsia="pt-BR"/>
+          <w14:ligatures w14:val="none"/>
+        </w:rPr>
+        <w:t xml:space="preserve"> específica</w:t>
       </w:r>
     </w:p>
     <w:p>
@@ -1091,7 +1415,33 @@
           <w:lang w:eastAsia="pt-BR"/>
           <w14:ligatures w14:val="none"/>
         </w:rPr>
-        <w:t>"li.exemplo1"</w:t>
+        <w:t>"</w:t>
+      </w:r>
+      <w:proofErr w:type="gramStart"/>
+      <w:r>
+        <w:rPr>
+          <w:rFonts w:ascii="Aptos Display" w:eastAsia="Times New Roman" w:hAnsi="Aptos Display" w:cs="Times New Roman"/>
+          <w:color w:val="CE9178"/>
+          <w:kern w:val="0"/>
+          <w:sz w:val="16"/>
+          <w:szCs w:val="16"/>
+          <w:lang w:eastAsia="pt-BR"/>
+          <w14:ligatures w14:val="none"/>
+        </w:rPr>
+        <w:t>li.exemplo</w:t>
+      </w:r>
+      <w:proofErr w:type="gramEnd"/>
+      <w:r>
+        <w:rPr>
+          <w:rFonts w:ascii="Aptos Display" w:eastAsia="Times New Roman" w:hAnsi="Aptos Display" w:cs="Times New Roman"/>
+          <w:color w:val="CE9178"/>
+          <w:kern w:val="0"/>
+          <w:sz w:val="16"/>
+          <w:szCs w:val="16"/>
+          <w:lang w:eastAsia="pt-BR"/>
+          <w14:ligatures w14:val="none"/>
+        </w:rPr>
+        <w:t>1"</w:t>
       </w:r>
       <w:r>
         <w:rPr>
@@ -1308,6 +1658,7 @@
         </w:rPr>
         <w:t xml:space="preserve">      </w:t>
       </w:r>
+      <w:proofErr w:type="gramStart"/>
       <w:r>
         <w:rPr>
           <w:rFonts w:ascii="Aptos Display" w:eastAsia="Times New Roman" w:hAnsi="Aptos Display" w:cs="Times New Roman"/>
@@ -1356,6 +1707,7 @@
         </w:rPr>
         <w:t>(</w:t>
       </w:r>
+      <w:proofErr w:type="gramEnd"/>
       <w:r>
         <w:rPr>
           <w:rFonts w:ascii="Aptos Display" w:eastAsia="Times New Roman" w:hAnsi="Aptos Display" w:cs="Times New Roman"/>
@@ -1432,8 +1784,20 @@
           <w:sz w:val="20"/>
           <w:szCs w:val="20"/>
         </w:rPr>
-        <w:t>qualquer tag</w:t>
-      </w:r>
+        <w:t xml:space="preserve">qualquer </w:t>
+      </w:r>
+      <w:proofErr w:type="spellStart"/>
+      <w:r>
+        <w:rPr>
+          <w:rFonts w:ascii="Arial" w:hAnsi="Arial" w:cs="Arial"/>
+          <w:b/>
+          <w:bCs/>
+          <w:sz w:val="20"/>
+          <w:szCs w:val="20"/>
+        </w:rPr>
+        <w:t>tag</w:t>
+      </w:r>
+      <w:proofErr w:type="spellEnd"/>
       <w:r>
         <w:rPr>
           <w:rFonts w:ascii="Arial" w:hAnsi="Arial" w:cs="Arial"/>
@@ -1581,6 +1945,7 @@
         </w:rPr>
         <w:t xml:space="preserve">      </w:t>
       </w:r>
+      <w:proofErr w:type="gramStart"/>
       <w:r>
         <w:rPr>
           <w:rFonts w:ascii="Aptos Display" w:eastAsia="Times New Roman" w:hAnsi="Aptos Display" w:cs="Times New Roman"/>
@@ -1629,6 +1994,7 @@
         </w:rPr>
         <w:t>(</w:t>
       </w:r>
+      <w:proofErr w:type="gramEnd"/>
       <w:r>
         <w:rPr>
           <w:rFonts w:ascii="Aptos Display" w:eastAsia="Times New Roman" w:hAnsi="Aptos Display" w:cs="Times New Roman"/>
@@ -1705,7 +2071,29 @@
           <w:sz w:val="20"/>
           <w:szCs w:val="20"/>
         </w:rPr>
-        <w:t xml:space="preserve">qualquer tag com </w:t>
+        <w:t xml:space="preserve">qualquer </w:t>
+      </w:r>
+      <w:proofErr w:type="spellStart"/>
+      <w:r>
+        <w:rPr>
+          <w:rFonts w:ascii="Arial" w:hAnsi="Arial" w:cs="Arial"/>
+          <w:b/>
+          <w:bCs/>
+          <w:sz w:val="20"/>
+          <w:szCs w:val="20"/>
+        </w:rPr>
+        <w:t>tag</w:t>
+      </w:r>
+      <w:proofErr w:type="spellEnd"/>
+      <w:r>
+        <w:rPr>
+          <w:rFonts w:ascii="Arial" w:hAnsi="Arial" w:cs="Arial"/>
+          <w:b/>
+          <w:bCs/>
+          <w:sz w:val="20"/>
+          <w:szCs w:val="20"/>
+        </w:rPr>
+        <w:t xml:space="preserve"> com </w:t>
       </w:r>
       <w:r>
         <w:rPr>
@@ -1751,15 +2139,27 @@
         </w:rPr>
         <w:t xml:space="preserve">elementos </w:t>
       </w:r>
-      <w:r>
-        <w:rPr>
-          <w:rFonts w:ascii="Arial" w:hAnsi="Arial" w:cs="Arial"/>
-          <w:b/>
-          <w:bCs/>
-          <w:sz w:val="20"/>
-          <w:szCs w:val="20"/>
-        </w:rPr>
-        <w:t xml:space="preserve">div com </w:t>
+      <w:proofErr w:type="spellStart"/>
+      <w:r>
+        <w:rPr>
+          <w:rFonts w:ascii="Arial" w:hAnsi="Arial" w:cs="Arial"/>
+          <w:b/>
+          <w:bCs/>
+          <w:sz w:val="20"/>
+          <w:szCs w:val="20"/>
+        </w:rPr>
+        <w:t>div</w:t>
+      </w:r>
+      <w:proofErr w:type="spellEnd"/>
+      <w:r>
+        <w:rPr>
+          <w:rFonts w:ascii="Arial" w:hAnsi="Arial" w:cs="Arial"/>
+          <w:b/>
+          <w:bCs/>
+          <w:sz w:val="20"/>
+          <w:szCs w:val="20"/>
+        </w:rPr>
+        <w:t xml:space="preserve"> com </w:t>
       </w:r>
       <w:r>
         <w:rPr>
@@ -1816,7 +2216,33 @@
           <w:lang w:eastAsia="pt-BR"/>
           <w14:ligatures w14:val="none"/>
         </w:rPr>
-        <w:t>//atuação sobre o array de retorno dos elementos selecionados</w:t>
+        <w:t xml:space="preserve">//atuação sobre o </w:t>
+      </w:r>
+      <w:proofErr w:type="spellStart"/>
+      <w:r>
+        <w:rPr>
+          <w:rFonts w:ascii="Consolas" w:eastAsia="Times New Roman" w:hAnsi="Consolas" w:cs="Times New Roman"/>
+          <w:color w:val="6A9955"/>
+          <w:kern w:val="0"/>
+          <w:sz w:val="16"/>
+          <w:szCs w:val="16"/>
+          <w:lang w:eastAsia="pt-BR"/>
+          <w14:ligatures w14:val="none"/>
+        </w:rPr>
+        <w:t>array</w:t>
+      </w:r>
+      <w:proofErr w:type="spellEnd"/>
+      <w:r>
+        <w:rPr>
+          <w:rFonts w:ascii="Consolas" w:eastAsia="Times New Roman" w:hAnsi="Consolas" w:cs="Times New Roman"/>
+          <w:color w:val="6A9955"/>
+          <w:kern w:val="0"/>
+          <w:sz w:val="16"/>
+          <w:szCs w:val="16"/>
+          <w:lang w:eastAsia="pt-BR"/>
+          <w14:ligatures w14:val="none"/>
+        </w:rPr>
+        <w:t xml:space="preserve"> de retorno dos elementos selecionados</w:t>
       </w:r>
     </w:p>
     <w:p>
@@ -1836,7 +2262,29 @@
           <w:sz w:val="20"/>
           <w:szCs w:val="20"/>
         </w:rPr>
-        <w:t xml:space="preserve">:first </w:t>
+        <w:t>:</w:t>
+      </w:r>
+      <w:proofErr w:type="spellStart"/>
+      <w:r>
+        <w:rPr>
+          <w:rFonts w:ascii="Arial" w:hAnsi="Arial" w:cs="Arial"/>
+          <w:b/>
+          <w:bCs/>
+          <w:sz w:val="20"/>
+          <w:szCs w:val="20"/>
+        </w:rPr>
+        <w:t>first</w:t>
+      </w:r>
+      <w:proofErr w:type="spellEnd"/>
+      <w:r>
+        <w:rPr>
+          <w:rFonts w:ascii="Arial" w:hAnsi="Arial" w:cs="Arial"/>
+          <w:b/>
+          <w:bCs/>
+          <w:sz w:val="20"/>
+          <w:szCs w:val="20"/>
+        </w:rPr>
+        <w:t xml:space="preserve"> </w:t>
       </w:r>
       <w:r>
         <w:rPr>
@@ -1884,7 +2332,29 @@
           <w:sz w:val="20"/>
           <w:szCs w:val="20"/>
         </w:rPr>
-        <w:t xml:space="preserve">:last </w:t>
+        <w:t>:</w:t>
+      </w:r>
+      <w:proofErr w:type="spellStart"/>
+      <w:r>
+        <w:rPr>
+          <w:rFonts w:ascii="Arial" w:hAnsi="Arial" w:cs="Arial"/>
+          <w:b/>
+          <w:bCs/>
+          <w:sz w:val="20"/>
+          <w:szCs w:val="20"/>
+        </w:rPr>
+        <w:t>last</w:t>
+      </w:r>
+      <w:proofErr w:type="spellEnd"/>
+      <w:r>
+        <w:rPr>
+          <w:rFonts w:ascii="Arial" w:hAnsi="Arial" w:cs="Arial"/>
+          <w:b/>
+          <w:bCs/>
+          <w:sz w:val="20"/>
+          <w:szCs w:val="20"/>
+        </w:rPr>
+        <w:t xml:space="preserve"> </w:t>
       </w:r>
       <w:r>
         <w:rPr>
@@ -1932,7 +2402,29 @@
           <w:sz w:val="20"/>
           <w:szCs w:val="20"/>
         </w:rPr>
-        <w:t xml:space="preserve">:even </w:t>
+        <w:t>:</w:t>
+      </w:r>
+      <w:proofErr w:type="spellStart"/>
+      <w:r>
+        <w:rPr>
+          <w:rFonts w:ascii="Arial" w:hAnsi="Arial" w:cs="Arial"/>
+          <w:b/>
+          <w:bCs/>
+          <w:sz w:val="20"/>
+          <w:szCs w:val="20"/>
+        </w:rPr>
+        <w:t>even</w:t>
+      </w:r>
+      <w:proofErr w:type="spellEnd"/>
+      <w:r>
+        <w:rPr>
+          <w:rFonts w:ascii="Arial" w:hAnsi="Arial" w:cs="Arial"/>
+          <w:b/>
+          <w:bCs/>
+          <w:sz w:val="20"/>
+          <w:szCs w:val="20"/>
+        </w:rPr>
+        <w:t xml:space="preserve"> </w:t>
       </w:r>
       <w:r>
         <w:rPr>
@@ -1980,7 +2472,29 @@
           <w:sz w:val="20"/>
           <w:szCs w:val="20"/>
         </w:rPr>
-        <w:t xml:space="preserve">:odd </w:t>
+        <w:t>:</w:t>
+      </w:r>
+      <w:proofErr w:type="spellStart"/>
+      <w:r>
+        <w:rPr>
+          <w:rFonts w:ascii="Arial" w:hAnsi="Arial" w:cs="Arial"/>
+          <w:b/>
+          <w:bCs/>
+          <w:sz w:val="20"/>
+          <w:szCs w:val="20"/>
+        </w:rPr>
+        <w:t>odd</w:t>
+      </w:r>
+      <w:proofErr w:type="spellEnd"/>
+      <w:r>
+        <w:rPr>
+          <w:rFonts w:ascii="Arial" w:hAnsi="Arial" w:cs="Arial"/>
+          <w:b/>
+          <w:bCs/>
+          <w:sz w:val="20"/>
+          <w:szCs w:val="20"/>
+        </w:rPr>
+        <w:t xml:space="preserve"> </w:t>
       </w:r>
       <w:r>
         <w:rPr>
@@ -2151,7 +2665,53 @@
           <w:szCs w:val="20"/>
         </w:rPr>
         <w:lastRenderedPageBreak/>
-        <w:t>Sequência de execução de código e $(document).ready()</w:t>
+        <w:t>Sequência de execução de código e $(</w:t>
+      </w:r>
+      <w:proofErr w:type="spellStart"/>
+      <w:r>
+        <w:rPr>
+          <w:rFonts w:ascii="Arial" w:hAnsi="Arial" w:cs="Arial"/>
+          <w:b/>
+          <w:bCs/>
+          <w:sz w:val="20"/>
+          <w:szCs w:val="20"/>
+        </w:rPr>
+        <w:t>document</w:t>
+      </w:r>
+      <w:proofErr w:type="spellEnd"/>
+      <w:proofErr w:type="gramStart"/>
+      <w:r>
+        <w:rPr>
+          <w:rFonts w:ascii="Arial" w:hAnsi="Arial" w:cs="Arial"/>
+          <w:b/>
+          <w:bCs/>
+          <w:sz w:val="20"/>
+          <w:szCs w:val="20"/>
+        </w:rPr>
+        <w:t>).</w:t>
+      </w:r>
+      <w:proofErr w:type="spellStart"/>
+      <w:r>
+        <w:rPr>
+          <w:rFonts w:ascii="Arial" w:hAnsi="Arial" w:cs="Arial"/>
+          <w:b/>
+          <w:bCs/>
+          <w:sz w:val="20"/>
+          <w:szCs w:val="20"/>
+        </w:rPr>
+        <w:t>ready</w:t>
+      </w:r>
+      <w:proofErr w:type="spellEnd"/>
+      <w:proofErr w:type="gramEnd"/>
+      <w:r>
+        <w:rPr>
+          <w:rFonts w:ascii="Arial" w:hAnsi="Arial" w:cs="Arial"/>
+          <w:b/>
+          <w:bCs/>
+          <w:sz w:val="20"/>
+          <w:szCs w:val="20"/>
+        </w:rPr>
+        <w:t>()</w:t>
       </w:r>
     </w:p>
     <w:p>
@@ -2211,8 +2771,18 @@
           <w:sz w:val="16"/>
           <w:szCs w:val="16"/>
         </w:rPr>
-        <w:t>&lt;body onload</w:t>
-      </w:r>
+        <w:t xml:space="preserve">&lt;body </w:t>
+      </w:r>
+      <w:proofErr w:type="spellStart"/>
+      <w:r>
+        <w:rPr>
+          <w:rFonts w:ascii="Arial" w:hAnsi="Arial" w:cs="Arial"/>
+          <w:sz w:val="16"/>
+          <w:szCs w:val="16"/>
+        </w:rPr>
+        <w:t>onload</w:t>
+      </w:r>
+      <w:proofErr w:type="spellEnd"/>
       <w:r>
         <w:rPr>
           <w:rFonts w:ascii="Arial" w:hAnsi="Arial" w:cs="Arial"/>
@@ -2221,13 +2791,33 @@
         </w:rPr>
         <w:t xml:space="preserve"> </w:t>
       </w:r>
-      <w:r>
-        <w:rPr>
-          <w:rFonts w:ascii="Arial" w:hAnsi="Arial" w:cs="Arial"/>
-          <w:sz w:val="16"/>
-          <w:szCs w:val="16"/>
-        </w:rPr>
-        <w:t>=”funcao()” /&gt;</w:t>
+      <w:proofErr w:type="gramStart"/>
+      <w:r>
+        <w:rPr>
+          <w:rFonts w:ascii="Arial" w:hAnsi="Arial" w:cs="Arial"/>
+          <w:sz w:val="16"/>
+          <w:szCs w:val="16"/>
+        </w:rPr>
+        <w:t>=”</w:t>
+      </w:r>
+      <w:proofErr w:type="spellStart"/>
+      <w:r>
+        <w:rPr>
+          <w:rFonts w:ascii="Arial" w:hAnsi="Arial" w:cs="Arial"/>
+          <w:sz w:val="16"/>
+          <w:szCs w:val="16"/>
+        </w:rPr>
+        <w:t>funcao</w:t>
+      </w:r>
+      <w:proofErr w:type="spellEnd"/>
+      <w:proofErr w:type="gramEnd"/>
+      <w:r>
+        <w:rPr>
+          <w:rFonts w:ascii="Arial" w:hAnsi="Arial" w:cs="Arial"/>
+          <w:sz w:val="16"/>
+          <w:szCs w:val="16"/>
+        </w:rPr>
+        <w:t>()” /&gt;</w:t>
       </w:r>
     </w:p>
     <w:p>
@@ -2246,7 +2836,44 @@
           <w:szCs w:val="16"/>
         </w:rPr>
         <w:tab/>
-        <w:t>windows.onload = function() { ... }</w:t>
+      </w:r>
+      <w:proofErr w:type="spellStart"/>
+      <w:proofErr w:type="gramStart"/>
+      <w:r>
+        <w:rPr>
+          <w:rFonts w:ascii="Arial" w:hAnsi="Arial" w:cs="Arial"/>
+          <w:sz w:val="16"/>
+          <w:szCs w:val="16"/>
+        </w:rPr>
+        <w:t>windows.onload</w:t>
+      </w:r>
+      <w:proofErr w:type="spellEnd"/>
+      <w:proofErr w:type="gramEnd"/>
+      <w:r>
+        <w:rPr>
+          <w:rFonts w:ascii="Arial" w:hAnsi="Arial" w:cs="Arial"/>
+          <w:sz w:val="16"/>
+          <w:szCs w:val="16"/>
+        </w:rPr>
+        <w:t xml:space="preserve"> = </w:t>
+      </w:r>
+      <w:proofErr w:type="spellStart"/>
+      <w:r>
+        <w:rPr>
+          <w:rFonts w:ascii="Arial" w:hAnsi="Arial" w:cs="Arial"/>
+          <w:sz w:val="16"/>
+          <w:szCs w:val="16"/>
+        </w:rPr>
+        <w:t>function</w:t>
+      </w:r>
+      <w:proofErr w:type="spellEnd"/>
+      <w:r>
+        <w:rPr>
+          <w:rFonts w:ascii="Arial" w:hAnsi="Arial" w:cs="Arial"/>
+          <w:sz w:val="16"/>
+          <w:szCs w:val="16"/>
+        </w:rPr>
+        <w:t>() { ... }</w:t>
       </w:r>
     </w:p>
     <w:p>
@@ -2280,8 +2907,20 @@
           <w:sz w:val="20"/>
           <w:szCs w:val="20"/>
         </w:rPr>
-        <w:t>Utilizando jQuery</w:t>
-      </w:r>
+        <w:t xml:space="preserve">Utilizando </w:t>
+      </w:r>
+      <w:proofErr w:type="spellStart"/>
+      <w:r>
+        <w:rPr>
+          <w:rFonts w:ascii="Arial" w:hAnsi="Arial" w:cs="Arial"/>
+          <w:i/>
+          <w:iCs/>
+          <w:sz w:val="20"/>
+          <w:szCs w:val="20"/>
+        </w:rPr>
+        <w:t>jQuery</w:t>
+      </w:r>
+      <w:proofErr w:type="spellEnd"/>
     </w:p>
     <w:p>
       <w:pPr>
@@ -2306,7 +2945,63 @@
           <w:sz w:val="16"/>
           <w:szCs w:val="16"/>
         </w:rPr>
-        <w:t>$(document).ready(function() { ... })</w:t>
+        <w:t>$(</w:t>
+      </w:r>
+      <w:proofErr w:type="spellStart"/>
+      <w:r>
+        <w:rPr>
+          <w:rFonts w:ascii="Arial" w:hAnsi="Arial" w:cs="Arial"/>
+          <w:sz w:val="16"/>
+          <w:szCs w:val="16"/>
+        </w:rPr>
+        <w:t>document</w:t>
+      </w:r>
+      <w:proofErr w:type="spellEnd"/>
+      <w:proofErr w:type="gramStart"/>
+      <w:r>
+        <w:rPr>
+          <w:rFonts w:ascii="Arial" w:hAnsi="Arial" w:cs="Arial"/>
+          <w:sz w:val="16"/>
+          <w:szCs w:val="16"/>
+        </w:rPr>
+        <w:t>).</w:t>
+      </w:r>
+      <w:proofErr w:type="spellStart"/>
+      <w:r>
+        <w:rPr>
+          <w:rFonts w:ascii="Arial" w:hAnsi="Arial" w:cs="Arial"/>
+          <w:sz w:val="16"/>
+          <w:szCs w:val="16"/>
+        </w:rPr>
+        <w:t>ready</w:t>
+      </w:r>
+      <w:proofErr w:type="spellEnd"/>
+      <w:proofErr w:type="gramEnd"/>
+      <w:r>
+        <w:rPr>
+          <w:rFonts w:ascii="Arial" w:hAnsi="Arial" w:cs="Arial"/>
+          <w:sz w:val="16"/>
+          <w:szCs w:val="16"/>
+        </w:rPr>
+        <w:t>(</w:t>
+      </w:r>
+      <w:proofErr w:type="spellStart"/>
+      <w:r>
+        <w:rPr>
+          <w:rFonts w:ascii="Arial" w:hAnsi="Arial" w:cs="Arial"/>
+          <w:sz w:val="16"/>
+          <w:szCs w:val="16"/>
+        </w:rPr>
+        <w:t>function</w:t>
+      </w:r>
+      <w:proofErr w:type="spellEnd"/>
+      <w:r>
+        <w:rPr>
+          <w:rFonts w:ascii="Arial" w:hAnsi="Arial" w:cs="Arial"/>
+          <w:sz w:val="16"/>
+          <w:szCs w:val="16"/>
+        </w:rPr>
+        <w:t>() { ... })</w:t>
       </w:r>
     </w:p>
     <w:p>
@@ -2325,7 +3020,35 @@
           <w:szCs w:val="16"/>
         </w:rPr>
         <w:tab/>
-        <w:t>$(function() { ... })</w:t>
+        <w:t>$(</w:t>
+      </w:r>
+      <w:proofErr w:type="spellStart"/>
+      <w:proofErr w:type="gramStart"/>
+      <w:r>
+        <w:rPr>
+          <w:rFonts w:ascii="Arial" w:hAnsi="Arial" w:cs="Arial"/>
+          <w:sz w:val="16"/>
+          <w:szCs w:val="16"/>
+        </w:rPr>
+        <w:t>function</w:t>
+      </w:r>
+      <w:proofErr w:type="spellEnd"/>
+      <w:r>
+        <w:rPr>
+          <w:rFonts w:ascii="Arial" w:hAnsi="Arial" w:cs="Arial"/>
+          <w:sz w:val="16"/>
+          <w:szCs w:val="16"/>
+        </w:rPr>
+        <w:t>(</w:t>
+      </w:r>
+      <w:proofErr w:type="gramEnd"/>
+      <w:r>
+        <w:rPr>
+          <w:rFonts w:ascii="Arial" w:hAnsi="Arial" w:cs="Arial"/>
+          <w:sz w:val="16"/>
+          <w:szCs w:val="16"/>
+        </w:rPr>
+        <w:t>) { ... })</w:t>
       </w:r>
     </w:p>
     <w:p>
@@ -2402,6 +3125,7 @@
         </w:rPr>
         <w:t>(</w:t>
       </w:r>
+      <w:proofErr w:type="spellStart"/>
       <w:r>
         <w:rPr>
           <w:rFonts w:ascii="Consolas" w:eastAsia="Times New Roman" w:hAnsi="Consolas" w:cs="Times New Roman"/>
@@ -2414,6 +3138,8 @@
         </w:rPr>
         <w:t>document</w:t>
       </w:r>
+      <w:proofErr w:type="spellEnd"/>
+      <w:proofErr w:type="gramStart"/>
       <w:r>
         <w:rPr>
           <w:rFonts w:ascii="Consolas" w:eastAsia="Times New Roman" w:hAnsi="Consolas" w:cs="Times New Roman"/>
@@ -2426,6 +3152,7 @@
         </w:rPr>
         <w:t>).</w:t>
       </w:r>
+      <w:proofErr w:type="spellStart"/>
       <w:r>
         <w:rPr>
           <w:rFonts w:ascii="Consolas" w:eastAsia="Times New Roman" w:hAnsi="Consolas" w:cs="Times New Roman"/>
@@ -2438,6 +3165,8 @@
         </w:rPr>
         <w:t>ready</w:t>
       </w:r>
+      <w:proofErr w:type="spellEnd"/>
+      <w:proofErr w:type="gramEnd"/>
       <w:r>
         <w:rPr>
           <w:rFonts w:ascii="Consolas" w:eastAsia="Times New Roman" w:hAnsi="Consolas" w:cs="Times New Roman"/>
@@ -2450,6 +3179,7 @@
         </w:rPr>
         <w:t>(</w:t>
       </w:r>
+      <w:proofErr w:type="spellStart"/>
       <w:r>
         <w:rPr>
           <w:rFonts w:ascii="Consolas" w:eastAsia="Times New Roman" w:hAnsi="Consolas" w:cs="Times New Roman"/>
@@ -2462,6 +3192,7 @@
         </w:rPr>
         <w:t>function</w:t>
       </w:r>
+      <w:proofErr w:type="spellEnd"/>
       <w:r>
         <w:rPr>
           <w:rFonts w:ascii="Consolas" w:eastAsia="Times New Roman" w:hAnsi="Consolas" w:cs="Times New Roman"/>
@@ -2511,7 +3242,85 @@
           <w:lang w:eastAsia="pt-BR"/>
           <w14:ligatures w14:val="none"/>
         </w:rPr>
-        <w:t>//'construi' código javascript no momento em que a página está carregada</w:t>
+        <w:t>//'</w:t>
+      </w:r>
+      <w:proofErr w:type="spellStart"/>
+      <w:r>
+        <w:rPr>
+          <w:rFonts w:ascii="Consolas" w:eastAsia="Times New Roman" w:hAnsi="Consolas" w:cs="Times New Roman"/>
+          <w:color w:val="6A9955"/>
+          <w:kern w:val="0"/>
+          <w:sz w:val="14"/>
+          <w:szCs w:val="14"/>
+          <w:lang w:eastAsia="pt-BR"/>
+          <w14:ligatures w14:val="none"/>
+        </w:rPr>
+        <w:t>construi</w:t>
+      </w:r>
+      <w:proofErr w:type="spellEnd"/>
+      <w:r>
+        <w:rPr>
+          <w:rFonts w:ascii="Consolas" w:eastAsia="Times New Roman" w:hAnsi="Consolas" w:cs="Times New Roman"/>
+          <w:color w:val="6A9955"/>
+          <w:kern w:val="0"/>
+          <w:sz w:val="14"/>
+          <w:szCs w:val="14"/>
+          <w:lang w:eastAsia="pt-BR"/>
+          <w14:ligatures w14:val="none"/>
+        </w:rPr>
+        <w:t xml:space="preserve">' código </w:t>
+      </w:r>
+      <w:proofErr w:type="spellStart"/>
+      <w:r>
+        <w:rPr>
+          <w:rFonts w:ascii="Consolas" w:eastAsia="Times New Roman" w:hAnsi="Consolas" w:cs="Times New Roman"/>
+          <w:color w:val="6A9955"/>
+          <w:kern w:val="0"/>
+          <w:sz w:val="14"/>
+          <w:szCs w:val="14"/>
+          <w:lang w:eastAsia="pt-BR"/>
+          <w14:ligatures w14:val="none"/>
+        </w:rPr>
+        <w:t>javascript</w:t>
+      </w:r>
+      <w:proofErr w:type="spellEnd"/>
+      <w:r>
+        <w:rPr>
+          <w:rFonts w:ascii="Consolas" w:eastAsia="Times New Roman" w:hAnsi="Consolas" w:cs="Times New Roman"/>
+          <w:color w:val="6A9955"/>
+          <w:kern w:val="0"/>
+          <w:sz w:val="14"/>
+          <w:szCs w:val="14"/>
+          <w:lang w:eastAsia="pt-BR"/>
+          <w14:ligatures w14:val="none"/>
+        </w:rPr>
+        <w:t xml:space="preserve"> </w:t>
+      </w:r>
+      <w:proofErr w:type="gramStart"/>
+      <w:r>
+        <w:rPr>
+          <w:rFonts w:ascii="Consolas" w:eastAsia="Times New Roman" w:hAnsi="Consolas" w:cs="Times New Roman"/>
+          <w:color w:val="6A9955"/>
+          <w:kern w:val="0"/>
+          <w:sz w:val="14"/>
+          <w:szCs w:val="14"/>
+          <w:lang w:eastAsia="pt-BR"/>
+          <w14:ligatures w14:val="none"/>
+        </w:rPr>
+        <w:t>no momento em que</w:t>
+      </w:r>
+      <w:proofErr w:type="gramEnd"/>
+      <w:r>
+        <w:rPr>
+          <w:rFonts w:ascii="Consolas" w:eastAsia="Times New Roman" w:hAnsi="Consolas" w:cs="Times New Roman"/>
+          <w:color w:val="6A9955"/>
+          <w:kern w:val="0"/>
+          <w:sz w:val="14"/>
+          <w:szCs w:val="14"/>
+          <w:lang w:eastAsia="pt-BR"/>
+          <w14:ligatures w14:val="none"/>
+        </w:rPr>
+        <w:t xml:space="preserve"> a página está carregada</w:t>
       </w:r>
     </w:p>
     <w:p>
@@ -2540,6 +3349,7 @@
         </w:rPr>
         <w:t xml:space="preserve">        </w:t>
       </w:r>
+      <w:proofErr w:type="spellStart"/>
       <w:r>
         <w:rPr>
           <w:rFonts w:ascii="Consolas" w:eastAsia="Times New Roman" w:hAnsi="Consolas" w:cs="Times New Roman"/>
@@ -2552,6 +3362,7 @@
         </w:rPr>
         <w:t>function</w:t>
       </w:r>
+      <w:proofErr w:type="spellEnd"/>
       <w:r>
         <w:rPr>
           <w:rFonts w:ascii="Consolas" w:eastAsia="Times New Roman" w:hAnsi="Consolas" w:cs="Times New Roman"/>
@@ -2564,6 +3375,7 @@
         </w:rPr>
         <w:t xml:space="preserve"> </w:t>
       </w:r>
+      <w:proofErr w:type="gramStart"/>
       <w:r>
         <w:rPr>
           <w:rFonts w:ascii="Consolas" w:eastAsia="Times New Roman" w:hAnsi="Consolas" w:cs="Times New Roman"/>
@@ -2586,7 +3398,20 @@
           <w:lang w:eastAsia="pt-BR"/>
           <w14:ligatures w14:val="none"/>
         </w:rPr>
-        <w:t>() {</w:t>
+        <w:t>(</w:t>
+      </w:r>
+      <w:proofErr w:type="gramEnd"/>
+      <w:r>
+        <w:rPr>
+          <w:rFonts w:ascii="Consolas" w:eastAsia="Times New Roman" w:hAnsi="Consolas" w:cs="Times New Roman"/>
+          <w:color w:val="D4D4D4"/>
+          <w:kern w:val="0"/>
+          <w:sz w:val="14"/>
+          <w:szCs w:val="14"/>
+          <w:lang w:eastAsia="pt-BR"/>
+          <w14:ligatures w14:val="none"/>
+        </w:rPr>
+        <w:t>) {</w:t>
       </w:r>
     </w:p>
     <w:p>
@@ -2833,7 +3658,59 @@
           <w:lang w:eastAsia="pt-BR"/>
           <w14:ligatures w14:val="none"/>
         </w:rPr>
-        <w:t>//nao foi colocado o parênteses após a função, pois não será passado nenhum parâmetro, a função está apenas sendo referenciada</w:t>
+        <w:t>//</w:t>
+      </w:r>
+      <w:proofErr w:type="spellStart"/>
+      <w:r>
+        <w:rPr>
+          <w:rFonts w:ascii="Consolas" w:eastAsia="Times New Roman" w:hAnsi="Consolas" w:cs="Times New Roman"/>
+          <w:color w:val="6A9955"/>
+          <w:kern w:val="0"/>
+          <w:sz w:val="14"/>
+          <w:szCs w:val="14"/>
+          <w:lang w:eastAsia="pt-BR"/>
+          <w14:ligatures w14:val="none"/>
+        </w:rPr>
+        <w:t>nao</w:t>
+      </w:r>
+      <w:proofErr w:type="spellEnd"/>
+      <w:r>
+        <w:rPr>
+          <w:rFonts w:ascii="Consolas" w:eastAsia="Times New Roman" w:hAnsi="Consolas" w:cs="Times New Roman"/>
+          <w:color w:val="6A9955"/>
+          <w:kern w:val="0"/>
+          <w:sz w:val="14"/>
+          <w:szCs w:val="14"/>
+          <w:lang w:eastAsia="pt-BR"/>
+          <w14:ligatures w14:val="none"/>
+        </w:rPr>
+        <w:t xml:space="preserve"> foi colocado </w:t>
+      </w:r>
+      <w:proofErr w:type="gramStart"/>
+      <w:r>
+        <w:rPr>
+          <w:rFonts w:ascii="Consolas" w:eastAsia="Times New Roman" w:hAnsi="Consolas" w:cs="Times New Roman"/>
+          <w:color w:val="6A9955"/>
+          <w:kern w:val="0"/>
+          <w:sz w:val="14"/>
+          <w:szCs w:val="14"/>
+          <w:lang w:eastAsia="pt-BR"/>
+          <w14:ligatures w14:val="none"/>
+        </w:rPr>
+        <w:t>o parênteses</w:t>
+      </w:r>
+      <w:proofErr w:type="gramEnd"/>
+      <w:r>
+        <w:rPr>
+          <w:rFonts w:ascii="Consolas" w:eastAsia="Times New Roman" w:hAnsi="Consolas" w:cs="Times New Roman"/>
+          <w:color w:val="6A9955"/>
+          <w:kern w:val="0"/>
+          <w:sz w:val="14"/>
+          <w:szCs w:val="14"/>
+          <w:lang w:eastAsia="pt-BR"/>
+          <w14:ligatures w14:val="none"/>
+        </w:rPr>
+        <w:t xml:space="preserve"> após a função, pois não será passado nenhum parâmetro, a função está apenas sendo referenciada</w:t>
       </w:r>
     </w:p>
     <w:p>
@@ -2884,6 +3761,7 @@
         </w:rPr>
         <w:t>(</w:t>
       </w:r>
+      <w:proofErr w:type="spellStart"/>
       <w:r>
         <w:rPr>
           <w:rFonts w:ascii="Consolas" w:eastAsia="Times New Roman" w:hAnsi="Consolas" w:cs="Times New Roman"/>
@@ -2896,6 +3774,7 @@
         </w:rPr>
         <w:t>function</w:t>
       </w:r>
+      <w:proofErr w:type="spellEnd"/>
       <w:r>
         <w:rPr>
           <w:rFonts w:ascii="Consolas" w:eastAsia="Times New Roman" w:hAnsi="Consolas" w:cs="Times New Roman"/>
@@ -3171,8 +4050,9 @@
           <w:sz w:val="16"/>
           <w:szCs w:val="16"/>
         </w:rPr>
-        <w:t>&lt;tag attr</w:t>
-      </w:r>
+        <w:t>&lt;</w:t>
+      </w:r>
+      <w:proofErr w:type="spellStart"/>
       <w:r>
         <w:rPr>
           <w:rFonts w:ascii="Arial" w:hAnsi="Arial" w:cs="Arial"/>
@@ -3181,7 +4061,72 @@
           <w:sz w:val="16"/>
           <w:szCs w:val="16"/>
         </w:rPr>
-        <w:t>1=”alguma coisa” attr2=”alguma coisa”&gt;&lt;/tag&gt;</w:t>
+        <w:t>tag</w:t>
+      </w:r>
+      <w:proofErr w:type="spellEnd"/>
+      <w:r>
+        <w:rPr>
+          <w:rFonts w:ascii="Arial" w:hAnsi="Arial" w:cs="Arial"/>
+          <w:i/>
+          <w:iCs/>
+          <w:sz w:val="16"/>
+          <w:szCs w:val="16"/>
+        </w:rPr>
+        <w:t xml:space="preserve"> attr</w:t>
+      </w:r>
+      <w:r>
+        <w:rPr>
+          <w:rFonts w:ascii="Arial" w:hAnsi="Arial" w:cs="Arial"/>
+          <w:i/>
+          <w:iCs/>
+          <w:sz w:val="16"/>
+          <w:szCs w:val="16"/>
+        </w:rPr>
+        <w:t>1</w:t>
+      </w:r>
+      <w:proofErr w:type="gramStart"/>
+      <w:r>
+        <w:rPr>
+          <w:rFonts w:ascii="Arial" w:hAnsi="Arial" w:cs="Arial"/>
+          <w:i/>
+          <w:iCs/>
+          <w:sz w:val="16"/>
+          <w:szCs w:val="16"/>
+        </w:rPr>
+        <w:t>=”alguma</w:t>
+      </w:r>
+      <w:proofErr w:type="gramEnd"/>
+      <w:r>
+        <w:rPr>
+          <w:rFonts w:ascii="Arial" w:hAnsi="Arial" w:cs="Arial"/>
+          <w:i/>
+          <w:iCs/>
+          <w:sz w:val="16"/>
+          <w:szCs w:val="16"/>
+        </w:rPr>
+        <w:t xml:space="preserve"> coisa” attr2=”alguma coisa”&gt;&lt;/</w:t>
+      </w:r>
+      <w:proofErr w:type="spellStart"/>
+      <w:r>
+        <w:rPr>
+          <w:rFonts w:ascii="Arial" w:hAnsi="Arial" w:cs="Arial"/>
+          <w:i/>
+          <w:iCs/>
+          <w:sz w:val="16"/>
+          <w:szCs w:val="16"/>
+        </w:rPr>
+        <w:t>tag</w:t>
+      </w:r>
+      <w:proofErr w:type="spellEnd"/>
+      <w:r>
+        <w:rPr>
+          <w:rFonts w:ascii="Arial" w:hAnsi="Arial" w:cs="Arial"/>
+          <w:i/>
+          <w:iCs/>
+          <w:sz w:val="16"/>
+          <w:szCs w:val="16"/>
+        </w:rPr>
+        <w:t>&gt;</w:t>
       </w:r>
     </w:p>
     <w:p>
@@ -3195,15 +4140,27 @@
           <w:szCs w:val="16"/>
         </w:rPr>
       </w:pPr>
-      <w:r>
-        <w:rPr>
-          <w:rFonts w:ascii="Arial" w:hAnsi="Arial" w:cs="Arial"/>
-          <w:b/>
-          <w:bCs/>
-          <w:sz w:val="16"/>
-          <w:szCs w:val="16"/>
-        </w:rPr>
-        <w:t xml:space="preserve">attr </w:t>
+      <w:proofErr w:type="spellStart"/>
+      <w:r>
+        <w:rPr>
+          <w:rFonts w:ascii="Arial" w:hAnsi="Arial" w:cs="Arial"/>
+          <w:b/>
+          <w:bCs/>
+          <w:sz w:val="16"/>
+          <w:szCs w:val="16"/>
+        </w:rPr>
+        <w:t>attr</w:t>
+      </w:r>
+      <w:proofErr w:type="spellEnd"/>
+      <w:r>
+        <w:rPr>
+          <w:rFonts w:ascii="Arial" w:hAnsi="Arial" w:cs="Arial"/>
+          <w:b/>
+          <w:bCs/>
+          <w:sz w:val="16"/>
+          <w:szCs w:val="16"/>
+        </w:rPr>
+        <w:t xml:space="preserve"> </w:t>
       </w:r>
       <w:r>
         <w:rPr>
@@ -3301,6 +4258,7 @@
         </w:rPr>
         <w:t>atributo ‘</w:t>
       </w:r>
+      <w:proofErr w:type="spellStart"/>
       <w:r>
         <w:rPr>
           <w:rFonts w:ascii="Arial" w:hAnsi="Arial" w:cs="Arial"/>
@@ -3311,14 +4269,34 @@
         </w:rPr>
         <w:t>src</w:t>
       </w:r>
-      <w:r>
-        <w:rPr>
-          <w:rFonts w:ascii="Arial" w:hAnsi="Arial" w:cs="Arial"/>
-          <w:sz w:val="16"/>
-          <w:szCs w:val="16"/>
-        </w:rPr>
-        <w:t xml:space="preserve">’ da tag </w:t>
-      </w:r>
+      <w:proofErr w:type="spellEnd"/>
+      <w:r>
+        <w:rPr>
+          <w:rFonts w:ascii="Arial" w:hAnsi="Arial" w:cs="Arial"/>
+          <w:sz w:val="16"/>
+          <w:szCs w:val="16"/>
+        </w:rPr>
+        <w:t xml:space="preserve">’ da </w:t>
+      </w:r>
+      <w:proofErr w:type="spellStart"/>
+      <w:r>
+        <w:rPr>
+          <w:rFonts w:ascii="Arial" w:hAnsi="Arial" w:cs="Arial"/>
+          <w:sz w:val="16"/>
+          <w:szCs w:val="16"/>
+        </w:rPr>
+        <w:t>tag</w:t>
+      </w:r>
+      <w:proofErr w:type="spellEnd"/>
+      <w:r>
+        <w:rPr>
+          <w:rFonts w:ascii="Arial" w:hAnsi="Arial" w:cs="Arial"/>
+          <w:sz w:val="16"/>
+          <w:szCs w:val="16"/>
+        </w:rPr>
+        <w:t xml:space="preserve"> </w:t>
+      </w:r>
+      <w:proofErr w:type="spellStart"/>
       <w:r>
         <w:rPr>
           <w:rFonts w:ascii="Arial" w:hAnsi="Arial" w:cs="Arial"/>
@@ -3329,6 +4307,7 @@
         </w:rPr>
         <w:t>img</w:t>
       </w:r>
+      <w:proofErr w:type="spellEnd"/>
       <w:r>
         <w:rPr>
           <w:rFonts w:ascii="Arial" w:hAnsi="Arial" w:cs="Arial"/>
@@ -3495,8 +4474,35 @@
           <w:lang w:eastAsia="pt-BR"/>
           <w14:ligatures w14:val="none"/>
         </w:rPr>
-        <w:t>"div"</w:t>
-      </w:r>
+        <w:t>"</w:t>
+      </w:r>
+      <w:proofErr w:type="spellStart"/>
+      <w:r>
+        <w:rPr>
+          <w:rFonts w:ascii="Consolas" w:eastAsia="Times New Roman" w:hAnsi="Consolas" w:cs="Times New Roman"/>
+          <w:color w:val="CE9178"/>
+          <w:kern w:val="0"/>
+          <w:sz w:val="16"/>
+          <w:szCs w:val="16"/>
+          <w:lang w:eastAsia="pt-BR"/>
+          <w14:ligatures w14:val="none"/>
+        </w:rPr>
+        <w:t>div</w:t>
+      </w:r>
+      <w:proofErr w:type="spellEnd"/>
+      <w:r>
+        <w:rPr>
+          <w:rFonts w:ascii="Consolas" w:eastAsia="Times New Roman" w:hAnsi="Consolas" w:cs="Times New Roman"/>
+          <w:color w:val="CE9178"/>
+          <w:kern w:val="0"/>
+          <w:sz w:val="16"/>
+          <w:szCs w:val="16"/>
+          <w:lang w:eastAsia="pt-BR"/>
+          <w14:ligatures w14:val="none"/>
+        </w:rPr>
+        <w:t>"</w:t>
+      </w:r>
+      <w:proofErr w:type="gramStart"/>
       <w:r>
         <w:rPr>
           <w:rFonts w:ascii="Consolas" w:eastAsia="Times New Roman" w:hAnsi="Consolas" w:cs="Times New Roman"/>
@@ -3509,6 +4515,7 @@
         </w:rPr>
         <w:t>).</w:t>
       </w:r>
+      <w:proofErr w:type="spellStart"/>
       <w:r>
         <w:rPr>
           <w:rFonts w:ascii="Consolas" w:eastAsia="Times New Roman" w:hAnsi="Consolas" w:cs="Times New Roman"/>
@@ -3521,6 +4528,8 @@
         </w:rPr>
         <w:t>attr</w:t>
       </w:r>
+      <w:proofErr w:type="spellEnd"/>
+      <w:proofErr w:type="gramEnd"/>
       <w:r>
         <w:rPr>
           <w:rFonts w:ascii="Consolas" w:eastAsia="Times New Roman" w:hAnsi="Consolas" w:cs="Times New Roman"/>
@@ -3543,7 +4552,33 @@
           <w:lang w:eastAsia="pt-BR"/>
           <w14:ligatures w14:val="none"/>
         </w:rPr>
-        <w:t>"style"</w:t>
+        <w:t>"</w:t>
+      </w:r>
+      <w:proofErr w:type="spellStart"/>
+      <w:r>
+        <w:rPr>
+          <w:rFonts w:ascii="Consolas" w:eastAsia="Times New Roman" w:hAnsi="Consolas" w:cs="Times New Roman"/>
+          <w:color w:val="CE9178"/>
+          <w:kern w:val="0"/>
+          <w:sz w:val="16"/>
+          <w:szCs w:val="16"/>
+          <w:lang w:eastAsia="pt-BR"/>
+          <w14:ligatures w14:val="none"/>
+        </w:rPr>
+        <w:t>style</w:t>
+      </w:r>
+      <w:proofErr w:type="spellEnd"/>
+      <w:r>
+        <w:rPr>
+          <w:rFonts w:ascii="Consolas" w:eastAsia="Times New Roman" w:hAnsi="Consolas" w:cs="Times New Roman"/>
+          <w:color w:val="CE9178"/>
+          <w:kern w:val="0"/>
+          <w:sz w:val="16"/>
+          <w:szCs w:val="16"/>
+          <w:lang w:eastAsia="pt-BR"/>
+          <w14:ligatures w14:val="none"/>
+        </w:rPr>
+        <w:t>"</w:t>
       </w:r>
       <w:r>
         <w:rPr>
@@ -3567,7 +4602,33 @@
           <w:lang w:eastAsia="pt-BR"/>
           <w14:ligatures w14:val="none"/>
         </w:rPr>
-        <w:t>"background-color:blue"</w:t>
+        <w:t>"</w:t>
+      </w:r>
+      <w:proofErr w:type="spellStart"/>
+      <w:r>
+        <w:rPr>
+          <w:rFonts w:ascii="Consolas" w:eastAsia="Times New Roman" w:hAnsi="Consolas" w:cs="Times New Roman"/>
+          <w:color w:val="CE9178"/>
+          <w:kern w:val="0"/>
+          <w:sz w:val="16"/>
+          <w:szCs w:val="16"/>
+          <w:lang w:eastAsia="pt-BR"/>
+          <w14:ligatures w14:val="none"/>
+        </w:rPr>
+        <w:t>background-color:blue</w:t>
+      </w:r>
+      <w:proofErr w:type="spellEnd"/>
+      <w:r>
+        <w:rPr>
+          <w:rFonts w:ascii="Consolas" w:eastAsia="Times New Roman" w:hAnsi="Consolas" w:cs="Times New Roman"/>
+          <w:color w:val="CE9178"/>
+          <w:kern w:val="0"/>
+          <w:sz w:val="16"/>
+          <w:szCs w:val="16"/>
+          <w:lang w:eastAsia="pt-BR"/>
+          <w14:ligatures w14:val="none"/>
+        </w:rPr>
+        <w:t>"</w:t>
       </w:r>
       <w:r>
         <w:rPr>
@@ -3615,7 +4676,85 @@
           <w:lang w:eastAsia="pt-BR"/>
           <w14:ligatures w14:val="none"/>
         </w:rPr>
-        <w:t>//recuperando atributo style da tag div e atribuindo 2 valores a ela</w:t>
+        <w:t xml:space="preserve">//recuperando atributo </w:t>
+      </w:r>
+      <w:proofErr w:type="spellStart"/>
+      <w:r>
+        <w:rPr>
+          <w:rFonts w:ascii="Consolas" w:eastAsia="Times New Roman" w:hAnsi="Consolas" w:cs="Times New Roman"/>
+          <w:color w:val="6A9955"/>
+          <w:kern w:val="0"/>
+          <w:sz w:val="16"/>
+          <w:szCs w:val="16"/>
+          <w:lang w:eastAsia="pt-BR"/>
+          <w14:ligatures w14:val="none"/>
+        </w:rPr>
+        <w:t>style</w:t>
+      </w:r>
+      <w:proofErr w:type="spellEnd"/>
+      <w:r>
+        <w:rPr>
+          <w:rFonts w:ascii="Consolas" w:eastAsia="Times New Roman" w:hAnsi="Consolas" w:cs="Times New Roman"/>
+          <w:color w:val="6A9955"/>
+          <w:kern w:val="0"/>
+          <w:sz w:val="16"/>
+          <w:szCs w:val="16"/>
+          <w:lang w:eastAsia="pt-BR"/>
+          <w14:ligatures w14:val="none"/>
+        </w:rPr>
+        <w:t xml:space="preserve"> da </w:t>
+      </w:r>
+      <w:proofErr w:type="spellStart"/>
+      <w:r>
+        <w:rPr>
+          <w:rFonts w:ascii="Consolas" w:eastAsia="Times New Roman" w:hAnsi="Consolas" w:cs="Times New Roman"/>
+          <w:color w:val="6A9955"/>
+          <w:kern w:val="0"/>
+          <w:sz w:val="16"/>
+          <w:szCs w:val="16"/>
+          <w:lang w:eastAsia="pt-BR"/>
+          <w14:ligatures w14:val="none"/>
+        </w:rPr>
+        <w:t>tag</w:t>
+      </w:r>
+      <w:proofErr w:type="spellEnd"/>
+      <w:r>
+        <w:rPr>
+          <w:rFonts w:ascii="Consolas" w:eastAsia="Times New Roman" w:hAnsi="Consolas" w:cs="Times New Roman"/>
+          <w:color w:val="6A9955"/>
+          <w:kern w:val="0"/>
+          <w:sz w:val="16"/>
+          <w:szCs w:val="16"/>
+          <w:lang w:eastAsia="pt-BR"/>
+          <w14:ligatures w14:val="none"/>
+        </w:rPr>
+        <w:t xml:space="preserve"> </w:t>
+      </w:r>
+      <w:proofErr w:type="spellStart"/>
+      <w:r>
+        <w:rPr>
+          <w:rFonts w:ascii="Consolas" w:eastAsia="Times New Roman" w:hAnsi="Consolas" w:cs="Times New Roman"/>
+          <w:color w:val="6A9955"/>
+          <w:kern w:val="0"/>
+          <w:sz w:val="16"/>
+          <w:szCs w:val="16"/>
+          <w:lang w:eastAsia="pt-BR"/>
+          <w14:ligatures w14:val="none"/>
+        </w:rPr>
+        <w:t>div</w:t>
+      </w:r>
+      <w:proofErr w:type="spellEnd"/>
+      <w:r>
+        <w:rPr>
+          <w:rFonts w:ascii="Consolas" w:eastAsia="Times New Roman" w:hAnsi="Consolas" w:cs="Times New Roman"/>
+          <w:color w:val="6A9955"/>
+          <w:kern w:val="0"/>
+          <w:sz w:val="16"/>
+          <w:szCs w:val="16"/>
+          <w:lang w:eastAsia="pt-BR"/>
+          <w14:ligatures w14:val="none"/>
+        </w:rPr>
+        <w:t xml:space="preserve"> e atribuindo 2 valores a ela</w:t>
       </w:r>
     </w:p>
     <w:p>
@@ -3699,8 +4838,18 @@
           <w:sz w:val="16"/>
           <w:szCs w:val="16"/>
         </w:rPr>
-        <w:t xml:space="preserve"> de value</w:t>
-      </w:r>
+        <w:t xml:space="preserve"> de </w:t>
+      </w:r>
+      <w:proofErr w:type="spellStart"/>
+      <w:r>
+        <w:rPr>
+          <w:rFonts w:ascii="Arial" w:hAnsi="Arial" w:cs="Arial"/>
+          <w:sz w:val="16"/>
+          <w:szCs w:val="16"/>
+        </w:rPr>
+        <w:t>value</w:t>
+      </w:r>
+      <w:proofErr w:type="spellEnd"/>
     </w:p>
     <w:p>
       <w:pPr>
@@ -3718,7 +4867,25 @@
           <w:sz w:val="16"/>
           <w:szCs w:val="16"/>
         </w:rPr>
-        <w:t xml:space="preserve">- .html </w:t>
+        <w:t>- .</w:t>
+      </w:r>
+      <w:proofErr w:type="spellStart"/>
+      <w:r>
+        <w:rPr>
+          <w:rFonts w:ascii="Arial" w:hAnsi="Arial" w:cs="Arial"/>
+          <w:sz w:val="16"/>
+          <w:szCs w:val="16"/>
+        </w:rPr>
+        <w:t>html</w:t>
+      </w:r>
+      <w:proofErr w:type="spellEnd"/>
+      <w:r>
+        <w:rPr>
+          <w:rFonts w:ascii="Arial" w:hAnsi="Arial" w:cs="Arial"/>
+          <w:sz w:val="16"/>
+          <w:szCs w:val="16"/>
+        </w:rPr>
+        <w:t xml:space="preserve"> </w:t>
       </w:r>
       <w:r>
         <w:rPr>
@@ -3784,12 +4951,10 @@
           <w:sz w:val="16"/>
           <w:szCs w:val="16"/>
         </w:rPr>
-        <w:t>&lt;tag attr=”alguma_coisa”&gt;&lt;/tag&gt;</w:t>
-      </w:r>
-    </w:p>
-    <w:p>
-      <w:pPr>
-        <w:jc w:val="both"/>
+        <w:t>&lt;</w:t>
+      </w:r>
+      <w:proofErr w:type="spellStart"/>
+      <w:r>
         <w:rPr>
           <w:rFonts w:ascii="Arial" w:hAnsi="Arial" w:cs="Arial"/>
           <w:i/>
@@ -3797,7 +4962,9 @@
           <w:sz w:val="16"/>
           <w:szCs w:val="16"/>
         </w:rPr>
-      </w:pPr>
+        <w:t>tag</w:t>
+      </w:r>
+      <w:proofErr w:type="spellEnd"/>
       <w:r>
         <w:rPr>
           <w:rFonts w:ascii="Arial" w:hAnsi="Arial" w:cs="Arial"/>
@@ -3806,7 +4973,229 @@
           <w:sz w:val="16"/>
           <w:szCs w:val="16"/>
         </w:rPr>
-        <w:t>&lt;tag attr=”alguma_coisa”&gt;... conteúdo inerno ...&lt;/tag&gt;</w:t>
+        <w:t xml:space="preserve"> </w:t>
+      </w:r>
+      <w:proofErr w:type="spellStart"/>
+      <w:r>
+        <w:rPr>
+          <w:rFonts w:ascii="Arial" w:hAnsi="Arial" w:cs="Arial"/>
+          <w:i/>
+          <w:iCs/>
+          <w:sz w:val="16"/>
+          <w:szCs w:val="16"/>
+        </w:rPr>
+        <w:t>attr</w:t>
+      </w:r>
+      <w:proofErr w:type="spellEnd"/>
+      <w:proofErr w:type="gramStart"/>
+      <w:r>
+        <w:rPr>
+          <w:rFonts w:ascii="Arial" w:hAnsi="Arial" w:cs="Arial"/>
+          <w:i/>
+          <w:iCs/>
+          <w:sz w:val="16"/>
+          <w:szCs w:val="16"/>
+        </w:rPr>
+        <w:t>=”</w:t>
+      </w:r>
+      <w:proofErr w:type="spellStart"/>
+      <w:r>
+        <w:rPr>
+          <w:rFonts w:ascii="Arial" w:hAnsi="Arial" w:cs="Arial"/>
+          <w:i/>
+          <w:iCs/>
+          <w:sz w:val="16"/>
+          <w:szCs w:val="16"/>
+        </w:rPr>
+        <w:t>alguma</w:t>
+      </w:r>
+      <w:proofErr w:type="gramEnd"/>
+      <w:r>
+        <w:rPr>
+          <w:rFonts w:ascii="Arial" w:hAnsi="Arial" w:cs="Arial"/>
+          <w:i/>
+          <w:iCs/>
+          <w:sz w:val="16"/>
+          <w:szCs w:val="16"/>
+        </w:rPr>
+        <w:t>_coisa</w:t>
+      </w:r>
+      <w:proofErr w:type="spellEnd"/>
+      <w:r>
+        <w:rPr>
+          <w:rFonts w:ascii="Arial" w:hAnsi="Arial" w:cs="Arial"/>
+          <w:i/>
+          <w:iCs/>
+          <w:sz w:val="16"/>
+          <w:szCs w:val="16"/>
+        </w:rPr>
+        <w:t>”&gt;&lt;/</w:t>
+      </w:r>
+      <w:proofErr w:type="spellStart"/>
+      <w:r>
+        <w:rPr>
+          <w:rFonts w:ascii="Arial" w:hAnsi="Arial" w:cs="Arial"/>
+          <w:i/>
+          <w:iCs/>
+          <w:sz w:val="16"/>
+          <w:szCs w:val="16"/>
+        </w:rPr>
+        <w:t>tag</w:t>
+      </w:r>
+      <w:proofErr w:type="spellEnd"/>
+      <w:r>
+        <w:rPr>
+          <w:rFonts w:ascii="Arial" w:hAnsi="Arial" w:cs="Arial"/>
+          <w:i/>
+          <w:iCs/>
+          <w:sz w:val="16"/>
+          <w:szCs w:val="16"/>
+        </w:rPr>
+        <w:t>&gt;</w:t>
+      </w:r>
+    </w:p>
+    <w:p>
+      <w:pPr>
+        <w:jc w:val="both"/>
+        <w:rPr>
+          <w:rFonts w:ascii="Arial" w:hAnsi="Arial" w:cs="Arial"/>
+          <w:i/>
+          <w:iCs/>
+          <w:sz w:val="16"/>
+          <w:szCs w:val="16"/>
+        </w:rPr>
+      </w:pPr>
+      <w:r>
+        <w:rPr>
+          <w:rFonts w:ascii="Arial" w:hAnsi="Arial" w:cs="Arial"/>
+          <w:i/>
+          <w:iCs/>
+          <w:sz w:val="16"/>
+          <w:szCs w:val="16"/>
+        </w:rPr>
+        <w:t>&lt;</w:t>
+      </w:r>
+      <w:proofErr w:type="spellStart"/>
+      <w:r>
+        <w:rPr>
+          <w:rFonts w:ascii="Arial" w:hAnsi="Arial" w:cs="Arial"/>
+          <w:i/>
+          <w:iCs/>
+          <w:sz w:val="16"/>
+          <w:szCs w:val="16"/>
+        </w:rPr>
+        <w:t>tag</w:t>
+      </w:r>
+      <w:proofErr w:type="spellEnd"/>
+      <w:r>
+        <w:rPr>
+          <w:rFonts w:ascii="Arial" w:hAnsi="Arial" w:cs="Arial"/>
+          <w:i/>
+          <w:iCs/>
+          <w:sz w:val="16"/>
+          <w:szCs w:val="16"/>
+        </w:rPr>
+        <w:t xml:space="preserve"> </w:t>
+      </w:r>
+      <w:proofErr w:type="spellStart"/>
+      <w:r>
+        <w:rPr>
+          <w:rFonts w:ascii="Arial" w:hAnsi="Arial" w:cs="Arial"/>
+          <w:i/>
+          <w:iCs/>
+          <w:sz w:val="16"/>
+          <w:szCs w:val="16"/>
+        </w:rPr>
+        <w:t>attr</w:t>
+      </w:r>
+      <w:proofErr w:type="spellEnd"/>
+      <w:proofErr w:type="gramStart"/>
+      <w:r>
+        <w:rPr>
+          <w:rFonts w:ascii="Arial" w:hAnsi="Arial" w:cs="Arial"/>
+          <w:i/>
+          <w:iCs/>
+          <w:sz w:val="16"/>
+          <w:szCs w:val="16"/>
+        </w:rPr>
+        <w:t>=”</w:t>
+      </w:r>
+      <w:proofErr w:type="spellStart"/>
+      <w:r>
+        <w:rPr>
+          <w:rFonts w:ascii="Arial" w:hAnsi="Arial" w:cs="Arial"/>
+          <w:i/>
+          <w:iCs/>
+          <w:sz w:val="16"/>
+          <w:szCs w:val="16"/>
+        </w:rPr>
+        <w:t>alguma</w:t>
+      </w:r>
+      <w:proofErr w:type="gramEnd"/>
+      <w:r>
+        <w:rPr>
+          <w:rFonts w:ascii="Arial" w:hAnsi="Arial" w:cs="Arial"/>
+          <w:i/>
+          <w:iCs/>
+          <w:sz w:val="16"/>
+          <w:szCs w:val="16"/>
+        </w:rPr>
+        <w:t>_coisa</w:t>
+      </w:r>
+      <w:proofErr w:type="spellEnd"/>
+      <w:r>
+        <w:rPr>
+          <w:rFonts w:ascii="Arial" w:hAnsi="Arial" w:cs="Arial"/>
+          <w:i/>
+          <w:iCs/>
+          <w:sz w:val="16"/>
+          <w:szCs w:val="16"/>
+        </w:rPr>
+        <w:t xml:space="preserve">”&gt;... conteúdo </w:t>
+      </w:r>
+      <w:proofErr w:type="spellStart"/>
+      <w:r>
+        <w:rPr>
+          <w:rFonts w:ascii="Arial" w:hAnsi="Arial" w:cs="Arial"/>
+          <w:i/>
+          <w:iCs/>
+          <w:sz w:val="16"/>
+          <w:szCs w:val="16"/>
+        </w:rPr>
+        <w:t>inerno</w:t>
+      </w:r>
+      <w:proofErr w:type="spellEnd"/>
+      <w:r>
+        <w:rPr>
+          <w:rFonts w:ascii="Arial" w:hAnsi="Arial" w:cs="Arial"/>
+          <w:i/>
+          <w:iCs/>
+          <w:sz w:val="16"/>
+          <w:szCs w:val="16"/>
+        </w:rPr>
+        <w:t xml:space="preserve"> ...&lt;/</w:t>
+      </w:r>
+      <w:proofErr w:type="spellStart"/>
+      <w:r>
+        <w:rPr>
+          <w:rFonts w:ascii="Arial" w:hAnsi="Arial" w:cs="Arial"/>
+          <w:i/>
+          <w:iCs/>
+          <w:sz w:val="16"/>
+          <w:szCs w:val="16"/>
+        </w:rPr>
+        <w:t>tag</w:t>
+      </w:r>
+      <w:proofErr w:type="spellEnd"/>
+      <w:r>
+        <w:rPr>
+          <w:rFonts w:ascii="Arial" w:hAnsi="Arial" w:cs="Arial"/>
+          <w:i/>
+          <w:iCs/>
+          <w:sz w:val="16"/>
+          <w:szCs w:val="16"/>
+        </w:rPr>
+        <w:t>&gt;</w:t>
       </w:r>
     </w:p>
     <w:p>
@@ -4004,6 +5393,7 @@
           <w:szCs w:val="20"/>
         </w:rPr>
       </w:pPr>
+      <w:proofErr w:type="spellStart"/>
       <w:r>
         <w:rPr>
           <w:rFonts w:ascii="Arial" w:hAnsi="Arial" w:cs="Arial"/>
@@ -4014,6 +5404,7 @@
         </w:rPr>
         <w:t>Tags</w:t>
       </w:r>
+      <w:proofErr w:type="spellEnd"/>
       <w:r>
         <w:rPr>
           <w:rFonts w:ascii="Arial" w:hAnsi="Arial" w:cs="Arial"/>
@@ -4038,8 +5429,36 @@
           <w:sz w:val="20"/>
           <w:szCs w:val="20"/>
         </w:rPr>
-        <w:t>, nesse exemplo é a tag strong</w:t>
-      </w:r>
+        <w:t xml:space="preserve">, nesse exemplo é a </w:t>
+      </w:r>
+      <w:proofErr w:type="spellStart"/>
+      <w:r>
+        <w:rPr>
+          <w:rFonts w:ascii="Arial" w:hAnsi="Arial" w:cs="Arial"/>
+          <w:sz w:val="20"/>
+          <w:szCs w:val="20"/>
+        </w:rPr>
+        <w:t>tag</w:t>
+      </w:r>
+      <w:proofErr w:type="spellEnd"/>
+      <w:r>
+        <w:rPr>
+          <w:rFonts w:ascii="Arial" w:hAnsi="Arial" w:cs="Arial"/>
+          <w:sz w:val="20"/>
+          <w:szCs w:val="20"/>
+        </w:rPr>
+        <w:t xml:space="preserve"> </w:t>
+      </w:r>
+      <w:proofErr w:type="spellStart"/>
+      <w:r>
+        <w:rPr>
+          <w:rFonts w:ascii="Arial" w:hAnsi="Arial" w:cs="Arial"/>
+          <w:sz w:val="20"/>
+          <w:szCs w:val="20"/>
+        </w:rPr>
+        <w:t>strong</w:t>
+      </w:r>
+      <w:proofErr w:type="spellEnd"/>
       <w:r>
         <w:rPr>
           <w:rFonts w:ascii="Arial" w:hAnsi="Arial" w:cs="Arial"/>
@@ -4124,7 +5543,25 @@
           <w:sz w:val="20"/>
           <w:szCs w:val="20"/>
         </w:rPr>
-        <w:t>Adicionando style.</w:t>
+        <w:t xml:space="preserve">Adicionando </w:t>
+      </w:r>
+      <w:proofErr w:type="spellStart"/>
+      <w:r>
+        <w:rPr>
+          <w:rFonts w:ascii="Arial" w:hAnsi="Arial" w:cs="Arial"/>
+          <w:sz w:val="20"/>
+          <w:szCs w:val="20"/>
+        </w:rPr>
+        <w:t>style</w:t>
+      </w:r>
+      <w:proofErr w:type="spellEnd"/>
+      <w:r>
+        <w:rPr>
+          <w:rFonts w:ascii="Arial" w:hAnsi="Arial" w:cs="Arial"/>
+          <w:sz w:val="20"/>
+          <w:szCs w:val="20"/>
+        </w:rPr>
+        <w:t>.</w:t>
       </w:r>
     </w:p>
     <w:p>
@@ -4212,6 +5649,7 @@
         </w:rPr>
         <w:t xml:space="preserve">o </w:t>
       </w:r>
+      <w:proofErr w:type="spellStart"/>
       <w:r>
         <w:rPr>
           <w:rFonts w:ascii="Arial" w:hAnsi="Arial" w:cs="Arial"/>
@@ -4222,6 +5660,7 @@
         </w:rPr>
         <w:t>text</w:t>
       </w:r>
+      <w:proofErr w:type="spellEnd"/>
       <w:r>
         <w:rPr>
           <w:rFonts w:ascii="Arial" w:hAnsi="Arial" w:cs="Arial"/>
@@ -4238,7 +5677,43 @@
           <w:sz w:val="20"/>
           <w:szCs w:val="20"/>
         </w:rPr>
-        <w:t>recebe string e mesmo que ela contenha uma tag HTML válida</w:t>
+        <w:t xml:space="preserve">recebe </w:t>
+      </w:r>
+      <w:proofErr w:type="spellStart"/>
+      <w:r>
+        <w:rPr>
+          <w:rFonts w:ascii="Arial" w:hAnsi="Arial" w:cs="Arial"/>
+          <w:sz w:val="20"/>
+          <w:szCs w:val="20"/>
+        </w:rPr>
+        <w:t>string</w:t>
+      </w:r>
+      <w:proofErr w:type="spellEnd"/>
+      <w:r>
+        <w:rPr>
+          <w:rFonts w:ascii="Arial" w:hAnsi="Arial" w:cs="Arial"/>
+          <w:sz w:val="20"/>
+          <w:szCs w:val="20"/>
+        </w:rPr>
+        <w:t xml:space="preserve"> e mesmo que ela contenha uma </w:t>
+      </w:r>
+      <w:proofErr w:type="spellStart"/>
+      <w:r>
+        <w:rPr>
+          <w:rFonts w:ascii="Arial" w:hAnsi="Arial" w:cs="Arial"/>
+          <w:sz w:val="20"/>
+          <w:szCs w:val="20"/>
+        </w:rPr>
+        <w:t>tag</w:t>
+      </w:r>
+      <w:proofErr w:type="spellEnd"/>
+      <w:r>
+        <w:rPr>
+          <w:rFonts w:ascii="Arial" w:hAnsi="Arial" w:cs="Arial"/>
+          <w:sz w:val="20"/>
+          <w:szCs w:val="20"/>
+        </w:rPr>
+        <w:t xml:space="preserve"> HTML válida</w:t>
       </w:r>
       <w:r>
         <w:rPr>
@@ -4306,24 +5781,78 @@
           <w:szCs w:val="20"/>
         </w:rPr>
         <w:lastRenderedPageBreak/>
-        <w:t>Recuperando e manipulando valores de inputs (text) e selects</w:t>
-      </w:r>
-    </w:p>
-    <w:p>
-      <w:pPr>
-        <w:rPr>
-          <w:rFonts w:ascii="Arial" w:hAnsi="Arial" w:cs="Arial"/>
-          <w:sz w:val="16"/>
-          <w:szCs w:val="16"/>
-        </w:rPr>
-      </w:pPr>
-      <w:r>
-        <w:rPr>
-          <w:rFonts w:ascii="Arial" w:hAnsi="Arial" w:cs="Arial"/>
-          <w:sz w:val="16"/>
-          <w:szCs w:val="16"/>
-        </w:rPr>
-        <w:t xml:space="preserve">.val() – método que </w:t>
+        <w:t>Recuperando e manipulando valores de inputs (</w:t>
+      </w:r>
+      <w:proofErr w:type="spellStart"/>
+      <w:r>
+        <w:rPr>
+          <w:rFonts w:ascii="Arial" w:hAnsi="Arial" w:cs="Arial"/>
+          <w:b/>
+          <w:bCs/>
+          <w:sz w:val="20"/>
+          <w:szCs w:val="20"/>
+        </w:rPr>
+        <w:t>text</w:t>
+      </w:r>
+      <w:proofErr w:type="spellEnd"/>
+      <w:r>
+        <w:rPr>
+          <w:rFonts w:ascii="Arial" w:hAnsi="Arial" w:cs="Arial"/>
+          <w:b/>
+          <w:bCs/>
+          <w:sz w:val="20"/>
+          <w:szCs w:val="20"/>
+        </w:rPr>
+        <w:t xml:space="preserve">) e </w:t>
+      </w:r>
+      <w:proofErr w:type="spellStart"/>
+      <w:r>
+        <w:rPr>
+          <w:rFonts w:ascii="Arial" w:hAnsi="Arial" w:cs="Arial"/>
+          <w:b/>
+          <w:bCs/>
+          <w:sz w:val="20"/>
+          <w:szCs w:val="20"/>
+        </w:rPr>
+        <w:t>selects</w:t>
+      </w:r>
+      <w:proofErr w:type="spellEnd"/>
+    </w:p>
+    <w:p>
+      <w:pPr>
+        <w:rPr>
+          <w:rFonts w:ascii="Arial" w:hAnsi="Arial" w:cs="Arial"/>
+          <w:sz w:val="16"/>
+          <w:szCs w:val="16"/>
+        </w:rPr>
+      </w:pPr>
+      <w:proofErr w:type="gramStart"/>
+      <w:r>
+        <w:rPr>
+          <w:rFonts w:ascii="Arial" w:hAnsi="Arial" w:cs="Arial"/>
+          <w:sz w:val="16"/>
+          <w:szCs w:val="16"/>
+        </w:rPr>
+        <w:t>.</w:t>
+      </w:r>
+      <w:proofErr w:type="spellStart"/>
+      <w:r>
+        <w:rPr>
+          <w:rFonts w:ascii="Arial" w:hAnsi="Arial" w:cs="Arial"/>
+          <w:sz w:val="16"/>
+          <w:szCs w:val="16"/>
+        </w:rPr>
+        <w:t>val</w:t>
+      </w:r>
+      <w:proofErr w:type="spellEnd"/>
+      <w:proofErr w:type="gramEnd"/>
+      <w:r>
+        <w:rPr>
+          <w:rFonts w:ascii="Arial" w:hAnsi="Arial" w:cs="Arial"/>
+          <w:sz w:val="16"/>
+          <w:szCs w:val="16"/>
+        </w:rPr>
+        <w:t xml:space="preserve">() – método que </w:t>
       </w:r>
       <w:r>
         <w:rPr>
@@ -4539,15 +6068,83 @@
         </w:rPr>
         <w:t xml:space="preserve"> </w:t>
       </w:r>
-      <w:r>
-        <w:rPr>
-          <w:rFonts w:ascii="Arial" w:hAnsi="Arial" w:cs="Arial"/>
-          <w:b/>
-          <w:bCs/>
-          <w:sz w:val="20"/>
-          <w:szCs w:val="20"/>
-        </w:rPr>
-        <w:t>checkboxs/radios e Loop com $.each()</w:t>
+      <w:proofErr w:type="spellStart"/>
+      <w:r>
+        <w:rPr>
+          <w:rFonts w:ascii="Arial" w:hAnsi="Arial" w:cs="Arial"/>
+          <w:b/>
+          <w:bCs/>
+          <w:sz w:val="20"/>
+          <w:szCs w:val="20"/>
+        </w:rPr>
+        <w:t>checkboxs</w:t>
+      </w:r>
+      <w:proofErr w:type="spellEnd"/>
+      <w:r>
+        <w:rPr>
+          <w:rFonts w:ascii="Arial" w:hAnsi="Arial" w:cs="Arial"/>
+          <w:b/>
+          <w:bCs/>
+          <w:sz w:val="20"/>
+          <w:szCs w:val="20"/>
+        </w:rPr>
+        <w:t>/</w:t>
+      </w:r>
+      <w:proofErr w:type="spellStart"/>
+      <w:r>
+        <w:rPr>
+          <w:rFonts w:ascii="Arial" w:hAnsi="Arial" w:cs="Arial"/>
+          <w:b/>
+          <w:bCs/>
+          <w:sz w:val="20"/>
+          <w:szCs w:val="20"/>
+        </w:rPr>
+        <w:t>radios</w:t>
+      </w:r>
+      <w:proofErr w:type="spellEnd"/>
+      <w:r>
+        <w:rPr>
+          <w:rFonts w:ascii="Arial" w:hAnsi="Arial" w:cs="Arial"/>
+          <w:b/>
+          <w:bCs/>
+          <w:sz w:val="20"/>
+          <w:szCs w:val="20"/>
+        </w:rPr>
+        <w:t xml:space="preserve"> e Loop com </w:t>
+      </w:r>
+      <w:proofErr w:type="gramStart"/>
+      <w:r>
+        <w:rPr>
+          <w:rFonts w:ascii="Arial" w:hAnsi="Arial" w:cs="Arial"/>
+          <w:b/>
+          <w:bCs/>
+          <w:sz w:val="20"/>
+          <w:szCs w:val="20"/>
+        </w:rPr>
+        <w:t>$.</w:t>
+      </w:r>
+      <w:proofErr w:type="spellStart"/>
+      <w:r>
+        <w:rPr>
+          <w:rFonts w:ascii="Arial" w:hAnsi="Arial" w:cs="Arial"/>
+          <w:b/>
+          <w:bCs/>
+          <w:sz w:val="20"/>
+          <w:szCs w:val="20"/>
+        </w:rPr>
+        <w:t>each</w:t>
+      </w:r>
+      <w:proofErr w:type="spellEnd"/>
+      <w:proofErr w:type="gramEnd"/>
+      <w:r>
+        <w:rPr>
+          <w:rFonts w:ascii="Arial" w:hAnsi="Arial" w:cs="Arial"/>
+          <w:b/>
+          <w:bCs/>
+          <w:sz w:val="20"/>
+          <w:szCs w:val="20"/>
+        </w:rPr>
+        <w:t>()</w:t>
       </w:r>
     </w:p>
     <w:p>
@@ -4646,7 +6243,16 @@
           <w:sz w:val="20"/>
           <w:szCs w:val="20"/>
         </w:rPr>
-        <w:t>Recuperando valor check</w:t>
+        <w:t xml:space="preserve">Recuperando valor </w:t>
+      </w:r>
+      <w:proofErr w:type="spellStart"/>
+      <w:r>
+        <w:rPr>
+          <w:rFonts w:ascii="Arial" w:hAnsi="Arial" w:cs="Arial"/>
+          <w:sz w:val="20"/>
+          <w:szCs w:val="20"/>
+        </w:rPr>
+        <w:t>check</w:t>
       </w:r>
       <w:r>
         <w:rPr>
@@ -4656,6 +6262,7 @@
         </w:rPr>
         <w:t>ed</w:t>
       </w:r>
+      <w:proofErr w:type="spellEnd"/>
       <w:r>
         <w:rPr>
           <w:rFonts w:ascii="Arial" w:hAnsi="Arial" w:cs="Arial"/>
@@ -4759,8 +6366,18 @@
           <w:sz w:val="20"/>
           <w:szCs w:val="20"/>
         </w:rPr>
-        <w:t>recuperando valor contido dentro do elemento ‘radio’ que está checked</w:t>
-      </w:r>
+        <w:t xml:space="preserve">recuperando valor contido dentro do elemento ‘radio’ que está </w:t>
+      </w:r>
+      <w:proofErr w:type="spellStart"/>
+      <w:r>
+        <w:rPr>
+          <w:rFonts w:ascii="Arial" w:hAnsi="Arial" w:cs="Arial"/>
+          <w:sz w:val="20"/>
+          <w:szCs w:val="20"/>
+        </w:rPr>
+        <w:t>checked</w:t>
+      </w:r>
+      <w:proofErr w:type="spellEnd"/>
       <w:r>
         <w:rPr>
           <w:rFonts w:ascii="Arial" w:hAnsi="Arial" w:cs="Arial"/>
@@ -4794,7 +6411,43 @@
           <w:szCs w:val="20"/>
         </w:rPr>
         <w:lastRenderedPageBreak/>
-        <w:t>Para um melhor entendimento sobreo valor (value) e nome (name) do elemento:</w:t>
+        <w:t>Para um melhor entendimento sobreo valor (</w:t>
+      </w:r>
+      <w:proofErr w:type="spellStart"/>
+      <w:r>
+        <w:rPr>
+          <w:rFonts w:ascii="Arial" w:hAnsi="Arial" w:cs="Arial"/>
+          <w:sz w:val="20"/>
+          <w:szCs w:val="20"/>
+        </w:rPr>
+        <w:t>value</w:t>
+      </w:r>
+      <w:proofErr w:type="spellEnd"/>
+      <w:r>
+        <w:rPr>
+          <w:rFonts w:ascii="Arial" w:hAnsi="Arial" w:cs="Arial"/>
+          <w:sz w:val="20"/>
+          <w:szCs w:val="20"/>
+        </w:rPr>
+        <w:t>) e nome (</w:t>
+      </w:r>
+      <w:proofErr w:type="spellStart"/>
+      <w:r>
+        <w:rPr>
+          <w:rFonts w:ascii="Arial" w:hAnsi="Arial" w:cs="Arial"/>
+          <w:sz w:val="20"/>
+          <w:szCs w:val="20"/>
+        </w:rPr>
+        <w:t>name</w:t>
+      </w:r>
+      <w:proofErr w:type="spellEnd"/>
+      <w:r>
+        <w:rPr>
+          <w:rFonts w:ascii="Arial" w:hAnsi="Arial" w:cs="Arial"/>
+          <w:sz w:val="20"/>
+          <w:szCs w:val="20"/>
+        </w:rPr>
+        <w:t>) do elemento:</w:t>
       </w:r>
     </w:p>
     <w:p>
@@ -5045,15 +6698,27 @@
         </w:rPr>
         <w:t xml:space="preserve">A diferença é que enquanto o </w:t>
       </w:r>
-      <w:r>
-        <w:rPr>
-          <w:rFonts w:ascii="Arial" w:hAnsi="Arial" w:cs="Arial"/>
-          <w:b/>
-          <w:bCs/>
-          <w:sz w:val="20"/>
-          <w:szCs w:val="20"/>
-        </w:rPr>
-        <w:t xml:space="preserve">radio só permite </w:t>
+      <w:proofErr w:type="spellStart"/>
+      <w:r>
+        <w:rPr>
+          <w:rFonts w:ascii="Arial" w:hAnsi="Arial" w:cs="Arial"/>
+          <w:b/>
+          <w:bCs/>
+          <w:sz w:val="20"/>
+          <w:szCs w:val="20"/>
+        </w:rPr>
+        <w:t>radio</w:t>
+      </w:r>
+      <w:proofErr w:type="spellEnd"/>
+      <w:r>
+        <w:rPr>
+          <w:rFonts w:ascii="Arial" w:hAnsi="Arial" w:cs="Arial"/>
+          <w:b/>
+          <w:bCs/>
+          <w:sz w:val="20"/>
+          <w:szCs w:val="20"/>
+        </w:rPr>
+        <w:t xml:space="preserve"> só permite </w:t>
       </w:r>
       <w:r>
         <w:rPr>
@@ -5099,15 +6764,27 @@
         </w:rPr>
         <w:t xml:space="preserve"> do conjunto, o </w:t>
       </w:r>
-      <w:r>
-        <w:rPr>
-          <w:rFonts w:ascii="Arial" w:hAnsi="Arial" w:cs="Arial"/>
-          <w:b/>
-          <w:bCs/>
-          <w:sz w:val="20"/>
-          <w:szCs w:val="20"/>
-        </w:rPr>
-        <w:t xml:space="preserve">checkbox permite </w:t>
+      <w:proofErr w:type="spellStart"/>
+      <w:r>
+        <w:rPr>
+          <w:rFonts w:ascii="Arial" w:hAnsi="Arial" w:cs="Arial"/>
+          <w:b/>
+          <w:bCs/>
+          <w:sz w:val="20"/>
+          <w:szCs w:val="20"/>
+        </w:rPr>
+        <w:t>checkbox</w:t>
+      </w:r>
+      <w:proofErr w:type="spellEnd"/>
+      <w:r>
+        <w:rPr>
+          <w:rFonts w:ascii="Arial" w:hAnsi="Arial" w:cs="Arial"/>
+          <w:b/>
+          <w:bCs/>
+          <w:sz w:val="20"/>
+          <w:szCs w:val="20"/>
+        </w:rPr>
+        <w:t xml:space="preserve"> permite </w:t>
       </w:r>
       <w:r>
         <w:rPr>
@@ -5197,8 +6874,20 @@
           <w:sz w:val="20"/>
           <w:szCs w:val="20"/>
         </w:rPr>
-        <w:t>do checkbox</w:t>
-      </w:r>
+        <w:t xml:space="preserve">do </w:t>
+      </w:r>
+      <w:proofErr w:type="spellStart"/>
+      <w:r>
+        <w:rPr>
+          <w:rFonts w:ascii="Arial" w:hAnsi="Arial" w:cs="Arial"/>
+          <w:b/>
+          <w:bCs/>
+          <w:sz w:val="20"/>
+          <w:szCs w:val="20"/>
+        </w:rPr>
+        <w:t>checkbox</w:t>
+      </w:r>
+      <w:proofErr w:type="spellEnd"/>
       <w:r>
         <w:rPr>
           <w:rFonts w:ascii="Arial" w:hAnsi="Arial" w:cs="Arial"/>
@@ -5353,7 +7042,53 @@
           <w:szCs w:val="20"/>
         </w:rPr>
         <w:lastRenderedPageBreak/>
-        <w:t xml:space="preserve">Método $.each() retorna 1 array e 1 função de </w:t>
+        <w:t xml:space="preserve">Método </w:t>
+      </w:r>
+      <w:proofErr w:type="gramStart"/>
+      <w:r>
+        <w:rPr>
+          <w:rFonts w:ascii="Arial" w:hAnsi="Arial" w:cs="Arial"/>
+          <w:sz w:val="20"/>
+          <w:szCs w:val="20"/>
+        </w:rPr>
+        <w:t>$.</w:t>
+      </w:r>
+      <w:proofErr w:type="spellStart"/>
+      <w:r>
+        <w:rPr>
+          <w:rFonts w:ascii="Arial" w:hAnsi="Arial" w:cs="Arial"/>
+          <w:sz w:val="20"/>
+          <w:szCs w:val="20"/>
+        </w:rPr>
+        <w:t>each</w:t>
+      </w:r>
+      <w:proofErr w:type="spellEnd"/>
+      <w:proofErr w:type="gramEnd"/>
+      <w:r>
+        <w:rPr>
+          <w:rFonts w:ascii="Arial" w:hAnsi="Arial" w:cs="Arial"/>
+          <w:sz w:val="20"/>
+          <w:szCs w:val="20"/>
+        </w:rPr>
+        <w:t xml:space="preserve">() retorna 1 </w:t>
+      </w:r>
+      <w:proofErr w:type="spellStart"/>
+      <w:r>
+        <w:rPr>
+          <w:rFonts w:ascii="Arial" w:hAnsi="Arial" w:cs="Arial"/>
+          <w:sz w:val="20"/>
+          <w:szCs w:val="20"/>
+        </w:rPr>
+        <w:t>array</w:t>
+      </w:r>
+      <w:proofErr w:type="spellEnd"/>
+      <w:r>
+        <w:rPr>
+          <w:rFonts w:ascii="Arial" w:hAnsi="Arial" w:cs="Arial"/>
+          <w:sz w:val="20"/>
+          <w:szCs w:val="20"/>
+        </w:rPr>
+        <w:t xml:space="preserve"> e 1 função de </w:t>
       </w:r>
       <w:r>
         <w:rPr>
@@ -5377,8 +7112,18 @@
           <w:sz w:val="20"/>
           <w:szCs w:val="20"/>
         </w:rPr>
-        <w:t xml:space="preserve"> elemento do array</w:t>
-      </w:r>
+        <w:t xml:space="preserve"> elemento do </w:t>
+      </w:r>
+      <w:proofErr w:type="spellStart"/>
+      <w:r>
+        <w:rPr>
+          <w:rFonts w:ascii="Arial" w:hAnsi="Arial" w:cs="Arial"/>
+          <w:sz w:val="20"/>
+          <w:szCs w:val="20"/>
+        </w:rPr>
+        <w:t>array</w:t>
+      </w:r>
+      <w:proofErr w:type="spellEnd"/>
     </w:p>
     <w:p>
       <w:pPr>
@@ -5497,7 +7242,25 @@
           <w:sz w:val="20"/>
           <w:szCs w:val="20"/>
         </w:rPr>
-        <w:t>recuperando diretamente o atributo value.</w:t>
+        <w:t xml:space="preserve">recuperando diretamente o atributo </w:t>
+      </w:r>
+      <w:proofErr w:type="spellStart"/>
+      <w:r>
+        <w:rPr>
+          <w:rFonts w:ascii="Arial" w:hAnsi="Arial" w:cs="Arial"/>
+          <w:sz w:val="20"/>
+          <w:szCs w:val="20"/>
+        </w:rPr>
+        <w:t>value</w:t>
+      </w:r>
+      <w:proofErr w:type="spellEnd"/>
+      <w:r>
+        <w:rPr>
+          <w:rFonts w:ascii="Arial" w:hAnsi="Arial" w:cs="Arial"/>
+          <w:sz w:val="20"/>
+          <w:szCs w:val="20"/>
+        </w:rPr>
+        <w:t>.</w:t>
       </w:r>
     </w:p>
     <w:p>
@@ -5605,6 +7368,7 @@
         </w:rPr>
         <w:t>(</w:t>
       </w:r>
+      <w:proofErr w:type="spellStart"/>
       <w:r>
         <w:rPr>
           <w:rFonts w:ascii="Consolas" w:eastAsia="Times New Roman" w:hAnsi="Consolas" w:cs="Times New Roman"/>
@@ -5617,6 +7381,8 @@
         </w:rPr>
         <w:t>document</w:t>
       </w:r>
+      <w:proofErr w:type="spellEnd"/>
+      <w:proofErr w:type="gramStart"/>
       <w:r>
         <w:rPr>
           <w:rFonts w:ascii="Consolas" w:eastAsia="Times New Roman" w:hAnsi="Consolas" w:cs="Times New Roman"/>
@@ -5629,6 +7395,7 @@
         </w:rPr>
         <w:t>).</w:t>
       </w:r>
+      <w:proofErr w:type="spellStart"/>
       <w:r>
         <w:rPr>
           <w:rFonts w:ascii="Consolas" w:eastAsia="Times New Roman" w:hAnsi="Consolas" w:cs="Times New Roman"/>
@@ -5641,6 +7408,8 @@
         </w:rPr>
         <w:t>ready</w:t>
       </w:r>
+      <w:proofErr w:type="spellEnd"/>
+      <w:proofErr w:type="gramEnd"/>
       <w:r>
         <w:rPr>
           <w:rFonts w:ascii="Consolas" w:eastAsia="Times New Roman" w:hAnsi="Consolas" w:cs="Times New Roman"/>
@@ -5814,6 +7583,7 @@
         </w:rPr>
         <w:t>"#lista1"</w:t>
       </w:r>
+      <w:proofErr w:type="gramStart"/>
       <w:r>
         <w:rPr>
           <w:rFonts w:ascii="Consolas" w:eastAsia="Times New Roman" w:hAnsi="Consolas" w:cs="Times New Roman"/>
@@ -5826,6 +7596,7 @@
         </w:rPr>
         <w:t>).</w:t>
       </w:r>
+      <w:proofErr w:type="spellStart"/>
       <w:r>
         <w:rPr>
           <w:rFonts w:ascii="Consolas" w:eastAsia="Times New Roman" w:hAnsi="Consolas" w:cs="Times New Roman"/>
@@ -5838,6 +7609,8 @@
         </w:rPr>
         <w:t>append</w:t>
       </w:r>
+      <w:proofErr w:type="spellEnd"/>
+      <w:proofErr w:type="gramEnd"/>
       <w:r>
         <w:rPr>
           <w:rFonts w:ascii="Consolas" w:eastAsia="Times New Roman" w:hAnsi="Consolas" w:cs="Times New Roman"/>
@@ -6019,6 +7792,7 @@
         </w:rPr>
         <w:t>"#lista1"</w:t>
       </w:r>
+      <w:proofErr w:type="gramStart"/>
       <w:r>
         <w:rPr>
           <w:rFonts w:ascii="Consolas" w:eastAsia="Times New Roman" w:hAnsi="Consolas" w:cs="Times New Roman"/>
@@ -6031,6 +7805,7 @@
         </w:rPr>
         <w:t>).</w:t>
       </w:r>
+      <w:proofErr w:type="spellStart"/>
       <w:r>
         <w:rPr>
           <w:rFonts w:ascii="Consolas" w:eastAsia="Times New Roman" w:hAnsi="Consolas" w:cs="Times New Roman"/>
@@ -6043,6 +7818,8 @@
         </w:rPr>
         <w:t>prepend</w:t>
       </w:r>
+      <w:proofErr w:type="spellEnd"/>
+      <w:proofErr w:type="gramEnd"/>
       <w:r>
         <w:rPr>
           <w:rFonts w:ascii="Consolas" w:eastAsia="Times New Roman" w:hAnsi="Consolas" w:cs="Times New Roman"/>
@@ -6115,7 +7892,25 @@
           <w:sz w:val="20"/>
           <w:szCs w:val="20"/>
         </w:rPr>
-        <w:t>como 1° item da lista 2  uma li com o conteúdo interno ‘Item novo’</w:t>
+        <w:t xml:space="preserve">como 1° item da lista </w:t>
+      </w:r>
+      <w:proofErr w:type="gramStart"/>
+      <w:r>
+        <w:rPr>
+          <w:rFonts w:ascii="Arial" w:hAnsi="Arial" w:cs="Arial"/>
+          <w:sz w:val="20"/>
+          <w:szCs w:val="20"/>
+        </w:rPr>
+        <w:t>2  uma</w:t>
+      </w:r>
+      <w:proofErr w:type="gramEnd"/>
+      <w:r>
+        <w:rPr>
+          <w:rFonts w:ascii="Arial" w:hAnsi="Arial" w:cs="Arial"/>
+          <w:sz w:val="20"/>
+          <w:szCs w:val="20"/>
+        </w:rPr>
+        <w:t xml:space="preserve"> li com o conteúdo interno ‘Item novo’</w:t>
       </w:r>
     </w:p>
     <w:p>
@@ -6180,6 +7975,7 @@
         </w:rPr>
         <w:t>"#lista2"</w:t>
       </w:r>
+      <w:proofErr w:type="gramStart"/>
       <w:r>
         <w:rPr>
           <w:rFonts w:ascii="Consolas" w:eastAsia="Times New Roman" w:hAnsi="Consolas" w:cs="Times New Roman"/>
@@ -6192,6 +7988,7 @@
         </w:rPr>
         <w:t>).</w:t>
       </w:r>
+      <w:proofErr w:type="spellStart"/>
       <w:r>
         <w:rPr>
           <w:rFonts w:ascii="Consolas" w:eastAsia="Times New Roman" w:hAnsi="Consolas" w:cs="Times New Roman"/>
@@ -6204,6 +8001,8 @@
         </w:rPr>
         <w:t>prepend</w:t>
       </w:r>
+      <w:proofErr w:type="spellEnd"/>
+      <w:proofErr w:type="gramEnd"/>
       <w:r>
         <w:rPr>
           <w:rFonts w:ascii="Consolas" w:eastAsia="Times New Roman" w:hAnsi="Consolas" w:cs="Times New Roman"/>
@@ -6266,8 +8065,46 @@
           <w:sz w:val="20"/>
           <w:szCs w:val="20"/>
         </w:rPr>
-        <w:t>A diferença entre after() e prepend</w:t>
-      </w:r>
+        <w:t xml:space="preserve">A diferença entre </w:t>
+      </w:r>
+      <w:proofErr w:type="spellStart"/>
+      <w:proofErr w:type="gramStart"/>
+      <w:r>
+        <w:rPr>
+          <w:rFonts w:ascii="Arial" w:hAnsi="Arial" w:cs="Arial"/>
+          <w:sz w:val="20"/>
+          <w:szCs w:val="20"/>
+        </w:rPr>
+        <w:t>after</w:t>
+      </w:r>
+      <w:proofErr w:type="spellEnd"/>
+      <w:r>
+        <w:rPr>
+          <w:rFonts w:ascii="Arial" w:hAnsi="Arial" w:cs="Arial"/>
+          <w:sz w:val="20"/>
+          <w:szCs w:val="20"/>
+        </w:rPr>
+        <w:t>(</w:t>
+      </w:r>
+      <w:proofErr w:type="gramEnd"/>
+      <w:r>
+        <w:rPr>
+          <w:rFonts w:ascii="Arial" w:hAnsi="Arial" w:cs="Arial"/>
+          <w:sz w:val="20"/>
+          <w:szCs w:val="20"/>
+        </w:rPr>
+        <w:t xml:space="preserve">) e </w:t>
+      </w:r>
+      <w:proofErr w:type="spellStart"/>
+      <w:r>
+        <w:rPr>
+          <w:rFonts w:ascii="Arial" w:hAnsi="Arial" w:cs="Arial"/>
+          <w:sz w:val="20"/>
+          <w:szCs w:val="20"/>
+        </w:rPr>
+        <w:t>prepend</w:t>
+      </w:r>
+      <w:proofErr w:type="spellEnd"/>
       <w:r>
         <w:rPr>
           <w:rFonts w:ascii="Arial" w:hAnsi="Arial" w:cs="Arial"/>
@@ -6292,8 +8129,20 @@
           <w:sz w:val="20"/>
           <w:szCs w:val="20"/>
         </w:rPr>
-        <w:t>.after</w:t>
-      </w:r>
+        <w:t>.</w:t>
+      </w:r>
+      <w:proofErr w:type="spellStart"/>
+      <w:r>
+        <w:rPr>
+          <w:rFonts w:ascii="Arial" w:hAnsi="Arial" w:cs="Arial"/>
+          <w:b/>
+          <w:bCs/>
+          <w:sz w:val="20"/>
+          <w:szCs w:val="20"/>
+        </w:rPr>
+        <w:t>after</w:t>
+      </w:r>
+      <w:proofErr w:type="spellEnd"/>
       <w:r>
         <w:rPr>
           <w:rFonts w:ascii="Arial" w:hAnsi="Arial" w:cs="Arial"/>
@@ -6364,7 +8213,29 @@
           <w:sz w:val="20"/>
           <w:szCs w:val="20"/>
         </w:rPr>
-        <w:t xml:space="preserve">.prepend </w:t>
+        <w:t>.</w:t>
+      </w:r>
+      <w:proofErr w:type="spellStart"/>
+      <w:r>
+        <w:rPr>
+          <w:rFonts w:ascii="Arial" w:hAnsi="Arial" w:cs="Arial"/>
+          <w:b/>
+          <w:bCs/>
+          <w:sz w:val="20"/>
+          <w:szCs w:val="20"/>
+        </w:rPr>
+        <w:t>prepend</w:t>
+      </w:r>
+      <w:proofErr w:type="spellEnd"/>
+      <w:r>
+        <w:rPr>
+          <w:rFonts w:ascii="Arial" w:hAnsi="Arial" w:cs="Arial"/>
+          <w:b/>
+          <w:bCs/>
+          <w:sz w:val="20"/>
+          <w:szCs w:val="20"/>
+        </w:rPr>
+        <w:t xml:space="preserve"> </w:t>
       </w:r>
       <w:r>
         <w:rPr>
@@ -6440,18 +8311,40 @@
           <w:sz w:val="20"/>
           <w:szCs w:val="20"/>
         </w:rPr>
-        <w:t xml:space="preserve">com o </w:t>
-      </w:r>
-      <w:r>
-        <w:rPr>
-          <w:rFonts w:ascii="Arial" w:hAnsi="Arial" w:cs="Arial"/>
-          <w:b/>
-          <w:bCs/>
-          <w:sz w:val="20"/>
-          <w:szCs w:val="20"/>
-        </w:rPr>
-        <w:t>.after</w:t>
-      </w:r>
+        <w:t xml:space="preserve">com </w:t>
+      </w:r>
+      <w:proofErr w:type="gramStart"/>
+      <w:r>
+        <w:rPr>
+          <w:rFonts w:ascii="Arial" w:hAnsi="Arial" w:cs="Arial"/>
+          <w:sz w:val="20"/>
+          <w:szCs w:val="20"/>
+        </w:rPr>
+        <w:t xml:space="preserve">o </w:t>
+      </w:r>
+      <w:r>
+        <w:rPr>
+          <w:rFonts w:ascii="Arial" w:hAnsi="Arial" w:cs="Arial"/>
+          <w:b/>
+          <w:bCs/>
+          <w:sz w:val="20"/>
+          <w:szCs w:val="20"/>
+        </w:rPr>
+        <w:t>.</w:t>
+      </w:r>
+      <w:proofErr w:type="spellStart"/>
+      <w:r>
+        <w:rPr>
+          <w:rFonts w:ascii="Arial" w:hAnsi="Arial" w:cs="Arial"/>
+          <w:b/>
+          <w:bCs/>
+          <w:sz w:val="20"/>
+          <w:szCs w:val="20"/>
+        </w:rPr>
+        <w:t>after</w:t>
+      </w:r>
+      <w:proofErr w:type="spellEnd"/>
+      <w:proofErr w:type="gramEnd"/>
       <w:r>
         <w:rPr>
           <w:rFonts w:ascii="Arial" w:hAnsi="Arial" w:cs="Arial"/>
@@ -6475,7 +8368,25 @@
           <w:sz w:val="20"/>
           <w:szCs w:val="20"/>
         </w:rPr>
-        <w:t xml:space="preserve">Esse elemento será adicionado após a tag </w:t>
+        <w:t xml:space="preserve">Esse elemento será adicionado após a </w:t>
+      </w:r>
+      <w:proofErr w:type="spellStart"/>
+      <w:r>
+        <w:rPr>
+          <w:rFonts w:ascii="Arial" w:hAnsi="Arial" w:cs="Arial"/>
+          <w:sz w:val="20"/>
+          <w:szCs w:val="20"/>
+        </w:rPr>
+        <w:t>tag</w:t>
+      </w:r>
+      <w:proofErr w:type="spellEnd"/>
+      <w:r>
+        <w:rPr>
+          <w:rFonts w:ascii="Arial" w:hAnsi="Arial" w:cs="Arial"/>
+          <w:sz w:val="20"/>
+          <w:szCs w:val="20"/>
+        </w:rPr>
+        <w:t xml:space="preserve"> </w:t>
       </w:r>
       <w:r>
         <w:rPr>
@@ -6518,18 +8429,40 @@
           <w:sz w:val="20"/>
           <w:szCs w:val="20"/>
         </w:rPr>
-        <w:t xml:space="preserve">dicionado com o </w:t>
-      </w:r>
-      <w:r>
-        <w:rPr>
-          <w:rFonts w:ascii="Arial" w:hAnsi="Arial" w:cs="Arial"/>
-          <w:b/>
-          <w:bCs/>
-          <w:sz w:val="20"/>
-          <w:szCs w:val="20"/>
-        </w:rPr>
-        <w:t>.prepend</w:t>
-      </w:r>
+        <w:t xml:space="preserve">dicionado com </w:t>
+      </w:r>
+      <w:proofErr w:type="gramStart"/>
+      <w:r>
+        <w:rPr>
+          <w:rFonts w:ascii="Arial" w:hAnsi="Arial" w:cs="Arial"/>
+          <w:sz w:val="20"/>
+          <w:szCs w:val="20"/>
+        </w:rPr>
+        <w:t xml:space="preserve">o </w:t>
+      </w:r>
+      <w:r>
+        <w:rPr>
+          <w:rFonts w:ascii="Arial" w:hAnsi="Arial" w:cs="Arial"/>
+          <w:b/>
+          <w:bCs/>
+          <w:sz w:val="20"/>
+          <w:szCs w:val="20"/>
+        </w:rPr>
+        <w:t>.</w:t>
+      </w:r>
+      <w:proofErr w:type="spellStart"/>
+      <w:r>
+        <w:rPr>
+          <w:rFonts w:ascii="Arial" w:hAnsi="Arial" w:cs="Arial"/>
+          <w:b/>
+          <w:bCs/>
+          <w:sz w:val="20"/>
+          <w:szCs w:val="20"/>
+        </w:rPr>
+        <w:t>prepend</w:t>
+      </w:r>
+      <w:proofErr w:type="spellEnd"/>
+      <w:proofErr w:type="gramEnd"/>
       <w:r>
         <w:rPr>
           <w:rFonts w:ascii="Arial" w:hAnsi="Arial" w:cs="Arial"/>
@@ -6569,7 +8502,25 @@
           <w:sz w:val="20"/>
           <w:szCs w:val="20"/>
         </w:rPr>
-        <w:t>ficará após os elementos já existentes, porém, dentro da tag que contém a classe.</w:t>
+        <w:t xml:space="preserve">ficará após os elementos já existentes, porém, dentro da </w:t>
+      </w:r>
+      <w:proofErr w:type="spellStart"/>
+      <w:r>
+        <w:rPr>
+          <w:rFonts w:ascii="Arial" w:hAnsi="Arial" w:cs="Arial"/>
+          <w:sz w:val="20"/>
+          <w:szCs w:val="20"/>
+        </w:rPr>
+        <w:t>tag</w:t>
+      </w:r>
+      <w:proofErr w:type="spellEnd"/>
+      <w:r>
+        <w:rPr>
+          <w:rFonts w:ascii="Arial" w:hAnsi="Arial" w:cs="Arial"/>
+          <w:sz w:val="20"/>
+          <w:szCs w:val="20"/>
+        </w:rPr>
+        <w:t xml:space="preserve"> que contém a classe.</w:t>
       </w:r>
     </w:p>
     <w:p>
@@ -6683,6 +8634,7 @@
         </w:rPr>
         <w:t>"#lista2"</w:t>
       </w:r>
+      <w:proofErr w:type="gramStart"/>
       <w:r>
         <w:rPr>
           <w:rFonts w:ascii="Consolas" w:eastAsia="Times New Roman" w:hAnsi="Consolas" w:cs="Times New Roman"/>
@@ -6707,6 +8659,7 @@
         </w:rPr>
         <w:t>remove</w:t>
       </w:r>
+      <w:proofErr w:type="gramEnd"/>
       <w:r>
         <w:rPr>
           <w:rFonts w:ascii="Consolas" w:eastAsia="Times New Roman" w:hAnsi="Consolas" w:cs="Times New Roman"/>
@@ -6754,10 +8707,1116 @@
       <w:pPr>
         <w:rPr>
           <w:rFonts w:ascii="Arial" w:hAnsi="Arial" w:cs="Arial"/>
-          <w:sz w:val="20"/>
-          <w:szCs w:val="20"/>
-        </w:rPr>
-      </w:pPr>
+          <w:b/>
+          <w:bCs/>
+          <w:sz w:val="20"/>
+          <w:szCs w:val="20"/>
+        </w:rPr>
+      </w:pPr>
+      <w:r>
+        <w:rPr>
+          <w:rFonts w:ascii="Arial" w:hAnsi="Arial" w:cs="Arial"/>
+          <w:b/>
+          <w:bCs/>
+          <w:sz w:val="20"/>
+          <w:szCs w:val="20"/>
+        </w:rPr>
+        <w:t>Navegando entre elementos HTML</w:t>
+      </w:r>
+    </w:p>
+    <w:p>
+      <w:pPr>
+        <w:rPr>
+          <w:rFonts w:ascii="Arial" w:hAnsi="Arial" w:cs="Arial"/>
+          <w:sz w:val="20"/>
+          <w:szCs w:val="20"/>
+        </w:rPr>
+      </w:pPr>
+      <w:proofErr w:type="spellStart"/>
+      <w:r>
+        <w:rPr>
+          <w:rFonts w:ascii="Arial" w:hAnsi="Arial" w:cs="Arial"/>
+          <w:b/>
+          <w:bCs/>
+          <w:sz w:val="20"/>
+          <w:szCs w:val="20"/>
+        </w:rPr>
+        <w:t>parent</w:t>
+      </w:r>
+      <w:proofErr w:type="spellEnd"/>
+      <w:r>
+        <w:rPr>
+          <w:rFonts w:ascii="Arial" w:hAnsi="Arial" w:cs="Arial"/>
+          <w:b/>
+          <w:bCs/>
+          <w:sz w:val="20"/>
+          <w:szCs w:val="20"/>
+        </w:rPr>
+        <w:t xml:space="preserve"> </w:t>
+      </w:r>
+      <w:r>
+        <w:rPr>
+          <w:rFonts w:ascii="Arial" w:hAnsi="Arial" w:cs="Arial"/>
+          <w:b/>
+          <w:bCs/>
+          <w:sz w:val="20"/>
+          <w:szCs w:val="20"/>
+        </w:rPr>
+        <w:t xml:space="preserve">() </w:t>
+      </w:r>
+      <w:r>
+        <w:rPr>
+          <w:rFonts w:ascii="Arial" w:hAnsi="Arial" w:cs="Arial"/>
+          <w:sz w:val="20"/>
+          <w:szCs w:val="20"/>
+        </w:rPr>
+        <w:sym w:font="Wingdings" w:char="F0E0"/>
+      </w:r>
+      <w:r>
+        <w:rPr>
+          <w:rFonts w:ascii="Arial" w:hAnsi="Arial" w:cs="Arial"/>
+          <w:sz w:val="20"/>
+          <w:szCs w:val="20"/>
+        </w:rPr>
+        <w:t xml:space="preserve"> elemento pai</w:t>
+      </w:r>
+    </w:p>
+    <w:p>
+      <w:pPr>
+        <w:rPr>
+          <w:rFonts w:ascii="Arial" w:hAnsi="Arial" w:cs="Arial"/>
+          <w:sz w:val="20"/>
+          <w:szCs w:val="20"/>
+        </w:rPr>
+      </w:pPr>
+    </w:p>
+    <w:p>
+      <w:pPr>
+        <w:rPr>
+          <w:rFonts w:ascii="Arial" w:hAnsi="Arial" w:cs="Arial"/>
+          <w:sz w:val="20"/>
+          <w:szCs w:val="20"/>
+        </w:rPr>
+      </w:pPr>
+      <w:r>
+        <w:rPr>
+          <w:noProof/>
+        </w:rPr>
+        <w:drawing>
+          <wp:inline distT="0" distB="0" distL="0" distR="0" wp14:anchorId="65CF17A0" wp14:editId="4575FBB6">
+            <wp:extent cx="3857625" cy="1828800"/>
+            <wp:effectExtent l="0" t="0" r="9525" b="0"/>
+            <wp:docPr id="1940704563" name="Imagem 1" descr="Texto&#10;&#10;Descrição gerada automaticamente"/>
+            <wp:cNvGraphicFramePr>
+              <a:graphicFrameLocks xmlns:a="http://schemas.openxmlformats.org/drawingml/2006/main" noChangeAspect="1"/>
+            </wp:cNvGraphicFramePr>
+            <a:graphic xmlns:a="http://schemas.openxmlformats.org/drawingml/2006/main">
+              <a:graphicData uri="http://schemas.openxmlformats.org/drawingml/2006/picture">
+                <pic:pic xmlns:pic="http://schemas.openxmlformats.org/drawingml/2006/picture">
+                  <pic:nvPicPr>
+                    <pic:cNvPr id="1940704563" name="Imagem 1" descr="Texto&#10;&#10;Descrição gerada automaticamente"/>
+                    <pic:cNvPicPr/>
+                  </pic:nvPicPr>
+                  <pic:blipFill rotWithShape="1">
+                    <a:blip r:embed="rId22"/>
+                    <a:srcRect l="-308" t="20454" r="308" b="-20454"/>
+                    <a:stretch/>
+                  </pic:blipFill>
+                  <pic:spPr bwMode="auto">
+                    <a:xfrm>
+                      <a:off x="0" y="0"/>
+                      <a:ext cx="3857625" cy="1828800"/>
+                    </a:xfrm>
+                    <a:prstGeom prst="rect">
+                      <a:avLst/>
+                    </a:prstGeom>
+                    <a:ln>
+                      <a:noFill/>
+                    </a:ln>
+                    <a:extLst>
+                      <a:ext uri="{53640926-AAD7-44D8-BBD7-CCE9431645EC}">
+                        <a14:shadowObscured xmlns:a14="http://schemas.microsoft.com/office/drawing/2010/main"/>
+                      </a:ext>
+                    </a:extLst>
+                  </pic:spPr>
+                </pic:pic>
+              </a:graphicData>
+            </a:graphic>
+          </wp:inline>
+        </w:drawing>
+      </w:r>
+      <w:r>
+        <w:rPr>
+          <w:rFonts w:ascii="Arial" w:hAnsi="Arial" w:cs="Arial"/>
+          <w:sz w:val="20"/>
+          <w:szCs w:val="20"/>
+        </w:rPr>
+        <w:t xml:space="preserve">recuperando elemento pai da </w:t>
+      </w:r>
+      <w:proofErr w:type="spellStart"/>
+      <w:r>
+        <w:rPr>
+          <w:rFonts w:ascii="Arial" w:hAnsi="Arial" w:cs="Arial"/>
+          <w:sz w:val="20"/>
+          <w:szCs w:val="20"/>
+        </w:rPr>
+        <w:t>tag</w:t>
+      </w:r>
+      <w:proofErr w:type="spellEnd"/>
+      <w:r>
+        <w:rPr>
+          <w:rFonts w:ascii="Arial" w:hAnsi="Arial" w:cs="Arial"/>
+          <w:sz w:val="20"/>
+          <w:szCs w:val="20"/>
+        </w:rPr>
+        <w:t xml:space="preserve"> que contém a classe ‘secao1’</w:t>
+      </w:r>
+      <w:r>
+        <w:rPr>
+          <w:rFonts w:ascii="Arial" w:hAnsi="Arial" w:cs="Arial"/>
+          <w:sz w:val="20"/>
+          <w:szCs w:val="20"/>
+        </w:rPr>
+        <w:t>:</w:t>
+      </w:r>
+    </w:p>
+    <w:p>
+      <w:pPr>
+        <w:shd w:val="clear" w:color="auto" w:fill="1F1F1F"/>
+        <w:spacing w:after="0" w:line="285" w:lineRule="atLeast"/>
+        <w:rPr>
+          <w:rFonts w:ascii="Consolas" w:eastAsia="Times New Roman" w:hAnsi="Consolas" w:cs="Times New Roman"/>
+          <w:color w:val="CCCCCC"/>
+          <w:kern w:val="0"/>
+          <w:sz w:val="21"/>
+          <w:szCs w:val="21"/>
+          <w:lang w:eastAsia="pt-BR"/>
+          <w14:ligatures w14:val="none"/>
+        </w:rPr>
+      </w:pPr>
+      <w:r>
+        <w:rPr>
+          <w:rFonts w:ascii="Consolas" w:eastAsia="Times New Roman" w:hAnsi="Consolas" w:cs="Times New Roman"/>
+          <w:color w:val="808080"/>
+          <w:kern w:val="0"/>
+          <w:sz w:val="21"/>
+          <w:szCs w:val="21"/>
+          <w:lang w:eastAsia="pt-BR"/>
+          <w14:ligatures w14:val="none"/>
+        </w:rPr>
+        <w:t>&lt;</w:t>
+      </w:r>
+      <w:proofErr w:type="spellStart"/>
+      <w:r>
+        <w:rPr>
+          <w:rFonts w:ascii="Consolas" w:eastAsia="Times New Roman" w:hAnsi="Consolas" w:cs="Times New Roman"/>
+          <w:color w:val="569CD6"/>
+          <w:kern w:val="0"/>
+          <w:sz w:val="21"/>
+          <w:szCs w:val="21"/>
+          <w:lang w:eastAsia="pt-BR"/>
+          <w14:ligatures w14:val="none"/>
+        </w:rPr>
+        <w:t>div</w:t>
+      </w:r>
+      <w:proofErr w:type="spellEnd"/>
+      <w:r>
+        <w:rPr>
+          <w:rFonts w:ascii="Consolas" w:eastAsia="Times New Roman" w:hAnsi="Consolas" w:cs="Times New Roman"/>
+          <w:color w:val="CCCCCC"/>
+          <w:kern w:val="0"/>
+          <w:sz w:val="21"/>
+          <w:szCs w:val="21"/>
+          <w:lang w:eastAsia="pt-BR"/>
+          <w14:ligatures w14:val="none"/>
+        </w:rPr>
+        <w:t xml:space="preserve"> </w:t>
+      </w:r>
+      <w:r>
+        <w:rPr>
+          <w:rFonts w:ascii="Consolas" w:eastAsia="Times New Roman" w:hAnsi="Consolas" w:cs="Times New Roman"/>
+          <w:color w:val="9CDCFE"/>
+          <w:kern w:val="0"/>
+          <w:sz w:val="21"/>
+          <w:szCs w:val="21"/>
+          <w:lang w:eastAsia="pt-BR"/>
+          <w14:ligatures w14:val="none"/>
+        </w:rPr>
+        <w:t>id</w:t>
+      </w:r>
+      <w:r>
+        <w:rPr>
+          <w:rFonts w:ascii="Consolas" w:eastAsia="Times New Roman" w:hAnsi="Consolas" w:cs="Times New Roman"/>
+          <w:color w:val="CCCCCC"/>
+          <w:kern w:val="0"/>
+          <w:sz w:val="21"/>
+          <w:szCs w:val="21"/>
+          <w:lang w:eastAsia="pt-BR"/>
+          <w14:ligatures w14:val="none"/>
+        </w:rPr>
+        <w:t>=</w:t>
+      </w:r>
+      <w:r>
+        <w:rPr>
+          <w:rFonts w:ascii="Consolas" w:eastAsia="Times New Roman" w:hAnsi="Consolas" w:cs="Times New Roman"/>
+          <w:color w:val="CE9178"/>
+          <w:kern w:val="0"/>
+          <w:sz w:val="21"/>
+          <w:szCs w:val="21"/>
+          <w:lang w:eastAsia="pt-BR"/>
+          <w14:ligatures w14:val="none"/>
+        </w:rPr>
+        <w:t>"</w:t>
+      </w:r>
+      <w:proofErr w:type="gramStart"/>
+      <w:r>
+        <w:rPr>
+          <w:rFonts w:ascii="Consolas" w:eastAsia="Times New Roman" w:hAnsi="Consolas" w:cs="Times New Roman"/>
+          <w:color w:val="CE9178"/>
+          <w:kern w:val="0"/>
+          <w:sz w:val="21"/>
+          <w:szCs w:val="21"/>
+          <w:lang w:eastAsia="pt-BR"/>
+          <w14:ligatures w14:val="none"/>
+        </w:rPr>
+        <w:t>pagina</w:t>
+      </w:r>
+      <w:proofErr w:type="gramEnd"/>
+      <w:r>
+        <w:rPr>
+          <w:rFonts w:ascii="Consolas" w:eastAsia="Times New Roman" w:hAnsi="Consolas" w:cs="Times New Roman"/>
+          <w:color w:val="CE9178"/>
+          <w:kern w:val="0"/>
+          <w:sz w:val="21"/>
+          <w:szCs w:val="21"/>
+          <w:lang w:eastAsia="pt-BR"/>
+          <w14:ligatures w14:val="none"/>
+        </w:rPr>
+        <w:t>"</w:t>
+      </w:r>
+      <w:r>
+        <w:rPr>
+          <w:rFonts w:ascii="Consolas" w:eastAsia="Times New Roman" w:hAnsi="Consolas" w:cs="Times New Roman"/>
+          <w:color w:val="808080"/>
+          <w:kern w:val="0"/>
+          <w:sz w:val="21"/>
+          <w:szCs w:val="21"/>
+          <w:lang w:eastAsia="pt-BR"/>
+          <w14:ligatures w14:val="none"/>
+        </w:rPr>
+        <w:t>&gt;</w:t>
+      </w:r>
+    </w:p>
+    <w:p>
+      <w:pPr>
+        <w:rPr>
+          <w:rFonts w:ascii="Arial" w:hAnsi="Arial" w:cs="Arial"/>
+          <w:sz w:val="20"/>
+          <w:szCs w:val="20"/>
+        </w:rPr>
+      </w:pPr>
+    </w:p>
+    <w:p>
+      <w:pPr>
+        <w:rPr>
+          <w:rFonts w:ascii="Arial" w:hAnsi="Arial" w:cs="Arial"/>
+          <w:sz w:val="20"/>
+          <w:szCs w:val="20"/>
+        </w:rPr>
+      </w:pPr>
+    </w:p>
+    <w:p>
+      <w:pPr>
+        <w:rPr>
+          <w:rFonts w:ascii="Arial" w:hAnsi="Arial" w:cs="Arial"/>
+          <w:sz w:val="20"/>
+          <w:szCs w:val="20"/>
+        </w:rPr>
+      </w:pPr>
+      <w:proofErr w:type="spellStart"/>
+      <w:r>
+        <w:rPr>
+          <w:rFonts w:ascii="Arial" w:hAnsi="Arial" w:cs="Arial"/>
+          <w:b/>
+          <w:bCs/>
+          <w:sz w:val="20"/>
+          <w:szCs w:val="20"/>
+        </w:rPr>
+        <w:t>closest</w:t>
+      </w:r>
+      <w:proofErr w:type="spellEnd"/>
+      <w:r>
+        <w:rPr>
+          <w:rFonts w:ascii="Arial" w:hAnsi="Arial" w:cs="Arial"/>
+          <w:b/>
+          <w:bCs/>
+          <w:sz w:val="20"/>
+          <w:szCs w:val="20"/>
+        </w:rPr>
+        <w:t xml:space="preserve"> () </w:t>
+      </w:r>
+      <w:r>
+        <w:rPr>
+          <w:rFonts w:ascii="Arial" w:hAnsi="Arial" w:cs="Arial"/>
+          <w:sz w:val="20"/>
+          <w:szCs w:val="20"/>
+        </w:rPr>
+        <w:sym w:font="Wingdings" w:char="F0E0"/>
+      </w:r>
+      <w:r>
+        <w:rPr>
+          <w:rFonts w:ascii="Arial" w:hAnsi="Arial" w:cs="Arial"/>
+          <w:sz w:val="20"/>
+          <w:szCs w:val="20"/>
+        </w:rPr>
+        <w:t xml:space="preserve"> procura por elementos pais</w:t>
+      </w:r>
+    </w:p>
+    <w:p>
+      <w:pPr>
+        <w:rPr>
+          <w:rFonts w:ascii="Arial" w:hAnsi="Arial" w:cs="Arial"/>
+          <w:sz w:val="20"/>
+          <w:szCs w:val="20"/>
+        </w:rPr>
+      </w:pPr>
+      <w:r>
+        <w:rPr>
+          <w:rFonts w:ascii="Arial" w:hAnsi="Arial" w:cs="Arial"/>
+          <w:sz w:val="20"/>
+          <w:szCs w:val="20"/>
+        </w:rPr>
+        <w:t>seleciona o primeiro elemento que ele encontra debaixo para cima</w:t>
+      </w:r>
+    </w:p>
+    <w:p>
+      <w:pPr>
+        <w:rPr>
+          <w:rFonts w:ascii="Arial" w:hAnsi="Arial" w:cs="Arial"/>
+          <w:sz w:val="20"/>
+          <w:szCs w:val="20"/>
+        </w:rPr>
+      </w:pPr>
+      <w:r>
+        <w:rPr>
+          <w:noProof/>
+        </w:rPr>
+        <w:lastRenderedPageBreak/>
+        <w:drawing>
+          <wp:inline distT="0" distB="0" distL="0" distR="0" wp14:anchorId="37C1365F" wp14:editId="23EB7CA8">
+            <wp:extent cx="2550690" cy="914400"/>
+            <wp:effectExtent l="0" t="0" r="2540" b="0"/>
+            <wp:docPr id="929926204" name="Imagem 1" descr="Texto&#10;&#10;Descrição gerada automaticamente"/>
+            <wp:cNvGraphicFramePr>
+              <a:graphicFrameLocks xmlns:a="http://schemas.openxmlformats.org/drawingml/2006/main" noChangeAspect="1"/>
+            </wp:cNvGraphicFramePr>
+            <a:graphic xmlns:a="http://schemas.openxmlformats.org/drawingml/2006/main">
+              <a:graphicData uri="http://schemas.openxmlformats.org/drawingml/2006/picture">
+                <pic:pic xmlns:pic="http://schemas.openxmlformats.org/drawingml/2006/picture">
+                  <pic:nvPicPr>
+                    <pic:cNvPr id="929926204" name="Imagem 1" descr="Texto&#10;&#10;Descrição gerada automaticamente"/>
+                    <pic:cNvPicPr/>
+                  </pic:nvPicPr>
+                  <pic:blipFill>
+                    <a:blip r:embed="rId23"/>
+                    <a:stretch>
+                      <a:fillRect/>
+                    </a:stretch>
+                  </pic:blipFill>
+                  <pic:spPr>
+                    <a:xfrm>
+                      <a:off x="0" y="0"/>
+                      <a:ext cx="2608053" cy="934964"/>
+                    </a:xfrm>
+                    <a:prstGeom prst="rect">
+                      <a:avLst/>
+                    </a:prstGeom>
+                  </pic:spPr>
+                </pic:pic>
+              </a:graphicData>
+            </a:graphic>
+          </wp:inline>
+        </w:drawing>
+      </w:r>
+      <w:r>
+        <w:rPr>
+          <w:rFonts w:ascii="Arial" w:hAnsi="Arial" w:cs="Arial"/>
+          <w:sz w:val="20"/>
+          <w:szCs w:val="20"/>
+        </w:rPr>
+        <w:t xml:space="preserve">retorna 1° elemento pai de </w:t>
+      </w:r>
+      <w:proofErr w:type="gramStart"/>
+      <w:r>
+        <w:rPr>
+          <w:rFonts w:ascii="Arial" w:hAnsi="Arial" w:cs="Arial"/>
+          <w:sz w:val="20"/>
+          <w:szCs w:val="20"/>
+        </w:rPr>
+        <w:t>‘.</w:t>
+      </w:r>
+      <w:proofErr w:type="spellStart"/>
+      <w:r>
+        <w:rPr>
+          <w:rFonts w:ascii="Arial" w:hAnsi="Arial" w:cs="Arial"/>
+          <w:sz w:val="20"/>
+          <w:szCs w:val="20"/>
+        </w:rPr>
+        <w:t>subSecao</w:t>
+      </w:r>
+      <w:proofErr w:type="spellEnd"/>
+      <w:proofErr w:type="gramEnd"/>
+      <w:r>
+        <w:rPr>
+          <w:rFonts w:ascii="Arial" w:hAnsi="Arial" w:cs="Arial"/>
+          <w:sz w:val="20"/>
+          <w:szCs w:val="20"/>
+        </w:rPr>
+        <w:t>’ que contém o Id ‘#pagina’</w:t>
+      </w:r>
+      <w:r>
+        <w:rPr>
+          <w:rFonts w:ascii="Arial" w:hAnsi="Arial" w:cs="Arial"/>
+          <w:sz w:val="20"/>
+          <w:szCs w:val="20"/>
+        </w:rPr>
+        <w:t>.</w:t>
+      </w:r>
+    </w:p>
+    <w:p>
+      <w:pPr>
+        <w:rPr>
+          <w:rFonts w:ascii="Arial" w:hAnsi="Arial" w:cs="Arial"/>
+          <w:sz w:val="20"/>
+          <w:szCs w:val="20"/>
+        </w:rPr>
+      </w:pPr>
+    </w:p>
+    <w:p>
+      <w:pPr>
+        <w:rPr>
+          <w:rFonts w:ascii="Arial" w:hAnsi="Arial" w:cs="Arial"/>
+          <w:sz w:val="20"/>
+          <w:szCs w:val="20"/>
+        </w:rPr>
+      </w:pPr>
+      <w:r>
+        <w:rPr>
+          <w:noProof/>
+        </w:rPr>
+        <w:drawing>
+          <wp:inline distT="0" distB="0" distL="0" distR="0" wp14:anchorId="75BB6B34" wp14:editId="320C9EB4">
+            <wp:extent cx="3086100" cy="1076325"/>
+            <wp:effectExtent l="0" t="0" r="0" b="9525"/>
+            <wp:docPr id="1286219352" name="Imagem 1" descr="Texto&#10;&#10;Descrição gerada automaticamente"/>
+            <wp:cNvGraphicFramePr>
+              <a:graphicFrameLocks xmlns:a="http://schemas.openxmlformats.org/drawingml/2006/main" noChangeAspect="1"/>
+            </wp:cNvGraphicFramePr>
+            <a:graphic xmlns:a="http://schemas.openxmlformats.org/drawingml/2006/main">
+              <a:graphicData uri="http://schemas.openxmlformats.org/drawingml/2006/picture">
+                <pic:pic xmlns:pic="http://schemas.openxmlformats.org/drawingml/2006/picture">
+                  <pic:nvPicPr>
+                    <pic:cNvPr id="1286219352" name="Imagem 1" descr="Texto&#10;&#10;Descrição gerada automaticamente"/>
+                    <pic:cNvPicPr/>
+                  </pic:nvPicPr>
+                  <pic:blipFill>
+                    <a:blip r:embed="rId24"/>
+                    <a:stretch>
+                      <a:fillRect/>
+                    </a:stretch>
+                  </pic:blipFill>
+                  <pic:spPr>
+                    <a:xfrm>
+                      <a:off x="0" y="0"/>
+                      <a:ext cx="3086100" cy="1076325"/>
+                    </a:xfrm>
+                    <a:prstGeom prst="rect">
+                      <a:avLst/>
+                    </a:prstGeom>
+                  </pic:spPr>
+                </pic:pic>
+              </a:graphicData>
+            </a:graphic>
+          </wp:inline>
+        </w:drawing>
+      </w:r>
+      <w:r>
+        <w:rPr>
+          <w:rFonts w:ascii="Arial" w:hAnsi="Arial" w:cs="Arial"/>
+          <w:sz w:val="20"/>
+          <w:szCs w:val="20"/>
+        </w:rPr>
+        <w:t xml:space="preserve">acessando elementos pai de </w:t>
+      </w:r>
+      <w:proofErr w:type="gramStart"/>
+      <w:r>
+        <w:rPr>
+          <w:rFonts w:ascii="Arial" w:hAnsi="Arial" w:cs="Arial"/>
+          <w:sz w:val="20"/>
+          <w:szCs w:val="20"/>
+        </w:rPr>
+        <w:t>‘.item</w:t>
+      </w:r>
+      <w:proofErr w:type="gramEnd"/>
+      <w:r>
+        <w:rPr>
+          <w:rFonts w:ascii="Arial" w:hAnsi="Arial" w:cs="Arial"/>
+          <w:sz w:val="20"/>
+          <w:szCs w:val="20"/>
+        </w:rPr>
+        <w:t xml:space="preserve">’ que tem a </w:t>
+      </w:r>
+      <w:proofErr w:type="spellStart"/>
+      <w:r>
+        <w:rPr>
+          <w:rFonts w:ascii="Arial" w:hAnsi="Arial" w:cs="Arial"/>
+          <w:sz w:val="20"/>
+          <w:szCs w:val="20"/>
+        </w:rPr>
+        <w:t>tag</w:t>
+      </w:r>
+      <w:proofErr w:type="spellEnd"/>
+      <w:r>
+        <w:rPr>
+          <w:rFonts w:ascii="Arial" w:hAnsi="Arial" w:cs="Arial"/>
+          <w:sz w:val="20"/>
+          <w:szCs w:val="20"/>
+        </w:rPr>
+        <w:t xml:space="preserve"> ‘</w:t>
+      </w:r>
+      <w:proofErr w:type="spellStart"/>
+      <w:r>
+        <w:rPr>
+          <w:rFonts w:ascii="Arial" w:hAnsi="Arial" w:cs="Arial"/>
+          <w:sz w:val="20"/>
+          <w:szCs w:val="20"/>
+        </w:rPr>
+        <w:t>ul</w:t>
+      </w:r>
+      <w:proofErr w:type="spellEnd"/>
+      <w:r>
+        <w:rPr>
+          <w:rFonts w:ascii="Arial" w:hAnsi="Arial" w:cs="Arial"/>
+          <w:sz w:val="20"/>
+          <w:szCs w:val="20"/>
+        </w:rPr>
+        <w:t>’.</w:t>
+      </w:r>
+    </w:p>
+    <w:p>
+      <w:pPr>
+        <w:rPr>
+          <w:rFonts w:ascii="Arial" w:hAnsi="Arial" w:cs="Arial"/>
+          <w:sz w:val="20"/>
+          <w:szCs w:val="20"/>
+        </w:rPr>
+      </w:pPr>
+    </w:p>
+    <w:p>
+      <w:pPr>
+        <w:rPr>
+          <w:rFonts w:ascii="Arial" w:hAnsi="Arial" w:cs="Arial"/>
+          <w:sz w:val="20"/>
+          <w:szCs w:val="20"/>
+        </w:rPr>
+      </w:pPr>
+      <w:r>
+        <w:rPr>
+          <w:rFonts w:ascii="Arial" w:hAnsi="Arial" w:cs="Arial"/>
+          <w:sz w:val="20"/>
+          <w:szCs w:val="20"/>
+        </w:rPr>
+        <w:t xml:space="preserve">Diferença entre </w:t>
+      </w:r>
+      <w:proofErr w:type="spellStart"/>
+      <w:proofErr w:type="gramStart"/>
+      <w:r>
+        <w:rPr>
+          <w:rFonts w:ascii="Arial" w:hAnsi="Arial" w:cs="Arial"/>
+          <w:b/>
+          <w:bCs/>
+          <w:sz w:val="20"/>
+          <w:szCs w:val="20"/>
+        </w:rPr>
+        <w:t>parent</w:t>
+      </w:r>
+      <w:proofErr w:type="spellEnd"/>
+      <w:r>
+        <w:rPr>
+          <w:rFonts w:ascii="Arial" w:hAnsi="Arial" w:cs="Arial"/>
+          <w:b/>
+          <w:bCs/>
+          <w:sz w:val="20"/>
+          <w:szCs w:val="20"/>
+        </w:rPr>
+        <w:t>(</w:t>
+      </w:r>
+      <w:proofErr w:type="gramEnd"/>
+      <w:r>
+        <w:rPr>
+          <w:rFonts w:ascii="Arial" w:hAnsi="Arial" w:cs="Arial"/>
+          <w:b/>
+          <w:bCs/>
+          <w:sz w:val="20"/>
+          <w:szCs w:val="20"/>
+        </w:rPr>
+        <w:t>)</w:t>
+      </w:r>
+      <w:r>
+        <w:rPr>
+          <w:rFonts w:ascii="Arial" w:hAnsi="Arial" w:cs="Arial"/>
+          <w:sz w:val="20"/>
+          <w:szCs w:val="20"/>
+        </w:rPr>
+        <w:t xml:space="preserve"> e </w:t>
+      </w:r>
+      <w:proofErr w:type="spellStart"/>
+      <w:r>
+        <w:rPr>
+          <w:rFonts w:ascii="Arial" w:hAnsi="Arial" w:cs="Arial"/>
+          <w:b/>
+          <w:bCs/>
+          <w:sz w:val="20"/>
+          <w:szCs w:val="20"/>
+        </w:rPr>
+        <w:t>closest</w:t>
+      </w:r>
+      <w:proofErr w:type="spellEnd"/>
+      <w:r>
+        <w:rPr>
+          <w:rFonts w:ascii="Arial" w:hAnsi="Arial" w:cs="Arial"/>
+          <w:b/>
+          <w:bCs/>
+          <w:sz w:val="20"/>
+          <w:szCs w:val="20"/>
+        </w:rPr>
+        <w:t>()</w:t>
+      </w:r>
+      <w:r>
+        <w:rPr>
+          <w:rFonts w:ascii="Arial" w:hAnsi="Arial" w:cs="Arial"/>
+          <w:sz w:val="20"/>
+          <w:szCs w:val="20"/>
+        </w:rPr>
+        <w:t xml:space="preserve">, é que enquanto </w:t>
+      </w:r>
+      <w:proofErr w:type="spellStart"/>
+      <w:r>
+        <w:rPr>
+          <w:rFonts w:ascii="Arial" w:hAnsi="Arial" w:cs="Arial"/>
+          <w:sz w:val="20"/>
+          <w:szCs w:val="20"/>
+        </w:rPr>
+        <w:t>closest</w:t>
+      </w:r>
+      <w:proofErr w:type="spellEnd"/>
+      <w:r>
+        <w:rPr>
+          <w:rFonts w:ascii="Arial" w:hAnsi="Arial" w:cs="Arial"/>
+          <w:sz w:val="20"/>
+          <w:szCs w:val="20"/>
+        </w:rPr>
+        <w:t xml:space="preserve"> procura até achar a referência solicitada, </w:t>
+      </w:r>
+      <w:proofErr w:type="spellStart"/>
+      <w:r>
+        <w:rPr>
+          <w:rFonts w:ascii="Arial" w:hAnsi="Arial" w:cs="Arial"/>
+          <w:sz w:val="20"/>
+          <w:szCs w:val="20"/>
+        </w:rPr>
+        <w:t>parent</w:t>
+      </w:r>
+      <w:proofErr w:type="spellEnd"/>
+      <w:r>
+        <w:rPr>
+          <w:rFonts w:ascii="Arial" w:hAnsi="Arial" w:cs="Arial"/>
+          <w:sz w:val="20"/>
+          <w:szCs w:val="20"/>
+        </w:rPr>
+        <w:t xml:space="preserve"> vai direto no elemento pai.</w:t>
+      </w:r>
+    </w:p>
+    <w:p>
+      <w:pPr>
+        <w:rPr>
+          <w:rFonts w:ascii="Arial" w:hAnsi="Arial" w:cs="Arial"/>
+          <w:sz w:val="20"/>
+          <w:szCs w:val="20"/>
+        </w:rPr>
+      </w:pPr>
+    </w:p>
+    <w:p>
+      <w:pPr>
+        <w:rPr>
+          <w:rFonts w:ascii="Arial" w:hAnsi="Arial" w:cs="Arial"/>
+          <w:sz w:val="20"/>
+          <w:szCs w:val="20"/>
+        </w:rPr>
+      </w:pPr>
+      <w:proofErr w:type="spellStart"/>
+      <w:r>
+        <w:rPr>
+          <w:rFonts w:ascii="Arial" w:hAnsi="Arial" w:cs="Arial"/>
+          <w:b/>
+          <w:bCs/>
+          <w:sz w:val="20"/>
+          <w:szCs w:val="20"/>
+        </w:rPr>
+        <w:t>find</w:t>
+      </w:r>
+      <w:proofErr w:type="spellEnd"/>
+      <w:r>
+        <w:rPr>
+          <w:rFonts w:ascii="Arial" w:hAnsi="Arial" w:cs="Arial"/>
+          <w:b/>
+          <w:bCs/>
+          <w:sz w:val="20"/>
+          <w:szCs w:val="20"/>
+        </w:rPr>
+        <w:t xml:space="preserve"> () </w:t>
+      </w:r>
+      <w:r>
+        <w:rPr>
+          <w:rFonts w:ascii="Arial" w:hAnsi="Arial" w:cs="Arial"/>
+          <w:sz w:val="20"/>
+          <w:szCs w:val="20"/>
+        </w:rPr>
+        <w:sym w:font="Wingdings" w:char="F0E0"/>
+      </w:r>
+      <w:r>
+        <w:rPr>
+          <w:rFonts w:ascii="Arial" w:hAnsi="Arial" w:cs="Arial"/>
+          <w:sz w:val="20"/>
+          <w:szCs w:val="20"/>
+        </w:rPr>
+        <w:t xml:space="preserve"> procura por elementos filhos</w:t>
+      </w:r>
+    </w:p>
+    <w:p>
+      <w:pPr>
+        <w:rPr>
+          <w:rFonts w:ascii="Arial" w:hAnsi="Arial" w:cs="Arial"/>
+          <w:sz w:val="20"/>
+          <w:szCs w:val="20"/>
+        </w:rPr>
+      </w:pPr>
+      <w:r>
+        <w:rPr>
+          <w:noProof/>
+        </w:rPr>
+        <w:drawing>
+          <wp:inline distT="0" distB="0" distL="0" distR="0" wp14:anchorId="1A5787EE" wp14:editId="2B0684F6">
+            <wp:extent cx="2981325" cy="1162050"/>
+            <wp:effectExtent l="0" t="0" r="9525" b="0"/>
+            <wp:docPr id="245034464" name="Imagem 1" descr="Texto&#10;&#10;Descrição gerada automaticamente"/>
+            <wp:cNvGraphicFramePr>
+              <a:graphicFrameLocks xmlns:a="http://schemas.openxmlformats.org/drawingml/2006/main" noChangeAspect="1"/>
+            </wp:cNvGraphicFramePr>
+            <a:graphic xmlns:a="http://schemas.openxmlformats.org/drawingml/2006/main">
+              <a:graphicData uri="http://schemas.openxmlformats.org/drawingml/2006/picture">
+                <pic:pic xmlns:pic="http://schemas.openxmlformats.org/drawingml/2006/picture">
+                  <pic:nvPicPr>
+                    <pic:cNvPr id="245034464" name="Imagem 1" descr="Texto&#10;&#10;Descrição gerada automaticamente"/>
+                    <pic:cNvPicPr/>
+                  </pic:nvPicPr>
+                  <pic:blipFill>
+                    <a:blip r:embed="rId25"/>
+                    <a:stretch>
+                      <a:fillRect/>
+                    </a:stretch>
+                  </pic:blipFill>
+                  <pic:spPr>
+                    <a:xfrm>
+                      <a:off x="0" y="0"/>
+                      <a:ext cx="2981325" cy="1162050"/>
+                    </a:xfrm>
+                    <a:prstGeom prst="rect">
+                      <a:avLst/>
+                    </a:prstGeom>
+                  </pic:spPr>
+                </pic:pic>
+              </a:graphicData>
+            </a:graphic>
+          </wp:inline>
+        </w:drawing>
+      </w:r>
+      <w:r>
+        <w:rPr>
+          <w:rFonts w:ascii="Arial" w:hAnsi="Arial" w:cs="Arial"/>
+          <w:sz w:val="20"/>
+          <w:szCs w:val="20"/>
+        </w:rPr>
+        <w:t xml:space="preserve">recupera elementos pais de ‘#topo’ que contém a </w:t>
+      </w:r>
+      <w:proofErr w:type="spellStart"/>
+      <w:r>
+        <w:rPr>
+          <w:rFonts w:ascii="Arial" w:hAnsi="Arial" w:cs="Arial"/>
+          <w:sz w:val="20"/>
+          <w:szCs w:val="20"/>
+        </w:rPr>
+        <w:t>tag</w:t>
+      </w:r>
+      <w:proofErr w:type="spellEnd"/>
+      <w:r>
+        <w:rPr>
+          <w:rFonts w:ascii="Arial" w:hAnsi="Arial" w:cs="Arial"/>
+          <w:sz w:val="20"/>
+          <w:szCs w:val="20"/>
+        </w:rPr>
+        <w:t xml:space="preserve"> ‘li’</w:t>
+      </w:r>
+      <w:r>
+        <w:rPr>
+          <w:rFonts w:ascii="Arial" w:hAnsi="Arial" w:cs="Arial"/>
+          <w:sz w:val="20"/>
+          <w:szCs w:val="20"/>
+        </w:rPr>
+        <w:t>.</w:t>
+      </w:r>
+    </w:p>
+    <w:p>
+      <w:pPr>
+        <w:rPr>
+          <w:rFonts w:ascii="Arial" w:hAnsi="Arial" w:cs="Arial"/>
+          <w:sz w:val="20"/>
+          <w:szCs w:val="20"/>
+        </w:rPr>
+      </w:pPr>
+    </w:p>
+    <w:p>
+      <w:pPr>
+        <w:rPr>
+          <w:rFonts w:ascii="Arial" w:hAnsi="Arial" w:cs="Arial"/>
+          <w:sz w:val="20"/>
+          <w:szCs w:val="20"/>
+        </w:rPr>
+      </w:pPr>
+      <w:r>
+        <w:rPr>
+          <w:noProof/>
+        </w:rPr>
+        <w:drawing>
+          <wp:inline distT="0" distB="0" distL="0" distR="0" wp14:anchorId="619CA6F5" wp14:editId="51BDE044">
+            <wp:extent cx="2733675" cy="647700"/>
+            <wp:effectExtent l="0" t="0" r="9525" b="0"/>
+            <wp:docPr id="1664147459" name="Imagem 1" descr="Texto&#10;&#10;Descrição gerada automaticamente"/>
+            <wp:cNvGraphicFramePr>
+              <a:graphicFrameLocks xmlns:a="http://schemas.openxmlformats.org/drawingml/2006/main" noChangeAspect="1"/>
+            </wp:cNvGraphicFramePr>
+            <a:graphic xmlns:a="http://schemas.openxmlformats.org/drawingml/2006/main">
+              <a:graphicData uri="http://schemas.openxmlformats.org/drawingml/2006/picture">
+                <pic:pic xmlns:pic="http://schemas.openxmlformats.org/drawingml/2006/picture">
+                  <pic:nvPicPr>
+                    <pic:cNvPr id="1664147459" name="Imagem 1" descr="Texto&#10;&#10;Descrição gerada automaticamente"/>
+                    <pic:cNvPicPr/>
+                  </pic:nvPicPr>
+                  <pic:blipFill>
+                    <a:blip r:embed="rId26"/>
+                    <a:stretch>
+                      <a:fillRect/>
+                    </a:stretch>
+                  </pic:blipFill>
+                  <pic:spPr>
+                    <a:xfrm>
+                      <a:off x="0" y="0"/>
+                      <a:ext cx="2733675" cy="647700"/>
+                    </a:xfrm>
+                    <a:prstGeom prst="rect">
+                      <a:avLst/>
+                    </a:prstGeom>
+                  </pic:spPr>
+                </pic:pic>
+              </a:graphicData>
+            </a:graphic>
+          </wp:inline>
+        </w:drawing>
+      </w:r>
+      <w:r>
+        <w:rPr>
+          <w:rFonts w:ascii="Arial" w:hAnsi="Arial" w:cs="Arial"/>
+          <w:sz w:val="20"/>
+          <w:szCs w:val="20"/>
+        </w:rPr>
+        <w:t xml:space="preserve"> </w:t>
+      </w:r>
+      <w:r>
+        <w:rPr>
+          <w:rFonts w:ascii="Arial" w:hAnsi="Arial" w:cs="Arial"/>
+          <w:sz w:val="20"/>
+          <w:szCs w:val="20"/>
+        </w:rPr>
+        <w:t>recupera elementos pais de ‘#</w:t>
+      </w:r>
+      <w:proofErr w:type="spellStart"/>
+      <w:r>
+        <w:rPr>
+          <w:rFonts w:ascii="Arial" w:hAnsi="Arial" w:cs="Arial"/>
+          <w:sz w:val="20"/>
+          <w:szCs w:val="20"/>
+        </w:rPr>
+        <w:t>rodape</w:t>
+      </w:r>
+      <w:proofErr w:type="spellEnd"/>
+      <w:r>
+        <w:rPr>
+          <w:rFonts w:ascii="Arial" w:hAnsi="Arial" w:cs="Arial"/>
+          <w:sz w:val="20"/>
+          <w:szCs w:val="20"/>
+        </w:rPr>
+        <w:t xml:space="preserve">’ que contém a </w:t>
+      </w:r>
+      <w:proofErr w:type="spellStart"/>
+      <w:r>
+        <w:rPr>
+          <w:rFonts w:ascii="Arial" w:hAnsi="Arial" w:cs="Arial"/>
+          <w:sz w:val="20"/>
+          <w:szCs w:val="20"/>
+        </w:rPr>
+        <w:t>tag</w:t>
+      </w:r>
+      <w:proofErr w:type="spellEnd"/>
+      <w:r>
+        <w:rPr>
+          <w:rFonts w:ascii="Arial" w:hAnsi="Arial" w:cs="Arial"/>
+          <w:sz w:val="20"/>
+          <w:szCs w:val="20"/>
+        </w:rPr>
+        <w:t xml:space="preserve"> ‘p’.</w:t>
+      </w:r>
+    </w:p>
+    <w:p>
+      <w:pPr>
+        <w:rPr>
+          <w:rFonts w:ascii="Arial" w:hAnsi="Arial" w:cs="Arial"/>
+          <w:sz w:val="20"/>
+          <w:szCs w:val="20"/>
+        </w:rPr>
+      </w:pPr>
+    </w:p>
+    <w:p>
+      <w:pPr>
+        <w:rPr>
+          <w:rFonts w:ascii="Arial" w:hAnsi="Arial" w:cs="Arial"/>
+          <w:sz w:val="20"/>
+          <w:szCs w:val="20"/>
+        </w:rPr>
+      </w:pPr>
+      <w:r>
+        <w:rPr>
+          <w:noProof/>
+        </w:rPr>
+        <w:drawing>
+          <wp:inline distT="0" distB="0" distL="0" distR="0" wp14:anchorId="34AFFA25" wp14:editId="5E1C375B">
+            <wp:extent cx="3181350" cy="1419225"/>
+            <wp:effectExtent l="0" t="0" r="0" b="9525"/>
+            <wp:docPr id="440932991" name="Imagem 1" descr="Texto&#10;&#10;Descrição gerada automaticamente"/>
+            <wp:cNvGraphicFramePr>
+              <a:graphicFrameLocks xmlns:a="http://schemas.openxmlformats.org/drawingml/2006/main" noChangeAspect="1"/>
+            </wp:cNvGraphicFramePr>
+            <a:graphic xmlns:a="http://schemas.openxmlformats.org/drawingml/2006/main">
+              <a:graphicData uri="http://schemas.openxmlformats.org/drawingml/2006/picture">
+                <pic:pic xmlns:pic="http://schemas.openxmlformats.org/drawingml/2006/picture">
+                  <pic:nvPicPr>
+                    <pic:cNvPr id="440932991" name="Imagem 1" descr="Texto&#10;&#10;Descrição gerada automaticamente"/>
+                    <pic:cNvPicPr/>
+                  </pic:nvPicPr>
+                  <pic:blipFill>
+                    <a:blip r:embed="rId27"/>
+                    <a:stretch>
+                      <a:fillRect/>
+                    </a:stretch>
+                  </pic:blipFill>
+                  <pic:spPr>
+                    <a:xfrm>
+                      <a:off x="0" y="0"/>
+                      <a:ext cx="3181350" cy="1419225"/>
+                    </a:xfrm>
+                    <a:prstGeom prst="rect">
+                      <a:avLst/>
+                    </a:prstGeom>
+                  </pic:spPr>
+                </pic:pic>
+              </a:graphicData>
+            </a:graphic>
+          </wp:inline>
+        </w:drawing>
+      </w:r>
+      <w:r>
+        <w:rPr>
+          <w:rFonts w:ascii="Arial" w:hAnsi="Arial" w:cs="Arial"/>
+          <w:sz w:val="20"/>
+          <w:szCs w:val="20"/>
+        </w:rPr>
+        <w:t>’secao1’ sobe um nível e recupera elemento filho ‘h1’</w:t>
+      </w:r>
+    </w:p>
+    <w:p>
+      <w:pPr>
+        <w:rPr>
+          <w:rFonts w:ascii="Arial" w:hAnsi="Arial" w:cs="Arial"/>
+          <w:sz w:val="20"/>
+          <w:szCs w:val="20"/>
+        </w:rPr>
+      </w:pPr>
+      <w:r>
+        <w:rPr>
+          <w:noProof/>
+        </w:rPr>
+        <w:lastRenderedPageBreak/>
+        <w:drawing>
+          <wp:inline distT="0" distB="0" distL="0" distR="0" wp14:anchorId="4D21C827" wp14:editId="24086759">
+            <wp:extent cx="3971925" cy="1543050"/>
+            <wp:effectExtent l="0" t="0" r="9525" b="0"/>
+            <wp:docPr id="2136977398" name="Imagem 1" descr="Texto&#10;&#10;Descrição gerada automaticamente"/>
+            <wp:cNvGraphicFramePr>
+              <a:graphicFrameLocks xmlns:a="http://schemas.openxmlformats.org/drawingml/2006/main" noChangeAspect="1"/>
+            </wp:cNvGraphicFramePr>
+            <a:graphic xmlns:a="http://schemas.openxmlformats.org/drawingml/2006/main">
+              <a:graphicData uri="http://schemas.openxmlformats.org/drawingml/2006/picture">
+                <pic:pic xmlns:pic="http://schemas.openxmlformats.org/drawingml/2006/picture">
+                  <pic:nvPicPr>
+                    <pic:cNvPr id="2136977398" name="Imagem 1" descr="Texto&#10;&#10;Descrição gerada automaticamente"/>
+                    <pic:cNvPicPr/>
+                  </pic:nvPicPr>
+                  <pic:blipFill>
+                    <a:blip r:embed="rId28"/>
+                    <a:stretch>
+                      <a:fillRect/>
+                    </a:stretch>
+                  </pic:blipFill>
+                  <pic:spPr>
+                    <a:xfrm>
+                      <a:off x="0" y="0"/>
+                      <a:ext cx="3971925" cy="1543050"/>
+                    </a:xfrm>
+                    <a:prstGeom prst="rect">
+                      <a:avLst/>
+                    </a:prstGeom>
+                  </pic:spPr>
+                </pic:pic>
+              </a:graphicData>
+            </a:graphic>
+          </wp:inline>
+        </w:drawing>
+      </w:r>
+      <w:r>
+        <w:rPr>
+          <w:rFonts w:ascii="Arial" w:hAnsi="Arial" w:cs="Arial"/>
+          <w:sz w:val="20"/>
+          <w:szCs w:val="20"/>
+        </w:rPr>
+        <w:t xml:space="preserve">seleciona elemento pai de ’secao1’ que contém ‘#pagina’ e </w:t>
+      </w:r>
+      <w:r>
+        <w:rPr>
+          <w:rFonts w:ascii="Arial" w:hAnsi="Arial" w:cs="Arial"/>
+          <w:sz w:val="20"/>
+          <w:szCs w:val="20"/>
+        </w:rPr>
+        <w:t>seleciona elemento filho ‘h1’</w:t>
+      </w:r>
     </w:p>
     <w:sectPr>
       <w:pgSz w:w="11906" w:h="16838"/>

</xml_diff>

<commit_message>
Registrando/removendo eventos com on/off
</commit_message>
<xml_diff>
--- a/jquery.docx
+++ b/jquery.docx
@@ -17255,6 +17255,1158 @@
         </w:rPr>
         <w:t xml:space="preserve"> </w:t>
       </w:r>
+    </w:p>
+    <w:p>
+      <w:pPr>
+        <w:rPr>
+          <w:rFonts w:ascii="Arial" w:hAnsi="Arial" w:cs="Arial"/>
+          <w:sz w:val="20"/>
+          <w:szCs w:val="20"/>
+        </w:rPr>
+      </w:pPr>
+      <w:r>
+        <w:rPr>
+          <w:rFonts w:ascii="Arial" w:hAnsi="Arial" w:cs="Arial"/>
+          <w:sz w:val="20"/>
+          <w:szCs w:val="20"/>
+        </w:rPr>
+        <w:br w:type="page"/>
+      </w:r>
+    </w:p>
+    <w:p>
+      <w:pPr>
+        <w:rPr>
+          <w:rFonts w:ascii="Arial" w:hAnsi="Arial" w:cs="Arial"/>
+          <w:b/>
+          <w:bCs/>
+          <w:sz w:val="20"/>
+          <w:szCs w:val="20"/>
+        </w:rPr>
+      </w:pPr>
+      <w:r>
+        <w:rPr>
+          <w:rFonts w:ascii="Arial" w:hAnsi="Arial" w:cs="Arial"/>
+          <w:b/>
+          <w:bCs/>
+          <w:sz w:val="20"/>
+          <w:szCs w:val="20"/>
+        </w:rPr>
+        <w:lastRenderedPageBreak/>
+        <w:t xml:space="preserve">Registrando/removendo eventos com </w:t>
+      </w:r>
+      <w:proofErr w:type="spellStart"/>
+      <w:r>
+        <w:rPr>
+          <w:rFonts w:ascii="Arial" w:hAnsi="Arial" w:cs="Arial"/>
+          <w:b/>
+          <w:bCs/>
+          <w:sz w:val="20"/>
+          <w:szCs w:val="20"/>
+        </w:rPr>
+        <w:t>on</w:t>
+      </w:r>
+      <w:proofErr w:type="spellEnd"/>
+      <w:r>
+        <w:rPr>
+          <w:rFonts w:ascii="Arial" w:hAnsi="Arial" w:cs="Arial"/>
+          <w:b/>
+          <w:bCs/>
+          <w:sz w:val="20"/>
+          <w:szCs w:val="20"/>
+        </w:rPr>
+        <w:t>/off</w:t>
+      </w:r>
+    </w:p>
+    <w:p>
+      <w:pPr>
+        <w:rPr>
+          <w:rFonts w:ascii="Arial" w:hAnsi="Arial" w:cs="Arial"/>
+          <w:sz w:val="20"/>
+          <w:szCs w:val="20"/>
+        </w:rPr>
+      </w:pPr>
+      <w:proofErr w:type="spellStart"/>
+      <w:r>
+        <w:rPr>
+          <w:rFonts w:ascii="Arial" w:hAnsi="Arial" w:cs="Arial"/>
+          <w:b/>
+          <w:bCs/>
+          <w:sz w:val="20"/>
+          <w:szCs w:val="20"/>
+        </w:rPr>
+        <w:t>on</w:t>
+      </w:r>
+      <w:proofErr w:type="spellEnd"/>
+      <w:r>
+        <w:rPr>
+          <w:rFonts w:ascii="Arial" w:hAnsi="Arial" w:cs="Arial"/>
+          <w:b/>
+          <w:bCs/>
+          <w:sz w:val="20"/>
+          <w:szCs w:val="20"/>
+        </w:rPr>
+        <w:t xml:space="preserve"> </w:t>
+      </w:r>
+      <w:r>
+        <w:rPr>
+          <w:rFonts w:ascii="Arial" w:hAnsi="Arial" w:cs="Arial"/>
+          <w:b/>
+          <w:bCs/>
+          <w:sz w:val="20"/>
+          <w:szCs w:val="20"/>
+        </w:rPr>
+        <w:t xml:space="preserve">() / off () </w:t>
+      </w:r>
+      <w:r>
+        <w:rPr>
+          <w:rFonts w:ascii="Arial" w:hAnsi="Arial" w:cs="Arial"/>
+          <w:sz w:val="20"/>
+          <w:szCs w:val="20"/>
+        </w:rPr>
+        <w:t xml:space="preserve">– registra e/ou remove eventos </w:t>
+      </w:r>
+      <w:r>
+        <w:rPr>
+          <w:rFonts w:ascii="Arial" w:hAnsi="Arial" w:cs="Arial"/>
+          <w:sz w:val="20"/>
+          <w:szCs w:val="20"/>
+        </w:rPr>
+        <w:t xml:space="preserve">para os elementos </w:t>
+      </w:r>
+      <w:r>
+        <w:rPr>
+          <w:rFonts w:ascii="Arial" w:hAnsi="Arial" w:cs="Arial"/>
+          <w:sz w:val="20"/>
+          <w:szCs w:val="20"/>
+        </w:rPr>
+        <w:t>HTML</w:t>
+      </w:r>
+      <w:r>
+        <w:rPr>
+          <w:rFonts w:ascii="Arial" w:hAnsi="Arial" w:cs="Arial"/>
+          <w:sz w:val="20"/>
+          <w:szCs w:val="20"/>
+        </w:rPr>
+        <w:t xml:space="preserve"> mesmo que eles sejam criados posteriormente a chamada função</w:t>
+      </w:r>
+      <w:r>
+        <w:rPr>
+          <w:rFonts w:ascii="Arial" w:hAnsi="Arial" w:cs="Arial"/>
+          <w:sz w:val="20"/>
+          <w:szCs w:val="20"/>
+        </w:rPr>
+        <w:t>.</w:t>
+      </w:r>
+    </w:p>
+    <w:p>
+      <w:pPr>
+        <w:rPr>
+          <w:rFonts w:ascii="Arial" w:hAnsi="Arial" w:cs="Arial"/>
+          <w:sz w:val="20"/>
+          <w:szCs w:val="20"/>
+        </w:rPr>
+      </w:pPr>
+    </w:p>
+    <w:p>
+      <w:pPr>
+        <w:rPr>
+          <w:rFonts w:ascii="Arial" w:hAnsi="Arial" w:cs="Arial"/>
+          <w:sz w:val="20"/>
+          <w:szCs w:val="20"/>
+        </w:rPr>
+      </w:pPr>
+      <w:r>
+        <w:rPr>
+          <w:rFonts w:ascii="Arial" w:hAnsi="Arial" w:cs="Arial"/>
+          <w:sz w:val="20"/>
+          <w:szCs w:val="20"/>
+        </w:rPr>
+        <w:t>O problema</w:t>
+      </w:r>
+      <w:r>
+        <w:rPr>
+          <w:rFonts w:ascii="Arial" w:hAnsi="Arial" w:cs="Arial"/>
+          <w:sz w:val="20"/>
+          <w:szCs w:val="20"/>
+        </w:rPr>
+        <w:t xml:space="preserve"> de associação de eventos a elementos HTML</w:t>
+      </w:r>
+      <w:r>
+        <w:rPr>
+          <w:rFonts w:ascii="Arial" w:hAnsi="Arial" w:cs="Arial"/>
+          <w:sz w:val="20"/>
+          <w:szCs w:val="20"/>
+        </w:rPr>
+        <w:t xml:space="preserve"> que são criados posteriormente</w:t>
+      </w:r>
+      <w:r>
+        <w:rPr>
+          <w:rFonts w:ascii="Arial" w:hAnsi="Arial" w:cs="Arial"/>
+          <w:sz w:val="20"/>
+          <w:szCs w:val="20"/>
+        </w:rPr>
+        <w:t xml:space="preserve"> a execução dessa associação, tentou ser resolvidos de algumas formas diferentes:</w:t>
+      </w:r>
+    </w:p>
+    <w:p>
+      <w:pPr>
+        <w:ind w:firstLine="708"/>
+        <w:rPr>
+          <w:rFonts w:ascii="Arial" w:hAnsi="Arial" w:cs="Arial"/>
+          <w:b/>
+          <w:bCs/>
+          <w:sz w:val="20"/>
+          <w:szCs w:val="20"/>
+        </w:rPr>
+      </w:pPr>
+      <w:r>
+        <w:rPr>
+          <w:rFonts w:ascii="Arial" w:hAnsi="Arial" w:cs="Arial"/>
+          <w:b/>
+          <w:bCs/>
+          <w:sz w:val="20"/>
+          <w:szCs w:val="20"/>
+        </w:rPr>
+        <w:t>live</w:t>
+      </w:r>
+      <w:r>
+        <w:rPr>
+          <w:rFonts w:ascii="Arial" w:hAnsi="Arial" w:cs="Arial"/>
+          <w:b/>
+          <w:bCs/>
+          <w:sz w:val="20"/>
+          <w:szCs w:val="20"/>
+        </w:rPr>
+        <w:t xml:space="preserve"> </w:t>
+      </w:r>
+      <w:r>
+        <w:rPr>
+          <w:rFonts w:ascii="Arial" w:hAnsi="Arial" w:cs="Arial"/>
+          <w:b/>
+          <w:bCs/>
+          <w:sz w:val="20"/>
+          <w:szCs w:val="20"/>
+        </w:rPr>
+        <w:t>()</w:t>
+      </w:r>
+      <w:r>
+        <w:rPr>
+          <w:rFonts w:ascii="Arial" w:hAnsi="Arial" w:cs="Arial"/>
+          <w:b/>
+          <w:bCs/>
+          <w:sz w:val="20"/>
+          <w:szCs w:val="20"/>
+        </w:rPr>
+        <w:t xml:space="preserve"> </w:t>
+      </w:r>
+      <w:r>
+        <w:rPr>
+          <w:rFonts w:ascii="Arial" w:hAnsi="Arial" w:cs="Arial"/>
+          <w:sz w:val="20"/>
+          <w:szCs w:val="20"/>
+        </w:rPr>
+        <w:t>– até versão 1.7;</w:t>
+      </w:r>
+      <w:r>
+        <w:rPr>
+          <w:rFonts w:ascii="Arial" w:hAnsi="Arial" w:cs="Arial"/>
+          <w:b/>
+          <w:bCs/>
+          <w:sz w:val="20"/>
+          <w:szCs w:val="20"/>
+        </w:rPr>
+        <w:t xml:space="preserve"> </w:t>
+      </w:r>
+    </w:p>
+    <w:p>
+      <w:pPr>
+        <w:ind w:firstLine="708"/>
+        <w:rPr>
+          <w:rFonts w:ascii="Arial" w:hAnsi="Arial" w:cs="Arial"/>
+          <w:sz w:val="20"/>
+          <w:szCs w:val="20"/>
+        </w:rPr>
+      </w:pPr>
+      <w:proofErr w:type="spellStart"/>
+      <w:r>
+        <w:rPr>
+          <w:rFonts w:ascii="Arial" w:hAnsi="Arial" w:cs="Arial"/>
+          <w:b/>
+          <w:bCs/>
+          <w:sz w:val="20"/>
+          <w:szCs w:val="20"/>
+        </w:rPr>
+        <w:t>delegate</w:t>
+      </w:r>
+      <w:proofErr w:type="spellEnd"/>
+      <w:r>
+        <w:rPr>
+          <w:rFonts w:ascii="Arial" w:hAnsi="Arial" w:cs="Arial"/>
+          <w:b/>
+          <w:bCs/>
+          <w:sz w:val="20"/>
+          <w:szCs w:val="20"/>
+        </w:rPr>
+        <w:t xml:space="preserve"> </w:t>
+      </w:r>
+      <w:r>
+        <w:rPr>
+          <w:rFonts w:ascii="Arial" w:hAnsi="Arial" w:cs="Arial"/>
+          <w:b/>
+          <w:bCs/>
+          <w:sz w:val="20"/>
+          <w:szCs w:val="20"/>
+        </w:rPr>
+        <w:t>()</w:t>
+      </w:r>
+      <w:r>
+        <w:rPr>
+          <w:rFonts w:ascii="Arial" w:hAnsi="Arial" w:cs="Arial"/>
+          <w:b/>
+          <w:bCs/>
+          <w:sz w:val="20"/>
+          <w:szCs w:val="20"/>
+        </w:rPr>
+        <w:t xml:space="preserve"> </w:t>
+      </w:r>
+      <w:r>
+        <w:rPr>
+          <w:rFonts w:ascii="Arial" w:hAnsi="Arial" w:cs="Arial"/>
+          <w:sz w:val="20"/>
+          <w:szCs w:val="20"/>
+        </w:rPr>
+        <w:t>– descontinuado na versão 3;</w:t>
+      </w:r>
+    </w:p>
+    <w:p>
+      <w:pPr>
+        <w:ind w:firstLine="708"/>
+        <w:rPr>
+          <w:rFonts w:ascii="Arial" w:hAnsi="Arial" w:cs="Arial"/>
+          <w:sz w:val="20"/>
+          <w:szCs w:val="20"/>
+        </w:rPr>
+      </w:pPr>
+      <w:proofErr w:type="spellStart"/>
+      <w:r>
+        <w:rPr>
+          <w:rFonts w:ascii="Arial" w:hAnsi="Arial" w:cs="Arial"/>
+          <w:b/>
+          <w:bCs/>
+          <w:sz w:val="20"/>
+          <w:szCs w:val="20"/>
+        </w:rPr>
+        <w:t>bind</w:t>
+      </w:r>
+      <w:proofErr w:type="spellEnd"/>
+      <w:r>
+        <w:rPr>
+          <w:rFonts w:ascii="Arial" w:hAnsi="Arial" w:cs="Arial"/>
+          <w:b/>
+          <w:bCs/>
+          <w:sz w:val="20"/>
+          <w:szCs w:val="20"/>
+        </w:rPr>
+        <w:t xml:space="preserve"> </w:t>
+      </w:r>
+      <w:r>
+        <w:rPr>
+          <w:rFonts w:ascii="Arial" w:hAnsi="Arial" w:cs="Arial"/>
+          <w:b/>
+          <w:bCs/>
+          <w:sz w:val="20"/>
+          <w:szCs w:val="20"/>
+        </w:rPr>
+        <w:t>()</w:t>
+      </w:r>
+      <w:r>
+        <w:rPr>
+          <w:rFonts w:ascii="Arial" w:hAnsi="Arial" w:cs="Arial"/>
+          <w:b/>
+          <w:bCs/>
+          <w:sz w:val="20"/>
+          <w:szCs w:val="20"/>
+        </w:rPr>
+        <w:t xml:space="preserve"> </w:t>
+      </w:r>
+      <w:r>
+        <w:rPr>
+          <w:rFonts w:ascii="Arial" w:hAnsi="Arial" w:cs="Arial"/>
+          <w:sz w:val="20"/>
+          <w:szCs w:val="20"/>
+        </w:rPr>
+        <w:t>– descontinuado na versão 3;</w:t>
+      </w:r>
+    </w:p>
+    <w:p>
+      <w:pPr>
+        <w:rPr>
+          <w:rFonts w:ascii="Arial" w:hAnsi="Arial" w:cs="Arial"/>
+          <w:sz w:val="20"/>
+          <w:szCs w:val="20"/>
+        </w:rPr>
+      </w:pPr>
+    </w:p>
+    <w:p>
+      <w:pPr>
+        <w:shd w:val="clear" w:color="auto" w:fill="1F1F1F"/>
+        <w:spacing w:after="0" w:line="285" w:lineRule="atLeast"/>
+        <w:rPr>
+          <w:rFonts w:ascii="Consolas" w:eastAsia="Times New Roman" w:hAnsi="Consolas" w:cs="Times New Roman"/>
+          <w:color w:val="CCCCCC"/>
+          <w:kern w:val="0"/>
+          <w:sz w:val="21"/>
+          <w:szCs w:val="21"/>
+          <w:lang w:eastAsia="pt-BR"/>
+          <w14:ligatures w14:val="none"/>
+        </w:rPr>
+      </w:pPr>
+      <w:r>
+        <w:rPr>
+          <w:rFonts w:ascii="Consolas" w:eastAsia="Times New Roman" w:hAnsi="Consolas" w:cs="Times New Roman"/>
+          <w:color w:val="DCDCAA"/>
+          <w:kern w:val="0"/>
+          <w:sz w:val="21"/>
+          <w:szCs w:val="21"/>
+          <w:lang w:eastAsia="pt-BR"/>
+          <w14:ligatures w14:val="none"/>
+        </w:rPr>
+        <w:t>$</w:t>
+      </w:r>
+      <w:r>
+        <w:rPr>
+          <w:rFonts w:ascii="Consolas" w:eastAsia="Times New Roman" w:hAnsi="Consolas" w:cs="Times New Roman"/>
+          <w:color w:val="D4D4D4"/>
+          <w:kern w:val="0"/>
+          <w:sz w:val="21"/>
+          <w:szCs w:val="21"/>
+          <w:lang w:eastAsia="pt-BR"/>
+          <w14:ligatures w14:val="none"/>
+        </w:rPr>
+        <w:t>(</w:t>
+      </w:r>
+      <w:r>
+        <w:rPr>
+          <w:rFonts w:ascii="Consolas" w:eastAsia="Times New Roman" w:hAnsi="Consolas" w:cs="Times New Roman"/>
+          <w:color w:val="CE9178"/>
+          <w:kern w:val="0"/>
+          <w:sz w:val="21"/>
+          <w:szCs w:val="21"/>
+          <w:lang w:eastAsia="pt-BR"/>
+          <w14:ligatures w14:val="none"/>
+        </w:rPr>
+        <w:t>"body"</w:t>
+      </w:r>
+      <w:proofErr w:type="gramStart"/>
+      <w:r>
+        <w:rPr>
+          <w:rFonts w:ascii="Consolas" w:eastAsia="Times New Roman" w:hAnsi="Consolas" w:cs="Times New Roman"/>
+          <w:color w:val="D4D4D4"/>
+          <w:kern w:val="0"/>
+          <w:sz w:val="21"/>
+          <w:szCs w:val="21"/>
+          <w:lang w:eastAsia="pt-BR"/>
+          <w14:ligatures w14:val="none"/>
+        </w:rPr>
+        <w:t>).</w:t>
+      </w:r>
+      <w:proofErr w:type="spellStart"/>
+      <w:r>
+        <w:rPr>
+          <w:rFonts w:ascii="Consolas" w:eastAsia="Times New Roman" w:hAnsi="Consolas" w:cs="Times New Roman"/>
+          <w:color w:val="DCDCAA"/>
+          <w:kern w:val="0"/>
+          <w:sz w:val="21"/>
+          <w:szCs w:val="21"/>
+          <w:lang w:eastAsia="pt-BR"/>
+          <w14:ligatures w14:val="none"/>
+        </w:rPr>
+        <w:t>on</w:t>
+      </w:r>
+      <w:proofErr w:type="spellEnd"/>
+      <w:proofErr w:type="gramEnd"/>
+      <w:r>
+        <w:rPr>
+          <w:rFonts w:ascii="Consolas" w:eastAsia="Times New Roman" w:hAnsi="Consolas" w:cs="Times New Roman"/>
+          <w:color w:val="D4D4D4"/>
+          <w:kern w:val="0"/>
+          <w:sz w:val="21"/>
+          <w:szCs w:val="21"/>
+          <w:lang w:eastAsia="pt-BR"/>
+          <w14:ligatures w14:val="none"/>
+        </w:rPr>
+        <w:t>(</w:t>
+      </w:r>
+      <w:r>
+        <w:rPr>
+          <w:rFonts w:ascii="Consolas" w:eastAsia="Times New Roman" w:hAnsi="Consolas" w:cs="Times New Roman"/>
+          <w:color w:val="CE9178"/>
+          <w:kern w:val="0"/>
+          <w:sz w:val="21"/>
+          <w:szCs w:val="21"/>
+          <w:lang w:eastAsia="pt-BR"/>
+          <w14:ligatures w14:val="none"/>
+        </w:rPr>
+        <w:t>"</w:t>
+      </w:r>
+      <w:proofErr w:type="spellStart"/>
+      <w:r>
+        <w:rPr>
+          <w:rFonts w:ascii="Consolas" w:eastAsia="Times New Roman" w:hAnsi="Consolas" w:cs="Times New Roman"/>
+          <w:color w:val="CE9178"/>
+          <w:kern w:val="0"/>
+          <w:sz w:val="21"/>
+          <w:szCs w:val="21"/>
+          <w:lang w:eastAsia="pt-BR"/>
+          <w14:ligatures w14:val="none"/>
+        </w:rPr>
+        <w:t>focus</w:t>
+      </w:r>
+      <w:proofErr w:type="spellEnd"/>
+      <w:r>
+        <w:rPr>
+          <w:rFonts w:ascii="Consolas" w:eastAsia="Times New Roman" w:hAnsi="Consolas" w:cs="Times New Roman"/>
+          <w:color w:val="CE9178"/>
+          <w:kern w:val="0"/>
+          <w:sz w:val="21"/>
+          <w:szCs w:val="21"/>
+          <w:lang w:eastAsia="pt-BR"/>
+          <w14:ligatures w14:val="none"/>
+        </w:rPr>
+        <w:t>"</w:t>
+      </w:r>
+      <w:r>
+        <w:rPr>
+          <w:rFonts w:ascii="Consolas" w:eastAsia="Times New Roman" w:hAnsi="Consolas" w:cs="Times New Roman"/>
+          <w:color w:val="D4D4D4"/>
+          <w:kern w:val="0"/>
+          <w:sz w:val="21"/>
+          <w:szCs w:val="21"/>
+          <w:lang w:eastAsia="pt-BR"/>
+          <w14:ligatures w14:val="none"/>
+        </w:rPr>
+        <w:t xml:space="preserve">, </w:t>
+      </w:r>
+      <w:r>
+        <w:rPr>
+          <w:rFonts w:ascii="Consolas" w:eastAsia="Times New Roman" w:hAnsi="Consolas" w:cs="Times New Roman"/>
+          <w:color w:val="CE9178"/>
+          <w:kern w:val="0"/>
+          <w:sz w:val="21"/>
+          <w:szCs w:val="21"/>
+          <w:lang w:eastAsia="pt-BR"/>
+          <w14:ligatures w14:val="none"/>
+        </w:rPr>
+        <w:t>"input"</w:t>
+      </w:r>
+      <w:r>
+        <w:rPr>
+          <w:rFonts w:ascii="Consolas" w:eastAsia="Times New Roman" w:hAnsi="Consolas" w:cs="Times New Roman"/>
+          <w:color w:val="D4D4D4"/>
+          <w:kern w:val="0"/>
+          <w:sz w:val="21"/>
+          <w:szCs w:val="21"/>
+          <w:lang w:eastAsia="pt-BR"/>
+          <w14:ligatures w14:val="none"/>
+        </w:rPr>
+        <w:t>, (</w:t>
+      </w:r>
+      <w:r>
+        <w:rPr>
+          <w:rFonts w:ascii="Consolas" w:eastAsia="Times New Roman" w:hAnsi="Consolas" w:cs="Times New Roman"/>
+          <w:color w:val="9CDCFE"/>
+          <w:kern w:val="0"/>
+          <w:sz w:val="21"/>
+          <w:szCs w:val="21"/>
+          <w:lang w:eastAsia="pt-BR"/>
+          <w14:ligatures w14:val="none"/>
+        </w:rPr>
+        <w:t>e</w:t>
+      </w:r>
+      <w:r>
+        <w:rPr>
+          <w:rFonts w:ascii="Consolas" w:eastAsia="Times New Roman" w:hAnsi="Consolas" w:cs="Times New Roman"/>
+          <w:color w:val="D4D4D4"/>
+          <w:kern w:val="0"/>
+          <w:sz w:val="21"/>
+          <w:szCs w:val="21"/>
+          <w:lang w:eastAsia="pt-BR"/>
+          <w14:ligatures w14:val="none"/>
+        </w:rPr>
+        <w:t xml:space="preserve">) </w:t>
+      </w:r>
+      <w:r>
+        <w:rPr>
+          <w:rFonts w:ascii="Consolas" w:eastAsia="Times New Roman" w:hAnsi="Consolas" w:cs="Times New Roman"/>
+          <w:color w:val="569CD6"/>
+          <w:kern w:val="0"/>
+          <w:sz w:val="21"/>
+          <w:szCs w:val="21"/>
+          <w:lang w:eastAsia="pt-BR"/>
+          <w14:ligatures w14:val="none"/>
+        </w:rPr>
+        <w:t>=&gt;</w:t>
+      </w:r>
+      <w:r>
+        <w:rPr>
+          <w:rFonts w:ascii="Consolas" w:eastAsia="Times New Roman" w:hAnsi="Consolas" w:cs="Times New Roman"/>
+          <w:color w:val="D4D4D4"/>
+          <w:kern w:val="0"/>
+          <w:sz w:val="21"/>
+          <w:szCs w:val="21"/>
+          <w:lang w:eastAsia="pt-BR"/>
+          <w14:ligatures w14:val="none"/>
+        </w:rPr>
+        <w:t xml:space="preserve"> {</w:t>
+      </w:r>
+    </w:p>
+    <w:p>
+      <w:pPr>
+        <w:shd w:val="clear" w:color="auto" w:fill="1F1F1F"/>
+        <w:spacing w:after="0" w:line="285" w:lineRule="atLeast"/>
+        <w:rPr>
+          <w:rFonts w:ascii="Consolas" w:eastAsia="Times New Roman" w:hAnsi="Consolas" w:cs="Times New Roman"/>
+          <w:color w:val="CCCCCC"/>
+          <w:kern w:val="0"/>
+          <w:sz w:val="21"/>
+          <w:szCs w:val="21"/>
+          <w:lang w:eastAsia="pt-BR"/>
+          <w14:ligatures w14:val="none"/>
+        </w:rPr>
+      </w:pPr>
+      <w:r>
+        <w:rPr>
+          <w:rFonts w:ascii="Consolas" w:eastAsia="Times New Roman" w:hAnsi="Consolas" w:cs="Times New Roman"/>
+          <w:color w:val="D4D4D4"/>
+          <w:kern w:val="0"/>
+          <w:sz w:val="21"/>
+          <w:szCs w:val="21"/>
+          <w:lang w:eastAsia="pt-BR"/>
+          <w14:ligatures w14:val="none"/>
+        </w:rPr>
+        <w:t xml:space="preserve">          </w:t>
+      </w:r>
+      <w:r>
+        <w:rPr>
+          <w:rFonts w:ascii="Consolas" w:eastAsia="Times New Roman" w:hAnsi="Consolas" w:cs="Times New Roman"/>
+          <w:color w:val="6A9955"/>
+          <w:kern w:val="0"/>
+          <w:sz w:val="21"/>
+          <w:szCs w:val="21"/>
+          <w:lang w:eastAsia="pt-BR"/>
+          <w14:ligatures w14:val="none"/>
+        </w:rPr>
+        <w:t xml:space="preserve">//qualquer elemento do tipo input dentro de body, recebe essas definições, mesmo que </w:t>
+      </w:r>
+      <w:proofErr w:type="gramStart"/>
+      <w:r>
+        <w:rPr>
+          <w:rFonts w:ascii="Consolas" w:eastAsia="Times New Roman" w:hAnsi="Consolas" w:cs="Times New Roman"/>
+          <w:color w:val="6A9955"/>
+          <w:kern w:val="0"/>
+          <w:sz w:val="21"/>
+          <w:szCs w:val="21"/>
+          <w:lang w:eastAsia="pt-BR"/>
+          <w14:ligatures w14:val="none"/>
+        </w:rPr>
+        <w:t>seja, criados</w:t>
+      </w:r>
+      <w:proofErr w:type="gramEnd"/>
+      <w:r>
+        <w:rPr>
+          <w:rFonts w:ascii="Consolas" w:eastAsia="Times New Roman" w:hAnsi="Consolas" w:cs="Times New Roman"/>
+          <w:color w:val="6A9955"/>
+          <w:kern w:val="0"/>
+          <w:sz w:val="21"/>
+          <w:szCs w:val="21"/>
+          <w:lang w:eastAsia="pt-BR"/>
+          <w14:ligatures w14:val="none"/>
+        </w:rPr>
+        <w:t xml:space="preserve"> de forma </w:t>
+      </w:r>
+      <w:proofErr w:type="spellStart"/>
+      <w:r>
+        <w:rPr>
+          <w:rFonts w:ascii="Consolas" w:eastAsia="Times New Roman" w:hAnsi="Consolas" w:cs="Times New Roman"/>
+          <w:color w:val="6A9955"/>
+          <w:kern w:val="0"/>
+          <w:sz w:val="21"/>
+          <w:szCs w:val="21"/>
+          <w:lang w:eastAsia="pt-BR"/>
+          <w14:ligatures w14:val="none"/>
+        </w:rPr>
+        <w:t>programatica</w:t>
+      </w:r>
+      <w:proofErr w:type="spellEnd"/>
+    </w:p>
+    <w:p>
+      <w:pPr>
+        <w:shd w:val="clear" w:color="auto" w:fill="1F1F1F"/>
+        <w:spacing w:after="0" w:line="285" w:lineRule="atLeast"/>
+        <w:rPr>
+          <w:rFonts w:ascii="Consolas" w:eastAsia="Times New Roman" w:hAnsi="Consolas" w:cs="Times New Roman"/>
+          <w:color w:val="CCCCCC"/>
+          <w:kern w:val="0"/>
+          <w:sz w:val="21"/>
+          <w:szCs w:val="21"/>
+          <w:lang w:eastAsia="pt-BR"/>
+          <w14:ligatures w14:val="none"/>
+        </w:rPr>
+      </w:pPr>
+      <w:r>
+        <w:rPr>
+          <w:rFonts w:ascii="Consolas" w:eastAsia="Times New Roman" w:hAnsi="Consolas" w:cs="Times New Roman"/>
+          <w:color w:val="D4D4D4"/>
+          <w:kern w:val="0"/>
+          <w:sz w:val="21"/>
+          <w:szCs w:val="21"/>
+          <w:lang w:eastAsia="pt-BR"/>
+          <w14:ligatures w14:val="none"/>
+        </w:rPr>
+        <w:t xml:space="preserve">          </w:t>
+      </w:r>
+      <w:r>
+        <w:rPr>
+          <w:rFonts w:ascii="Consolas" w:eastAsia="Times New Roman" w:hAnsi="Consolas" w:cs="Times New Roman"/>
+          <w:color w:val="DCDCAA"/>
+          <w:kern w:val="0"/>
+          <w:sz w:val="21"/>
+          <w:szCs w:val="21"/>
+          <w:lang w:eastAsia="pt-BR"/>
+          <w14:ligatures w14:val="none"/>
+        </w:rPr>
+        <w:t>$</w:t>
+      </w:r>
+      <w:r>
+        <w:rPr>
+          <w:rFonts w:ascii="Consolas" w:eastAsia="Times New Roman" w:hAnsi="Consolas" w:cs="Times New Roman"/>
+          <w:color w:val="D4D4D4"/>
+          <w:kern w:val="0"/>
+          <w:sz w:val="21"/>
+          <w:szCs w:val="21"/>
+          <w:lang w:eastAsia="pt-BR"/>
+          <w14:ligatures w14:val="none"/>
+        </w:rPr>
+        <w:t>(</w:t>
+      </w:r>
+      <w:proofErr w:type="spellStart"/>
+      <w:proofErr w:type="gramStart"/>
+      <w:r>
+        <w:rPr>
+          <w:rFonts w:ascii="Consolas" w:eastAsia="Times New Roman" w:hAnsi="Consolas" w:cs="Times New Roman"/>
+          <w:color w:val="9CDCFE"/>
+          <w:kern w:val="0"/>
+          <w:sz w:val="21"/>
+          <w:szCs w:val="21"/>
+          <w:lang w:eastAsia="pt-BR"/>
+          <w14:ligatures w14:val="none"/>
+        </w:rPr>
+        <w:t>e</w:t>
+      </w:r>
+      <w:r>
+        <w:rPr>
+          <w:rFonts w:ascii="Consolas" w:eastAsia="Times New Roman" w:hAnsi="Consolas" w:cs="Times New Roman"/>
+          <w:color w:val="D4D4D4"/>
+          <w:kern w:val="0"/>
+          <w:sz w:val="21"/>
+          <w:szCs w:val="21"/>
+          <w:lang w:eastAsia="pt-BR"/>
+          <w14:ligatures w14:val="none"/>
+        </w:rPr>
+        <w:t>.</w:t>
+      </w:r>
+      <w:r>
+        <w:rPr>
+          <w:rFonts w:ascii="Consolas" w:eastAsia="Times New Roman" w:hAnsi="Consolas" w:cs="Times New Roman"/>
+          <w:color w:val="9CDCFE"/>
+          <w:kern w:val="0"/>
+          <w:sz w:val="21"/>
+          <w:szCs w:val="21"/>
+          <w:lang w:eastAsia="pt-BR"/>
+          <w14:ligatures w14:val="none"/>
+        </w:rPr>
+        <w:t>target</w:t>
+      </w:r>
+      <w:proofErr w:type="spellEnd"/>
+      <w:proofErr w:type="gramEnd"/>
+      <w:r>
+        <w:rPr>
+          <w:rFonts w:ascii="Consolas" w:eastAsia="Times New Roman" w:hAnsi="Consolas" w:cs="Times New Roman"/>
+          <w:color w:val="D4D4D4"/>
+          <w:kern w:val="0"/>
+          <w:sz w:val="21"/>
+          <w:szCs w:val="21"/>
+          <w:lang w:eastAsia="pt-BR"/>
+          <w14:ligatures w14:val="none"/>
+        </w:rPr>
+        <w:t>).</w:t>
+      </w:r>
+      <w:proofErr w:type="spellStart"/>
+      <w:r>
+        <w:rPr>
+          <w:rFonts w:ascii="Consolas" w:eastAsia="Times New Roman" w:hAnsi="Consolas" w:cs="Times New Roman"/>
+          <w:color w:val="DCDCAA"/>
+          <w:kern w:val="0"/>
+          <w:sz w:val="21"/>
+          <w:szCs w:val="21"/>
+          <w:lang w:eastAsia="pt-BR"/>
+          <w14:ligatures w14:val="none"/>
+        </w:rPr>
+        <w:t>removeClass</w:t>
+      </w:r>
+      <w:proofErr w:type="spellEnd"/>
+      <w:r>
+        <w:rPr>
+          <w:rFonts w:ascii="Consolas" w:eastAsia="Times New Roman" w:hAnsi="Consolas" w:cs="Times New Roman"/>
+          <w:color w:val="D4D4D4"/>
+          <w:kern w:val="0"/>
+          <w:sz w:val="21"/>
+          <w:szCs w:val="21"/>
+          <w:lang w:eastAsia="pt-BR"/>
+          <w14:ligatures w14:val="none"/>
+        </w:rPr>
+        <w:t>(</w:t>
+      </w:r>
+      <w:r>
+        <w:rPr>
+          <w:rFonts w:ascii="Consolas" w:eastAsia="Times New Roman" w:hAnsi="Consolas" w:cs="Times New Roman"/>
+          <w:color w:val="CE9178"/>
+          <w:kern w:val="0"/>
+          <w:sz w:val="21"/>
+          <w:szCs w:val="21"/>
+          <w:lang w:eastAsia="pt-BR"/>
+          <w14:ligatures w14:val="none"/>
+        </w:rPr>
+        <w:t>"desfocado"</w:t>
+      </w:r>
+      <w:r>
+        <w:rPr>
+          <w:rFonts w:ascii="Consolas" w:eastAsia="Times New Roman" w:hAnsi="Consolas" w:cs="Times New Roman"/>
+          <w:color w:val="D4D4D4"/>
+          <w:kern w:val="0"/>
+          <w:sz w:val="21"/>
+          <w:szCs w:val="21"/>
+          <w:lang w:eastAsia="pt-BR"/>
+          <w14:ligatures w14:val="none"/>
+        </w:rPr>
+        <w:t>);</w:t>
+      </w:r>
+    </w:p>
+    <w:p>
+      <w:pPr>
+        <w:shd w:val="clear" w:color="auto" w:fill="1F1F1F"/>
+        <w:spacing w:after="0" w:line="285" w:lineRule="atLeast"/>
+        <w:rPr>
+          <w:rFonts w:ascii="Consolas" w:eastAsia="Times New Roman" w:hAnsi="Consolas" w:cs="Times New Roman"/>
+          <w:color w:val="CCCCCC"/>
+          <w:kern w:val="0"/>
+          <w:sz w:val="21"/>
+          <w:szCs w:val="21"/>
+          <w:lang w:eastAsia="pt-BR"/>
+          <w14:ligatures w14:val="none"/>
+        </w:rPr>
+      </w:pPr>
+      <w:r>
+        <w:rPr>
+          <w:rFonts w:ascii="Consolas" w:eastAsia="Times New Roman" w:hAnsi="Consolas" w:cs="Times New Roman"/>
+          <w:color w:val="D4D4D4"/>
+          <w:kern w:val="0"/>
+          <w:sz w:val="21"/>
+          <w:szCs w:val="21"/>
+          <w:lang w:eastAsia="pt-BR"/>
+          <w14:ligatures w14:val="none"/>
+        </w:rPr>
+        <w:t xml:space="preserve">          </w:t>
+      </w:r>
+      <w:r>
+        <w:rPr>
+          <w:rFonts w:ascii="Consolas" w:eastAsia="Times New Roman" w:hAnsi="Consolas" w:cs="Times New Roman"/>
+          <w:color w:val="DCDCAA"/>
+          <w:kern w:val="0"/>
+          <w:sz w:val="21"/>
+          <w:szCs w:val="21"/>
+          <w:lang w:eastAsia="pt-BR"/>
+          <w14:ligatures w14:val="none"/>
+        </w:rPr>
+        <w:t>$</w:t>
+      </w:r>
+      <w:r>
+        <w:rPr>
+          <w:rFonts w:ascii="Consolas" w:eastAsia="Times New Roman" w:hAnsi="Consolas" w:cs="Times New Roman"/>
+          <w:color w:val="D4D4D4"/>
+          <w:kern w:val="0"/>
+          <w:sz w:val="21"/>
+          <w:szCs w:val="21"/>
+          <w:lang w:eastAsia="pt-BR"/>
+          <w14:ligatures w14:val="none"/>
+        </w:rPr>
+        <w:t>(</w:t>
+      </w:r>
+      <w:proofErr w:type="spellStart"/>
+      <w:proofErr w:type="gramStart"/>
+      <w:r>
+        <w:rPr>
+          <w:rFonts w:ascii="Consolas" w:eastAsia="Times New Roman" w:hAnsi="Consolas" w:cs="Times New Roman"/>
+          <w:color w:val="9CDCFE"/>
+          <w:kern w:val="0"/>
+          <w:sz w:val="21"/>
+          <w:szCs w:val="21"/>
+          <w:lang w:eastAsia="pt-BR"/>
+          <w14:ligatures w14:val="none"/>
+        </w:rPr>
+        <w:t>e</w:t>
+      </w:r>
+      <w:r>
+        <w:rPr>
+          <w:rFonts w:ascii="Consolas" w:eastAsia="Times New Roman" w:hAnsi="Consolas" w:cs="Times New Roman"/>
+          <w:color w:val="D4D4D4"/>
+          <w:kern w:val="0"/>
+          <w:sz w:val="21"/>
+          <w:szCs w:val="21"/>
+          <w:lang w:eastAsia="pt-BR"/>
+          <w14:ligatures w14:val="none"/>
+        </w:rPr>
+        <w:t>.</w:t>
+      </w:r>
+      <w:r>
+        <w:rPr>
+          <w:rFonts w:ascii="Consolas" w:eastAsia="Times New Roman" w:hAnsi="Consolas" w:cs="Times New Roman"/>
+          <w:color w:val="9CDCFE"/>
+          <w:kern w:val="0"/>
+          <w:sz w:val="21"/>
+          <w:szCs w:val="21"/>
+          <w:lang w:eastAsia="pt-BR"/>
+          <w14:ligatures w14:val="none"/>
+        </w:rPr>
+        <w:t>target</w:t>
+      </w:r>
+      <w:proofErr w:type="spellEnd"/>
+      <w:proofErr w:type="gramEnd"/>
+      <w:r>
+        <w:rPr>
+          <w:rFonts w:ascii="Consolas" w:eastAsia="Times New Roman" w:hAnsi="Consolas" w:cs="Times New Roman"/>
+          <w:color w:val="D4D4D4"/>
+          <w:kern w:val="0"/>
+          <w:sz w:val="21"/>
+          <w:szCs w:val="21"/>
+          <w:lang w:eastAsia="pt-BR"/>
+          <w14:ligatures w14:val="none"/>
+        </w:rPr>
+        <w:t>).</w:t>
+      </w:r>
+      <w:proofErr w:type="spellStart"/>
+      <w:r>
+        <w:rPr>
+          <w:rFonts w:ascii="Consolas" w:eastAsia="Times New Roman" w:hAnsi="Consolas" w:cs="Times New Roman"/>
+          <w:color w:val="DCDCAA"/>
+          <w:kern w:val="0"/>
+          <w:sz w:val="21"/>
+          <w:szCs w:val="21"/>
+          <w:lang w:eastAsia="pt-BR"/>
+          <w14:ligatures w14:val="none"/>
+        </w:rPr>
+        <w:t>addClass</w:t>
+      </w:r>
+      <w:proofErr w:type="spellEnd"/>
+      <w:r>
+        <w:rPr>
+          <w:rFonts w:ascii="Consolas" w:eastAsia="Times New Roman" w:hAnsi="Consolas" w:cs="Times New Roman"/>
+          <w:color w:val="D4D4D4"/>
+          <w:kern w:val="0"/>
+          <w:sz w:val="21"/>
+          <w:szCs w:val="21"/>
+          <w:lang w:eastAsia="pt-BR"/>
+          <w14:ligatures w14:val="none"/>
+        </w:rPr>
+        <w:t>(</w:t>
+      </w:r>
+      <w:r>
+        <w:rPr>
+          <w:rFonts w:ascii="Consolas" w:eastAsia="Times New Roman" w:hAnsi="Consolas" w:cs="Times New Roman"/>
+          <w:color w:val="CE9178"/>
+          <w:kern w:val="0"/>
+          <w:sz w:val="21"/>
+          <w:szCs w:val="21"/>
+          <w:lang w:eastAsia="pt-BR"/>
+          <w14:ligatures w14:val="none"/>
+        </w:rPr>
+        <w:t>"focado"</w:t>
+      </w:r>
+      <w:r>
+        <w:rPr>
+          <w:rFonts w:ascii="Consolas" w:eastAsia="Times New Roman" w:hAnsi="Consolas" w:cs="Times New Roman"/>
+          <w:color w:val="D4D4D4"/>
+          <w:kern w:val="0"/>
+          <w:sz w:val="21"/>
+          <w:szCs w:val="21"/>
+          <w:lang w:eastAsia="pt-BR"/>
+          <w14:ligatures w14:val="none"/>
+        </w:rPr>
+        <w:t>);</w:t>
+      </w:r>
+    </w:p>
+    <w:p>
+      <w:pPr>
+        <w:shd w:val="clear" w:color="auto" w:fill="1F1F1F"/>
+        <w:spacing w:after="0" w:line="285" w:lineRule="atLeast"/>
+        <w:rPr>
+          <w:rFonts w:ascii="Consolas" w:eastAsia="Times New Roman" w:hAnsi="Consolas" w:cs="Times New Roman"/>
+          <w:color w:val="CCCCCC"/>
+          <w:kern w:val="0"/>
+          <w:sz w:val="21"/>
+          <w:szCs w:val="21"/>
+          <w:lang w:eastAsia="pt-BR"/>
+          <w14:ligatures w14:val="none"/>
+        </w:rPr>
+      </w:pPr>
+      <w:r>
+        <w:rPr>
+          <w:rFonts w:ascii="Consolas" w:eastAsia="Times New Roman" w:hAnsi="Consolas" w:cs="Times New Roman"/>
+          <w:color w:val="D4D4D4"/>
+          <w:kern w:val="0"/>
+          <w:sz w:val="21"/>
+          <w:szCs w:val="21"/>
+          <w:lang w:eastAsia="pt-BR"/>
+          <w14:ligatures w14:val="none"/>
+        </w:rPr>
+        <w:t>        });</w:t>
+      </w:r>
+    </w:p>
+    <w:p>
+      <w:pPr>
+        <w:rPr>
+          <w:rFonts w:ascii="Arial" w:hAnsi="Arial" w:cs="Arial"/>
+          <w:sz w:val="20"/>
+          <w:szCs w:val="20"/>
+        </w:rPr>
+      </w:pPr>
+    </w:p>
+    <w:p>
+      <w:pPr>
+        <w:rPr>
+          <w:rFonts w:ascii="Arial" w:hAnsi="Arial" w:cs="Arial"/>
+          <w:sz w:val="20"/>
+          <w:szCs w:val="20"/>
+        </w:rPr>
+      </w:pPr>
+      <w:r>
+        <w:rPr>
+          <w:rFonts w:ascii="Arial" w:hAnsi="Arial" w:cs="Arial"/>
+          <w:sz w:val="20"/>
+          <w:szCs w:val="20"/>
+        </w:rPr>
+        <w:t xml:space="preserve">Pode ser </w:t>
+      </w:r>
+      <w:r>
+        <w:rPr>
+          <w:rFonts w:ascii="Arial" w:hAnsi="Arial" w:cs="Arial"/>
+          <w:sz w:val="20"/>
+          <w:szCs w:val="20"/>
+        </w:rPr>
+        <w:t>feita a alteração diretamente ao elemento ou passando o elemento pai.</w:t>
+      </w:r>
+    </w:p>
+    <w:p>
+      <w:pPr>
+        <w:rPr>
+          <w:rFonts w:ascii="Arial" w:hAnsi="Arial" w:cs="Arial"/>
+          <w:sz w:val="20"/>
+          <w:szCs w:val="20"/>
+        </w:rPr>
+      </w:pPr>
+    </w:p>
+    <w:p>
+      <w:pPr>
+        <w:rPr>
+          <w:rFonts w:ascii="Arial" w:hAnsi="Arial" w:cs="Arial"/>
+          <w:sz w:val="20"/>
+          <w:szCs w:val="20"/>
+        </w:rPr>
+      </w:pPr>
+      <w:r>
+        <w:rPr>
+          <w:noProof/>
+        </w:rPr>
+        <w:drawing>
+          <wp:inline distT="0" distB="0" distL="0" distR="0" wp14:anchorId="086D7EDF" wp14:editId="6BA8F173">
+            <wp:extent cx="3009900" cy="352425"/>
+            <wp:effectExtent l="0" t="0" r="0" b="9525"/>
+            <wp:docPr id="1516592779" name="Imagem 1"/>
+            <wp:cNvGraphicFramePr>
+              <a:graphicFrameLocks xmlns:a="http://schemas.openxmlformats.org/drawingml/2006/main" noChangeAspect="1"/>
+            </wp:cNvGraphicFramePr>
+            <a:graphic xmlns:a="http://schemas.openxmlformats.org/drawingml/2006/main">
+              <a:graphicData uri="http://schemas.openxmlformats.org/drawingml/2006/picture">
+                <pic:pic xmlns:pic="http://schemas.openxmlformats.org/drawingml/2006/picture">
+                  <pic:nvPicPr>
+                    <pic:cNvPr id="1516592779" name=""/>
+                    <pic:cNvPicPr/>
+                  </pic:nvPicPr>
+                  <pic:blipFill>
+                    <a:blip r:embed="rId61"/>
+                    <a:stretch>
+                      <a:fillRect/>
+                    </a:stretch>
+                  </pic:blipFill>
+                  <pic:spPr>
+                    <a:xfrm>
+                      <a:off x="0" y="0"/>
+                      <a:ext cx="3009900" cy="352425"/>
+                    </a:xfrm>
+                    <a:prstGeom prst="rect">
+                      <a:avLst/>
+                    </a:prstGeom>
+                  </pic:spPr>
+                </pic:pic>
+              </a:graphicData>
+            </a:graphic>
+          </wp:inline>
+        </w:drawing>
+      </w:r>
+      <w:r>
+        <w:rPr>
+          <w:rFonts w:ascii="Arial" w:hAnsi="Arial" w:cs="Arial"/>
+          <w:sz w:val="20"/>
+          <w:szCs w:val="20"/>
+        </w:rPr>
+        <w:t>removendo o efeito passado ‘</w:t>
+      </w:r>
+      <w:proofErr w:type="spellStart"/>
+      <w:r>
+        <w:rPr>
+          <w:rFonts w:ascii="Arial" w:hAnsi="Arial" w:cs="Arial"/>
+          <w:sz w:val="20"/>
+          <w:szCs w:val="20"/>
+        </w:rPr>
+        <w:t>blur</w:t>
+      </w:r>
+      <w:proofErr w:type="spellEnd"/>
+      <w:r>
+        <w:rPr>
+          <w:rFonts w:ascii="Arial" w:hAnsi="Arial" w:cs="Arial"/>
+          <w:sz w:val="20"/>
+          <w:szCs w:val="20"/>
+        </w:rPr>
+        <w:t>’ de todos os inputs dentro do body</w:t>
+      </w:r>
+    </w:p>
+    <w:p>
+      <w:pPr>
+        <w:rPr>
+          <w:rFonts w:ascii="Arial" w:hAnsi="Arial" w:cs="Arial"/>
+          <w:sz w:val="20"/>
+          <w:szCs w:val="20"/>
+        </w:rPr>
+      </w:pPr>
+    </w:p>
+    <w:p>
+      <w:pPr>
+        <w:rPr>
+          <w:rFonts w:ascii="Arial" w:hAnsi="Arial" w:cs="Arial"/>
+          <w:sz w:val="20"/>
+          <w:szCs w:val="20"/>
+        </w:rPr>
+      </w:pPr>
     </w:p>
     <w:sectPr>
       <w:pgSz w:w="11906" w:h="16838"/>

</xml_diff>

<commit_message>
Disparando eventos de forma programática e eventos auxiliadores
</commit_message>
<xml_diff>
--- a/jquery.docx
+++ b/jquery.docx
@@ -18398,6 +18398,1529 @@
           <w:szCs w:val="20"/>
         </w:rPr>
       </w:pPr>
+    </w:p>
+    <w:p>
+      <w:pPr>
+        <w:rPr>
+          <w:rFonts w:ascii="Arial" w:hAnsi="Arial" w:cs="Arial"/>
+          <w:b/>
+          <w:bCs/>
+          <w:sz w:val="20"/>
+          <w:szCs w:val="20"/>
+        </w:rPr>
+      </w:pPr>
+      <w:r>
+        <w:rPr>
+          <w:rFonts w:ascii="Arial" w:hAnsi="Arial" w:cs="Arial"/>
+          <w:b/>
+          <w:bCs/>
+          <w:sz w:val="20"/>
+          <w:szCs w:val="20"/>
+        </w:rPr>
+        <w:t>Disparando eventos de forma programática e eventos auxiliares</w:t>
+      </w:r>
+    </w:p>
+    <w:p>
+      <w:pPr>
+        <w:rPr>
+          <w:rFonts w:ascii="Arial" w:hAnsi="Arial" w:cs="Arial"/>
+          <w:b/>
+          <w:bCs/>
+          <w:sz w:val="20"/>
+          <w:szCs w:val="20"/>
+        </w:rPr>
+      </w:pPr>
+    </w:p>
+    <w:p>
+      <w:pPr>
+        <w:rPr>
+          <w:rFonts w:ascii="Arial" w:hAnsi="Arial" w:cs="Arial"/>
+          <w:sz w:val="20"/>
+          <w:szCs w:val="20"/>
+        </w:rPr>
+      </w:pPr>
+      <w:r>
+        <w:rPr>
+          <w:rFonts w:ascii="Arial" w:hAnsi="Arial" w:cs="Arial"/>
+          <w:sz w:val="20"/>
+          <w:szCs w:val="20"/>
+        </w:rPr>
+        <w:t xml:space="preserve">Funções do </w:t>
+      </w:r>
+      <w:proofErr w:type="spellStart"/>
+      <w:r>
+        <w:rPr>
+          <w:rFonts w:ascii="Arial" w:hAnsi="Arial" w:cs="Arial"/>
+          <w:sz w:val="20"/>
+          <w:szCs w:val="20"/>
+        </w:rPr>
+        <w:t>jQuery</w:t>
+      </w:r>
+      <w:proofErr w:type="spellEnd"/>
+      <w:r>
+        <w:rPr>
+          <w:rFonts w:ascii="Arial" w:hAnsi="Arial" w:cs="Arial"/>
+          <w:sz w:val="20"/>
+          <w:szCs w:val="20"/>
+        </w:rPr>
+        <w:t xml:space="preserve"> que são muito utilizadas quando </w:t>
+      </w:r>
+      <w:r>
+        <w:rPr>
+          <w:rFonts w:ascii="Arial" w:hAnsi="Arial" w:cs="Arial"/>
+          <w:sz w:val="20"/>
+          <w:szCs w:val="20"/>
+        </w:rPr>
+        <w:t>estamos trabalhando com eventos.</w:t>
+      </w:r>
+    </w:p>
+    <w:p>
+      <w:pPr>
+        <w:rPr>
+          <w:rFonts w:ascii="Arial" w:hAnsi="Arial" w:cs="Arial"/>
+          <w:sz w:val="20"/>
+          <w:szCs w:val="20"/>
+        </w:rPr>
+      </w:pPr>
+      <w:proofErr w:type="gramStart"/>
+      <w:r>
+        <w:rPr>
+          <w:rFonts w:ascii="Arial" w:hAnsi="Arial" w:cs="Arial"/>
+          <w:b/>
+          <w:bCs/>
+          <w:sz w:val="20"/>
+          <w:szCs w:val="20"/>
+        </w:rPr>
+        <w:t>trigger(</w:t>
+      </w:r>
+      <w:proofErr w:type="gramEnd"/>
+      <w:r>
+        <w:rPr>
+          <w:rFonts w:ascii="Arial" w:hAnsi="Arial" w:cs="Arial"/>
+          <w:b/>
+          <w:bCs/>
+          <w:sz w:val="20"/>
+          <w:szCs w:val="20"/>
+        </w:rPr>
+        <w:t xml:space="preserve">) </w:t>
+      </w:r>
+      <w:r>
+        <w:rPr>
+          <w:rFonts w:ascii="Arial" w:hAnsi="Arial" w:cs="Arial"/>
+          <w:sz w:val="20"/>
+          <w:szCs w:val="20"/>
+        </w:rPr>
+        <w:t xml:space="preserve">– </w:t>
+      </w:r>
+      <w:r>
+        <w:rPr>
+          <w:rFonts w:ascii="Arial" w:hAnsi="Arial" w:cs="Arial"/>
+          <w:sz w:val="20"/>
+          <w:szCs w:val="20"/>
+        </w:rPr>
+        <w:t>aciona evento de modo programático</w:t>
+      </w:r>
+      <w:r>
+        <w:rPr>
+          <w:rFonts w:ascii="Arial" w:hAnsi="Arial" w:cs="Arial"/>
+          <w:sz w:val="20"/>
+          <w:szCs w:val="20"/>
+        </w:rPr>
+        <w:t>;</w:t>
+      </w:r>
+    </w:p>
+    <w:p>
+      <w:pPr>
+        <w:rPr>
+          <w:rFonts w:ascii="Arial" w:hAnsi="Arial" w:cs="Arial"/>
+          <w:sz w:val="20"/>
+          <w:szCs w:val="20"/>
+        </w:rPr>
+      </w:pPr>
+      <w:proofErr w:type="spellStart"/>
+      <w:proofErr w:type="gramStart"/>
+      <w:r>
+        <w:rPr>
+          <w:rFonts w:ascii="Arial" w:hAnsi="Arial" w:cs="Arial"/>
+          <w:b/>
+          <w:bCs/>
+          <w:sz w:val="20"/>
+          <w:szCs w:val="20"/>
+        </w:rPr>
+        <w:t>hover</w:t>
+      </w:r>
+      <w:proofErr w:type="spellEnd"/>
+      <w:r>
+        <w:rPr>
+          <w:rFonts w:ascii="Arial" w:hAnsi="Arial" w:cs="Arial"/>
+          <w:b/>
+          <w:bCs/>
+          <w:sz w:val="20"/>
+          <w:szCs w:val="20"/>
+        </w:rPr>
+        <w:t>(</w:t>
+      </w:r>
+      <w:proofErr w:type="gramEnd"/>
+      <w:r>
+        <w:rPr>
+          <w:rFonts w:ascii="Arial" w:hAnsi="Arial" w:cs="Arial"/>
+          <w:b/>
+          <w:bCs/>
+          <w:sz w:val="20"/>
+          <w:szCs w:val="20"/>
+        </w:rPr>
+        <w:t xml:space="preserve">) </w:t>
+      </w:r>
+      <w:r>
+        <w:rPr>
+          <w:rFonts w:ascii="Arial" w:hAnsi="Arial" w:cs="Arial"/>
+          <w:sz w:val="20"/>
+          <w:szCs w:val="20"/>
+        </w:rPr>
+        <w:t xml:space="preserve">– </w:t>
+      </w:r>
+      <w:r>
+        <w:rPr>
+          <w:rFonts w:ascii="Arial" w:hAnsi="Arial" w:cs="Arial"/>
+          <w:sz w:val="20"/>
+          <w:szCs w:val="20"/>
+        </w:rPr>
+        <w:t xml:space="preserve">auxilia captura dos eventos </w:t>
+      </w:r>
+      <w:proofErr w:type="spellStart"/>
+      <w:r>
+        <w:rPr>
+          <w:rFonts w:ascii="Arial" w:hAnsi="Arial" w:cs="Arial"/>
+          <w:b/>
+          <w:bCs/>
+          <w:sz w:val="20"/>
+          <w:szCs w:val="20"/>
+        </w:rPr>
+        <w:t>mouseenter</w:t>
+      </w:r>
+      <w:proofErr w:type="spellEnd"/>
+      <w:r>
+        <w:rPr>
+          <w:rFonts w:ascii="Arial" w:hAnsi="Arial" w:cs="Arial"/>
+          <w:sz w:val="20"/>
+          <w:szCs w:val="20"/>
+        </w:rPr>
+        <w:t xml:space="preserve"> /</w:t>
+      </w:r>
+      <w:r>
+        <w:rPr>
+          <w:rFonts w:ascii="Arial" w:hAnsi="Arial" w:cs="Arial"/>
+          <w:sz w:val="20"/>
+          <w:szCs w:val="20"/>
+        </w:rPr>
+        <w:t xml:space="preserve"> </w:t>
+      </w:r>
+      <w:proofErr w:type="spellStart"/>
+      <w:r>
+        <w:rPr>
+          <w:rFonts w:ascii="Arial" w:hAnsi="Arial" w:cs="Arial"/>
+          <w:b/>
+          <w:bCs/>
+          <w:sz w:val="20"/>
+          <w:szCs w:val="20"/>
+        </w:rPr>
+        <w:t>mouse</w:t>
+      </w:r>
+      <w:r>
+        <w:rPr>
+          <w:rFonts w:ascii="Arial" w:hAnsi="Arial" w:cs="Arial"/>
+          <w:b/>
+          <w:bCs/>
+          <w:sz w:val="20"/>
+          <w:szCs w:val="20"/>
+        </w:rPr>
+        <w:t>out</w:t>
+      </w:r>
+      <w:proofErr w:type="spellEnd"/>
+      <w:r>
+        <w:rPr>
+          <w:rFonts w:ascii="Arial" w:hAnsi="Arial" w:cs="Arial"/>
+          <w:b/>
+          <w:bCs/>
+          <w:sz w:val="20"/>
+          <w:szCs w:val="20"/>
+        </w:rPr>
+        <w:t xml:space="preserve"> </w:t>
+      </w:r>
+      <w:r>
+        <w:rPr>
+          <w:rFonts w:ascii="Arial" w:hAnsi="Arial" w:cs="Arial"/>
+          <w:sz w:val="20"/>
+          <w:szCs w:val="20"/>
+        </w:rPr>
+        <w:t>/</w:t>
+      </w:r>
+      <w:r>
+        <w:rPr>
+          <w:rFonts w:ascii="Arial" w:hAnsi="Arial" w:cs="Arial"/>
+          <w:b/>
+          <w:bCs/>
+          <w:sz w:val="20"/>
+          <w:szCs w:val="20"/>
+        </w:rPr>
+        <w:t xml:space="preserve"> </w:t>
+      </w:r>
+      <w:proofErr w:type="spellStart"/>
+      <w:r>
+        <w:rPr>
+          <w:rFonts w:ascii="Arial" w:hAnsi="Arial" w:cs="Arial"/>
+          <w:b/>
+          <w:bCs/>
+          <w:sz w:val="20"/>
+          <w:szCs w:val="20"/>
+        </w:rPr>
+        <w:t>mouseleave</w:t>
+      </w:r>
+      <w:proofErr w:type="spellEnd"/>
+      <w:r>
+        <w:rPr>
+          <w:rFonts w:ascii="Arial" w:hAnsi="Arial" w:cs="Arial"/>
+          <w:b/>
+          <w:bCs/>
+          <w:sz w:val="20"/>
+          <w:szCs w:val="20"/>
+        </w:rPr>
+        <w:t xml:space="preserve"> </w:t>
+      </w:r>
+      <w:r>
+        <w:rPr>
+          <w:rFonts w:ascii="Arial" w:hAnsi="Arial" w:cs="Arial"/>
+          <w:sz w:val="20"/>
+          <w:szCs w:val="20"/>
+        </w:rPr>
+        <w:t>/</w:t>
+      </w:r>
+      <w:r>
+        <w:rPr>
+          <w:rFonts w:ascii="Arial" w:hAnsi="Arial" w:cs="Arial"/>
+          <w:b/>
+          <w:bCs/>
+          <w:sz w:val="20"/>
+          <w:szCs w:val="20"/>
+        </w:rPr>
+        <w:t xml:space="preserve"> </w:t>
+      </w:r>
+      <w:proofErr w:type="spellStart"/>
+      <w:r>
+        <w:rPr>
+          <w:rFonts w:ascii="Arial" w:hAnsi="Arial" w:cs="Arial"/>
+          <w:b/>
+          <w:bCs/>
+          <w:sz w:val="20"/>
+          <w:szCs w:val="20"/>
+        </w:rPr>
+        <w:t>mouseover</w:t>
+      </w:r>
+      <w:proofErr w:type="spellEnd"/>
+      <w:r>
+        <w:rPr>
+          <w:rFonts w:ascii="Arial" w:hAnsi="Arial" w:cs="Arial"/>
+          <w:sz w:val="20"/>
+          <w:szCs w:val="20"/>
+        </w:rPr>
+        <w:t>, esses eventos costumam ser utilizados juntamente</w:t>
+      </w:r>
+      <w:r>
+        <w:rPr>
+          <w:rFonts w:ascii="Arial" w:hAnsi="Arial" w:cs="Arial"/>
+          <w:sz w:val="20"/>
+          <w:szCs w:val="20"/>
+        </w:rPr>
+        <w:t xml:space="preserve"> para a manipulação do estilo visual de um elemento HTML, em função da sobreposição do mouse sobre o elemento</w:t>
+      </w:r>
+      <w:r>
+        <w:rPr>
+          <w:rFonts w:ascii="Arial" w:hAnsi="Arial" w:cs="Arial"/>
+          <w:sz w:val="20"/>
+          <w:szCs w:val="20"/>
+        </w:rPr>
+        <w:t>;</w:t>
+      </w:r>
+    </w:p>
+    <w:p>
+      <w:pPr>
+        <w:rPr>
+          <w:rFonts w:ascii="Arial" w:hAnsi="Arial" w:cs="Arial"/>
+          <w:sz w:val="20"/>
+          <w:szCs w:val="20"/>
+        </w:rPr>
+      </w:pPr>
+      <w:proofErr w:type="spellStart"/>
+      <w:proofErr w:type="gramStart"/>
+      <w:r>
+        <w:rPr>
+          <w:rFonts w:ascii="Arial" w:hAnsi="Arial" w:cs="Arial"/>
+          <w:b/>
+          <w:bCs/>
+          <w:sz w:val="20"/>
+          <w:szCs w:val="20"/>
+        </w:rPr>
+        <w:t>toggleClass</w:t>
+      </w:r>
+      <w:proofErr w:type="spellEnd"/>
+      <w:r>
+        <w:rPr>
+          <w:rFonts w:ascii="Arial" w:hAnsi="Arial" w:cs="Arial"/>
+          <w:b/>
+          <w:bCs/>
+          <w:sz w:val="20"/>
+          <w:szCs w:val="20"/>
+        </w:rPr>
+        <w:t>(</w:t>
+      </w:r>
+      <w:proofErr w:type="gramEnd"/>
+      <w:r>
+        <w:rPr>
+          <w:rFonts w:ascii="Arial" w:hAnsi="Arial" w:cs="Arial"/>
+          <w:b/>
+          <w:bCs/>
+          <w:sz w:val="20"/>
+          <w:szCs w:val="20"/>
+        </w:rPr>
+        <w:t xml:space="preserve">) </w:t>
+      </w:r>
+      <w:r>
+        <w:rPr>
+          <w:rFonts w:ascii="Arial" w:hAnsi="Arial" w:cs="Arial"/>
+          <w:sz w:val="20"/>
+          <w:szCs w:val="20"/>
+        </w:rPr>
+        <w:t>–</w:t>
+      </w:r>
+      <w:r>
+        <w:rPr>
+          <w:rFonts w:ascii="Arial" w:hAnsi="Arial" w:cs="Arial"/>
+          <w:sz w:val="20"/>
+          <w:szCs w:val="20"/>
+        </w:rPr>
+        <w:t xml:space="preserve"> auxilia na inclusão/remoção de uma classe</w:t>
+      </w:r>
+      <w:r>
+        <w:rPr>
+          <w:rFonts w:ascii="Arial" w:hAnsi="Arial" w:cs="Arial"/>
+          <w:sz w:val="20"/>
+          <w:szCs w:val="20"/>
+        </w:rPr>
+        <w:t>, verificando se ela já existe ou não no elemento</w:t>
+      </w:r>
+      <w:r>
+        <w:rPr>
+          <w:rFonts w:ascii="Arial" w:hAnsi="Arial" w:cs="Arial"/>
+          <w:sz w:val="20"/>
+          <w:szCs w:val="20"/>
+        </w:rPr>
+        <w:t xml:space="preserve">, </w:t>
+      </w:r>
+      <w:r>
+        <w:rPr>
+          <w:rFonts w:ascii="Arial" w:hAnsi="Arial" w:cs="Arial"/>
+          <w:sz w:val="20"/>
+          <w:szCs w:val="20"/>
+        </w:rPr>
+        <w:t>utilizado comumente quando um elemento HTML precisa receber um destaque e depois voltar a forma original.</w:t>
+      </w:r>
+    </w:p>
+    <w:p>
+      <w:pPr>
+        <w:rPr>
+          <w:rFonts w:ascii="Arial" w:hAnsi="Arial" w:cs="Arial"/>
+          <w:sz w:val="20"/>
+          <w:szCs w:val="20"/>
+        </w:rPr>
+      </w:pPr>
+    </w:p>
+    <w:p>
+      <w:pPr>
+        <w:rPr>
+          <w:rFonts w:ascii="Arial" w:hAnsi="Arial" w:cs="Arial"/>
+          <w:b/>
+          <w:bCs/>
+          <w:sz w:val="20"/>
+          <w:szCs w:val="20"/>
+        </w:rPr>
+      </w:pPr>
+      <w:r>
+        <w:rPr>
+          <w:noProof/>
+        </w:rPr>
+        <w:drawing>
+          <wp:inline distT="0" distB="0" distL="0" distR="0" wp14:anchorId="2DCCAEAB" wp14:editId="20559E21">
+            <wp:extent cx="5191125" cy="1047750"/>
+            <wp:effectExtent l="0" t="0" r="9525" b="0"/>
+            <wp:docPr id="141207260" name="Imagem 1" descr="Texto&#10;&#10;Descrição gerada automaticamente"/>
+            <wp:cNvGraphicFramePr>
+              <a:graphicFrameLocks xmlns:a="http://schemas.openxmlformats.org/drawingml/2006/main" noChangeAspect="1"/>
+            </wp:cNvGraphicFramePr>
+            <a:graphic xmlns:a="http://schemas.openxmlformats.org/drawingml/2006/main">
+              <a:graphicData uri="http://schemas.openxmlformats.org/drawingml/2006/picture">
+                <pic:pic xmlns:pic="http://schemas.openxmlformats.org/drawingml/2006/picture">
+                  <pic:nvPicPr>
+                    <pic:cNvPr id="141207260" name="Imagem 1" descr="Texto&#10;&#10;Descrição gerada automaticamente"/>
+                    <pic:cNvPicPr/>
+                  </pic:nvPicPr>
+                  <pic:blipFill>
+                    <a:blip r:embed="rId62"/>
+                    <a:stretch>
+                      <a:fillRect/>
+                    </a:stretch>
+                  </pic:blipFill>
+                  <pic:spPr>
+                    <a:xfrm>
+                      <a:off x="0" y="0"/>
+                      <a:ext cx="5191125" cy="1047750"/>
+                    </a:xfrm>
+                    <a:prstGeom prst="rect">
+                      <a:avLst/>
+                    </a:prstGeom>
+                  </pic:spPr>
+                </pic:pic>
+              </a:graphicData>
+            </a:graphic>
+          </wp:inline>
+        </w:drawing>
+      </w:r>
+      <w:proofErr w:type="gramStart"/>
+      <w:r>
+        <w:rPr>
+          <w:rFonts w:ascii="Arial" w:hAnsi="Arial" w:cs="Arial"/>
+          <w:b/>
+          <w:bCs/>
+          <w:sz w:val="20"/>
+          <w:szCs w:val="20"/>
+        </w:rPr>
+        <w:t>trigger</w:t>
+      </w:r>
+      <w:r>
+        <w:rPr>
+          <w:rFonts w:ascii="Arial" w:hAnsi="Arial" w:cs="Arial"/>
+          <w:b/>
+          <w:bCs/>
+          <w:sz w:val="20"/>
+          <w:szCs w:val="20"/>
+        </w:rPr>
+        <w:t>(</w:t>
+      </w:r>
+      <w:proofErr w:type="gramEnd"/>
+      <w:r>
+        <w:rPr>
+          <w:rFonts w:ascii="Arial" w:hAnsi="Arial" w:cs="Arial"/>
+          <w:b/>
+          <w:bCs/>
+          <w:sz w:val="20"/>
+          <w:szCs w:val="20"/>
+        </w:rPr>
+        <w:t>)</w:t>
+      </w:r>
+    </w:p>
+    <w:p>
+      <w:pPr>
+        <w:rPr>
+          <w:rFonts w:ascii="Arial" w:hAnsi="Arial" w:cs="Arial"/>
+          <w:sz w:val="20"/>
+          <w:szCs w:val="20"/>
+        </w:rPr>
+      </w:pPr>
+      <w:proofErr w:type="spellStart"/>
+      <w:proofErr w:type="gramStart"/>
+      <w:r>
+        <w:rPr>
+          <w:rFonts w:ascii="Arial" w:hAnsi="Arial" w:cs="Arial"/>
+          <w:b/>
+          <w:bCs/>
+          <w:sz w:val="20"/>
+          <w:szCs w:val="20"/>
+        </w:rPr>
+        <w:lastRenderedPageBreak/>
+        <w:t>hover</w:t>
+      </w:r>
+      <w:proofErr w:type="spellEnd"/>
+      <w:r>
+        <w:rPr>
+          <w:rFonts w:ascii="Arial" w:hAnsi="Arial" w:cs="Arial"/>
+          <w:b/>
+          <w:bCs/>
+          <w:sz w:val="20"/>
+          <w:szCs w:val="20"/>
+        </w:rPr>
+        <w:t>(</w:t>
+      </w:r>
+      <w:proofErr w:type="gramEnd"/>
+      <w:r>
+        <w:rPr>
+          <w:rFonts w:ascii="Arial" w:hAnsi="Arial" w:cs="Arial"/>
+          <w:b/>
+          <w:bCs/>
+          <w:sz w:val="20"/>
+          <w:szCs w:val="20"/>
+        </w:rPr>
+        <w:t>)</w:t>
+      </w:r>
+      <w:r>
+        <w:rPr>
+          <w:rFonts w:ascii="Arial" w:hAnsi="Arial" w:cs="Arial"/>
+          <w:sz w:val="20"/>
+          <w:szCs w:val="20"/>
+        </w:rPr>
+        <w:t>: espera 1 ou 2 funções</w:t>
+      </w:r>
+      <w:r>
+        <w:rPr>
+          <w:rFonts w:ascii="Arial" w:hAnsi="Arial" w:cs="Arial"/>
+          <w:sz w:val="20"/>
+          <w:szCs w:val="20"/>
+        </w:rPr>
+        <w:t xml:space="preserve">, a </w:t>
+      </w:r>
+      <w:r>
+        <w:rPr>
+          <w:rFonts w:ascii="Arial" w:hAnsi="Arial" w:cs="Arial"/>
+          <w:sz w:val="20"/>
+          <w:szCs w:val="20"/>
+        </w:rPr>
+        <w:t>1º</w:t>
+      </w:r>
+      <w:r>
+        <w:rPr>
+          <w:rFonts w:ascii="Arial" w:hAnsi="Arial" w:cs="Arial"/>
+          <w:sz w:val="20"/>
+          <w:szCs w:val="20"/>
+        </w:rPr>
+        <w:t xml:space="preserve"> é a que receberá </w:t>
+      </w:r>
+      <w:proofErr w:type="spellStart"/>
+      <w:r>
+        <w:rPr>
+          <w:rFonts w:ascii="Arial" w:hAnsi="Arial" w:cs="Arial"/>
+          <w:b/>
+          <w:bCs/>
+          <w:sz w:val="20"/>
+          <w:szCs w:val="20"/>
+        </w:rPr>
+        <w:t>mouseenter</w:t>
+      </w:r>
+      <w:proofErr w:type="spellEnd"/>
+      <w:r>
+        <w:rPr>
+          <w:rFonts w:ascii="Arial" w:hAnsi="Arial" w:cs="Arial"/>
+          <w:b/>
+          <w:bCs/>
+          <w:sz w:val="20"/>
+          <w:szCs w:val="20"/>
+        </w:rPr>
+        <w:t xml:space="preserve"> </w:t>
+      </w:r>
+      <w:r>
+        <w:rPr>
+          <w:rFonts w:ascii="Arial" w:hAnsi="Arial" w:cs="Arial"/>
+          <w:sz w:val="20"/>
+          <w:szCs w:val="20"/>
+        </w:rPr>
+        <w:t xml:space="preserve">ou </w:t>
+      </w:r>
+      <w:proofErr w:type="spellStart"/>
+      <w:r>
+        <w:rPr>
+          <w:rFonts w:ascii="Arial" w:hAnsi="Arial" w:cs="Arial"/>
+          <w:b/>
+          <w:bCs/>
+          <w:sz w:val="20"/>
+          <w:szCs w:val="20"/>
+        </w:rPr>
+        <w:t>mouse</w:t>
+      </w:r>
+      <w:r>
+        <w:rPr>
+          <w:rFonts w:ascii="Arial" w:hAnsi="Arial" w:cs="Arial"/>
+          <w:b/>
+          <w:bCs/>
+          <w:sz w:val="20"/>
+          <w:szCs w:val="20"/>
+        </w:rPr>
+        <w:t>over</w:t>
+      </w:r>
+      <w:proofErr w:type="spellEnd"/>
+      <w:r>
+        <w:rPr>
+          <w:rFonts w:ascii="Arial" w:hAnsi="Arial" w:cs="Arial"/>
+          <w:sz w:val="20"/>
+          <w:szCs w:val="20"/>
+        </w:rPr>
+        <w:t>, e a 2º</w:t>
+      </w:r>
+      <w:r>
+        <w:rPr>
+          <w:rFonts w:ascii="Arial" w:hAnsi="Arial" w:cs="Arial"/>
+          <w:sz w:val="20"/>
+          <w:szCs w:val="20"/>
+        </w:rPr>
+        <w:t xml:space="preserve"> é responsável pela captura do evento </w:t>
+      </w:r>
+      <w:proofErr w:type="spellStart"/>
+      <w:r>
+        <w:rPr>
+          <w:rFonts w:ascii="Arial" w:hAnsi="Arial" w:cs="Arial"/>
+          <w:b/>
+          <w:bCs/>
+          <w:sz w:val="20"/>
+          <w:szCs w:val="20"/>
+        </w:rPr>
+        <w:t>mouseleave</w:t>
+      </w:r>
+      <w:proofErr w:type="spellEnd"/>
+      <w:r>
+        <w:rPr>
+          <w:rFonts w:ascii="Arial" w:hAnsi="Arial" w:cs="Arial"/>
+          <w:b/>
+          <w:bCs/>
+          <w:sz w:val="20"/>
+          <w:szCs w:val="20"/>
+        </w:rPr>
+        <w:t xml:space="preserve"> </w:t>
+      </w:r>
+      <w:r>
+        <w:rPr>
+          <w:rFonts w:ascii="Arial" w:hAnsi="Arial" w:cs="Arial"/>
+          <w:sz w:val="20"/>
+          <w:szCs w:val="20"/>
+        </w:rPr>
+        <w:t xml:space="preserve">ou </w:t>
+      </w:r>
+      <w:proofErr w:type="spellStart"/>
+      <w:r>
+        <w:rPr>
+          <w:rFonts w:ascii="Arial" w:hAnsi="Arial" w:cs="Arial"/>
+          <w:b/>
+          <w:bCs/>
+          <w:sz w:val="20"/>
+          <w:szCs w:val="20"/>
+        </w:rPr>
+        <w:t>mouseout</w:t>
+      </w:r>
+      <w:proofErr w:type="spellEnd"/>
+    </w:p>
+    <w:p>
+      <w:pPr>
+        <w:rPr>
+          <w:rFonts w:ascii="Arial" w:hAnsi="Arial" w:cs="Arial"/>
+          <w:sz w:val="20"/>
+          <w:szCs w:val="20"/>
+        </w:rPr>
+      </w:pPr>
+      <w:r>
+        <w:rPr>
+          <w:noProof/>
+        </w:rPr>
+        <w:drawing>
+          <wp:inline distT="0" distB="0" distL="0" distR="0" wp14:anchorId="554860C0" wp14:editId="54B47E8A">
+            <wp:extent cx="2847975" cy="857250"/>
+            <wp:effectExtent l="0" t="0" r="9525" b="0"/>
+            <wp:docPr id="2131502619" name="Imagem 1" descr="Texto&#10;&#10;Descrição gerada automaticamente"/>
+            <wp:cNvGraphicFramePr>
+              <a:graphicFrameLocks xmlns:a="http://schemas.openxmlformats.org/drawingml/2006/main" noChangeAspect="1"/>
+            </wp:cNvGraphicFramePr>
+            <a:graphic xmlns:a="http://schemas.openxmlformats.org/drawingml/2006/main">
+              <a:graphicData uri="http://schemas.openxmlformats.org/drawingml/2006/picture">
+                <pic:pic xmlns:pic="http://schemas.openxmlformats.org/drawingml/2006/picture">
+                  <pic:nvPicPr>
+                    <pic:cNvPr id="2131502619" name="Imagem 1" descr="Texto&#10;&#10;Descrição gerada automaticamente"/>
+                    <pic:cNvPicPr/>
+                  </pic:nvPicPr>
+                  <pic:blipFill>
+                    <a:blip r:embed="rId63"/>
+                    <a:stretch>
+                      <a:fillRect/>
+                    </a:stretch>
+                  </pic:blipFill>
+                  <pic:spPr>
+                    <a:xfrm>
+                      <a:off x="0" y="0"/>
+                      <a:ext cx="2847975" cy="857250"/>
+                    </a:xfrm>
+                    <a:prstGeom prst="rect">
+                      <a:avLst/>
+                    </a:prstGeom>
+                  </pic:spPr>
+                </pic:pic>
+              </a:graphicData>
+            </a:graphic>
+          </wp:inline>
+        </w:drawing>
+      </w:r>
+    </w:p>
+    <w:p>
+      <w:pPr>
+        <w:rPr>
+          <w:rFonts w:ascii="Arial" w:hAnsi="Arial" w:cs="Arial"/>
+          <w:sz w:val="20"/>
+          <w:szCs w:val="20"/>
+        </w:rPr>
+      </w:pPr>
+    </w:p>
+    <w:p>
+      <w:pPr>
+        <w:rPr>
+          <w:rFonts w:ascii="Arial" w:hAnsi="Arial" w:cs="Arial"/>
+          <w:sz w:val="20"/>
+          <w:szCs w:val="20"/>
+        </w:rPr>
+      </w:pPr>
+      <w:proofErr w:type="spellStart"/>
+      <w:proofErr w:type="gramStart"/>
+      <w:r>
+        <w:rPr>
+          <w:rFonts w:ascii="Arial" w:hAnsi="Arial" w:cs="Arial"/>
+          <w:b/>
+          <w:bCs/>
+          <w:sz w:val="20"/>
+          <w:szCs w:val="20"/>
+        </w:rPr>
+        <w:t>toggleClass</w:t>
+      </w:r>
+      <w:proofErr w:type="spellEnd"/>
+      <w:r>
+        <w:rPr>
+          <w:rFonts w:ascii="Arial" w:hAnsi="Arial" w:cs="Arial"/>
+          <w:b/>
+          <w:bCs/>
+          <w:sz w:val="20"/>
+          <w:szCs w:val="20"/>
+        </w:rPr>
+        <w:t>(</w:t>
+      </w:r>
+      <w:proofErr w:type="gramEnd"/>
+      <w:r>
+        <w:rPr>
+          <w:rFonts w:ascii="Arial" w:hAnsi="Arial" w:cs="Arial"/>
+          <w:b/>
+          <w:bCs/>
+          <w:sz w:val="20"/>
+          <w:szCs w:val="20"/>
+        </w:rPr>
+        <w:t>)</w:t>
+      </w:r>
+    </w:p>
+    <w:p>
+      <w:pPr>
+        <w:rPr>
+          <w:rFonts w:ascii="Arial" w:hAnsi="Arial" w:cs="Arial"/>
+          <w:sz w:val="20"/>
+          <w:szCs w:val="20"/>
+        </w:rPr>
+      </w:pPr>
+      <w:r>
+        <w:rPr>
+          <w:noProof/>
+        </w:rPr>
+        <w:drawing>
+          <wp:inline distT="0" distB="0" distL="0" distR="0" wp14:anchorId="673D2619" wp14:editId="11E72DA4">
+            <wp:extent cx="5400040" cy="320040"/>
+            <wp:effectExtent l="0" t="0" r="0" b="3810"/>
+            <wp:docPr id="1204958610" name="Imagem 1"/>
+            <wp:cNvGraphicFramePr>
+              <a:graphicFrameLocks xmlns:a="http://schemas.openxmlformats.org/drawingml/2006/main" noChangeAspect="1"/>
+            </wp:cNvGraphicFramePr>
+            <a:graphic xmlns:a="http://schemas.openxmlformats.org/drawingml/2006/main">
+              <a:graphicData uri="http://schemas.openxmlformats.org/drawingml/2006/picture">
+                <pic:pic xmlns:pic="http://schemas.openxmlformats.org/drawingml/2006/picture">
+                  <pic:nvPicPr>
+                    <pic:cNvPr id="1204958610" name=""/>
+                    <pic:cNvPicPr/>
+                  </pic:nvPicPr>
+                  <pic:blipFill>
+                    <a:blip r:embed="rId64"/>
+                    <a:stretch>
+                      <a:fillRect/>
+                    </a:stretch>
+                  </pic:blipFill>
+                  <pic:spPr>
+                    <a:xfrm>
+                      <a:off x="0" y="0"/>
+                      <a:ext cx="5400040" cy="320040"/>
+                    </a:xfrm>
+                    <a:prstGeom prst="rect">
+                      <a:avLst/>
+                    </a:prstGeom>
+                  </pic:spPr>
+                </pic:pic>
+              </a:graphicData>
+            </a:graphic>
+          </wp:inline>
+        </w:drawing>
+      </w:r>
+    </w:p>
+    <w:p>
+      <w:pPr>
+        <w:rPr>
+          <w:rFonts w:ascii="Arial" w:hAnsi="Arial" w:cs="Arial"/>
+          <w:sz w:val="20"/>
+          <w:szCs w:val="20"/>
+        </w:rPr>
+      </w:pPr>
+    </w:p>
+    <w:p>
+      <w:pPr>
+        <w:rPr>
+          <w:rFonts w:ascii="Arial" w:hAnsi="Arial" w:cs="Arial"/>
+          <w:sz w:val="20"/>
+          <w:szCs w:val="20"/>
+        </w:rPr>
+      </w:pPr>
+      <w:r>
+        <w:rPr>
+          <w:rFonts w:ascii="Arial" w:hAnsi="Arial" w:cs="Arial"/>
+          <w:sz w:val="20"/>
+          <w:szCs w:val="20"/>
+        </w:rPr>
+        <w:t xml:space="preserve">Mesma função, juntando </w:t>
+      </w:r>
+      <w:proofErr w:type="spellStart"/>
+      <w:r>
+        <w:rPr>
+          <w:rFonts w:ascii="Arial" w:hAnsi="Arial" w:cs="Arial"/>
+          <w:b/>
+          <w:bCs/>
+          <w:sz w:val="20"/>
+          <w:szCs w:val="20"/>
+        </w:rPr>
+        <w:t>toggleClass</w:t>
+      </w:r>
+      <w:proofErr w:type="spellEnd"/>
+      <w:r>
+        <w:rPr>
+          <w:rFonts w:ascii="Arial" w:hAnsi="Arial" w:cs="Arial"/>
+          <w:b/>
+          <w:bCs/>
+          <w:sz w:val="20"/>
+          <w:szCs w:val="20"/>
+        </w:rPr>
+        <w:t>()</w:t>
+      </w:r>
+      <w:r>
+        <w:rPr>
+          <w:rFonts w:ascii="Arial" w:hAnsi="Arial" w:cs="Arial"/>
+          <w:sz w:val="20"/>
+          <w:szCs w:val="20"/>
+        </w:rPr>
+        <w:t xml:space="preserve"> e </w:t>
+      </w:r>
+      <w:proofErr w:type="spellStart"/>
+      <w:r>
+        <w:rPr>
+          <w:rFonts w:ascii="Arial" w:hAnsi="Arial" w:cs="Arial"/>
+          <w:b/>
+          <w:bCs/>
+          <w:sz w:val="20"/>
+          <w:szCs w:val="20"/>
+        </w:rPr>
+        <w:t>hover</w:t>
+      </w:r>
+      <w:proofErr w:type="spellEnd"/>
+      <w:r>
+        <w:rPr>
+          <w:rFonts w:ascii="Arial" w:hAnsi="Arial" w:cs="Arial"/>
+          <w:b/>
+          <w:bCs/>
+          <w:sz w:val="20"/>
+          <w:szCs w:val="20"/>
+        </w:rPr>
+        <w:t>()</w:t>
+      </w:r>
+      <w:r>
+        <w:rPr>
+          <w:rFonts w:ascii="Arial" w:hAnsi="Arial" w:cs="Arial"/>
+          <w:sz w:val="20"/>
+          <w:szCs w:val="20"/>
+        </w:rPr>
+        <w:t>:</w:t>
+      </w:r>
+    </w:p>
+    <w:p>
+      <w:pPr>
+        <w:shd w:val="clear" w:color="auto" w:fill="1F1F1F"/>
+        <w:spacing w:after="0" w:line="285" w:lineRule="atLeast"/>
+        <w:rPr>
+          <w:rFonts w:ascii="Consolas" w:eastAsia="Times New Roman" w:hAnsi="Consolas" w:cs="Times New Roman"/>
+          <w:color w:val="CCCCCC"/>
+          <w:kern w:val="0"/>
+          <w:sz w:val="21"/>
+          <w:szCs w:val="21"/>
+          <w:lang w:eastAsia="pt-BR"/>
+          <w14:ligatures w14:val="none"/>
+        </w:rPr>
+      </w:pPr>
+      <w:r>
+        <w:rPr>
+          <w:rFonts w:ascii="Consolas" w:eastAsia="Times New Roman" w:hAnsi="Consolas" w:cs="Times New Roman"/>
+          <w:color w:val="DCDCAA"/>
+          <w:kern w:val="0"/>
+          <w:sz w:val="21"/>
+          <w:szCs w:val="21"/>
+          <w:lang w:eastAsia="pt-BR"/>
+          <w14:ligatures w14:val="none"/>
+        </w:rPr>
+        <w:t>$</w:t>
+      </w:r>
+      <w:r>
+        <w:rPr>
+          <w:rFonts w:ascii="Consolas" w:eastAsia="Times New Roman" w:hAnsi="Consolas" w:cs="Times New Roman"/>
+          <w:color w:val="D4D4D4"/>
+          <w:kern w:val="0"/>
+          <w:sz w:val="21"/>
+          <w:szCs w:val="21"/>
+          <w:lang w:eastAsia="pt-BR"/>
+          <w14:ligatures w14:val="none"/>
+        </w:rPr>
+        <w:t>(</w:t>
+      </w:r>
+      <w:r>
+        <w:rPr>
+          <w:rFonts w:ascii="Consolas" w:eastAsia="Times New Roman" w:hAnsi="Consolas" w:cs="Times New Roman"/>
+          <w:color w:val="CE9178"/>
+          <w:kern w:val="0"/>
+          <w:sz w:val="21"/>
+          <w:szCs w:val="21"/>
+          <w:lang w:eastAsia="pt-BR"/>
+          <w14:ligatures w14:val="none"/>
+        </w:rPr>
+        <w:t>"#div1"</w:t>
+      </w:r>
+      <w:proofErr w:type="gramStart"/>
+      <w:r>
+        <w:rPr>
+          <w:rFonts w:ascii="Consolas" w:eastAsia="Times New Roman" w:hAnsi="Consolas" w:cs="Times New Roman"/>
+          <w:color w:val="D4D4D4"/>
+          <w:kern w:val="0"/>
+          <w:sz w:val="21"/>
+          <w:szCs w:val="21"/>
+          <w:lang w:eastAsia="pt-BR"/>
+          <w14:ligatures w14:val="none"/>
+        </w:rPr>
+        <w:t>).</w:t>
+      </w:r>
+      <w:proofErr w:type="spellStart"/>
+      <w:r>
+        <w:rPr>
+          <w:rFonts w:ascii="Consolas" w:eastAsia="Times New Roman" w:hAnsi="Consolas" w:cs="Times New Roman"/>
+          <w:color w:val="DCDCAA"/>
+          <w:kern w:val="0"/>
+          <w:sz w:val="21"/>
+          <w:szCs w:val="21"/>
+          <w:lang w:eastAsia="pt-BR"/>
+          <w14:ligatures w14:val="none"/>
+        </w:rPr>
+        <w:t>hover</w:t>
+      </w:r>
+      <w:proofErr w:type="spellEnd"/>
+      <w:proofErr w:type="gramEnd"/>
+      <w:r>
+        <w:rPr>
+          <w:rFonts w:ascii="Consolas" w:eastAsia="Times New Roman" w:hAnsi="Consolas" w:cs="Times New Roman"/>
+          <w:color w:val="D4D4D4"/>
+          <w:kern w:val="0"/>
+          <w:sz w:val="21"/>
+          <w:szCs w:val="21"/>
+          <w:lang w:eastAsia="pt-BR"/>
+          <w14:ligatures w14:val="none"/>
+        </w:rPr>
+        <w:t>(</w:t>
+      </w:r>
+    </w:p>
+    <w:p>
+      <w:pPr>
+        <w:shd w:val="clear" w:color="auto" w:fill="1F1F1F"/>
+        <w:spacing w:after="0" w:line="285" w:lineRule="atLeast"/>
+        <w:rPr>
+          <w:rFonts w:ascii="Consolas" w:eastAsia="Times New Roman" w:hAnsi="Consolas" w:cs="Times New Roman"/>
+          <w:color w:val="CCCCCC"/>
+          <w:kern w:val="0"/>
+          <w:sz w:val="21"/>
+          <w:szCs w:val="21"/>
+          <w:lang w:eastAsia="pt-BR"/>
+          <w14:ligatures w14:val="none"/>
+        </w:rPr>
+      </w:pPr>
+      <w:r>
+        <w:rPr>
+          <w:rFonts w:ascii="Consolas" w:eastAsia="Times New Roman" w:hAnsi="Consolas" w:cs="Times New Roman"/>
+          <w:color w:val="D4D4D4"/>
+          <w:kern w:val="0"/>
+          <w:sz w:val="21"/>
+          <w:szCs w:val="21"/>
+          <w:lang w:eastAsia="pt-BR"/>
+          <w14:ligatures w14:val="none"/>
+        </w:rPr>
+        <w:t xml:space="preserve">          </w:t>
+      </w:r>
+      <w:r>
+        <w:rPr>
+          <w:rFonts w:ascii="Consolas" w:eastAsia="Times New Roman" w:hAnsi="Consolas" w:cs="Times New Roman"/>
+          <w:color w:val="6A9955"/>
+          <w:kern w:val="0"/>
+          <w:sz w:val="21"/>
+          <w:szCs w:val="21"/>
+          <w:lang w:eastAsia="pt-BR"/>
+          <w14:ligatures w14:val="none"/>
+        </w:rPr>
+        <w:t>//(e) =&gt; $(</w:t>
+      </w:r>
+      <w:proofErr w:type="spellStart"/>
+      <w:proofErr w:type="gramStart"/>
+      <w:r>
+        <w:rPr>
+          <w:rFonts w:ascii="Consolas" w:eastAsia="Times New Roman" w:hAnsi="Consolas" w:cs="Times New Roman"/>
+          <w:color w:val="6A9955"/>
+          <w:kern w:val="0"/>
+          <w:sz w:val="21"/>
+          <w:szCs w:val="21"/>
+          <w:lang w:eastAsia="pt-BR"/>
+          <w14:ligatures w14:val="none"/>
+        </w:rPr>
+        <w:t>e.target</w:t>
+      </w:r>
+      <w:proofErr w:type="spellEnd"/>
+      <w:proofErr w:type="gramEnd"/>
+      <w:r>
+        <w:rPr>
+          <w:rFonts w:ascii="Consolas" w:eastAsia="Times New Roman" w:hAnsi="Consolas" w:cs="Times New Roman"/>
+          <w:color w:val="6A9955"/>
+          <w:kern w:val="0"/>
+          <w:sz w:val="21"/>
+          <w:szCs w:val="21"/>
+          <w:lang w:eastAsia="pt-BR"/>
+          <w14:ligatures w14:val="none"/>
+        </w:rPr>
+        <w:t>).</w:t>
+      </w:r>
+      <w:proofErr w:type="spellStart"/>
+      <w:r>
+        <w:rPr>
+          <w:rFonts w:ascii="Consolas" w:eastAsia="Times New Roman" w:hAnsi="Consolas" w:cs="Times New Roman"/>
+          <w:color w:val="6A9955"/>
+          <w:kern w:val="0"/>
+          <w:sz w:val="21"/>
+          <w:szCs w:val="21"/>
+          <w:lang w:eastAsia="pt-BR"/>
+          <w14:ligatures w14:val="none"/>
+        </w:rPr>
+        <w:t>addClass</w:t>
+      </w:r>
+      <w:proofErr w:type="spellEnd"/>
+      <w:r>
+        <w:rPr>
+          <w:rFonts w:ascii="Consolas" w:eastAsia="Times New Roman" w:hAnsi="Consolas" w:cs="Times New Roman"/>
+          <w:color w:val="6A9955"/>
+          <w:kern w:val="0"/>
+          <w:sz w:val="21"/>
+          <w:szCs w:val="21"/>
+          <w:lang w:eastAsia="pt-BR"/>
+          <w14:ligatures w14:val="none"/>
+        </w:rPr>
+        <w:t>("</w:t>
+      </w:r>
+      <w:proofErr w:type="spellStart"/>
+      <w:r>
+        <w:rPr>
+          <w:rFonts w:ascii="Consolas" w:eastAsia="Times New Roman" w:hAnsi="Consolas" w:cs="Times New Roman"/>
+          <w:color w:val="6A9955"/>
+          <w:kern w:val="0"/>
+          <w:sz w:val="21"/>
+          <w:szCs w:val="21"/>
+          <w:lang w:eastAsia="pt-BR"/>
+          <w14:ligatures w14:val="none"/>
+        </w:rPr>
+        <w:t>emDestaque</w:t>
+      </w:r>
+      <w:proofErr w:type="spellEnd"/>
+      <w:r>
+        <w:rPr>
+          <w:rFonts w:ascii="Consolas" w:eastAsia="Times New Roman" w:hAnsi="Consolas" w:cs="Times New Roman"/>
+          <w:color w:val="6A9955"/>
+          <w:kern w:val="0"/>
+          <w:sz w:val="21"/>
+          <w:szCs w:val="21"/>
+          <w:lang w:eastAsia="pt-BR"/>
+          <w14:ligatures w14:val="none"/>
+        </w:rPr>
+        <w:t>"),</w:t>
+      </w:r>
+    </w:p>
+    <w:p>
+      <w:pPr>
+        <w:shd w:val="clear" w:color="auto" w:fill="1F1F1F"/>
+        <w:spacing w:after="0" w:line="285" w:lineRule="atLeast"/>
+        <w:rPr>
+          <w:rFonts w:ascii="Consolas" w:eastAsia="Times New Roman" w:hAnsi="Consolas" w:cs="Times New Roman"/>
+          <w:color w:val="CCCCCC"/>
+          <w:kern w:val="0"/>
+          <w:sz w:val="21"/>
+          <w:szCs w:val="21"/>
+          <w:lang w:eastAsia="pt-BR"/>
+          <w14:ligatures w14:val="none"/>
+        </w:rPr>
+      </w:pPr>
+      <w:r>
+        <w:rPr>
+          <w:rFonts w:ascii="Consolas" w:eastAsia="Times New Roman" w:hAnsi="Consolas" w:cs="Times New Roman"/>
+          <w:color w:val="D4D4D4"/>
+          <w:kern w:val="0"/>
+          <w:sz w:val="21"/>
+          <w:szCs w:val="21"/>
+          <w:lang w:eastAsia="pt-BR"/>
+          <w14:ligatures w14:val="none"/>
+        </w:rPr>
+        <w:t xml:space="preserve">          </w:t>
+      </w:r>
+      <w:r>
+        <w:rPr>
+          <w:rFonts w:ascii="Consolas" w:eastAsia="Times New Roman" w:hAnsi="Consolas" w:cs="Times New Roman"/>
+          <w:color w:val="6A9955"/>
+          <w:kern w:val="0"/>
+          <w:sz w:val="21"/>
+          <w:szCs w:val="21"/>
+          <w:lang w:eastAsia="pt-BR"/>
+          <w14:ligatures w14:val="none"/>
+        </w:rPr>
+        <w:t>//(e) =&gt; $(</w:t>
+      </w:r>
+      <w:proofErr w:type="spellStart"/>
+      <w:proofErr w:type="gramStart"/>
+      <w:r>
+        <w:rPr>
+          <w:rFonts w:ascii="Consolas" w:eastAsia="Times New Roman" w:hAnsi="Consolas" w:cs="Times New Roman"/>
+          <w:color w:val="6A9955"/>
+          <w:kern w:val="0"/>
+          <w:sz w:val="21"/>
+          <w:szCs w:val="21"/>
+          <w:lang w:eastAsia="pt-BR"/>
+          <w14:ligatures w14:val="none"/>
+        </w:rPr>
+        <w:t>e.target</w:t>
+      </w:r>
+      <w:proofErr w:type="spellEnd"/>
+      <w:proofErr w:type="gramEnd"/>
+      <w:r>
+        <w:rPr>
+          <w:rFonts w:ascii="Consolas" w:eastAsia="Times New Roman" w:hAnsi="Consolas" w:cs="Times New Roman"/>
+          <w:color w:val="6A9955"/>
+          <w:kern w:val="0"/>
+          <w:sz w:val="21"/>
+          <w:szCs w:val="21"/>
+          <w:lang w:eastAsia="pt-BR"/>
+          <w14:ligatures w14:val="none"/>
+        </w:rPr>
+        <w:t>).</w:t>
+      </w:r>
+      <w:proofErr w:type="spellStart"/>
+      <w:r>
+        <w:rPr>
+          <w:rFonts w:ascii="Consolas" w:eastAsia="Times New Roman" w:hAnsi="Consolas" w:cs="Times New Roman"/>
+          <w:color w:val="6A9955"/>
+          <w:kern w:val="0"/>
+          <w:sz w:val="21"/>
+          <w:szCs w:val="21"/>
+          <w:lang w:eastAsia="pt-BR"/>
+          <w14:ligatures w14:val="none"/>
+        </w:rPr>
+        <w:t>removeClass</w:t>
+      </w:r>
+      <w:proofErr w:type="spellEnd"/>
+      <w:r>
+        <w:rPr>
+          <w:rFonts w:ascii="Consolas" w:eastAsia="Times New Roman" w:hAnsi="Consolas" w:cs="Times New Roman"/>
+          <w:color w:val="6A9955"/>
+          <w:kern w:val="0"/>
+          <w:sz w:val="21"/>
+          <w:szCs w:val="21"/>
+          <w:lang w:eastAsia="pt-BR"/>
+          <w14:ligatures w14:val="none"/>
+        </w:rPr>
+        <w:t>("</w:t>
+      </w:r>
+      <w:proofErr w:type="spellStart"/>
+      <w:r>
+        <w:rPr>
+          <w:rFonts w:ascii="Consolas" w:eastAsia="Times New Roman" w:hAnsi="Consolas" w:cs="Times New Roman"/>
+          <w:color w:val="6A9955"/>
+          <w:kern w:val="0"/>
+          <w:sz w:val="21"/>
+          <w:szCs w:val="21"/>
+          <w:lang w:eastAsia="pt-BR"/>
+          <w14:ligatures w14:val="none"/>
+        </w:rPr>
+        <w:t>emDestaque</w:t>
+      </w:r>
+      <w:proofErr w:type="spellEnd"/>
+      <w:r>
+        <w:rPr>
+          <w:rFonts w:ascii="Consolas" w:eastAsia="Times New Roman" w:hAnsi="Consolas" w:cs="Times New Roman"/>
+          <w:color w:val="6A9955"/>
+          <w:kern w:val="0"/>
+          <w:sz w:val="21"/>
+          <w:szCs w:val="21"/>
+          <w:lang w:eastAsia="pt-BR"/>
+          <w14:ligatures w14:val="none"/>
+        </w:rPr>
+        <w:t>")</w:t>
+      </w:r>
+    </w:p>
+    <w:p>
+      <w:pPr>
+        <w:shd w:val="clear" w:color="auto" w:fill="1F1F1F"/>
+        <w:spacing w:after="0" w:line="285" w:lineRule="atLeast"/>
+        <w:rPr>
+          <w:rFonts w:ascii="Consolas" w:eastAsia="Times New Roman" w:hAnsi="Consolas" w:cs="Times New Roman"/>
+          <w:color w:val="CCCCCC"/>
+          <w:kern w:val="0"/>
+          <w:sz w:val="21"/>
+          <w:szCs w:val="21"/>
+          <w:lang w:eastAsia="pt-BR"/>
+          <w14:ligatures w14:val="none"/>
+        </w:rPr>
+      </w:pPr>
+      <w:r>
+        <w:rPr>
+          <w:rFonts w:ascii="Consolas" w:eastAsia="Times New Roman" w:hAnsi="Consolas" w:cs="Times New Roman"/>
+          <w:color w:val="D4D4D4"/>
+          <w:kern w:val="0"/>
+          <w:sz w:val="21"/>
+          <w:szCs w:val="21"/>
+          <w:lang w:eastAsia="pt-BR"/>
+          <w14:ligatures w14:val="none"/>
+        </w:rPr>
+        <w:t>          (</w:t>
+      </w:r>
+      <w:r>
+        <w:rPr>
+          <w:rFonts w:ascii="Consolas" w:eastAsia="Times New Roman" w:hAnsi="Consolas" w:cs="Times New Roman"/>
+          <w:color w:val="9CDCFE"/>
+          <w:kern w:val="0"/>
+          <w:sz w:val="21"/>
+          <w:szCs w:val="21"/>
+          <w:lang w:eastAsia="pt-BR"/>
+          <w14:ligatures w14:val="none"/>
+        </w:rPr>
+        <w:t>e</w:t>
+      </w:r>
+      <w:r>
+        <w:rPr>
+          <w:rFonts w:ascii="Consolas" w:eastAsia="Times New Roman" w:hAnsi="Consolas" w:cs="Times New Roman"/>
+          <w:color w:val="D4D4D4"/>
+          <w:kern w:val="0"/>
+          <w:sz w:val="21"/>
+          <w:szCs w:val="21"/>
+          <w:lang w:eastAsia="pt-BR"/>
+          <w14:ligatures w14:val="none"/>
+        </w:rPr>
+        <w:t xml:space="preserve">) </w:t>
+      </w:r>
+      <w:r>
+        <w:rPr>
+          <w:rFonts w:ascii="Consolas" w:eastAsia="Times New Roman" w:hAnsi="Consolas" w:cs="Times New Roman"/>
+          <w:color w:val="569CD6"/>
+          <w:kern w:val="0"/>
+          <w:sz w:val="21"/>
+          <w:szCs w:val="21"/>
+          <w:lang w:eastAsia="pt-BR"/>
+          <w14:ligatures w14:val="none"/>
+        </w:rPr>
+        <w:t>=&gt;</w:t>
+      </w:r>
+      <w:r>
+        <w:rPr>
+          <w:rFonts w:ascii="Consolas" w:eastAsia="Times New Roman" w:hAnsi="Consolas" w:cs="Times New Roman"/>
+          <w:color w:val="D4D4D4"/>
+          <w:kern w:val="0"/>
+          <w:sz w:val="21"/>
+          <w:szCs w:val="21"/>
+          <w:lang w:eastAsia="pt-BR"/>
+          <w14:ligatures w14:val="none"/>
+        </w:rPr>
+        <w:t xml:space="preserve"> </w:t>
+      </w:r>
+      <w:r>
+        <w:rPr>
+          <w:rFonts w:ascii="Consolas" w:eastAsia="Times New Roman" w:hAnsi="Consolas" w:cs="Times New Roman"/>
+          <w:color w:val="DCDCAA"/>
+          <w:kern w:val="0"/>
+          <w:sz w:val="21"/>
+          <w:szCs w:val="21"/>
+          <w:lang w:eastAsia="pt-BR"/>
+          <w14:ligatures w14:val="none"/>
+        </w:rPr>
+        <w:t>$</w:t>
+      </w:r>
+      <w:r>
+        <w:rPr>
+          <w:rFonts w:ascii="Consolas" w:eastAsia="Times New Roman" w:hAnsi="Consolas" w:cs="Times New Roman"/>
+          <w:color w:val="D4D4D4"/>
+          <w:kern w:val="0"/>
+          <w:sz w:val="21"/>
+          <w:szCs w:val="21"/>
+          <w:lang w:eastAsia="pt-BR"/>
+          <w14:ligatures w14:val="none"/>
+        </w:rPr>
+        <w:t>(</w:t>
+      </w:r>
+      <w:proofErr w:type="spellStart"/>
+      <w:proofErr w:type="gramStart"/>
+      <w:r>
+        <w:rPr>
+          <w:rFonts w:ascii="Consolas" w:eastAsia="Times New Roman" w:hAnsi="Consolas" w:cs="Times New Roman"/>
+          <w:color w:val="9CDCFE"/>
+          <w:kern w:val="0"/>
+          <w:sz w:val="21"/>
+          <w:szCs w:val="21"/>
+          <w:lang w:eastAsia="pt-BR"/>
+          <w14:ligatures w14:val="none"/>
+        </w:rPr>
+        <w:t>e</w:t>
+      </w:r>
+      <w:r>
+        <w:rPr>
+          <w:rFonts w:ascii="Consolas" w:eastAsia="Times New Roman" w:hAnsi="Consolas" w:cs="Times New Roman"/>
+          <w:color w:val="D4D4D4"/>
+          <w:kern w:val="0"/>
+          <w:sz w:val="21"/>
+          <w:szCs w:val="21"/>
+          <w:lang w:eastAsia="pt-BR"/>
+          <w14:ligatures w14:val="none"/>
+        </w:rPr>
+        <w:t>.</w:t>
+      </w:r>
+      <w:r>
+        <w:rPr>
+          <w:rFonts w:ascii="Consolas" w:eastAsia="Times New Roman" w:hAnsi="Consolas" w:cs="Times New Roman"/>
+          <w:color w:val="9CDCFE"/>
+          <w:kern w:val="0"/>
+          <w:sz w:val="21"/>
+          <w:szCs w:val="21"/>
+          <w:lang w:eastAsia="pt-BR"/>
+          <w14:ligatures w14:val="none"/>
+        </w:rPr>
+        <w:t>target</w:t>
+      </w:r>
+      <w:proofErr w:type="spellEnd"/>
+      <w:proofErr w:type="gramEnd"/>
+      <w:r>
+        <w:rPr>
+          <w:rFonts w:ascii="Consolas" w:eastAsia="Times New Roman" w:hAnsi="Consolas" w:cs="Times New Roman"/>
+          <w:color w:val="D4D4D4"/>
+          <w:kern w:val="0"/>
+          <w:sz w:val="21"/>
+          <w:szCs w:val="21"/>
+          <w:lang w:eastAsia="pt-BR"/>
+          <w14:ligatures w14:val="none"/>
+        </w:rPr>
+        <w:t>).</w:t>
+      </w:r>
+      <w:proofErr w:type="spellStart"/>
+      <w:r>
+        <w:rPr>
+          <w:rFonts w:ascii="Consolas" w:eastAsia="Times New Roman" w:hAnsi="Consolas" w:cs="Times New Roman"/>
+          <w:color w:val="DCDCAA"/>
+          <w:kern w:val="0"/>
+          <w:sz w:val="21"/>
+          <w:szCs w:val="21"/>
+          <w:lang w:eastAsia="pt-BR"/>
+          <w14:ligatures w14:val="none"/>
+        </w:rPr>
+        <w:t>toggleClass</w:t>
+      </w:r>
+      <w:proofErr w:type="spellEnd"/>
+      <w:r>
+        <w:rPr>
+          <w:rFonts w:ascii="Consolas" w:eastAsia="Times New Roman" w:hAnsi="Consolas" w:cs="Times New Roman"/>
+          <w:color w:val="D4D4D4"/>
+          <w:kern w:val="0"/>
+          <w:sz w:val="21"/>
+          <w:szCs w:val="21"/>
+          <w:lang w:eastAsia="pt-BR"/>
+          <w14:ligatures w14:val="none"/>
+        </w:rPr>
+        <w:t>(</w:t>
+      </w:r>
+      <w:r>
+        <w:rPr>
+          <w:rFonts w:ascii="Consolas" w:eastAsia="Times New Roman" w:hAnsi="Consolas" w:cs="Times New Roman"/>
+          <w:color w:val="CE9178"/>
+          <w:kern w:val="0"/>
+          <w:sz w:val="21"/>
+          <w:szCs w:val="21"/>
+          <w:lang w:eastAsia="pt-BR"/>
+          <w14:ligatures w14:val="none"/>
+        </w:rPr>
+        <w:t>"</w:t>
+      </w:r>
+      <w:proofErr w:type="spellStart"/>
+      <w:r>
+        <w:rPr>
+          <w:rFonts w:ascii="Consolas" w:eastAsia="Times New Roman" w:hAnsi="Consolas" w:cs="Times New Roman"/>
+          <w:color w:val="CE9178"/>
+          <w:kern w:val="0"/>
+          <w:sz w:val="21"/>
+          <w:szCs w:val="21"/>
+          <w:lang w:eastAsia="pt-BR"/>
+          <w14:ligatures w14:val="none"/>
+        </w:rPr>
+        <w:t>emDestaque</w:t>
+      </w:r>
+      <w:proofErr w:type="spellEnd"/>
+      <w:r>
+        <w:rPr>
+          <w:rFonts w:ascii="Consolas" w:eastAsia="Times New Roman" w:hAnsi="Consolas" w:cs="Times New Roman"/>
+          <w:color w:val="CE9178"/>
+          <w:kern w:val="0"/>
+          <w:sz w:val="21"/>
+          <w:szCs w:val="21"/>
+          <w:lang w:eastAsia="pt-BR"/>
+          <w14:ligatures w14:val="none"/>
+        </w:rPr>
+        <w:t>"</w:t>
+      </w:r>
+      <w:r>
+        <w:rPr>
+          <w:rFonts w:ascii="Consolas" w:eastAsia="Times New Roman" w:hAnsi="Consolas" w:cs="Times New Roman"/>
+          <w:color w:val="D4D4D4"/>
+          <w:kern w:val="0"/>
+          <w:sz w:val="21"/>
+          <w:szCs w:val="21"/>
+          <w:lang w:eastAsia="pt-BR"/>
+          <w14:ligatures w14:val="none"/>
+        </w:rPr>
+        <w:t>)</w:t>
+      </w:r>
+    </w:p>
+    <w:p>
+      <w:pPr>
+        <w:shd w:val="clear" w:color="auto" w:fill="1F1F1F"/>
+        <w:spacing w:after="0" w:line="285" w:lineRule="atLeast"/>
+        <w:rPr>
+          <w:rFonts w:ascii="Consolas" w:eastAsia="Times New Roman" w:hAnsi="Consolas" w:cs="Times New Roman"/>
+          <w:color w:val="CCCCCC"/>
+          <w:kern w:val="0"/>
+          <w:sz w:val="21"/>
+          <w:szCs w:val="21"/>
+          <w:lang w:eastAsia="pt-BR"/>
+          <w14:ligatures w14:val="none"/>
+        </w:rPr>
+      </w:pPr>
+      <w:r>
+        <w:rPr>
+          <w:rFonts w:ascii="Consolas" w:eastAsia="Times New Roman" w:hAnsi="Consolas" w:cs="Times New Roman"/>
+          <w:color w:val="D4D4D4"/>
+          <w:kern w:val="0"/>
+          <w:sz w:val="21"/>
+          <w:szCs w:val="21"/>
+          <w:lang w:eastAsia="pt-BR"/>
+          <w14:ligatures w14:val="none"/>
+        </w:rPr>
+        <w:t>        );</w:t>
+      </w:r>
     </w:p>
     <w:p>
       <w:pPr>

</xml_diff>

<commit_message>
efeitos especiais - transições
</commit_message>
<xml_diff>
--- a/jquery.docx
+++ b/jquery.docx
@@ -554,7 +554,7 @@
       <w:pPr>
         <w:jc w:val="both"/>
       </w:pPr>
-      <w:hyperlink r:id="rId5" w:history="1">
+      <w:hyperlink r:id="rId6" w:history="1">
         <w:r>
           <w:rPr>
             <w:rStyle w:val="Hyperlink"/>
@@ -4210,7 +4210,7 @@
                     <pic:cNvPicPr/>
                   </pic:nvPicPr>
                   <pic:blipFill>
-                    <a:blip r:embed="rId6"/>
+                    <a:blip r:embed="rId7"/>
                     <a:stretch>
                       <a:fillRect/>
                     </a:stretch>
@@ -4374,7 +4374,7 @@
                     <pic:cNvPicPr/>
                   </pic:nvPicPr>
                   <pic:blipFill>
-                    <a:blip r:embed="rId7"/>
+                    <a:blip r:embed="rId8"/>
                     <a:stretch>
                       <a:fillRect/>
                     </a:stretch>
@@ -5229,7 +5229,7 @@
                     <pic:cNvPicPr/>
                   </pic:nvPicPr>
                   <pic:blipFill>
-                    <a:blip r:embed="rId8"/>
+                    <a:blip r:embed="rId9"/>
                     <a:stretch>
                       <a:fillRect/>
                     </a:stretch>
@@ -5363,7 +5363,7 @@
                     <pic:cNvPicPr/>
                   </pic:nvPicPr>
                   <pic:blipFill>
-                    <a:blip r:embed="rId9"/>
+                    <a:blip r:embed="rId10"/>
                     <a:stretch>
                       <a:fillRect/>
                     </a:stretch>
@@ -5507,7 +5507,7 @@
                     <pic:cNvPicPr/>
                   </pic:nvPicPr>
                   <pic:blipFill>
-                    <a:blip r:embed="rId10"/>
+                    <a:blip r:embed="rId11"/>
                     <a:stretch>
                       <a:fillRect/>
                     </a:stretch>
@@ -5603,7 +5603,7 @@
                     <pic:cNvPicPr/>
                   </pic:nvPicPr>
                   <pic:blipFill>
-                    <a:blip r:embed="rId11"/>
+                    <a:blip r:embed="rId12"/>
                     <a:stretch>
                       <a:fillRect/>
                     </a:stretch>
@@ -5907,7 +5907,7 @@
                     <pic:cNvPicPr/>
                   </pic:nvPicPr>
                   <pic:blipFill>
-                    <a:blip r:embed="rId12"/>
+                    <a:blip r:embed="rId13"/>
                     <a:stretch>
                       <a:fillRect/>
                     </a:stretch>
@@ -5982,7 +5982,7 @@
                     <pic:cNvPicPr/>
                   </pic:nvPicPr>
                   <pic:blipFill>
-                    <a:blip r:embed="rId13"/>
+                    <a:blip r:embed="rId14"/>
                     <a:stretch>
                       <a:fillRect/>
                     </a:stretch>
@@ -6175,7 +6175,7 @@
                     <pic:cNvPicPr/>
                   </pic:nvPicPr>
                   <pic:blipFill>
-                    <a:blip r:embed="rId14"/>
+                    <a:blip r:embed="rId15"/>
                     <a:stretch>
                       <a:fillRect/>
                     </a:stretch>
@@ -6333,7 +6333,7 @@
                     <pic:cNvPicPr/>
                   </pic:nvPicPr>
                   <pic:blipFill rotWithShape="1">
-                    <a:blip r:embed="rId15"/>
+                    <a:blip r:embed="rId16"/>
                     <a:srcRect l="18407"/>
                     <a:stretch/>
                   </pic:blipFill>
@@ -6478,7 +6478,7 @@
                     <pic:cNvPicPr/>
                   </pic:nvPicPr>
                   <pic:blipFill>
-                    <a:blip r:embed="rId16"/>
+                    <a:blip r:embed="rId17"/>
                     <a:stretch>
                       <a:fillRect/>
                     </a:stretch>
@@ -6553,7 +6553,7 @@
                     <pic:cNvPicPr/>
                   </pic:nvPicPr>
                   <pic:blipFill>
-                    <a:blip r:embed="rId17"/>
+                    <a:blip r:embed="rId18"/>
                     <a:stretch>
                       <a:fillRect/>
                     </a:stretch>
@@ -6652,7 +6652,7 @@
                     <pic:cNvPicPr/>
                   </pic:nvPicPr>
                   <pic:blipFill>
-                    <a:blip r:embed="rId18"/>
+                    <a:blip r:embed="rId19"/>
                     <a:stretch>
                       <a:fillRect/>
                     </a:stretch>
@@ -6943,7 +6943,7 @@
                     <pic:cNvPicPr/>
                   </pic:nvPicPr>
                   <pic:blipFill>
-                    <a:blip r:embed="rId19"/>
+                    <a:blip r:embed="rId20"/>
                     <a:stretch>
                       <a:fillRect/>
                     </a:stretch>
@@ -7153,7 +7153,7 @@
                     <pic:cNvPicPr/>
                   </pic:nvPicPr>
                   <pic:blipFill rotWithShape="1">
-                    <a:blip r:embed="rId20"/>
+                    <a:blip r:embed="rId21"/>
                     <a:srcRect b="59143"/>
                     <a:stretch/>
                   </pic:blipFill>
@@ -7209,7 +7209,7 @@
                     <pic:cNvPicPr/>
                   </pic:nvPicPr>
                   <pic:blipFill rotWithShape="1">
-                    <a:blip r:embed="rId20"/>
+                    <a:blip r:embed="rId21"/>
                     <a:srcRect t="65042"/>
                     <a:stretch/>
                   </pic:blipFill>
@@ -8551,7 +8551,7 @@
                     <pic:cNvPicPr/>
                   </pic:nvPicPr>
                   <pic:blipFill>
-                    <a:blip r:embed="rId21"/>
+                    <a:blip r:embed="rId22"/>
                     <a:stretch>
                       <a:fillRect/>
                     </a:stretch>
@@ -8818,7 +8818,7 @@
                     <pic:cNvPicPr/>
                   </pic:nvPicPr>
                   <pic:blipFill rotWithShape="1">
-                    <a:blip r:embed="rId22"/>
+                    <a:blip r:embed="rId23"/>
                     <a:srcRect l="-308" t="20454" r="308" b="-20454"/>
                     <a:stretch/>
                   </pic:blipFill>
@@ -9118,7 +9118,7 @@
                     <pic:cNvPicPr/>
                   </pic:nvPicPr>
                   <pic:blipFill>
-                    <a:blip r:embed="rId23"/>
+                    <a:blip r:embed="rId24"/>
                     <a:stretch>
                       <a:fillRect/>
                     </a:stretch>
@@ -9220,7 +9220,7 @@
                     <pic:cNvPicPr/>
                   </pic:nvPicPr>
                   <pic:blipFill>
-                    <a:blip r:embed="rId24"/>
+                    <a:blip r:embed="rId25"/>
                     <a:stretch>
                       <a:fillRect/>
                     </a:stretch>
@@ -9521,7 +9521,7 @@
                     <pic:cNvPicPr/>
                   </pic:nvPicPr>
                   <pic:blipFill>
-                    <a:blip r:embed="rId25"/>
+                    <a:blip r:embed="rId26"/>
                     <a:stretch>
                       <a:fillRect/>
                     </a:stretch>
@@ -9613,7 +9613,7 @@
                     <pic:cNvPicPr/>
                   </pic:nvPicPr>
                   <pic:blipFill>
-                    <a:blip r:embed="rId26"/>
+                    <a:blip r:embed="rId27"/>
                     <a:stretch>
                       <a:fillRect/>
                     </a:stretch>
@@ -9723,7 +9723,7 @@
                     <pic:cNvPicPr/>
                   </pic:nvPicPr>
                   <pic:blipFill>
-                    <a:blip r:embed="rId27"/>
+                    <a:blip r:embed="rId28"/>
                     <a:stretch>
                       <a:fillRect/>
                     </a:stretch>
@@ -9781,7 +9781,7 @@
                     <pic:cNvPicPr/>
                   </pic:nvPicPr>
                   <pic:blipFill>
-                    <a:blip r:embed="rId28"/>
+                    <a:blip r:embed="rId29"/>
                     <a:stretch>
                       <a:fillRect/>
                     </a:stretch>
@@ -10336,7 +10336,7 @@
                     <pic:cNvPicPr/>
                   </pic:nvPicPr>
                   <pic:blipFill>
-                    <a:blip r:embed="rId29"/>
+                    <a:blip r:embed="rId30"/>
                     <a:stretch>
                       <a:fillRect/>
                     </a:stretch>
@@ -10411,7 +10411,7 @@
                     <pic:cNvPicPr/>
                   </pic:nvPicPr>
                   <pic:blipFill>
-                    <a:blip r:embed="rId30"/>
+                    <a:blip r:embed="rId31"/>
                     <a:stretch>
                       <a:fillRect/>
                     </a:stretch>
@@ -10677,7 +10677,7 @@
                     <pic:cNvPicPr/>
                   </pic:nvPicPr>
                   <pic:blipFill>
-                    <a:blip r:embed="rId31"/>
+                    <a:blip r:embed="rId32"/>
                     <a:stretch>
                       <a:fillRect/>
                     </a:stretch>
@@ -10727,7 +10727,7 @@
                     <pic:cNvPicPr/>
                   </pic:nvPicPr>
                   <pic:blipFill>
-                    <a:blip r:embed="rId32"/>
+                    <a:blip r:embed="rId33"/>
                     <a:stretch>
                       <a:fillRect/>
                     </a:stretch>
@@ -10848,7 +10848,7 @@
                     <pic:cNvPicPr/>
                   </pic:nvPicPr>
                   <pic:blipFill>
-                    <a:blip r:embed="rId33"/>
+                    <a:blip r:embed="rId34"/>
                     <a:stretch>
                       <a:fillRect/>
                     </a:stretch>
@@ -10923,7 +10923,7 @@
                     <pic:cNvPicPr/>
                   </pic:nvPicPr>
                   <pic:blipFill>
-                    <a:blip r:embed="rId34"/>
+                    <a:blip r:embed="rId35"/>
                     <a:stretch>
                       <a:fillRect/>
                     </a:stretch>
@@ -11060,7 +11060,7 @@
                     <pic:cNvPicPr/>
                   </pic:nvPicPr>
                   <pic:blipFill>
-                    <a:blip r:embed="rId35"/>
+                    <a:blip r:embed="rId36"/>
                     <a:stretch>
                       <a:fillRect/>
                     </a:stretch>
@@ -11190,7 +11190,7 @@
                     <pic:cNvPicPr/>
                   </pic:nvPicPr>
                   <pic:blipFill>
-                    <a:blip r:embed="rId36"/>
+                    <a:blip r:embed="rId37"/>
                     <a:stretch>
                       <a:fillRect/>
                     </a:stretch>
@@ -14265,7 +14265,7 @@
                     <pic:cNvPicPr/>
                   </pic:nvPicPr>
                   <pic:blipFill>
-                    <a:blip r:embed="rId37"/>
+                    <a:blip r:embed="rId38"/>
                     <a:stretch>
                       <a:fillRect/>
                     </a:stretch>
@@ -14314,7 +14314,7 @@
                     <pic:cNvPicPr/>
                   </pic:nvPicPr>
                   <pic:blipFill>
-                    <a:blip r:embed="rId38"/>
+                    <a:blip r:embed="rId39"/>
                     <a:stretch>
                       <a:fillRect/>
                     </a:stretch>
@@ -14543,7 +14543,7 @@
                     <pic:cNvPicPr/>
                   </pic:nvPicPr>
                   <pic:blipFill>
-                    <a:blip r:embed="rId39"/>
+                    <a:blip r:embed="rId40"/>
                     <a:stretch>
                       <a:fillRect/>
                     </a:stretch>
@@ -14759,7 +14759,7 @@
                     <pic:cNvPicPr/>
                   </pic:nvPicPr>
                   <pic:blipFill>
-                    <a:blip r:embed="rId40"/>
+                    <a:blip r:embed="rId41"/>
                     <a:stretch>
                       <a:fillRect/>
                     </a:stretch>
@@ -14809,7 +14809,7 @@
                     <pic:cNvPicPr/>
                   </pic:nvPicPr>
                   <pic:blipFill>
-                    <a:blip r:embed="rId41"/>
+                    <a:blip r:embed="rId42"/>
                     <a:stretch>
                       <a:fillRect/>
                     </a:stretch>
@@ -15019,7 +15019,7 @@
                     <pic:cNvPicPr/>
                   </pic:nvPicPr>
                   <pic:blipFill>
-                    <a:blip r:embed="rId42"/>
+                    <a:blip r:embed="rId43"/>
                     <a:stretch>
                       <a:fillRect/>
                     </a:stretch>
@@ -15059,7 +15059,7 @@
                     <pic:cNvPicPr/>
                   </pic:nvPicPr>
                   <pic:blipFill>
-                    <a:blip r:embed="rId43"/>
+                    <a:blip r:embed="rId44"/>
                     <a:stretch>
                       <a:fillRect/>
                     </a:stretch>
@@ -15308,7 +15308,7 @@
                     <pic:cNvPicPr/>
                   </pic:nvPicPr>
                   <pic:blipFill>
-                    <a:blip r:embed="rId44"/>
+                    <a:blip r:embed="rId45"/>
                     <a:stretch>
                       <a:fillRect/>
                     </a:stretch>
@@ -15560,7 +15560,7 @@
                     <pic:cNvPicPr/>
                   </pic:nvPicPr>
                   <pic:blipFill>
-                    <a:blip r:embed="rId45"/>
+                    <a:blip r:embed="rId46"/>
                     <a:stretch>
                       <a:fillRect/>
                     </a:stretch>
@@ -15609,7 +15609,7 @@
                     <pic:cNvPicPr/>
                   </pic:nvPicPr>
                   <pic:blipFill>
-                    <a:blip r:embed="rId46"/>
+                    <a:blip r:embed="rId47"/>
                     <a:stretch>
                       <a:fillRect/>
                     </a:stretch>
@@ -15661,7 +15661,7 @@
                 <wp:cNvGraphicFramePr/>
                 <a:graphic xmlns:a="http://schemas.openxmlformats.org/drawingml/2006/main">
                   <a:graphicData uri="http://schemas.microsoft.com/office/word/2010/wordprocessingInk">
-                    <w14:contentPart bwMode="auto" r:id="rId47">
+                    <w14:contentPart bwMode="auto" r:id="rId48">
                       <w14:nvContentPartPr>
                         <w14:cNvContentPartPr/>
                       </w14:nvContentPartPr>
@@ -15697,7 +15697,7 @@
                 <o:lock v:ext="edit" aspectratio="t"/>
               </v:shapetype>
               <v:shape id="Tinta 1" o:spid="_x0000_s1026" type="#_x0000_t75" style="position:absolute;margin-left:247.95pt;margin-top:-1.85pt;width:184.6pt;height:57.75pt;z-index:251659264;visibility:visible;mso-wrap-style:square;mso-wrap-distance-left:9pt;mso-wrap-distance-top:0;mso-wrap-distance-right:9pt;mso-wrap-distance-bottom:0;mso-position-horizontal:absolute;mso-position-horizontal-relative:text;mso-position-vertical:absolute;mso-position-vertical-relative:text" o:gfxdata="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">
-                <v:imagedata r:id="rId48" o:title=""/>
+                <v:imagedata r:id="rId49" o:title=""/>
               </v:shape>
             </w:pict>
           </mc:Fallback>
@@ -15723,7 +15723,7 @@
                     <pic:cNvPicPr/>
                   </pic:nvPicPr>
                   <pic:blipFill>
-                    <a:blip r:embed="rId49"/>
+                    <a:blip r:embed="rId50"/>
                     <a:stretch>
                       <a:fillRect/>
                     </a:stretch>
@@ -15858,7 +15858,7 @@
                 <wp:cNvGraphicFramePr/>
                 <a:graphic xmlns:a="http://schemas.openxmlformats.org/drawingml/2006/main">
                   <a:graphicData uri="http://schemas.microsoft.com/office/word/2010/wordprocessingInk">
-                    <w14:contentPart bwMode="auto" r:id="rId50">
+                    <w14:contentPart bwMode="auto" r:id="rId51">
                       <w14:nvContentPartPr>
                         <w14:cNvContentPartPr/>
                       </w14:nvContentPartPr>
@@ -15875,7 +15875,7 @@
           <mc:Fallback>
             <w:pict>
               <v:shape w14:anchorId="7B86A1DD" id="Tinta 3" o:spid="_x0000_s1026" type="#_x0000_t75" style="position:absolute;margin-left:243.8pt;margin-top:1.25pt;width:227.5pt;height:62.25pt;z-index:251660288;visibility:visible;mso-wrap-style:square;mso-wrap-distance-left:9pt;mso-wrap-distance-top:0;mso-wrap-distance-right:9pt;mso-wrap-distance-bottom:0;mso-position-horizontal:absolute;mso-position-horizontal-relative:text;mso-position-vertical:absolute;mso-position-vertical-relative:text" o:gfxdata="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">
-                <v:imagedata r:id="rId51" o:title=""/>
+                <v:imagedata r:id="rId52" o:title=""/>
               </v:shape>
             </w:pict>
           </mc:Fallback>
@@ -15901,7 +15901,7 @@
                     <pic:cNvPicPr/>
                   </pic:nvPicPr>
                   <pic:blipFill>
-                    <a:blip r:embed="rId52"/>
+                    <a:blip r:embed="rId53"/>
                     <a:stretch>
                       <a:fillRect/>
                     </a:stretch>
@@ -16091,7 +16091,7 @@
                     <pic:cNvPicPr/>
                   </pic:nvPicPr>
                   <pic:blipFill>
-                    <a:blip r:embed="rId53"/>
+                    <a:blip r:embed="rId54"/>
                     <a:stretch>
                       <a:fillRect/>
                     </a:stretch>
@@ -16392,7 +16392,7 @@
                 <wp:cNvGraphicFramePr/>
                 <a:graphic xmlns:a="http://schemas.openxmlformats.org/drawingml/2006/main">
                   <a:graphicData uri="http://schemas.microsoft.com/office/word/2010/wordprocessingInk">
-                    <w14:contentPart bwMode="auto" r:id="rId54">
+                    <w14:contentPart bwMode="auto" r:id="rId55">
                       <w14:nvContentPartPr>
                         <w14:cNvContentPartPr/>
                       </w14:nvContentPartPr>
@@ -16434,7 +16434,7 @@
                 <o:lock v:ext="edit" aspectratio="t"/>
               </v:shapetype>
               <v:shape id="Tinta 4" o:spid="_x0000_s1026" type="#_x0000_t75" style="position:absolute;margin-left:11.7pt;margin-top:25.85pt;width:230.2pt;height:56.25pt;z-index:251661312;visibility:visible;mso-wrap-style:square;mso-width-percent:0;mso-height-percent:0;mso-wrap-distance-left:9pt;mso-wrap-distance-top:0;mso-wrap-distance-right:9pt;mso-wrap-distance-bottom:0;mso-position-horizontal:absolute;mso-position-horizontal-relative:text;mso-position-vertical:absolute;mso-position-vertical-relative:text;mso-width-percent:0;mso-height-percent:0;mso-width-relative:margin;mso-height-relative:margin" o:gfxdata="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">
-                <v:imagedata r:id="rId55" o:title=""/>
+                <v:imagedata r:id="rId56" o:title=""/>
               </v:shape>
             </w:pict>
           </mc:Fallback>
@@ -16460,7 +16460,7 @@
                     <pic:cNvPicPr/>
                   </pic:nvPicPr>
                   <pic:blipFill>
-                    <a:blip r:embed="rId56"/>
+                    <a:blip r:embed="rId57"/>
                     <a:stretch>
                       <a:fillRect/>
                     </a:stretch>
@@ -16576,7 +16576,7 @@
                     <pic:cNvPicPr/>
                   </pic:nvPicPr>
                   <pic:blipFill>
-                    <a:blip r:embed="rId57"/>
+                    <a:blip r:embed="rId58"/>
                     <a:stretch>
                       <a:fillRect/>
                     </a:stretch>
@@ -16695,7 +16695,7 @@
                     <pic:cNvPicPr/>
                   </pic:nvPicPr>
                   <pic:blipFill>
-                    <a:blip r:embed="rId58"/>
+                    <a:blip r:embed="rId59"/>
                     <a:stretch>
                       <a:fillRect/>
                     </a:stretch>
@@ -17160,7 +17160,7 @@
                     <pic:cNvPicPr/>
                   </pic:nvPicPr>
                   <pic:blipFill>
-                    <a:blip r:embed="rId59"/>
+                    <a:blip r:embed="rId60"/>
                     <a:stretch>
                       <a:fillRect/>
                     </a:stretch>
@@ -17218,7 +17218,7 @@
                     <pic:cNvPicPr/>
                   </pic:nvPicPr>
                   <pic:blipFill>
-                    <a:blip r:embed="rId60"/>
+                    <a:blip r:embed="rId61"/>
                     <a:stretch>
                       <a:fillRect/>
                     </a:stretch>
@@ -18343,7 +18343,7 @@
                     <pic:cNvPicPr/>
                   </pic:nvPicPr>
                   <pic:blipFill>
-                    <a:blip r:embed="rId61"/>
+                    <a:blip r:embed="rId62"/>
                     <a:stretch>
                       <a:fillRect/>
                     </a:stretch>
@@ -18864,7 +18864,7 @@
                     <pic:cNvPicPr/>
                   </pic:nvPicPr>
                   <pic:blipFill>
-                    <a:blip r:embed="rId62"/>
+                    <a:blip r:embed="rId63"/>
                     <a:stretch>
                       <a:fillRect/>
                     </a:stretch>
@@ -19131,7 +19131,7 @@
                     <pic:cNvPicPr/>
                   </pic:nvPicPr>
                   <pic:blipFill>
-                    <a:blip r:embed="rId63"/>
+                    <a:blip r:embed="rId64"/>
                     <a:stretch>
                       <a:fillRect/>
                     </a:stretch>
@@ -19232,7 +19232,7 @@
                     <pic:cNvPicPr/>
                   </pic:nvPicPr>
                   <pic:blipFill>
-                    <a:blip r:embed="rId64"/>
+                    <a:blip r:embed="rId65"/>
                     <a:stretch>
                       <a:fillRect/>
                     </a:stretch>
@@ -19279,6 +19279,7 @@
         <w:t xml:space="preserve">Mesma função, juntando </w:t>
       </w:r>
       <w:proofErr w:type="spellStart"/>
+      <w:proofErr w:type="gramStart"/>
       <w:r>
         <w:rPr>
           <w:rFonts w:ascii="Arial" w:hAnsi="Arial" w:cs="Arial"/>
@@ -19298,7 +19299,18 @@
           <w:sz w:val="20"/>
           <w:szCs w:val="20"/>
         </w:rPr>
-        <w:t>()</w:t>
+        <w:t>(</w:t>
+      </w:r>
+      <w:proofErr w:type="gramEnd"/>
+      <w:r>
+        <w:rPr>
+          <w:rFonts w:ascii="Arial" w:hAnsi="Arial" w:cs="Arial"/>
+          <w:b/>
+          <w:bCs/>
+          <w:sz w:val="20"/>
+          <w:szCs w:val="20"/>
+        </w:rPr>
+        <w:t>)</w:t>
       </w:r>
       <w:r>
         <w:rPr>
@@ -19920,6 +19932,1241 @@
           <w14:ligatures w14:val="none"/>
         </w:rPr>
         <w:t>        );</w:t>
+      </w:r>
+    </w:p>
+    <w:p>
+      <w:pPr>
+        <w:rPr>
+          <w:rFonts w:ascii="Arial" w:hAnsi="Arial" w:cs="Arial"/>
+          <w:sz w:val="20"/>
+          <w:szCs w:val="20"/>
+        </w:rPr>
+      </w:pPr>
+    </w:p>
+    <w:p>
+      <w:pPr>
+        <w:rPr>
+          <w:rFonts w:ascii="Arial" w:hAnsi="Arial" w:cs="Arial"/>
+          <w:sz w:val="20"/>
+          <w:szCs w:val="20"/>
+        </w:rPr>
+      </w:pPr>
+    </w:p>
+    <w:p>
+      <w:pPr>
+        <w:rPr>
+          <w:rFonts w:ascii="Arial" w:hAnsi="Arial" w:cs="Arial"/>
+          <w:b/>
+          <w:bCs/>
+          <w:sz w:val="20"/>
+          <w:szCs w:val="20"/>
+        </w:rPr>
+      </w:pPr>
+      <w:r>
+        <w:rPr>
+          <w:rFonts w:ascii="Arial" w:hAnsi="Arial" w:cs="Arial"/>
+          <w:b/>
+          <w:bCs/>
+          <w:sz w:val="20"/>
+          <w:szCs w:val="20"/>
+        </w:rPr>
+        <w:t>Efeitos especiais</w:t>
+      </w:r>
+    </w:p>
+    <w:p>
+      <w:pPr>
+        <w:rPr>
+          <w:rFonts w:ascii="Arial" w:hAnsi="Arial" w:cs="Arial"/>
+          <w:sz w:val="20"/>
+          <w:szCs w:val="20"/>
+        </w:rPr>
+      </w:pPr>
+      <w:r>
+        <w:rPr>
+          <w:rFonts w:ascii="Arial" w:hAnsi="Arial" w:cs="Arial"/>
+          <w:sz w:val="20"/>
+          <w:szCs w:val="20"/>
+        </w:rPr>
+        <w:t xml:space="preserve">- </w:t>
+      </w:r>
+      <w:r>
+        <w:rPr>
+          <w:rFonts w:ascii="Arial" w:hAnsi="Arial" w:cs="Arial"/>
+          <w:sz w:val="20"/>
+          <w:szCs w:val="20"/>
+        </w:rPr>
+        <w:t xml:space="preserve">Funções prontas da biblioteca do </w:t>
+      </w:r>
+      <w:proofErr w:type="spellStart"/>
+      <w:r>
+        <w:rPr>
+          <w:rFonts w:ascii="Arial" w:hAnsi="Arial" w:cs="Arial"/>
+          <w:sz w:val="20"/>
+          <w:szCs w:val="20"/>
+        </w:rPr>
+        <w:t>jQuery</w:t>
+      </w:r>
+      <w:proofErr w:type="spellEnd"/>
+      <w:r>
+        <w:rPr>
+          <w:rFonts w:ascii="Arial" w:hAnsi="Arial" w:cs="Arial"/>
+          <w:sz w:val="20"/>
+          <w:szCs w:val="20"/>
+        </w:rPr>
+        <w:t xml:space="preserve"> que nos permite animar elementos HTML</w:t>
+      </w:r>
+      <w:r>
+        <w:rPr>
+          <w:rFonts w:ascii="Arial" w:hAnsi="Arial" w:cs="Arial"/>
+          <w:sz w:val="20"/>
+          <w:szCs w:val="20"/>
+        </w:rPr>
+        <w:t>;</w:t>
+      </w:r>
+    </w:p>
+    <w:p>
+      <w:pPr>
+        <w:rPr>
+          <w:rFonts w:ascii="Arial" w:hAnsi="Arial" w:cs="Arial"/>
+          <w:sz w:val="20"/>
+          <w:szCs w:val="20"/>
+        </w:rPr>
+      </w:pPr>
+      <w:r>
+        <w:rPr>
+          <w:rFonts w:ascii="Arial" w:hAnsi="Arial" w:cs="Arial"/>
+          <w:sz w:val="20"/>
+          <w:szCs w:val="20"/>
+        </w:rPr>
+        <w:t xml:space="preserve">- A animação consiste na </w:t>
+      </w:r>
+      <w:r>
+        <w:rPr>
+          <w:rFonts w:ascii="Arial" w:hAnsi="Arial" w:cs="Arial"/>
+          <w:b/>
+          <w:bCs/>
+          <w:sz w:val="20"/>
+          <w:szCs w:val="20"/>
+        </w:rPr>
+        <w:t xml:space="preserve">transição </w:t>
+      </w:r>
+      <w:r>
+        <w:rPr>
+          <w:rFonts w:ascii="Arial" w:hAnsi="Arial" w:cs="Arial"/>
+          <w:sz w:val="20"/>
+          <w:szCs w:val="20"/>
+        </w:rPr>
+        <w:t xml:space="preserve">de um </w:t>
+      </w:r>
+      <w:r>
+        <w:rPr>
+          <w:rFonts w:ascii="Arial" w:hAnsi="Arial" w:cs="Arial"/>
+          <w:sz w:val="20"/>
+          <w:szCs w:val="20"/>
+        </w:rPr>
+        <w:t xml:space="preserve">determinado </w:t>
+      </w:r>
+      <w:r>
+        <w:rPr>
+          <w:rFonts w:ascii="Arial" w:hAnsi="Arial" w:cs="Arial"/>
+          <w:sz w:val="20"/>
+          <w:szCs w:val="20"/>
+        </w:rPr>
+        <w:t xml:space="preserve">estado visual </w:t>
+      </w:r>
+      <w:r>
+        <w:rPr>
+          <w:rFonts w:ascii="Arial" w:hAnsi="Arial" w:cs="Arial"/>
+          <w:sz w:val="20"/>
+          <w:szCs w:val="20"/>
+        </w:rPr>
+        <w:t>de um elemento</w:t>
+      </w:r>
+      <w:r>
+        <w:rPr>
+          <w:rFonts w:ascii="Arial" w:hAnsi="Arial" w:cs="Arial"/>
+          <w:sz w:val="20"/>
+          <w:szCs w:val="20"/>
+        </w:rPr>
+        <w:t xml:space="preserve"> HTML</w:t>
+      </w:r>
+      <w:r>
+        <w:rPr>
+          <w:rFonts w:ascii="Arial" w:hAnsi="Arial" w:cs="Arial"/>
+          <w:sz w:val="20"/>
+          <w:szCs w:val="20"/>
+        </w:rPr>
+        <w:t>, para outro estado visual.</w:t>
+      </w:r>
+    </w:p>
+    <w:p>
+      <w:pPr>
+        <w:rPr>
+          <w:rFonts w:ascii="Arial" w:hAnsi="Arial" w:cs="Arial"/>
+          <w:sz w:val="20"/>
+          <w:szCs w:val="20"/>
+        </w:rPr>
+      </w:pPr>
+      <w:proofErr w:type="gramStart"/>
+      <w:r>
+        <w:rPr>
+          <w:rFonts w:ascii="Arial" w:hAnsi="Arial" w:cs="Arial"/>
+          <w:b/>
+          <w:bCs/>
+          <w:sz w:val="20"/>
+          <w:szCs w:val="20"/>
+        </w:rPr>
+        <w:t>show(</w:t>
+      </w:r>
+      <w:proofErr w:type="gramEnd"/>
+      <w:r>
+        <w:rPr>
+          <w:rFonts w:ascii="Arial" w:hAnsi="Arial" w:cs="Arial"/>
+          <w:b/>
+          <w:bCs/>
+          <w:sz w:val="20"/>
+          <w:szCs w:val="20"/>
+        </w:rPr>
+        <w:t>)</w:t>
+      </w:r>
+      <w:r>
+        <w:rPr>
+          <w:rFonts w:ascii="Arial" w:hAnsi="Arial" w:cs="Arial"/>
+          <w:b/>
+          <w:bCs/>
+          <w:sz w:val="20"/>
+          <w:szCs w:val="20"/>
+        </w:rPr>
+        <w:t xml:space="preserve"> </w:t>
+      </w:r>
+      <w:r>
+        <w:rPr>
+          <w:rFonts w:ascii="Arial" w:hAnsi="Arial" w:cs="Arial"/>
+          <w:sz w:val="20"/>
+          <w:szCs w:val="20"/>
+        </w:rPr>
+        <w:t>– exibe um elemento HTML;</w:t>
+      </w:r>
+    </w:p>
+    <w:p>
+      <w:pPr>
+        <w:rPr>
+          <w:rFonts w:ascii="Arial" w:hAnsi="Arial" w:cs="Arial"/>
+          <w:sz w:val="20"/>
+          <w:szCs w:val="20"/>
+        </w:rPr>
+      </w:pPr>
+      <w:proofErr w:type="spellStart"/>
+      <w:proofErr w:type="gramStart"/>
+      <w:r>
+        <w:rPr>
+          <w:rFonts w:ascii="Arial" w:hAnsi="Arial" w:cs="Arial"/>
+          <w:b/>
+          <w:bCs/>
+          <w:sz w:val="20"/>
+          <w:szCs w:val="20"/>
+        </w:rPr>
+        <w:t>hide</w:t>
+      </w:r>
+      <w:proofErr w:type="spellEnd"/>
+      <w:r>
+        <w:rPr>
+          <w:rFonts w:ascii="Arial" w:hAnsi="Arial" w:cs="Arial"/>
+          <w:b/>
+          <w:bCs/>
+          <w:sz w:val="20"/>
+          <w:szCs w:val="20"/>
+        </w:rPr>
+        <w:t>(</w:t>
+      </w:r>
+      <w:proofErr w:type="gramEnd"/>
+      <w:r>
+        <w:rPr>
+          <w:rFonts w:ascii="Arial" w:hAnsi="Arial" w:cs="Arial"/>
+          <w:b/>
+          <w:bCs/>
+          <w:sz w:val="20"/>
+          <w:szCs w:val="20"/>
+        </w:rPr>
+        <w:t>)</w:t>
+      </w:r>
+      <w:r>
+        <w:rPr>
+          <w:rFonts w:ascii="Arial" w:hAnsi="Arial" w:cs="Arial"/>
+          <w:b/>
+          <w:bCs/>
+          <w:sz w:val="20"/>
+          <w:szCs w:val="20"/>
+        </w:rPr>
+        <w:t xml:space="preserve"> </w:t>
+      </w:r>
+      <w:r>
+        <w:rPr>
+          <w:rFonts w:ascii="Arial" w:hAnsi="Arial" w:cs="Arial"/>
+          <w:sz w:val="20"/>
+          <w:szCs w:val="20"/>
+        </w:rPr>
+        <w:t>– oculta elemento HTML;</w:t>
+      </w:r>
+    </w:p>
+    <w:p>
+      <w:pPr>
+        <w:rPr>
+          <w:rFonts w:ascii="Arial" w:hAnsi="Arial" w:cs="Arial"/>
+          <w:sz w:val="20"/>
+          <w:szCs w:val="20"/>
+        </w:rPr>
+      </w:pPr>
+      <w:proofErr w:type="spellStart"/>
+      <w:proofErr w:type="gramStart"/>
+      <w:r>
+        <w:rPr>
+          <w:rFonts w:ascii="Arial" w:hAnsi="Arial" w:cs="Arial"/>
+          <w:b/>
+          <w:bCs/>
+          <w:sz w:val="20"/>
+          <w:szCs w:val="20"/>
+        </w:rPr>
+        <w:t>toggle</w:t>
+      </w:r>
+      <w:proofErr w:type="spellEnd"/>
+      <w:r>
+        <w:rPr>
+          <w:rFonts w:ascii="Arial" w:hAnsi="Arial" w:cs="Arial"/>
+          <w:b/>
+          <w:bCs/>
+          <w:sz w:val="20"/>
+          <w:szCs w:val="20"/>
+        </w:rPr>
+        <w:t>(</w:t>
+      </w:r>
+      <w:proofErr w:type="gramEnd"/>
+      <w:r>
+        <w:rPr>
+          <w:rFonts w:ascii="Arial" w:hAnsi="Arial" w:cs="Arial"/>
+          <w:b/>
+          <w:bCs/>
+          <w:sz w:val="20"/>
+          <w:szCs w:val="20"/>
+        </w:rPr>
+        <w:t>)</w:t>
+      </w:r>
+      <w:r>
+        <w:rPr>
+          <w:rFonts w:ascii="Arial" w:hAnsi="Arial" w:cs="Arial"/>
+          <w:b/>
+          <w:bCs/>
+          <w:sz w:val="20"/>
+          <w:szCs w:val="20"/>
+        </w:rPr>
+        <w:t xml:space="preserve"> </w:t>
+      </w:r>
+      <w:r>
+        <w:rPr>
+          <w:rFonts w:ascii="Arial" w:hAnsi="Arial" w:cs="Arial"/>
+          <w:sz w:val="20"/>
+          <w:szCs w:val="20"/>
+        </w:rPr>
+        <w:t>–</w:t>
+      </w:r>
+      <w:r>
+        <w:rPr>
+          <w:rFonts w:ascii="Arial" w:hAnsi="Arial" w:cs="Arial"/>
+          <w:sz w:val="20"/>
+          <w:szCs w:val="20"/>
+        </w:rPr>
+        <w:t xml:space="preserve"> </w:t>
+      </w:r>
+      <w:r>
+        <w:rPr>
+          <w:rFonts w:ascii="Arial" w:hAnsi="Arial" w:cs="Arial"/>
+          <w:sz w:val="20"/>
+          <w:szCs w:val="20"/>
+        </w:rPr>
+        <w:t>altera visibilidade de determinado elemento HTML, dependendo de seu estado atual.</w:t>
+      </w:r>
+    </w:p>
+    <w:p>
+      <w:pPr>
+        <w:rPr>
+          <w:rFonts w:ascii="Arial" w:hAnsi="Arial" w:cs="Arial"/>
+          <w:sz w:val="20"/>
+          <w:szCs w:val="20"/>
+        </w:rPr>
+      </w:pPr>
+      <w:r>
+        <w:rPr>
+          <w:noProof/>
+        </w:rPr>
+        <w:drawing>
+          <wp:inline distT="0" distB="0" distL="0" distR="0" wp14:anchorId="35F433E1" wp14:editId="7476FE93">
+            <wp:extent cx="2981325" cy="1266825"/>
+            <wp:effectExtent l="0" t="0" r="9525" b="9525"/>
+            <wp:docPr id="28280496" name="Imagem 1" descr="Texto&#10;&#10;Descrição gerada automaticamente"/>
+            <wp:cNvGraphicFramePr>
+              <a:graphicFrameLocks xmlns:a="http://schemas.openxmlformats.org/drawingml/2006/main" noChangeAspect="1"/>
+            </wp:cNvGraphicFramePr>
+            <a:graphic xmlns:a="http://schemas.openxmlformats.org/drawingml/2006/main">
+              <a:graphicData uri="http://schemas.openxmlformats.org/drawingml/2006/picture">
+                <pic:pic xmlns:pic="http://schemas.openxmlformats.org/drawingml/2006/picture">
+                  <pic:nvPicPr>
+                    <pic:cNvPr id="28280496" name="Imagem 1" descr="Texto&#10;&#10;Descrição gerada automaticamente"/>
+                    <pic:cNvPicPr/>
+                  </pic:nvPicPr>
+                  <pic:blipFill>
+                    <a:blip r:embed="rId66"/>
+                    <a:stretch>
+                      <a:fillRect/>
+                    </a:stretch>
+                  </pic:blipFill>
+                  <pic:spPr>
+                    <a:xfrm>
+                      <a:off x="0" y="0"/>
+                      <a:ext cx="2981325" cy="1266825"/>
+                    </a:xfrm>
+                    <a:prstGeom prst="rect">
+                      <a:avLst/>
+                    </a:prstGeom>
+                  </pic:spPr>
+                </pic:pic>
+              </a:graphicData>
+            </a:graphic>
+          </wp:inline>
+        </w:drawing>
+      </w:r>
+      <w:r>
+        <w:rPr>
+          <w:rFonts w:ascii="Arial" w:hAnsi="Arial" w:cs="Arial"/>
+          <w:sz w:val="20"/>
+          <w:szCs w:val="20"/>
+        </w:rPr>
+        <w:t>adicionando funções prontas a ‘#div1’.</w:t>
+      </w:r>
+    </w:p>
+    <w:p>
+      <w:pPr>
+        <w:rPr>
+          <w:rFonts w:ascii="Arial" w:hAnsi="Arial" w:cs="Arial"/>
+          <w:sz w:val="20"/>
+          <w:szCs w:val="20"/>
+        </w:rPr>
+      </w:pPr>
+    </w:p>
+    <w:p>
+      <w:pPr>
+        <w:rPr>
+          <w:rFonts w:ascii="Arial" w:hAnsi="Arial" w:cs="Arial"/>
+          <w:sz w:val="20"/>
+          <w:szCs w:val="20"/>
+        </w:rPr>
+      </w:pPr>
+      <w:r>
+        <w:rPr>
+          <w:rFonts w:ascii="Arial" w:hAnsi="Arial" w:cs="Arial"/>
+          <w:sz w:val="20"/>
+          <w:szCs w:val="20"/>
+        </w:rPr>
+        <w:t xml:space="preserve">Podemos adicionar </w:t>
+      </w:r>
+      <w:r>
+        <w:rPr>
+          <w:rFonts w:ascii="Arial" w:hAnsi="Arial" w:cs="Arial"/>
+          <w:sz w:val="20"/>
+          <w:szCs w:val="20"/>
+        </w:rPr>
+        <w:t>parâmetros ao método, para definir se a transição ocorrerá de forma lenta, média ou rápida:</w:t>
+      </w:r>
+    </w:p>
+    <w:p>
+      <w:pPr>
+        <w:rPr>
+          <w:rFonts w:ascii="Arial" w:hAnsi="Arial" w:cs="Arial"/>
+          <w:sz w:val="20"/>
+          <w:szCs w:val="20"/>
+        </w:rPr>
+      </w:pPr>
+      <w:r>
+        <w:rPr>
+          <w:rFonts w:ascii="Arial" w:hAnsi="Arial" w:cs="Arial"/>
+          <w:sz w:val="20"/>
+          <w:szCs w:val="20"/>
+        </w:rPr>
+        <w:t>(‘</w:t>
+      </w:r>
+      <w:proofErr w:type="spellStart"/>
+      <w:r>
+        <w:rPr>
+          <w:rFonts w:ascii="Arial" w:hAnsi="Arial" w:cs="Arial"/>
+          <w:sz w:val="20"/>
+          <w:szCs w:val="20"/>
+        </w:rPr>
+        <w:t>slow</w:t>
+      </w:r>
+      <w:proofErr w:type="spellEnd"/>
+      <w:r>
+        <w:rPr>
+          <w:rFonts w:ascii="Arial" w:hAnsi="Arial" w:cs="Arial"/>
+          <w:sz w:val="20"/>
+          <w:szCs w:val="20"/>
+        </w:rPr>
+        <w:t>’) – devagar;</w:t>
+      </w:r>
+    </w:p>
+    <w:p>
+      <w:pPr>
+        <w:rPr>
+          <w:rFonts w:ascii="Arial" w:hAnsi="Arial" w:cs="Arial"/>
+          <w:sz w:val="20"/>
+          <w:szCs w:val="20"/>
+        </w:rPr>
+      </w:pPr>
+      <w:r>
+        <w:rPr>
+          <w:rFonts w:ascii="Arial" w:hAnsi="Arial" w:cs="Arial"/>
+          <w:sz w:val="20"/>
+          <w:szCs w:val="20"/>
+        </w:rPr>
+        <w:t>(‘</w:t>
+      </w:r>
+      <w:proofErr w:type="spellStart"/>
+      <w:r>
+        <w:rPr>
+          <w:rFonts w:ascii="Arial" w:hAnsi="Arial" w:cs="Arial"/>
+          <w:sz w:val="20"/>
+          <w:szCs w:val="20"/>
+        </w:rPr>
+        <w:t>medi</w:t>
+      </w:r>
+      <w:r>
+        <w:rPr>
+          <w:rFonts w:ascii="Arial" w:hAnsi="Arial" w:cs="Arial"/>
+          <w:sz w:val="20"/>
+          <w:szCs w:val="20"/>
+        </w:rPr>
+        <w:t>o</w:t>
+      </w:r>
+      <w:proofErr w:type="spellEnd"/>
+      <w:r>
+        <w:rPr>
+          <w:rFonts w:ascii="Arial" w:hAnsi="Arial" w:cs="Arial"/>
+          <w:sz w:val="20"/>
+          <w:szCs w:val="20"/>
+        </w:rPr>
+        <w:t>’) – média;</w:t>
+      </w:r>
+    </w:p>
+    <w:p>
+      <w:pPr>
+        <w:rPr>
+          <w:rFonts w:ascii="Arial" w:hAnsi="Arial" w:cs="Arial"/>
+          <w:sz w:val="20"/>
+          <w:szCs w:val="20"/>
+        </w:rPr>
+      </w:pPr>
+      <w:r>
+        <w:rPr>
+          <w:rFonts w:ascii="Arial" w:hAnsi="Arial" w:cs="Arial"/>
+          <w:sz w:val="20"/>
+          <w:szCs w:val="20"/>
+        </w:rPr>
+        <w:t>(‘</w:t>
+      </w:r>
+      <w:r>
+        <w:rPr>
+          <w:rFonts w:ascii="Arial" w:hAnsi="Arial" w:cs="Arial"/>
+          <w:sz w:val="20"/>
+          <w:szCs w:val="20"/>
+        </w:rPr>
+        <w:t>fast</w:t>
+      </w:r>
+      <w:r>
+        <w:rPr>
+          <w:rFonts w:ascii="Arial" w:hAnsi="Arial" w:cs="Arial"/>
+          <w:sz w:val="20"/>
+          <w:szCs w:val="20"/>
+        </w:rPr>
+        <w:t>’)</w:t>
+      </w:r>
+      <w:r>
+        <w:rPr>
+          <w:rFonts w:ascii="Arial" w:hAnsi="Arial" w:cs="Arial"/>
+          <w:sz w:val="20"/>
+          <w:szCs w:val="20"/>
+        </w:rPr>
+        <w:t xml:space="preserve"> – rápida;</w:t>
+      </w:r>
+    </w:p>
+    <w:p>
+      <w:pPr>
+        <w:rPr>
+          <w:rFonts w:ascii="Arial" w:hAnsi="Arial" w:cs="Arial"/>
+          <w:sz w:val="20"/>
+          <w:szCs w:val="20"/>
+        </w:rPr>
+      </w:pPr>
+      <w:r>
+        <w:rPr>
+          <w:rFonts w:ascii="Arial" w:hAnsi="Arial" w:cs="Arial"/>
+          <w:sz w:val="20"/>
+          <w:szCs w:val="20"/>
+        </w:rPr>
+        <w:lastRenderedPageBreak/>
+        <w:t xml:space="preserve">Pode ser passado também um número, esse número define os milissegundos em que a </w:t>
+      </w:r>
+      <w:r>
+        <w:rPr>
+          <w:rFonts w:ascii="Arial" w:hAnsi="Arial" w:cs="Arial"/>
+          <w:sz w:val="20"/>
+          <w:szCs w:val="20"/>
+        </w:rPr>
+        <w:t>transição ocorrerá.</w:t>
+      </w:r>
+    </w:p>
+    <w:p>
+      <w:pPr>
+        <w:rPr>
+          <w:rFonts w:ascii="Arial" w:hAnsi="Arial" w:cs="Arial"/>
+          <w:sz w:val="20"/>
+          <w:szCs w:val="20"/>
+        </w:rPr>
+      </w:pPr>
+    </w:p>
+    <w:p>
+      <w:pPr>
+        <w:rPr>
+          <w:rFonts w:ascii="Arial" w:hAnsi="Arial" w:cs="Arial"/>
+          <w:sz w:val="20"/>
+          <w:szCs w:val="20"/>
+        </w:rPr>
+      </w:pPr>
+      <w:r>
+        <w:rPr>
+          <w:rFonts w:ascii="Arial" w:hAnsi="Arial" w:cs="Arial"/>
+          <w:sz w:val="20"/>
+          <w:szCs w:val="20"/>
+        </w:rPr>
+        <w:t>Para adicionar essa transição a um botão, basta adicioná-la ao click do botão:</w:t>
+      </w:r>
+    </w:p>
+    <w:p>
+      <w:pPr>
+        <w:rPr>
+          <w:rFonts w:ascii="Arial" w:hAnsi="Arial" w:cs="Arial"/>
+          <w:sz w:val="20"/>
+          <w:szCs w:val="20"/>
+        </w:rPr>
+      </w:pPr>
+      <w:r>
+        <w:rPr>
+          <w:noProof/>
+        </w:rPr>
+        <w:drawing>
+          <wp:inline distT="0" distB="0" distL="0" distR="0" wp14:anchorId="1BD419EF" wp14:editId="32F3A716">
+            <wp:extent cx="2695575" cy="771525"/>
+            <wp:effectExtent l="0" t="0" r="9525" b="9525"/>
+            <wp:docPr id="1917295289" name="Imagem 1" descr="Texto&#10;&#10;Descrição gerada automaticamente"/>
+            <wp:cNvGraphicFramePr>
+              <a:graphicFrameLocks xmlns:a="http://schemas.openxmlformats.org/drawingml/2006/main" noChangeAspect="1"/>
+            </wp:cNvGraphicFramePr>
+            <a:graphic xmlns:a="http://schemas.openxmlformats.org/drawingml/2006/main">
+              <a:graphicData uri="http://schemas.openxmlformats.org/drawingml/2006/picture">
+                <pic:pic xmlns:pic="http://schemas.openxmlformats.org/drawingml/2006/picture">
+                  <pic:nvPicPr>
+                    <pic:cNvPr id="1917295289" name="Imagem 1" descr="Texto&#10;&#10;Descrição gerada automaticamente"/>
+                    <pic:cNvPicPr/>
+                  </pic:nvPicPr>
+                  <pic:blipFill>
+                    <a:blip r:embed="rId67"/>
+                    <a:stretch>
+                      <a:fillRect/>
+                    </a:stretch>
+                  </pic:blipFill>
+                  <pic:spPr>
+                    <a:xfrm>
+                      <a:off x="0" y="0"/>
+                      <a:ext cx="2695575" cy="771525"/>
+                    </a:xfrm>
+                    <a:prstGeom prst="rect">
+                      <a:avLst/>
+                    </a:prstGeom>
+                  </pic:spPr>
+                </pic:pic>
+              </a:graphicData>
+            </a:graphic>
+          </wp:inline>
+        </w:drawing>
+      </w:r>
+      <w:r>
+        <w:rPr>
+          <w:rFonts w:ascii="Arial" w:hAnsi="Arial" w:cs="Arial"/>
+          <w:sz w:val="20"/>
+          <w:szCs w:val="20"/>
+        </w:rPr>
+        <w:t>assim que houver o click no botã</w:t>
+      </w:r>
+      <w:r>
+        <w:rPr>
+          <w:rFonts w:ascii="Arial" w:hAnsi="Arial" w:cs="Arial"/>
+          <w:sz w:val="20"/>
+          <w:szCs w:val="20"/>
+        </w:rPr>
+        <w:t xml:space="preserve">o, o elemento #div1 recebe a função </w:t>
+      </w:r>
+      <w:proofErr w:type="gramStart"/>
+      <w:r>
+        <w:rPr>
+          <w:rFonts w:ascii="Arial" w:hAnsi="Arial" w:cs="Arial"/>
+          <w:sz w:val="20"/>
+          <w:szCs w:val="20"/>
+        </w:rPr>
+        <w:t>“.</w:t>
+      </w:r>
+      <w:proofErr w:type="spellStart"/>
+      <w:r>
+        <w:rPr>
+          <w:rFonts w:ascii="Arial" w:hAnsi="Arial" w:cs="Arial"/>
+          <w:sz w:val="20"/>
+          <w:szCs w:val="20"/>
+        </w:rPr>
+        <w:t>toggle</w:t>
+      </w:r>
+      <w:proofErr w:type="spellEnd"/>
+      <w:proofErr w:type="gramEnd"/>
+      <w:r>
+        <w:rPr>
+          <w:rFonts w:ascii="Arial" w:hAnsi="Arial" w:cs="Arial"/>
+          <w:sz w:val="20"/>
+          <w:szCs w:val="20"/>
+        </w:rPr>
+        <w:t>(‘</w:t>
+      </w:r>
+      <w:proofErr w:type="spellStart"/>
+      <w:r>
+        <w:rPr>
+          <w:rFonts w:ascii="Arial" w:hAnsi="Arial" w:cs="Arial"/>
+          <w:sz w:val="20"/>
+          <w:szCs w:val="20"/>
+        </w:rPr>
+        <w:t>slow</w:t>
+      </w:r>
+      <w:proofErr w:type="spellEnd"/>
+      <w:r>
+        <w:rPr>
+          <w:rFonts w:ascii="Arial" w:hAnsi="Arial" w:cs="Arial"/>
+          <w:sz w:val="20"/>
+          <w:szCs w:val="20"/>
+        </w:rPr>
+        <w:t>’)”.</w:t>
+      </w:r>
+    </w:p>
+    <w:p>
+      <w:pPr>
+        <w:rPr>
+          <w:rFonts w:ascii="Arial" w:hAnsi="Arial" w:cs="Arial"/>
+          <w:sz w:val="20"/>
+          <w:szCs w:val="20"/>
+        </w:rPr>
+      </w:pPr>
+    </w:p>
+    <w:p>
+      <w:pPr>
+        <w:rPr>
+          <w:rFonts w:ascii="Arial" w:hAnsi="Arial" w:cs="Arial"/>
+          <w:sz w:val="20"/>
+          <w:szCs w:val="20"/>
+        </w:rPr>
+      </w:pPr>
+      <w:proofErr w:type="gramStart"/>
+      <w:r>
+        <w:rPr>
+          <w:rFonts w:ascii="Arial" w:hAnsi="Arial" w:cs="Arial"/>
+          <w:sz w:val="20"/>
+          <w:szCs w:val="20"/>
+        </w:rPr>
+        <w:t>.</w:t>
+      </w:r>
+      <w:proofErr w:type="spellStart"/>
+      <w:r>
+        <w:rPr>
+          <w:rFonts w:ascii="Arial" w:hAnsi="Arial" w:cs="Arial"/>
+          <w:sz w:val="20"/>
+          <w:szCs w:val="20"/>
+        </w:rPr>
+        <w:t>fadeTo</w:t>
+      </w:r>
+      <w:proofErr w:type="spellEnd"/>
+      <w:proofErr w:type="gramEnd"/>
+      <w:r>
+        <w:rPr>
+          <w:rFonts w:ascii="Arial" w:hAnsi="Arial" w:cs="Arial"/>
+          <w:sz w:val="20"/>
+          <w:szCs w:val="20"/>
+        </w:rPr>
+        <w:t xml:space="preserve"> – recebe </w:t>
+      </w:r>
+      <w:r>
+        <w:rPr>
+          <w:rFonts w:ascii="Arial" w:hAnsi="Arial" w:cs="Arial"/>
+          <w:b/>
+          <w:bCs/>
+          <w:sz w:val="20"/>
+          <w:szCs w:val="20"/>
+        </w:rPr>
+        <w:t>2 parâmetros</w:t>
+      </w:r>
+      <w:r>
+        <w:rPr>
+          <w:rFonts w:ascii="Arial" w:hAnsi="Arial" w:cs="Arial"/>
+          <w:sz w:val="20"/>
+          <w:szCs w:val="20"/>
+        </w:rPr>
+        <w:t xml:space="preserve">: </w:t>
+      </w:r>
+      <w:r>
+        <w:rPr>
+          <w:rFonts w:ascii="Arial" w:hAnsi="Arial" w:cs="Arial"/>
+          <w:b/>
+          <w:bCs/>
+          <w:sz w:val="20"/>
+          <w:szCs w:val="20"/>
+        </w:rPr>
+        <w:t>tempo da transição</w:t>
+      </w:r>
+      <w:r>
+        <w:rPr>
+          <w:rFonts w:ascii="Arial" w:hAnsi="Arial" w:cs="Arial"/>
+          <w:sz w:val="20"/>
+          <w:szCs w:val="20"/>
+        </w:rPr>
+        <w:t xml:space="preserve"> (</w:t>
+      </w:r>
+      <w:proofErr w:type="spellStart"/>
+      <w:r>
+        <w:rPr>
+          <w:rFonts w:ascii="Arial" w:hAnsi="Arial" w:cs="Arial"/>
+          <w:sz w:val="20"/>
+          <w:szCs w:val="20"/>
+        </w:rPr>
+        <w:t>slow</w:t>
+      </w:r>
+      <w:proofErr w:type="spellEnd"/>
+      <w:r>
+        <w:rPr>
+          <w:rFonts w:ascii="Arial" w:hAnsi="Arial" w:cs="Arial"/>
+          <w:sz w:val="20"/>
+          <w:szCs w:val="20"/>
+        </w:rPr>
+        <w:t xml:space="preserve">, n° em milissegundos) e </w:t>
+      </w:r>
+      <w:r>
+        <w:rPr>
+          <w:rFonts w:ascii="Arial" w:hAnsi="Arial" w:cs="Arial"/>
+          <w:b/>
+          <w:bCs/>
+          <w:sz w:val="20"/>
+          <w:szCs w:val="20"/>
+        </w:rPr>
+        <w:t>ponto de opacidade em que queremos que o elemento HTML chegue</w:t>
+      </w:r>
+      <w:r>
+        <w:rPr>
+          <w:rFonts w:ascii="Arial" w:hAnsi="Arial" w:cs="Arial"/>
+          <w:sz w:val="20"/>
+          <w:szCs w:val="20"/>
+        </w:rPr>
+        <w:t>. Exemplo:</w:t>
+      </w:r>
+    </w:p>
+    <w:p>
+      <w:pPr>
+        <w:rPr>
+          <w:rFonts w:ascii="Arial" w:hAnsi="Arial" w:cs="Arial"/>
+          <w:sz w:val="20"/>
+          <w:szCs w:val="20"/>
+        </w:rPr>
+      </w:pPr>
+      <w:r>
+        <w:rPr>
+          <w:noProof/>
+        </w:rPr>
+        <w:drawing>
+          <wp:inline distT="0" distB="0" distL="0" distR="0" wp14:anchorId="4EEC102B" wp14:editId="51350DF9">
+            <wp:extent cx="2514600" cy="609600"/>
+            <wp:effectExtent l="0" t="0" r="0" b="0"/>
+            <wp:docPr id="245099782" name="Imagem 1" descr="Texto&#10;&#10;Descrição gerada automaticamente"/>
+            <wp:cNvGraphicFramePr>
+              <a:graphicFrameLocks xmlns:a="http://schemas.openxmlformats.org/drawingml/2006/main" noChangeAspect="1"/>
+            </wp:cNvGraphicFramePr>
+            <a:graphic xmlns:a="http://schemas.openxmlformats.org/drawingml/2006/main">
+              <a:graphicData uri="http://schemas.openxmlformats.org/drawingml/2006/picture">
+                <pic:pic xmlns:pic="http://schemas.openxmlformats.org/drawingml/2006/picture">
+                  <pic:nvPicPr>
+                    <pic:cNvPr id="245099782" name="Imagem 1" descr="Texto&#10;&#10;Descrição gerada automaticamente"/>
+                    <pic:cNvPicPr/>
+                  </pic:nvPicPr>
+                  <pic:blipFill>
+                    <a:blip r:embed="rId68"/>
+                    <a:stretch>
+                      <a:fillRect/>
+                    </a:stretch>
+                  </pic:blipFill>
+                  <pic:spPr>
+                    <a:xfrm>
+                      <a:off x="0" y="0"/>
+                      <a:ext cx="2514600" cy="609600"/>
+                    </a:xfrm>
+                    <a:prstGeom prst="rect">
+                      <a:avLst/>
+                    </a:prstGeom>
+                  </pic:spPr>
+                </pic:pic>
+              </a:graphicData>
+            </a:graphic>
+          </wp:inline>
+        </w:drawing>
+      </w:r>
+    </w:p>
+    <w:p>
+      <w:pPr>
+        <w:rPr>
+          <w:noProof/>
+        </w:rPr>
+      </w:pPr>
+      <w:r>
+        <w:rPr>
+          <w:noProof/>
+        </w:rPr>
+        <w:drawing>
+          <wp:inline distT="0" distB="0" distL="0" distR="0" wp14:anchorId="56116C39" wp14:editId="2C86C6B3">
+            <wp:extent cx="2124075" cy="1276350"/>
+            <wp:effectExtent l="0" t="0" r="9525" b="0"/>
+            <wp:docPr id="171842357" name="Imagem 1" descr="Forma, Quadrado&#10;&#10;Descrição gerada automaticamente"/>
+            <wp:cNvGraphicFramePr>
+              <a:graphicFrameLocks xmlns:a="http://schemas.openxmlformats.org/drawingml/2006/main" noChangeAspect="1"/>
+            </wp:cNvGraphicFramePr>
+            <a:graphic xmlns:a="http://schemas.openxmlformats.org/drawingml/2006/main">
+              <a:graphicData uri="http://schemas.openxmlformats.org/drawingml/2006/picture">
+                <pic:pic xmlns:pic="http://schemas.openxmlformats.org/drawingml/2006/picture">
+                  <pic:nvPicPr>
+                    <pic:cNvPr id="171842357" name="Imagem 1" descr="Forma, Quadrado&#10;&#10;Descrição gerada automaticamente"/>
+                    <pic:cNvPicPr/>
+                  </pic:nvPicPr>
+                  <pic:blipFill rotWithShape="1">
+                    <a:blip r:embed="rId69"/>
+                    <a:srcRect b="25555"/>
+                    <a:stretch/>
+                  </pic:blipFill>
+                  <pic:spPr bwMode="auto">
+                    <a:xfrm>
+                      <a:off x="0" y="0"/>
+                      <a:ext cx="2124075" cy="1276350"/>
+                    </a:xfrm>
+                    <a:prstGeom prst="rect">
+                      <a:avLst/>
+                    </a:prstGeom>
+                    <a:ln>
+                      <a:noFill/>
+                    </a:ln>
+                    <a:extLst>
+                      <a:ext uri="{53640926-AAD7-44D8-BBD7-CCE9431645EC}">
+                        <a14:shadowObscured xmlns:a14="http://schemas.microsoft.com/office/drawing/2010/main"/>
+                      </a:ext>
+                    </a:extLst>
+                  </pic:spPr>
+                </pic:pic>
+              </a:graphicData>
+            </a:graphic>
+          </wp:inline>
+        </w:drawing>
+      </w:r>
+    </w:p>
+    <w:p>
+      <w:pPr>
+        <w:rPr>
+          <w:rFonts w:ascii="Arial" w:hAnsi="Arial" w:cs="Arial"/>
+          <w:sz w:val="20"/>
+          <w:szCs w:val="20"/>
+        </w:rPr>
+      </w:pPr>
+      <w:r>
+        <w:rPr>
+          <w:noProof/>
+        </w:rPr>
+        <w:drawing>
+          <wp:inline distT="0" distB="0" distL="0" distR="0" wp14:anchorId="1EBDEBFA" wp14:editId="16E99D1D">
+            <wp:extent cx="1495425" cy="1257300"/>
+            <wp:effectExtent l="0" t="0" r="9525" b="0"/>
+            <wp:docPr id="233960986" name="Imagem 1" descr="Gráfico&#10;&#10;Descrição gerada automaticamente"/>
+            <wp:cNvGraphicFramePr>
+              <a:graphicFrameLocks xmlns:a="http://schemas.openxmlformats.org/drawingml/2006/main" noChangeAspect="1"/>
+            </wp:cNvGraphicFramePr>
+            <a:graphic xmlns:a="http://schemas.openxmlformats.org/drawingml/2006/main">
+              <a:graphicData uri="http://schemas.openxmlformats.org/drawingml/2006/picture">
+                <pic:pic xmlns:pic="http://schemas.openxmlformats.org/drawingml/2006/picture">
+                  <pic:nvPicPr>
+                    <pic:cNvPr id="233960986" name="Imagem 1" descr="Gráfico&#10;&#10;Descrição gerada automaticamente"/>
+                    <pic:cNvPicPr/>
+                  </pic:nvPicPr>
+                  <pic:blipFill>
+                    <a:blip r:embed="rId70"/>
+                    <a:stretch>
+                      <a:fillRect/>
+                    </a:stretch>
+                  </pic:blipFill>
+                  <pic:spPr>
+                    <a:xfrm>
+                      <a:off x="0" y="0"/>
+                      <a:ext cx="1495425" cy="1257300"/>
+                    </a:xfrm>
+                    <a:prstGeom prst="rect">
+                      <a:avLst/>
+                    </a:prstGeom>
+                  </pic:spPr>
+                </pic:pic>
+              </a:graphicData>
+            </a:graphic>
+          </wp:inline>
+        </w:drawing>
+      </w:r>
+    </w:p>
+    <w:p>
+      <w:pPr>
+        <w:rPr>
+          <w:rFonts w:ascii="Arial" w:hAnsi="Arial" w:cs="Arial"/>
+          <w:sz w:val="20"/>
+          <w:szCs w:val="20"/>
+        </w:rPr>
+      </w:pPr>
+    </w:p>
+    <w:p>
+      <w:pPr>
+        <w:rPr>
+          <w:rFonts w:ascii="Arial" w:hAnsi="Arial" w:cs="Arial"/>
+          <w:sz w:val="20"/>
+          <w:szCs w:val="20"/>
+        </w:rPr>
+      </w:pPr>
+      <w:r>
+        <w:rPr>
+          <w:rFonts w:ascii="Arial" w:hAnsi="Arial" w:cs="Arial"/>
+          <w:sz w:val="20"/>
+          <w:szCs w:val="20"/>
+        </w:rPr>
+        <w:t>Algumas funções:</w:t>
+      </w:r>
+    </w:p>
+    <w:p>
+      <w:pPr>
+        <w:spacing w:line="240" w:lineRule="auto"/>
+        <w:rPr>
+          <w:rFonts w:ascii="Arial" w:hAnsi="Arial" w:cs="Arial"/>
+          <w:sz w:val="20"/>
+          <w:szCs w:val="20"/>
+          <w:lang w:eastAsia="pt-BR"/>
+        </w:rPr>
+      </w:pPr>
+      <w:proofErr w:type="spellStart"/>
+      <w:r>
+        <w:rPr>
+          <w:rFonts w:ascii="Arial" w:hAnsi="Arial" w:cs="Arial"/>
+          <w:sz w:val="20"/>
+          <w:szCs w:val="20"/>
+          <w:lang w:eastAsia="pt-BR"/>
+        </w:rPr>
+        <w:t>fadeOut</w:t>
+      </w:r>
+      <w:proofErr w:type="spellEnd"/>
+      <w:r>
+        <w:rPr>
+          <w:rFonts w:ascii="Arial" w:hAnsi="Arial" w:cs="Arial"/>
+          <w:sz w:val="20"/>
+          <w:szCs w:val="20"/>
+          <w:lang w:eastAsia="pt-BR"/>
+        </w:rPr>
+        <w:t>: Esmaece gradualmente um elemento, tornando-o invisível.</w:t>
+      </w:r>
+    </w:p>
+    <w:p>
+      <w:pPr>
+        <w:spacing w:line="240" w:lineRule="auto"/>
+        <w:rPr>
+          <w:rFonts w:ascii="Arial" w:hAnsi="Arial" w:cs="Arial"/>
+          <w:sz w:val="20"/>
+          <w:szCs w:val="20"/>
+          <w:lang w:eastAsia="pt-BR"/>
+        </w:rPr>
+      </w:pPr>
+      <w:proofErr w:type="spellStart"/>
+      <w:r>
+        <w:rPr>
+          <w:rFonts w:ascii="Arial" w:hAnsi="Arial" w:cs="Arial"/>
+          <w:sz w:val="20"/>
+          <w:szCs w:val="20"/>
+          <w:lang w:eastAsia="pt-BR"/>
+        </w:rPr>
+        <w:t>fadeIn</w:t>
+      </w:r>
+      <w:proofErr w:type="spellEnd"/>
+      <w:r>
+        <w:rPr>
+          <w:rFonts w:ascii="Arial" w:hAnsi="Arial" w:cs="Arial"/>
+          <w:sz w:val="20"/>
+          <w:szCs w:val="20"/>
+          <w:lang w:eastAsia="pt-BR"/>
+        </w:rPr>
+        <w:t>: Faz um elemento gradualmente aparecer na tela, tornando-o visível.</w:t>
+      </w:r>
+    </w:p>
+    <w:p>
+      <w:pPr>
+        <w:spacing w:line="240" w:lineRule="auto"/>
+        <w:rPr>
+          <w:rFonts w:ascii="Arial" w:hAnsi="Arial" w:cs="Arial"/>
+          <w:sz w:val="20"/>
+          <w:szCs w:val="20"/>
+          <w:lang w:eastAsia="pt-BR"/>
+        </w:rPr>
+      </w:pPr>
+      <w:proofErr w:type="spellStart"/>
+      <w:r>
+        <w:rPr>
+          <w:rFonts w:ascii="Arial" w:hAnsi="Arial" w:cs="Arial"/>
+          <w:sz w:val="20"/>
+          <w:szCs w:val="20"/>
+          <w:lang w:eastAsia="pt-BR"/>
+        </w:rPr>
+        <w:t>fadeToggle</w:t>
+      </w:r>
+      <w:proofErr w:type="spellEnd"/>
+      <w:r>
+        <w:rPr>
+          <w:rFonts w:ascii="Arial" w:hAnsi="Arial" w:cs="Arial"/>
+          <w:sz w:val="20"/>
+          <w:szCs w:val="20"/>
+          <w:lang w:eastAsia="pt-BR"/>
+        </w:rPr>
+        <w:t>: Alterna entre a visibilidade de um elemento, desaparecendo se estiver visível ou aparecendo se estiver invisível.</w:t>
+      </w:r>
+    </w:p>
+    <w:p>
+      <w:pPr>
+        <w:spacing w:line="240" w:lineRule="auto"/>
+        <w:rPr>
+          <w:rFonts w:ascii="Arial" w:hAnsi="Arial" w:cs="Arial"/>
+          <w:sz w:val="20"/>
+          <w:szCs w:val="20"/>
+          <w:lang w:eastAsia="pt-BR"/>
+        </w:rPr>
+      </w:pPr>
+      <w:proofErr w:type="spellStart"/>
+      <w:r>
+        <w:rPr>
+          <w:rFonts w:ascii="Arial" w:hAnsi="Arial" w:cs="Arial"/>
+          <w:sz w:val="20"/>
+          <w:szCs w:val="20"/>
+          <w:lang w:eastAsia="pt-BR"/>
+        </w:rPr>
+        <w:t>fadeTo</w:t>
+      </w:r>
+      <w:proofErr w:type="spellEnd"/>
+      <w:r>
+        <w:rPr>
+          <w:rFonts w:ascii="Arial" w:hAnsi="Arial" w:cs="Arial"/>
+          <w:sz w:val="20"/>
+          <w:szCs w:val="20"/>
+          <w:lang w:eastAsia="pt-BR"/>
+        </w:rPr>
+        <w:t>: Permite ajustar a opacidade de um elemento para um valor específico, tornando-o mais ou menos transparente.</w:t>
+      </w:r>
+    </w:p>
+    <w:p>
+      <w:pPr>
+        <w:spacing w:line="240" w:lineRule="auto"/>
+        <w:rPr>
+          <w:rFonts w:ascii="Arial" w:hAnsi="Arial" w:cs="Arial"/>
+          <w:sz w:val="20"/>
+          <w:szCs w:val="20"/>
+          <w:lang w:eastAsia="pt-BR"/>
+        </w:rPr>
+      </w:pPr>
+      <w:proofErr w:type="spellStart"/>
+      <w:r>
+        <w:rPr>
+          <w:rFonts w:ascii="Arial" w:hAnsi="Arial" w:cs="Arial"/>
+          <w:sz w:val="20"/>
+          <w:szCs w:val="20"/>
+          <w:lang w:eastAsia="pt-BR"/>
+        </w:rPr>
+        <w:t>slideUp</w:t>
+      </w:r>
+      <w:proofErr w:type="spellEnd"/>
+      <w:r>
+        <w:rPr>
+          <w:rFonts w:ascii="Arial" w:hAnsi="Arial" w:cs="Arial"/>
+          <w:sz w:val="20"/>
+          <w:szCs w:val="20"/>
+          <w:lang w:eastAsia="pt-BR"/>
+        </w:rPr>
+        <w:t>: Desliza um elemento para cima, ocultando-o gradualmente.</w:t>
+      </w:r>
+    </w:p>
+    <w:p>
+      <w:pPr>
+        <w:spacing w:line="240" w:lineRule="auto"/>
+        <w:rPr>
+          <w:rFonts w:ascii="Arial" w:hAnsi="Arial" w:cs="Arial"/>
+          <w:sz w:val="20"/>
+          <w:szCs w:val="20"/>
+          <w:lang w:eastAsia="pt-BR"/>
+        </w:rPr>
+      </w:pPr>
+      <w:proofErr w:type="spellStart"/>
+      <w:r>
+        <w:rPr>
+          <w:rFonts w:ascii="Arial" w:hAnsi="Arial" w:cs="Arial"/>
+          <w:sz w:val="20"/>
+          <w:szCs w:val="20"/>
+          <w:lang w:eastAsia="pt-BR"/>
+        </w:rPr>
+        <w:t>slideDown</w:t>
+      </w:r>
+      <w:proofErr w:type="spellEnd"/>
+      <w:r>
+        <w:rPr>
+          <w:rFonts w:ascii="Arial" w:hAnsi="Arial" w:cs="Arial"/>
+          <w:sz w:val="20"/>
+          <w:szCs w:val="20"/>
+          <w:lang w:eastAsia="pt-BR"/>
+        </w:rPr>
+        <w:t>: Desliza um elemento para baixo, revelando-o gradualmente.</w:t>
+      </w:r>
+    </w:p>
+    <w:p>
+      <w:pPr>
+        <w:spacing w:line="240" w:lineRule="auto"/>
+        <w:rPr>
+          <w:lang w:eastAsia="pt-BR"/>
+        </w:rPr>
+      </w:pPr>
+      <w:proofErr w:type="spellStart"/>
+      <w:r>
+        <w:rPr>
+          <w:rFonts w:ascii="Arial" w:hAnsi="Arial" w:cs="Arial"/>
+          <w:sz w:val="20"/>
+          <w:szCs w:val="20"/>
+          <w:lang w:eastAsia="pt-BR"/>
+        </w:rPr>
+        <w:t>slideToggle</w:t>
+      </w:r>
+      <w:proofErr w:type="spellEnd"/>
+      <w:r>
+        <w:rPr>
+          <w:rFonts w:ascii="Arial" w:hAnsi="Arial" w:cs="Arial"/>
+          <w:sz w:val="20"/>
+          <w:szCs w:val="20"/>
+          <w:lang w:eastAsia="pt-BR"/>
+        </w:rPr>
+        <w:t>: Alternância entre deslizar um elemento para cima ou para baixo, dependendo do seu estado atual.</w:t>
       </w:r>
     </w:p>
     <w:p>
@@ -19939,6 +21186,163 @@
     </w:sectPr>
   </w:body>
 </w:document>
+</file>
+
+<file path=word/numbering.xml><?xml version="1.0" encoding="utf-8"?>
+<w:numbering xmlns:wpc="http://schemas.microsoft.com/office/word/2010/wordprocessingCanvas" xmlns:cx="http://schemas.microsoft.com/office/drawing/2014/chartex" xmlns:cx1="http://schemas.microsoft.com/office/drawing/2015/9/8/chartex" xmlns:cx2="http://schemas.microsoft.com/office/drawing/2015/10/21/chartex" xmlns:cx3="http://schemas.microsoft.com/office/drawing/2016/5/9/chartex" xmlns:cx4="http://schemas.microsoft.com/office/drawing/2016/5/10/chartex" xmlns:cx5="http://schemas.microsoft.com/office/drawing/2016/5/11/chartex" xmlns:cx6="http://schemas.microsoft.com/office/drawing/2016/5/12/chartex" xmlns:cx7="http://schemas.microsoft.com/office/drawing/2016/5/13/chartex" xmlns:cx8="http://schemas.microsoft.com/office/drawing/2016/5/14/chartex" xmlns:mc="http://schemas.openxmlformats.org/markup-compatibility/2006" xmlns:aink="http://schemas.microsoft.com/office/drawing/2016/ink" xmlns:am3d="http://schemas.microsoft.com/office/drawing/2017/model3d" xmlns:o="urn:schemas-microsoft-com:office:office" xmlns:oel="http://schemas.microsoft.com/office/2019/extlst" xmlns:r="http://schemas.openxmlformats.org/officeDocument/2006/relationships" xmlns:m="http://schemas.openxmlformats.org/officeDocument/2006/math" xmlns:v="urn:schemas-microsoft-com:vml" xmlns:wp14="http://schemas.microsoft.com/office/word/2010/wordprocessingDrawing" xmlns:wp="http://schemas.openxmlformats.org/drawingml/2006/wordprocessingDrawing" xmlns:w10="urn:schemas-microsoft-com:office:word" xmlns:w="http://schemas.openxmlformats.org/wordprocessingml/2006/main" xmlns:w14="http://schemas.microsoft.com/office/word/2010/wordml" xmlns:w15="http://schemas.microsoft.com/office/word/2012/wordml" xmlns:w16cex="http://schemas.microsoft.com/office/word/2018/wordml/cex" xmlns:w16cid="http://schemas.microsoft.com/office/word/2016/wordml/cid" xmlns:w16="http://schemas.microsoft.com/office/word/2018/wordml" xmlns:w16sdtdh="http://schemas.microsoft.com/office/word/2020/wordml/sdtdatahash" xmlns:w16se="http://schemas.microsoft.com/office/word/2015/wordml/symex" xmlns:wpg="http://schemas.microsoft.com/office/word/2010/wordprocessingGroup" xmlns:wpi="http://schemas.microsoft.com/office/word/2010/wordprocessingInk" xmlns:wne="http://schemas.microsoft.com/office/word/2006/wordml" xmlns:wps="http://schemas.microsoft.com/office/word/2010/wordprocessingShape" mc:Ignorable="w14 w15 w16se w16cid w16 w16cex w16sdtdh wp14">
+  <w:abstractNum w:abstractNumId="0" w15:restartNumberingAfterBreak="0">
+    <w:nsid w:val="095E07BE"/>
+    <w:multiLevelType w:val="multilevel"/>
+    <w:tmpl w:val="66B6C42A"/>
+    <w:lvl w:ilvl="0">
+      <w:start w:val="1"/>
+      <w:numFmt w:val="bullet"/>
+      <w:lvlText w:val=""/>
+      <w:lvlJc w:val="left"/>
+      <w:pPr>
+        <w:tabs>
+          <w:tab w:val="num" w:pos="720"/>
+        </w:tabs>
+        <w:ind w:left="720" w:hanging="360"/>
+      </w:pPr>
+      <w:rPr>
+        <w:rFonts w:ascii="Symbol" w:hAnsi="Symbol" w:hint="default"/>
+        <w:sz w:val="20"/>
+      </w:rPr>
+    </w:lvl>
+    <w:lvl w:ilvl="1" w:tentative="1">
+      <w:start w:val="1"/>
+      <w:numFmt w:val="bullet"/>
+      <w:lvlText w:val=""/>
+      <w:lvlJc w:val="left"/>
+      <w:pPr>
+        <w:tabs>
+          <w:tab w:val="num" w:pos="1440"/>
+        </w:tabs>
+        <w:ind w:left="1440" w:hanging="360"/>
+      </w:pPr>
+      <w:rPr>
+        <w:rFonts w:ascii="Symbol" w:hAnsi="Symbol" w:hint="default"/>
+        <w:sz w:val="20"/>
+      </w:rPr>
+    </w:lvl>
+    <w:lvl w:ilvl="2" w:tentative="1">
+      <w:start w:val="1"/>
+      <w:numFmt w:val="bullet"/>
+      <w:lvlText w:val=""/>
+      <w:lvlJc w:val="left"/>
+      <w:pPr>
+        <w:tabs>
+          <w:tab w:val="num" w:pos="2160"/>
+        </w:tabs>
+        <w:ind w:left="2160" w:hanging="360"/>
+      </w:pPr>
+      <w:rPr>
+        <w:rFonts w:ascii="Symbol" w:hAnsi="Symbol" w:hint="default"/>
+        <w:sz w:val="20"/>
+      </w:rPr>
+    </w:lvl>
+    <w:lvl w:ilvl="3" w:tentative="1">
+      <w:start w:val="1"/>
+      <w:numFmt w:val="bullet"/>
+      <w:lvlText w:val=""/>
+      <w:lvlJc w:val="left"/>
+      <w:pPr>
+        <w:tabs>
+          <w:tab w:val="num" w:pos="2880"/>
+        </w:tabs>
+        <w:ind w:left="2880" w:hanging="360"/>
+      </w:pPr>
+      <w:rPr>
+        <w:rFonts w:ascii="Symbol" w:hAnsi="Symbol" w:hint="default"/>
+        <w:sz w:val="20"/>
+      </w:rPr>
+    </w:lvl>
+    <w:lvl w:ilvl="4" w:tentative="1">
+      <w:start w:val="1"/>
+      <w:numFmt w:val="bullet"/>
+      <w:lvlText w:val=""/>
+      <w:lvlJc w:val="left"/>
+      <w:pPr>
+        <w:tabs>
+          <w:tab w:val="num" w:pos="3600"/>
+        </w:tabs>
+        <w:ind w:left="3600" w:hanging="360"/>
+      </w:pPr>
+      <w:rPr>
+        <w:rFonts w:ascii="Symbol" w:hAnsi="Symbol" w:hint="default"/>
+        <w:sz w:val="20"/>
+      </w:rPr>
+    </w:lvl>
+    <w:lvl w:ilvl="5" w:tentative="1">
+      <w:start w:val="1"/>
+      <w:numFmt w:val="bullet"/>
+      <w:lvlText w:val=""/>
+      <w:lvlJc w:val="left"/>
+      <w:pPr>
+        <w:tabs>
+          <w:tab w:val="num" w:pos="4320"/>
+        </w:tabs>
+        <w:ind w:left="4320" w:hanging="360"/>
+      </w:pPr>
+      <w:rPr>
+        <w:rFonts w:ascii="Symbol" w:hAnsi="Symbol" w:hint="default"/>
+        <w:sz w:val="20"/>
+      </w:rPr>
+    </w:lvl>
+    <w:lvl w:ilvl="6" w:tentative="1">
+      <w:start w:val="1"/>
+      <w:numFmt w:val="bullet"/>
+      <w:lvlText w:val=""/>
+      <w:lvlJc w:val="left"/>
+      <w:pPr>
+        <w:tabs>
+          <w:tab w:val="num" w:pos="5040"/>
+        </w:tabs>
+        <w:ind w:left="5040" w:hanging="360"/>
+      </w:pPr>
+      <w:rPr>
+        <w:rFonts w:ascii="Symbol" w:hAnsi="Symbol" w:hint="default"/>
+        <w:sz w:val="20"/>
+      </w:rPr>
+    </w:lvl>
+    <w:lvl w:ilvl="7" w:tentative="1">
+      <w:start w:val="1"/>
+      <w:numFmt w:val="bullet"/>
+      <w:lvlText w:val=""/>
+      <w:lvlJc w:val="left"/>
+      <w:pPr>
+        <w:tabs>
+          <w:tab w:val="num" w:pos="5760"/>
+        </w:tabs>
+        <w:ind w:left="5760" w:hanging="360"/>
+      </w:pPr>
+      <w:rPr>
+        <w:rFonts w:ascii="Symbol" w:hAnsi="Symbol" w:hint="default"/>
+        <w:sz w:val="20"/>
+      </w:rPr>
+    </w:lvl>
+    <w:lvl w:ilvl="8" w:tentative="1">
+      <w:start w:val="1"/>
+      <w:numFmt w:val="bullet"/>
+      <w:lvlText w:val=""/>
+      <w:lvlJc w:val="left"/>
+      <w:pPr>
+        <w:tabs>
+          <w:tab w:val="num" w:pos="6480"/>
+        </w:tabs>
+        <w:ind w:left="6480" w:hanging="360"/>
+      </w:pPr>
+      <w:rPr>
+        <w:rFonts w:ascii="Symbol" w:hAnsi="Symbol" w:hint="default"/>
+        <w:sz w:val="20"/>
+      </w:rPr>
+    </w:lvl>
+  </w:abstractNum>
+  <w:num w:numId="1" w16cid:durableId="60294488">
+    <w:abstractNumId w:val="0"/>
+  </w:num>
+</w:numbering>
 </file>
 
 <file path=word/styles.xml><?xml version="1.0" encoding="utf-8"?>

</xml_diff>

<commit_message>
Ajax com jQuery - Conceitos básicos / iniciando o App Dashboard
</commit_message>
<xml_diff>
--- a/jquery.docx
+++ b/jquery.docx
@@ -773,36 +773,54 @@
           <w:szCs w:val="24"/>
         </w:rPr>
         <w:tab/>
-        <w:t xml:space="preserve">//  classe - </w:t>
-      </w:r>
-      <w:r>
-        <w:rPr>
-          <w:rFonts w:ascii="Arial" w:hAnsi="Arial" w:cs="Arial"/>
-          <w:b/>
-          <w:bCs/>
+        <w:t>/</w:t>
+      </w:r>
+      <w:proofErr w:type="gramStart"/>
+      <w:r>
+        <w:rPr>
+          <w:rFonts w:ascii="Arial" w:hAnsi="Arial" w:cs="Arial"/>
           <w:sz w:val="24"/>
           <w:szCs w:val="24"/>
         </w:rPr>
-        <w:t>$(.classe)</w:t>
-      </w:r>
-    </w:p>
-    <w:p>
-      <w:pPr>
-        <w:jc w:val="both"/>
-        <w:rPr>
-          <w:rFonts w:ascii="Arial" w:hAnsi="Arial" w:cs="Arial"/>
-          <w:b/>
-          <w:bCs/>
+        <w:t>/  classe</w:t>
+      </w:r>
+      <w:proofErr w:type="gramEnd"/>
+      <w:r>
+        <w:rPr>
+          <w:rFonts w:ascii="Arial" w:hAnsi="Arial" w:cs="Arial"/>
           <w:sz w:val="24"/>
           <w:szCs w:val="24"/>
         </w:rPr>
-      </w:pPr>
-      <w:r>
-        <w:rPr>
-          <w:rFonts w:ascii="Arial" w:hAnsi="Arial" w:cs="Arial"/>
+        <w:t xml:space="preserve"> - </w:t>
+      </w:r>
+      <w:r>
+        <w:rPr>
+          <w:rFonts w:ascii="Arial" w:hAnsi="Arial" w:cs="Arial"/>
+          <w:b/>
+          <w:bCs/>
           <w:sz w:val="24"/>
           <w:szCs w:val="24"/>
         </w:rPr>
+        <w:t>$(.classe)</w:t>
+      </w:r>
+    </w:p>
+    <w:p>
+      <w:pPr>
+        <w:jc w:val="both"/>
+        <w:rPr>
+          <w:rFonts w:ascii="Arial" w:hAnsi="Arial" w:cs="Arial"/>
+          <w:b/>
+          <w:bCs/>
+          <w:sz w:val="24"/>
+          <w:szCs w:val="24"/>
+        </w:rPr>
+      </w:pPr>
+      <w:r>
+        <w:rPr>
+          <w:rFonts w:ascii="Arial" w:hAnsi="Arial" w:cs="Arial"/>
+          <w:sz w:val="24"/>
+          <w:szCs w:val="24"/>
+        </w:rPr>
         <w:tab/>
         <w:t>//</w:t>
       </w:r>
@@ -830,46 +848,44 @@
           <w:szCs w:val="24"/>
         </w:rPr>
         <w:tab/>
-        <w:t>//  id -</w:t>
-      </w:r>
+        <w:t>/</w:t>
+      </w:r>
+      <w:proofErr w:type="gramStart"/>
       <w:r>
         <w:rPr>
           <w:rFonts w:ascii="Arial" w:hAnsi="Arial" w:cs="Arial"/>
           <w:sz w:val="24"/>
           <w:szCs w:val="24"/>
         </w:rPr>
-        <w:t xml:space="preserve"> </w:t>
-      </w:r>
-      <w:r>
-        <w:rPr>
-          <w:rFonts w:ascii="Arial" w:hAnsi="Arial" w:cs="Arial"/>
-          <w:b/>
-          <w:bCs/>
+        <w:t>/  id</w:t>
+      </w:r>
+      <w:proofErr w:type="gramEnd"/>
+      <w:r>
+        <w:rPr>
+          <w:rFonts w:ascii="Arial" w:hAnsi="Arial" w:cs="Arial"/>
           <w:sz w:val="24"/>
           <w:szCs w:val="24"/>
         </w:rPr>
-        <w:t>$(#id)</w:t>
-      </w:r>
-    </w:p>
-    <w:p>
-      <w:pPr>
-        <w:jc w:val="both"/>
+        <w:t xml:space="preserve"> -</w:t>
+      </w:r>
+      <w:r>
         <w:rPr>
           <w:rFonts w:ascii="Arial" w:hAnsi="Arial" w:cs="Arial"/>
           <w:sz w:val="24"/>
           <w:szCs w:val="24"/>
         </w:rPr>
-      </w:pPr>
-    </w:p>
-    <w:p>
-      <w:pPr>
-        <w:jc w:val="both"/>
-        <w:rPr>
-          <w:rFonts w:ascii="Arial" w:hAnsi="Arial" w:cs="Arial"/>
+        <w:t xml:space="preserve"> </w:t>
+      </w:r>
+      <w:r>
+        <w:rPr>
+          <w:rFonts w:ascii="Arial" w:hAnsi="Arial" w:cs="Arial"/>
+          <w:b/>
+          <w:bCs/>
           <w:sz w:val="24"/>
           <w:szCs w:val="24"/>
         </w:rPr>
-      </w:pPr>
+        <w:t>$(#id)</w:t>
+      </w:r>
     </w:p>
     <w:p>
       <w:pPr>
@@ -880,14 +896,34 @@
           <w:szCs w:val="24"/>
         </w:rPr>
       </w:pPr>
-      <w:r>
-        <w:rPr>
-          <w:rFonts w:ascii="Arial" w:hAnsi="Arial" w:cs="Arial"/>
-          <w:b/>
-          <w:bCs/>
+    </w:p>
+    <w:p>
+      <w:pPr>
+        <w:jc w:val="both"/>
+        <w:rPr>
+          <w:rFonts w:ascii="Arial" w:hAnsi="Arial" w:cs="Arial"/>
           <w:sz w:val="24"/>
           <w:szCs w:val="24"/>
         </w:rPr>
+      </w:pPr>
+    </w:p>
+    <w:p>
+      <w:pPr>
+        <w:jc w:val="both"/>
+        <w:rPr>
+          <w:rFonts w:ascii="Arial" w:hAnsi="Arial" w:cs="Arial"/>
+          <w:sz w:val="24"/>
+          <w:szCs w:val="24"/>
+        </w:rPr>
+      </w:pPr>
+      <w:r>
+        <w:rPr>
+          <w:rFonts w:ascii="Arial" w:hAnsi="Arial" w:cs="Arial"/>
+          <w:b/>
+          <w:bCs/>
+          <w:sz w:val="24"/>
+          <w:szCs w:val="24"/>
+        </w:rPr>
         <w:lastRenderedPageBreak/>
         <w:t xml:space="preserve">$ </w:t>
       </w:r>
@@ -941,103 +977,97 @@
           <w:sz w:val="24"/>
           <w:szCs w:val="24"/>
         </w:rPr>
-        <w:t xml:space="preserve">   - permite executar ações da biblioteca </w:t>
-      </w:r>
-      <w:proofErr w:type="spellStart"/>
+        <w:t xml:space="preserve">   - </w:t>
+      </w:r>
+      <w:proofErr w:type="gramStart"/>
       <w:r>
         <w:rPr>
           <w:rFonts w:ascii="Arial" w:hAnsi="Arial" w:cs="Arial"/>
           <w:sz w:val="24"/>
           <w:szCs w:val="24"/>
         </w:rPr>
-        <w:t>jQuery</w:t>
-      </w:r>
-      <w:proofErr w:type="spellEnd"/>
+        <w:t>permite</w:t>
+      </w:r>
+      <w:proofErr w:type="gramEnd"/>
       <w:r>
         <w:rPr>
           <w:rFonts w:ascii="Arial" w:hAnsi="Arial" w:cs="Arial"/>
           <w:sz w:val="24"/>
           <w:szCs w:val="24"/>
         </w:rPr>
-        <w:t>;</w:t>
-      </w:r>
-    </w:p>
-    <w:p>
-      <w:pPr>
-        <w:jc w:val="both"/>
+        <w:t xml:space="preserve"> executar ações da biblioteca </w:t>
+      </w:r>
+      <w:proofErr w:type="spellStart"/>
+      <w:r>
         <w:rPr>
           <w:rFonts w:ascii="Arial" w:hAnsi="Arial" w:cs="Arial"/>
           <w:sz w:val="24"/>
           <w:szCs w:val="24"/>
         </w:rPr>
-      </w:pPr>
+        <w:t>jQuery</w:t>
+      </w:r>
+      <w:proofErr w:type="spellEnd"/>
       <w:r>
         <w:rPr>
           <w:rFonts w:ascii="Arial" w:hAnsi="Arial" w:cs="Arial"/>
           <w:sz w:val="24"/>
           <w:szCs w:val="24"/>
         </w:rPr>
-        <w:t xml:space="preserve">   - permite o acesso aos recursos da biblioteca </w:t>
-      </w:r>
-      <w:proofErr w:type="spellStart"/>
-      <w:r>
+        <w:t>;</w:t>
+      </w:r>
+    </w:p>
+    <w:p>
+      <w:pPr>
+        <w:jc w:val="both"/>
         <w:rPr>
           <w:rFonts w:ascii="Arial" w:hAnsi="Arial" w:cs="Arial"/>
           <w:sz w:val="24"/>
           <w:szCs w:val="24"/>
         </w:rPr>
-        <w:t>jQuery</w:t>
-      </w:r>
-      <w:proofErr w:type="spellEnd"/>
+      </w:pPr>
       <w:r>
         <w:rPr>
           <w:rFonts w:ascii="Arial" w:hAnsi="Arial" w:cs="Arial"/>
           <w:sz w:val="24"/>
           <w:szCs w:val="24"/>
         </w:rPr>
-        <w:t>.</w:t>
-      </w:r>
-    </w:p>
-    <w:p>
-      <w:pPr>
-        <w:jc w:val="both"/>
+        <w:t xml:space="preserve">   - </w:t>
+      </w:r>
+      <w:proofErr w:type="gramStart"/>
+      <w:r>
         <w:rPr>
           <w:rFonts w:ascii="Arial" w:hAnsi="Arial" w:cs="Arial"/>
           <w:sz w:val="24"/>
           <w:szCs w:val="24"/>
         </w:rPr>
-      </w:pPr>
-    </w:p>
-    <w:p>
-      <w:pPr>
-        <w:jc w:val="both"/>
-        <w:rPr>
-          <w:rFonts w:ascii="Arial" w:hAnsi="Arial" w:cs="Arial"/>
-          <w:b/>
-          <w:bCs/>
+        <w:t>permite</w:t>
+      </w:r>
+      <w:proofErr w:type="gramEnd"/>
+      <w:r>
+        <w:rPr>
+          <w:rFonts w:ascii="Arial" w:hAnsi="Arial" w:cs="Arial"/>
           <w:sz w:val="24"/>
           <w:szCs w:val="24"/>
         </w:rPr>
-      </w:pPr>
-      <w:r>
-        <w:rPr>
-          <w:rFonts w:ascii="Arial" w:hAnsi="Arial" w:cs="Arial"/>
-          <w:b/>
-          <w:bCs/>
+        <w:t xml:space="preserve"> o acesso aos recursos da biblioteca </w:t>
+      </w:r>
+      <w:proofErr w:type="spellStart"/>
+      <w:r>
+        <w:rPr>
+          <w:rFonts w:ascii="Arial" w:hAnsi="Arial" w:cs="Arial"/>
           <w:sz w:val="24"/>
           <w:szCs w:val="24"/>
         </w:rPr>
-        <w:t xml:space="preserve">Seletores – Selecionando elementos HTML parte </w:t>
-      </w:r>
-      <w:r>
-        <w:rPr>
-          <w:rFonts w:ascii="Arial" w:hAnsi="Arial" w:cs="Arial"/>
-          <w:b/>
-          <w:bCs/>
+        <w:t>jQuery</w:t>
+      </w:r>
+      <w:proofErr w:type="spellEnd"/>
+      <w:r>
+        <w:rPr>
+          <w:rFonts w:ascii="Arial" w:hAnsi="Arial" w:cs="Arial"/>
           <w:sz w:val="24"/>
           <w:szCs w:val="24"/>
         </w:rPr>
-        <w:t>2</w:t>
+        <w:t>.</w:t>
       </w:r>
     </w:p>
     <w:p>
@@ -1049,125 +1079,167 @@
           <w:szCs w:val="24"/>
         </w:rPr>
       </w:pPr>
-      <w:r>
-        <w:rPr>
-          <w:rFonts w:ascii="Arial" w:hAnsi="Arial" w:cs="Arial"/>
+    </w:p>
+    <w:p>
+      <w:pPr>
+        <w:jc w:val="both"/>
+        <w:rPr>
+          <w:rFonts w:ascii="Arial" w:hAnsi="Arial" w:cs="Arial"/>
+          <w:b/>
+          <w:bCs/>
           <w:sz w:val="24"/>
           <w:szCs w:val="24"/>
         </w:rPr>
-        <w:t>Praticando a seleção de elementos de um modo um pouco mais avançado.</w:t>
-      </w:r>
-    </w:p>
-    <w:p>
-      <w:pPr>
-        <w:jc w:val="both"/>
-        <w:rPr>
-          <w:rFonts w:ascii="Arial" w:hAnsi="Arial" w:cs="Arial"/>
+      </w:pPr>
+      <w:r>
+        <w:rPr>
+          <w:rFonts w:ascii="Arial" w:hAnsi="Arial" w:cs="Arial"/>
+          <w:b/>
+          <w:bCs/>
           <w:sz w:val="24"/>
           <w:szCs w:val="24"/>
         </w:rPr>
-      </w:pPr>
-    </w:p>
-    <w:p>
-      <w:pPr>
-        <w:jc w:val="both"/>
-        <w:rPr>
-          <w:rFonts w:ascii="Arial" w:hAnsi="Arial" w:cs="Arial"/>
+        <w:t xml:space="preserve">Seletores – Selecionando elementos HTML parte </w:t>
+      </w:r>
+      <w:r>
+        <w:rPr>
+          <w:rFonts w:ascii="Arial" w:hAnsi="Arial" w:cs="Arial"/>
+          <w:b/>
+          <w:bCs/>
           <w:sz w:val="24"/>
           <w:szCs w:val="24"/>
         </w:rPr>
-      </w:pPr>
-      <w:r>
-        <w:rPr>
-          <w:rFonts w:ascii="Arial" w:hAnsi="Arial" w:cs="Arial"/>
-          <w:b/>
-          <w:bCs/>
+        <w:t>2</w:t>
+      </w:r>
+    </w:p>
+    <w:p>
+      <w:pPr>
+        <w:jc w:val="both"/>
+        <w:rPr>
+          <w:rFonts w:ascii="Arial" w:hAnsi="Arial" w:cs="Arial"/>
           <w:sz w:val="24"/>
           <w:szCs w:val="24"/>
         </w:rPr>
-        <w:t xml:space="preserve">- </w:t>
-      </w:r>
+      </w:pPr>
       <w:r>
         <w:rPr>
           <w:rFonts w:ascii="Arial" w:hAnsi="Arial" w:cs="Arial"/>
           <w:sz w:val="24"/>
           <w:szCs w:val="24"/>
         </w:rPr>
-        <w:t xml:space="preserve">Combinação de seletores do </w:t>
-      </w:r>
-      <w:proofErr w:type="spellStart"/>
-      <w:r>
+        <w:t>Praticando a seleção de elementos de um modo um pouco mais avançado.</w:t>
+      </w:r>
+    </w:p>
+    <w:p>
+      <w:pPr>
+        <w:jc w:val="both"/>
         <w:rPr>
           <w:rFonts w:ascii="Arial" w:hAnsi="Arial" w:cs="Arial"/>
           <w:sz w:val="24"/>
           <w:szCs w:val="24"/>
         </w:rPr>
-        <w:t>jQuery</w:t>
-      </w:r>
-      <w:proofErr w:type="spellEnd"/>
-      <w:r>
+      </w:pPr>
+    </w:p>
+    <w:p>
+      <w:pPr>
+        <w:jc w:val="both"/>
         <w:rPr>
           <w:rFonts w:ascii="Arial" w:hAnsi="Arial" w:cs="Arial"/>
           <w:sz w:val="24"/>
           <w:szCs w:val="24"/>
         </w:rPr>
-        <w:t>;</w:t>
-      </w:r>
-    </w:p>
-    <w:p>
-      <w:pPr>
-        <w:jc w:val="both"/>
-        <w:rPr>
-          <w:rFonts w:ascii="Arial" w:hAnsi="Arial" w:cs="Arial"/>
+      </w:pPr>
+      <w:r>
+        <w:rPr>
+          <w:rFonts w:ascii="Arial" w:hAnsi="Arial" w:cs="Arial"/>
+          <w:b/>
+          <w:bCs/>
           <w:sz w:val="24"/>
           <w:szCs w:val="24"/>
         </w:rPr>
-      </w:pPr>
-      <w:r>
-        <w:rPr>
-          <w:rFonts w:ascii="Arial" w:hAnsi="Arial" w:cs="Arial"/>
-          <w:b/>
-          <w:bCs/>
+        <w:t xml:space="preserve">- </w:t>
+      </w:r>
+      <w:r>
+        <w:rPr>
+          <w:rFonts w:ascii="Arial" w:hAnsi="Arial" w:cs="Arial"/>
           <w:sz w:val="24"/>
           <w:szCs w:val="24"/>
         </w:rPr>
-        <w:t xml:space="preserve">- </w:t>
-      </w:r>
+        <w:t xml:space="preserve">Combinação de seletores do </w:t>
+      </w:r>
+      <w:proofErr w:type="spellStart"/>
       <w:r>
         <w:rPr>
           <w:rFonts w:ascii="Arial" w:hAnsi="Arial" w:cs="Arial"/>
           <w:sz w:val="24"/>
           <w:szCs w:val="24"/>
         </w:rPr>
-        <w:t xml:space="preserve">Como atuar sobre o </w:t>
-      </w:r>
-      <w:proofErr w:type="spellStart"/>
+        <w:t>jQuery</w:t>
+      </w:r>
+      <w:proofErr w:type="spellEnd"/>
       <w:r>
         <w:rPr>
           <w:rFonts w:ascii="Arial" w:hAnsi="Arial" w:cs="Arial"/>
           <w:sz w:val="24"/>
           <w:szCs w:val="24"/>
         </w:rPr>
-        <w:t>array</w:t>
-      </w:r>
-      <w:proofErr w:type="spellEnd"/>
-      <w:r>
+        <w:t>;</w:t>
+      </w:r>
+    </w:p>
+    <w:p>
+      <w:pPr>
+        <w:jc w:val="both"/>
         <w:rPr>
           <w:rFonts w:ascii="Arial" w:hAnsi="Arial" w:cs="Arial"/>
           <w:sz w:val="24"/>
           <w:szCs w:val="24"/>
         </w:rPr>
-        <w:t xml:space="preserve"> de retorno da seleção de elemento.</w:t>
-      </w:r>
-    </w:p>
-    <w:p>
-      <w:pPr>
-        <w:jc w:val="both"/>
-        <w:rPr>
-          <w:rFonts w:ascii="Arial" w:hAnsi="Arial" w:cs="Arial"/>
+      </w:pPr>
+      <w:r>
+        <w:rPr>
+          <w:rFonts w:ascii="Arial" w:hAnsi="Arial" w:cs="Arial"/>
+          <w:b/>
+          <w:bCs/>
           <w:sz w:val="24"/>
           <w:szCs w:val="24"/>
         </w:rPr>
+        <w:t xml:space="preserve">- </w:t>
+      </w:r>
+      <w:r>
+        <w:rPr>
+          <w:rFonts w:ascii="Arial" w:hAnsi="Arial" w:cs="Arial"/>
+          <w:sz w:val="24"/>
+          <w:szCs w:val="24"/>
+        </w:rPr>
+        <w:t xml:space="preserve">Como atuar sobre o </w:t>
+      </w:r>
+      <w:proofErr w:type="spellStart"/>
+      <w:r>
+        <w:rPr>
+          <w:rFonts w:ascii="Arial" w:hAnsi="Arial" w:cs="Arial"/>
+          <w:sz w:val="24"/>
+          <w:szCs w:val="24"/>
+        </w:rPr>
+        <w:t>array</w:t>
+      </w:r>
+      <w:proofErr w:type="spellEnd"/>
+      <w:r>
+        <w:rPr>
+          <w:rFonts w:ascii="Arial" w:hAnsi="Arial" w:cs="Arial"/>
+          <w:sz w:val="24"/>
+          <w:szCs w:val="24"/>
+        </w:rPr>
+        <w:t xml:space="preserve"> de retorno da seleção de elemento.</w:t>
+      </w:r>
+    </w:p>
+    <w:p>
+      <w:pPr>
+        <w:jc w:val="both"/>
+        <w:rPr>
+          <w:rFonts w:ascii="Arial" w:hAnsi="Arial" w:cs="Arial"/>
+          <w:sz w:val="24"/>
+          <w:szCs w:val="24"/>
+        </w:rPr>
       </w:pPr>
     </w:p>
     <w:p>
@@ -1343,7 +1415,33 @@
           <w:lang w:eastAsia="pt-BR"/>
           <w14:ligatures w14:val="none"/>
         </w:rPr>
-        <w:t>"li.exemplo1"</w:t>
+        <w:t>"</w:t>
+      </w:r>
+      <w:proofErr w:type="gramStart"/>
+      <w:r>
+        <w:rPr>
+          <w:rFonts w:ascii="Aptos Display" w:eastAsia="Times New Roman" w:hAnsi="Aptos Display" w:cs="Times New Roman"/>
+          <w:color w:val="CE9178"/>
+          <w:kern w:val="0"/>
+          <w:sz w:val="16"/>
+          <w:szCs w:val="16"/>
+          <w:lang w:eastAsia="pt-BR"/>
+          <w14:ligatures w14:val="none"/>
+        </w:rPr>
+        <w:t>li.exemplo</w:t>
+      </w:r>
+      <w:proofErr w:type="gramEnd"/>
+      <w:r>
+        <w:rPr>
+          <w:rFonts w:ascii="Aptos Display" w:eastAsia="Times New Roman" w:hAnsi="Aptos Display" w:cs="Times New Roman"/>
+          <w:color w:val="CE9178"/>
+          <w:kern w:val="0"/>
+          <w:sz w:val="16"/>
+          <w:szCs w:val="16"/>
+          <w:lang w:eastAsia="pt-BR"/>
+          <w14:ligatures w14:val="none"/>
+        </w:rPr>
+        <w:t>1"</w:t>
       </w:r>
       <w:r>
         <w:rPr>
@@ -1560,6 +1658,7 @@
         </w:rPr>
         <w:t xml:space="preserve">      </w:t>
       </w:r>
+      <w:proofErr w:type="gramStart"/>
       <w:r>
         <w:rPr>
           <w:rFonts w:ascii="Aptos Display" w:eastAsia="Times New Roman" w:hAnsi="Aptos Display" w:cs="Times New Roman"/>
@@ -1608,6 +1707,7 @@
         </w:rPr>
         <w:t>(</w:t>
       </w:r>
+      <w:proofErr w:type="gramEnd"/>
       <w:r>
         <w:rPr>
           <w:rFonts w:ascii="Aptos Display" w:eastAsia="Times New Roman" w:hAnsi="Aptos Display" w:cs="Times New Roman"/>
@@ -1845,6 +1945,7 @@
         </w:rPr>
         <w:t xml:space="preserve">      </w:t>
       </w:r>
+      <w:proofErr w:type="gramStart"/>
       <w:r>
         <w:rPr>
           <w:rFonts w:ascii="Aptos Display" w:eastAsia="Times New Roman" w:hAnsi="Aptos Display" w:cs="Times New Roman"/>
@@ -1893,6 +1994,7 @@
         </w:rPr>
         <w:t>(</w:t>
       </w:r>
+      <w:proofErr w:type="gramEnd"/>
       <w:r>
         <w:rPr>
           <w:rFonts w:ascii="Aptos Display" w:eastAsia="Times New Roman" w:hAnsi="Aptos Display" w:cs="Times New Roman"/>
@@ -2577,6 +2679,7 @@
         <w:t>document</w:t>
       </w:r>
       <w:proofErr w:type="spellEnd"/>
+      <w:proofErr w:type="gramStart"/>
       <w:r>
         <w:rPr>
           <w:rFonts w:ascii="Arial" w:hAnsi="Arial" w:cs="Arial"/>
@@ -2599,6 +2702,7 @@
         <w:t>ready</w:t>
       </w:r>
       <w:proofErr w:type="spellEnd"/>
+      <w:proofErr w:type="gramEnd"/>
       <w:r>
         <w:rPr>
           <w:rFonts w:ascii="Arial" w:hAnsi="Arial" w:cs="Arial"/>
@@ -2687,6 +2791,7 @@
         </w:rPr>
         <w:t xml:space="preserve"> </w:t>
       </w:r>
+      <w:proofErr w:type="gramStart"/>
       <w:r>
         <w:rPr>
           <w:rFonts w:ascii="Arial" w:hAnsi="Arial" w:cs="Arial"/>
@@ -2705,6 +2810,7 @@
         <w:t>funcao</w:t>
       </w:r>
       <w:proofErr w:type="spellEnd"/>
+      <w:proofErr w:type="gramEnd"/>
       <w:r>
         <w:rPr>
           <w:rFonts w:ascii="Arial" w:hAnsi="Arial" w:cs="Arial"/>
@@ -2732,6 +2838,7 @@
         <w:tab/>
       </w:r>
       <w:proofErr w:type="spellStart"/>
+      <w:proofErr w:type="gramStart"/>
       <w:r>
         <w:rPr>
           <w:rFonts w:ascii="Arial" w:hAnsi="Arial" w:cs="Arial"/>
@@ -2741,6 +2848,7 @@
         <w:t>windows.onload</w:t>
       </w:r>
       <w:proofErr w:type="spellEnd"/>
+      <w:proofErr w:type="gramEnd"/>
       <w:r>
         <w:rPr>
           <w:rFonts w:ascii="Arial" w:hAnsi="Arial" w:cs="Arial"/>
@@ -2849,6 +2957,7 @@
         <w:t>document</w:t>
       </w:r>
       <w:proofErr w:type="spellEnd"/>
+      <w:proofErr w:type="gramStart"/>
       <w:r>
         <w:rPr>
           <w:rFonts w:ascii="Arial" w:hAnsi="Arial" w:cs="Arial"/>
@@ -2867,6 +2976,7 @@
         <w:t>ready</w:t>
       </w:r>
       <w:proofErr w:type="spellEnd"/>
+      <w:proofErr w:type="gramEnd"/>
       <w:r>
         <w:rPr>
           <w:rFonts w:ascii="Arial" w:hAnsi="Arial" w:cs="Arial"/>
@@ -2913,6 +3023,7 @@
         <w:t>$(</w:t>
       </w:r>
       <w:proofErr w:type="spellStart"/>
+      <w:proofErr w:type="gramStart"/>
       <w:r>
         <w:rPr>
           <w:rFonts w:ascii="Arial" w:hAnsi="Arial" w:cs="Arial"/>
@@ -2928,17 +3039,26 @@
           <w:sz w:val="16"/>
           <w:szCs w:val="16"/>
         </w:rPr>
-        <w:t>() { ... })</w:t>
-      </w:r>
-    </w:p>
-    <w:p>
-      <w:pPr>
-        <w:jc w:val="both"/>
+        <w:t>(</w:t>
+      </w:r>
+      <w:proofErr w:type="gramEnd"/>
+      <w:r>
         <w:rPr>
           <w:rFonts w:ascii="Arial" w:hAnsi="Arial" w:cs="Arial"/>
           <w:sz w:val="16"/>
           <w:szCs w:val="16"/>
         </w:rPr>
+        <w:t>) { ... })</w:t>
+      </w:r>
+    </w:p>
+    <w:p>
+      <w:pPr>
+        <w:jc w:val="both"/>
+        <w:rPr>
+          <w:rFonts w:ascii="Arial" w:hAnsi="Arial" w:cs="Arial"/>
+          <w:sz w:val="16"/>
+          <w:szCs w:val="16"/>
+        </w:rPr>
       </w:pPr>
     </w:p>
     <w:p>
@@ -3019,6 +3139,7 @@
         <w:t>document</w:t>
       </w:r>
       <w:proofErr w:type="spellEnd"/>
+      <w:proofErr w:type="gramStart"/>
       <w:r>
         <w:rPr>
           <w:rFonts w:ascii="Consolas" w:eastAsia="Times New Roman" w:hAnsi="Consolas" w:cs="Times New Roman"/>
@@ -3045,6 +3166,7 @@
         <w:t>ready</w:t>
       </w:r>
       <w:proofErr w:type="spellEnd"/>
+      <w:proofErr w:type="gramEnd"/>
       <w:r>
         <w:rPr>
           <w:rFonts w:ascii="Consolas" w:eastAsia="Times New Roman" w:hAnsi="Consolas" w:cs="Times New Roman"/>
@@ -3172,7 +3294,33 @@
           <w:lang w:eastAsia="pt-BR"/>
           <w14:ligatures w14:val="none"/>
         </w:rPr>
-        <w:t xml:space="preserve"> no momento em que a página está carregada</w:t>
+        <w:t xml:space="preserve"> </w:t>
+      </w:r>
+      <w:proofErr w:type="gramStart"/>
+      <w:r>
+        <w:rPr>
+          <w:rFonts w:ascii="Consolas" w:eastAsia="Times New Roman" w:hAnsi="Consolas" w:cs="Times New Roman"/>
+          <w:color w:val="6A9955"/>
+          <w:kern w:val="0"/>
+          <w:sz w:val="14"/>
+          <w:szCs w:val="14"/>
+          <w:lang w:eastAsia="pt-BR"/>
+          <w14:ligatures w14:val="none"/>
+        </w:rPr>
+        <w:t>no momento em que</w:t>
+      </w:r>
+      <w:proofErr w:type="gramEnd"/>
+      <w:r>
+        <w:rPr>
+          <w:rFonts w:ascii="Consolas" w:eastAsia="Times New Roman" w:hAnsi="Consolas" w:cs="Times New Roman"/>
+          <w:color w:val="6A9955"/>
+          <w:kern w:val="0"/>
+          <w:sz w:val="14"/>
+          <w:szCs w:val="14"/>
+          <w:lang w:eastAsia="pt-BR"/>
+          <w14:ligatures w14:val="none"/>
+        </w:rPr>
+        <w:t xml:space="preserve"> a página está carregada</w:t>
       </w:r>
     </w:p>
     <w:p>
@@ -3227,6 +3375,7 @@
         </w:rPr>
         <w:t xml:space="preserve"> </w:t>
       </w:r>
+      <w:proofErr w:type="gramStart"/>
       <w:r>
         <w:rPr>
           <w:rFonts w:ascii="Consolas" w:eastAsia="Times New Roman" w:hAnsi="Consolas" w:cs="Times New Roman"/>
@@ -3249,7 +3398,20 @@
           <w:lang w:eastAsia="pt-BR"/>
           <w14:ligatures w14:val="none"/>
         </w:rPr>
-        <w:t>() {</w:t>
+        <w:t>(</w:t>
+      </w:r>
+      <w:proofErr w:type="gramEnd"/>
+      <w:r>
+        <w:rPr>
+          <w:rFonts w:ascii="Consolas" w:eastAsia="Times New Roman" w:hAnsi="Consolas" w:cs="Times New Roman"/>
+          <w:color w:val="D4D4D4"/>
+          <w:kern w:val="0"/>
+          <w:sz w:val="14"/>
+          <w:szCs w:val="14"/>
+          <w:lang w:eastAsia="pt-BR"/>
+          <w14:ligatures w14:val="none"/>
+        </w:rPr>
+        <w:t>) {</w:t>
       </w:r>
     </w:p>
     <w:p>
@@ -3522,7 +3684,33 @@
           <w:lang w:eastAsia="pt-BR"/>
           <w14:ligatures w14:val="none"/>
         </w:rPr>
-        <w:t xml:space="preserve"> foi colocado o parênteses após a função, pois não será passado nenhum parâmetro, a função está apenas sendo referenciada</w:t>
+        <w:t xml:space="preserve"> foi colocado </w:t>
+      </w:r>
+      <w:proofErr w:type="gramStart"/>
+      <w:r>
+        <w:rPr>
+          <w:rFonts w:ascii="Consolas" w:eastAsia="Times New Roman" w:hAnsi="Consolas" w:cs="Times New Roman"/>
+          <w:color w:val="6A9955"/>
+          <w:kern w:val="0"/>
+          <w:sz w:val="14"/>
+          <w:szCs w:val="14"/>
+          <w:lang w:eastAsia="pt-BR"/>
+          <w14:ligatures w14:val="none"/>
+        </w:rPr>
+        <w:t>o parênteses</w:t>
+      </w:r>
+      <w:proofErr w:type="gramEnd"/>
+      <w:r>
+        <w:rPr>
+          <w:rFonts w:ascii="Consolas" w:eastAsia="Times New Roman" w:hAnsi="Consolas" w:cs="Times New Roman"/>
+          <w:color w:val="6A9955"/>
+          <w:kern w:val="0"/>
+          <w:sz w:val="14"/>
+          <w:szCs w:val="14"/>
+          <w:lang w:eastAsia="pt-BR"/>
+          <w14:ligatures w14:val="none"/>
+        </w:rPr>
+        <w:t xml:space="preserve"> após a função, pois não será passado nenhum parâmetro, a função está apenas sendo referenciada</w:t>
       </w:r>
     </w:p>
     <w:p>
@@ -3894,7 +4082,29 @@
           <w:sz w:val="16"/>
           <w:szCs w:val="16"/>
         </w:rPr>
-        <w:t>1=”alguma coisa” attr2=”alguma coisa”&gt;&lt;/</w:t>
+        <w:t>1</w:t>
+      </w:r>
+      <w:proofErr w:type="gramStart"/>
+      <w:r>
+        <w:rPr>
+          <w:rFonts w:ascii="Arial" w:hAnsi="Arial" w:cs="Arial"/>
+          <w:i/>
+          <w:iCs/>
+          <w:sz w:val="16"/>
+          <w:szCs w:val="16"/>
+        </w:rPr>
+        <w:t>=”alguma</w:t>
+      </w:r>
+      <w:proofErr w:type="gramEnd"/>
+      <w:r>
+        <w:rPr>
+          <w:rFonts w:ascii="Arial" w:hAnsi="Arial" w:cs="Arial"/>
+          <w:i/>
+          <w:iCs/>
+          <w:sz w:val="16"/>
+          <w:szCs w:val="16"/>
+        </w:rPr>
+        <w:t xml:space="preserve"> coisa” attr2=”alguma coisa”&gt;&lt;/</w:t>
       </w:r>
       <w:proofErr w:type="spellStart"/>
       <w:r>
@@ -4292,6 +4502,7 @@
         </w:rPr>
         <w:t>"</w:t>
       </w:r>
+      <w:proofErr w:type="gramStart"/>
       <w:r>
         <w:rPr>
           <w:rFonts w:ascii="Consolas" w:eastAsia="Times New Roman" w:hAnsi="Consolas" w:cs="Times New Roman"/>
@@ -4318,6 +4529,7 @@
         <w:t>attr</w:t>
       </w:r>
       <w:proofErr w:type="spellEnd"/>
+      <w:proofErr w:type="gramEnd"/>
       <w:r>
         <w:rPr>
           <w:rFonts w:ascii="Consolas" w:eastAsia="Times New Roman" w:hAnsi="Consolas" w:cs="Times New Roman"/>
@@ -4775,6 +4987,7 @@
         <w:t>attr</w:t>
       </w:r>
       <w:proofErr w:type="spellEnd"/>
+      <w:proofErr w:type="gramStart"/>
       <w:r>
         <w:rPr>
           <w:rFonts w:ascii="Arial" w:hAnsi="Arial" w:cs="Arial"/>
@@ -4794,9 +5007,9 @@
           <w:sz w:val="16"/>
           <w:szCs w:val="16"/>
         </w:rPr>
-        <w:t>alguma_coisa</w:t>
-      </w:r>
-      <w:proofErr w:type="spellEnd"/>
+        <w:t>alguma</w:t>
+      </w:r>
+      <w:proofErr w:type="gramEnd"/>
       <w:r>
         <w:rPr>
           <w:rFonts w:ascii="Arial" w:hAnsi="Arial" w:cs="Arial"/>
@@ -4805,9 +5018,9 @@
           <w:sz w:val="16"/>
           <w:szCs w:val="16"/>
         </w:rPr>
-        <w:t>”&gt;&lt;/</w:t>
-      </w:r>
-      <w:proofErr w:type="spellStart"/>
+        <w:t>_coisa</w:t>
+      </w:r>
+      <w:proofErr w:type="spellEnd"/>
       <w:r>
         <w:rPr>
           <w:rFonts w:ascii="Arial" w:hAnsi="Arial" w:cs="Arial"/>
@@ -4816,9 +5029,9 @@
           <w:sz w:val="16"/>
           <w:szCs w:val="16"/>
         </w:rPr>
-        <w:t>tag</w:t>
-      </w:r>
-      <w:proofErr w:type="spellEnd"/>
+        <w:t>”&gt;&lt;/</w:t>
+      </w:r>
+      <w:proofErr w:type="spellStart"/>
       <w:r>
         <w:rPr>
           <w:rFonts w:ascii="Arial" w:hAnsi="Arial" w:cs="Arial"/>
@@ -4827,12 +5040,10 @@
           <w:sz w:val="16"/>
           <w:szCs w:val="16"/>
         </w:rPr>
-        <w:t>&gt;</w:t>
-      </w:r>
-    </w:p>
-    <w:p>
-      <w:pPr>
-        <w:jc w:val="both"/>
+        <w:t>tag</w:t>
+      </w:r>
+      <w:proofErr w:type="spellEnd"/>
+      <w:r>
         <w:rPr>
           <w:rFonts w:ascii="Arial" w:hAnsi="Arial" w:cs="Arial"/>
           <w:i/>
@@ -4840,8 +5051,12 @@
           <w:sz w:val="16"/>
           <w:szCs w:val="16"/>
         </w:rPr>
-      </w:pPr>
-      <w:r>
+        <w:t>&gt;</w:t>
+      </w:r>
+    </w:p>
+    <w:p>
+      <w:pPr>
+        <w:jc w:val="both"/>
         <w:rPr>
           <w:rFonts w:ascii="Arial" w:hAnsi="Arial" w:cs="Arial"/>
           <w:i/>
@@ -4849,9 +5064,7 @@
           <w:sz w:val="16"/>
           <w:szCs w:val="16"/>
         </w:rPr>
-        <w:t>&lt;</w:t>
-      </w:r>
-      <w:proofErr w:type="spellStart"/>
+      </w:pPr>
       <w:r>
         <w:rPr>
           <w:rFonts w:ascii="Arial" w:hAnsi="Arial" w:cs="Arial"/>
@@ -4860,9 +5073,9 @@
           <w:sz w:val="16"/>
           <w:szCs w:val="16"/>
         </w:rPr>
-        <w:t>tag</w:t>
-      </w:r>
-      <w:proofErr w:type="spellEnd"/>
+        <w:t>&lt;</w:t>
+      </w:r>
+      <w:proofErr w:type="spellStart"/>
       <w:r>
         <w:rPr>
           <w:rFonts w:ascii="Arial" w:hAnsi="Arial" w:cs="Arial"/>
@@ -4871,9 +5084,9 @@
           <w:sz w:val="16"/>
           <w:szCs w:val="16"/>
         </w:rPr>
-        <w:t xml:space="preserve"> </w:t>
-      </w:r>
-      <w:proofErr w:type="spellStart"/>
+        <w:t>tag</w:t>
+      </w:r>
+      <w:proofErr w:type="spellEnd"/>
       <w:r>
         <w:rPr>
           <w:rFonts w:ascii="Arial" w:hAnsi="Arial" w:cs="Arial"/>
@@ -4882,9 +5095,9 @@
           <w:sz w:val="16"/>
           <w:szCs w:val="16"/>
         </w:rPr>
-        <w:t>attr</w:t>
-      </w:r>
-      <w:proofErr w:type="spellEnd"/>
+        <w:t xml:space="preserve"> </w:t>
+      </w:r>
+      <w:proofErr w:type="spellStart"/>
       <w:r>
         <w:rPr>
           <w:rFonts w:ascii="Arial" w:hAnsi="Arial" w:cs="Arial"/>
@@ -4893,9 +5106,10 @@
           <w:sz w:val="16"/>
           <w:szCs w:val="16"/>
         </w:rPr>
-        <w:t>=”</w:t>
-      </w:r>
-      <w:proofErr w:type="spellStart"/>
+        <w:t>attr</w:t>
+      </w:r>
+      <w:proofErr w:type="spellEnd"/>
+      <w:proofErr w:type="gramStart"/>
       <w:r>
         <w:rPr>
           <w:rFonts w:ascii="Arial" w:hAnsi="Arial" w:cs="Arial"/>
@@ -4904,7 +5118,29 @@
           <w:sz w:val="16"/>
           <w:szCs w:val="16"/>
         </w:rPr>
-        <w:t>alguma_coisa</w:t>
+        <w:t>=”</w:t>
+      </w:r>
+      <w:proofErr w:type="spellStart"/>
+      <w:r>
+        <w:rPr>
+          <w:rFonts w:ascii="Arial" w:hAnsi="Arial" w:cs="Arial"/>
+          <w:i/>
+          <w:iCs/>
+          <w:sz w:val="16"/>
+          <w:szCs w:val="16"/>
+        </w:rPr>
+        <w:t>alguma</w:t>
+      </w:r>
+      <w:proofErr w:type="gramEnd"/>
+      <w:r>
+        <w:rPr>
+          <w:rFonts w:ascii="Arial" w:hAnsi="Arial" w:cs="Arial"/>
+          <w:i/>
+          <w:iCs/>
+          <w:sz w:val="16"/>
+          <w:szCs w:val="16"/>
+        </w:rPr>
+        <w:t>_coisa</w:t>
       </w:r>
       <w:proofErr w:type="spellEnd"/>
       <w:r>
@@ -5590,6 +5826,7 @@
           <w:szCs w:val="16"/>
         </w:rPr>
       </w:pPr>
+      <w:proofErr w:type="gramStart"/>
       <w:r>
         <w:rPr>
           <w:rFonts w:ascii="Arial" w:hAnsi="Arial" w:cs="Arial"/>
@@ -5608,6 +5845,7 @@
         <w:t>val</w:t>
       </w:r>
       <w:proofErr w:type="spellEnd"/>
+      <w:proofErr w:type="gramEnd"/>
       <w:r>
         <w:rPr>
           <w:rFonts w:ascii="Arial" w:hAnsi="Arial" w:cs="Arial"/>
@@ -5872,7 +6110,18 @@
           <w:sz w:val="20"/>
           <w:szCs w:val="20"/>
         </w:rPr>
-        <w:t xml:space="preserve"> e Loop com $.</w:t>
+        <w:t xml:space="preserve"> e Loop com </w:t>
+      </w:r>
+      <w:proofErr w:type="gramStart"/>
+      <w:r>
+        <w:rPr>
+          <w:rFonts w:ascii="Arial" w:hAnsi="Arial" w:cs="Arial"/>
+          <w:b/>
+          <w:bCs/>
+          <w:sz w:val="20"/>
+          <w:szCs w:val="20"/>
+        </w:rPr>
+        <w:t>$.</w:t>
       </w:r>
       <w:proofErr w:type="spellStart"/>
       <w:r>
@@ -5886,6 +6135,7 @@
         <w:t>each</w:t>
       </w:r>
       <w:proofErr w:type="spellEnd"/>
+      <w:proofErr w:type="gramEnd"/>
       <w:r>
         <w:rPr>
           <w:rFonts w:ascii="Arial" w:hAnsi="Arial" w:cs="Arial"/>
@@ -6792,7 +7042,16 @@
           <w:szCs w:val="20"/>
         </w:rPr>
         <w:lastRenderedPageBreak/>
-        <w:t>Método $.</w:t>
+        <w:t xml:space="preserve">Método </w:t>
+      </w:r>
+      <w:proofErr w:type="gramStart"/>
+      <w:r>
+        <w:rPr>
+          <w:rFonts w:ascii="Arial" w:hAnsi="Arial" w:cs="Arial"/>
+          <w:sz w:val="20"/>
+          <w:szCs w:val="20"/>
+        </w:rPr>
+        <w:t>$.</w:t>
       </w:r>
       <w:proofErr w:type="spellStart"/>
       <w:r>
@@ -6804,6 +7063,7 @@
         <w:t>each</w:t>
       </w:r>
       <w:proofErr w:type="spellEnd"/>
+      <w:proofErr w:type="gramEnd"/>
       <w:r>
         <w:rPr>
           <w:rFonts w:ascii="Arial" w:hAnsi="Arial" w:cs="Arial"/>
@@ -7122,6 +7382,7 @@
         <w:t>document</w:t>
       </w:r>
       <w:proofErr w:type="spellEnd"/>
+      <w:proofErr w:type="gramStart"/>
       <w:r>
         <w:rPr>
           <w:rFonts w:ascii="Consolas" w:eastAsia="Times New Roman" w:hAnsi="Consolas" w:cs="Times New Roman"/>
@@ -7148,6 +7409,7 @@
         <w:t>ready</w:t>
       </w:r>
       <w:proofErr w:type="spellEnd"/>
+      <w:proofErr w:type="gramEnd"/>
       <w:r>
         <w:rPr>
           <w:rFonts w:ascii="Consolas" w:eastAsia="Times New Roman" w:hAnsi="Consolas" w:cs="Times New Roman"/>
@@ -7321,6 +7583,7 @@
         </w:rPr>
         <w:t>"#lista1"</w:t>
       </w:r>
+      <w:proofErr w:type="gramStart"/>
       <w:r>
         <w:rPr>
           <w:rFonts w:ascii="Consolas" w:eastAsia="Times New Roman" w:hAnsi="Consolas" w:cs="Times New Roman"/>
@@ -7347,6 +7610,7 @@
         <w:t>append</w:t>
       </w:r>
       <w:proofErr w:type="spellEnd"/>
+      <w:proofErr w:type="gramEnd"/>
       <w:r>
         <w:rPr>
           <w:rFonts w:ascii="Consolas" w:eastAsia="Times New Roman" w:hAnsi="Consolas" w:cs="Times New Roman"/>
@@ -7528,6 +7792,7 @@
         </w:rPr>
         <w:t>"#lista1"</w:t>
       </w:r>
+      <w:proofErr w:type="gramStart"/>
       <w:r>
         <w:rPr>
           <w:rFonts w:ascii="Consolas" w:eastAsia="Times New Roman" w:hAnsi="Consolas" w:cs="Times New Roman"/>
@@ -7554,6 +7819,7 @@
         <w:t>prepend</w:t>
       </w:r>
       <w:proofErr w:type="spellEnd"/>
+      <w:proofErr w:type="gramEnd"/>
       <w:r>
         <w:rPr>
           <w:rFonts w:ascii="Consolas" w:eastAsia="Times New Roman" w:hAnsi="Consolas" w:cs="Times New Roman"/>
@@ -7626,7 +7892,25 @@
           <w:sz w:val="20"/>
           <w:szCs w:val="20"/>
         </w:rPr>
-        <w:t>como 1° item da lista 2  uma li com o conteúdo interno ‘Item novo’</w:t>
+        <w:t xml:space="preserve">como 1° item da lista </w:t>
+      </w:r>
+      <w:proofErr w:type="gramStart"/>
+      <w:r>
+        <w:rPr>
+          <w:rFonts w:ascii="Arial" w:hAnsi="Arial" w:cs="Arial"/>
+          <w:sz w:val="20"/>
+          <w:szCs w:val="20"/>
+        </w:rPr>
+        <w:t>2  uma</w:t>
+      </w:r>
+      <w:proofErr w:type="gramEnd"/>
+      <w:r>
+        <w:rPr>
+          <w:rFonts w:ascii="Arial" w:hAnsi="Arial" w:cs="Arial"/>
+          <w:sz w:val="20"/>
+          <w:szCs w:val="20"/>
+        </w:rPr>
+        <w:t xml:space="preserve"> li com o conteúdo interno ‘Item novo’</w:t>
       </w:r>
     </w:p>
     <w:p>
@@ -7691,6 +7975,7 @@
         </w:rPr>
         <w:t>"#lista2"</w:t>
       </w:r>
+      <w:proofErr w:type="gramStart"/>
       <w:r>
         <w:rPr>
           <w:rFonts w:ascii="Consolas" w:eastAsia="Times New Roman" w:hAnsi="Consolas" w:cs="Times New Roman"/>
@@ -7717,6 +8002,7 @@
         <w:t>prepend</w:t>
       </w:r>
       <w:proofErr w:type="spellEnd"/>
+      <w:proofErr w:type="gramEnd"/>
       <w:r>
         <w:rPr>
           <w:rFonts w:ascii="Consolas" w:eastAsia="Times New Roman" w:hAnsi="Consolas" w:cs="Times New Roman"/>
@@ -7782,6 +8068,7 @@
         <w:t xml:space="preserve">A diferença entre </w:t>
       </w:r>
       <w:proofErr w:type="spellStart"/>
+      <w:proofErr w:type="gramStart"/>
       <w:r>
         <w:rPr>
           <w:rFonts w:ascii="Arial" w:hAnsi="Arial" w:cs="Arial"/>
@@ -7797,7 +8084,16 @@
           <w:sz w:val="20"/>
           <w:szCs w:val="20"/>
         </w:rPr>
-        <w:t xml:space="preserve">() e </w:t>
+        <w:t>(</w:t>
+      </w:r>
+      <w:proofErr w:type="gramEnd"/>
+      <w:r>
+        <w:rPr>
+          <w:rFonts w:ascii="Arial" w:hAnsi="Arial" w:cs="Arial"/>
+          <w:sz w:val="20"/>
+          <w:szCs w:val="20"/>
+        </w:rPr>
+        <w:t xml:space="preserve">) e </w:t>
       </w:r>
       <w:proofErr w:type="spellStart"/>
       <w:r>
@@ -8015,7 +8311,16 @@
           <w:sz w:val="20"/>
           <w:szCs w:val="20"/>
         </w:rPr>
-        <w:t xml:space="preserve">com o </w:t>
+        <w:t xml:space="preserve">com </w:t>
+      </w:r>
+      <w:proofErr w:type="gramStart"/>
+      <w:r>
+        <w:rPr>
+          <w:rFonts w:ascii="Arial" w:hAnsi="Arial" w:cs="Arial"/>
+          <w:sz w:val="20"/>
+          <w:szCs w:val="20"/>
+        </w:rPr>
+        <w:t xml:space="preserve">o </w:t>
       </w:r>
       <w:r>
         <w:rPr>
@@ -8039,6 +8344,7 @@
         <w:t>after</w:t>
       </w:r>
       <w:proofErr w:type="spellEnd"/>
+      <w:proofErr w:type="gramEnd"/>
       <w:r>
         <w:rPr>
           <w:rFonts w:ascii="Arial" w:hAnsi="Arial" w:cs="Arial"/>
@@ -8123,7 +8429,16 @@
           <w:sz w:val="20"/>
           <w:szCs w:val="20"/>
         </w:rPr>
-        <w:t xml:space="preserve">dicionado com o </w:t>
+        <w:t xml:space="preserve">dicionado com </w:t>
+      </w:r>
+      <w:proofErr w:type="gramStart"/>
+      <w:r>
+        <w:rPr>
+          <w:rFonts w:ascii="Arial" w:hAnsi="Arial" w:cs="Arial"/>
+          <w:sz w:val="20"/>
+          <w:szCs w:val="20"/>
+        </w:rPr>
+        <w:t xml:space="preserve">o </w:t>
       </w:r>
       <w:r>
         <w:rPr>
@@ -8147,6 +8462,7 @@
         <w:t>prepend</w:t>
       </w:r>
       <w:proofErr w:type="spellEnd"/>
+      <w:proofErr w:type="gramEnd"/>
       <w:r>
         <w:rPr>
           <w:rFonts w:ascii="Arial" w:hAnsi="Arial" w:cs="Arial"/>
@@ -8318,6 +8634,7 @@
         </w:rPr>
         <w:t>"#lista2"</w:t>
       </w:r>
+      <w:proofErr w:type="gramStart"/>
       <w:r>
         <w:rPr>
           <w:rFonts w:ascii="Consolas" w:eastAsia="Times New Roman" w:hAnsi="Consolas" w:cs="Times New Roman"/>
@@ -8342,6 +8659,7 @@
         </w:rPr>
         <w:t>remove</w:t>
       </w:r>
+      <w:proofErr w:type="gramEnd"/>
       <w:r>
         <w:rPr>
           <w:rFonts w:ascii="Consolas" w:eastAsia="Times New Roman" w:hAnsi="Consolas" w:cs="Times New Roman"/>
@@ -8648,7 +8966,33 @@
           <w:lang w:eastAsia="pt-BR"/>
           <w14:ligatures w14:val="none"/>
         </w:rPr>
-        <w:t>"pagina"</w:t>
+        <w:t>"</w:t>
+      </w:r>
+      <w:proofErr w:type="gramStart"/>
+      <w:r>
+        <w:rPr>
+          <w:rFonts w:ascii="Consolas" w:eastAsia="Times New Roman" w:hAnsi="Consolas" w:cs="Times New Roman"/>
+          <w:color w:val="CE9178"/>
+          <w:kern w:val="0"/>
+          <w:sz w:val="21"/>
+          <w:szCs w:val="21"/>
+          <w:lang w:eastAsia="pt-BR"/>
+          <w14:ligatures w14:val="none"/>
+        </w:rPr>
+        <w:t>pagina</w:t>
+      </w:r>
+      <w:proofErr w:type="gramEnd"/>
+      <w:r>
+        <w:rPr>
+          <w:rFonts w:ascii="Consolas" w:eastAsia="Times New Roman" w:hAnsi="Consolas" w:cs="Times New Roman"/>
+          <w:color w:val="CE9178"/>
+          <w:kern w:val="0"/>
+          <w:sz w:val="21"/>
+          <w:szCs w:val="21"/>
+          <w:lang w:eastAsia="pt-BR"/>
+          <w14:ligatures w14:val="none"/>
+        </w:rPr>
+        <w:t>"</w:t>
       </w:r>
       <w:r>
         <w:rPr>
@@ -8800,7 +9144,16 @@
           <w:sz w:val="20"/>
           <w:szCs w:val="20"/>
         </w:rPr>
-        <w:t>retorna 1° elemento pai de ‘.</w:t>
+        <w:t xml:space="preserve">retorna 1° elemento pai de </w:t>
+      </w:r>
+      <w:proofErr w:type="gramStart"/>
+      <w:r>
+        <w:rPr>
+          <w:rFonts w:ascii="Arial" w:hAnsi="Arial" w:cs="Arial"/>
+          <w:sz w:val="20"/>
+          <w:szCs w:val="20"/>
+        </w:rPr>
+        <w:t>‘.</w:t>
       </w:r>
       <w:proofErr w:type="spellStart"/>
       <w:r>
@@ -8812,6 +9165,7 @@
         <w:t>subSecao</w:t>
       </w:r>
       <w:proofErr w:type="spellEnd"/>
+      <w:proofErr w:type="gramEnd"/>
       <w:r>
         <w:rPr>
           <w:rFonts w:ascii="Arial" w:hAnsi="Arial" w:cs="Arial"/>
@@ -8892,7 +9246,25 @@
           <w:sz w:val="20"/>
           <w:szCs w:val="20"/>
         </w:rPr>
-        <w:t xml:space="preserve">acessando elementos pai de ‘.item’ que tem a </w:t>
+        <w:t xml:space="preserve">acessando elementos pai de </w:t>
+      </w:r>
+      <w:proofErr w:type="gramStart"/>
+      <w:r>
+        <w:rPr>
+          <w:rFonts w:ascii="Arial" w:hAnsi="Arial" w:cs="Arial"/>
+          <w:sz w:val="20"/>
+          <w:szCs w:val="20"/>
+        </w:rPr>
+        <w:t>‘.item</w:t>
+      </w:r>
+      <w:proofErr w:type="gramEnd"/>
+      <w:r>
+        <w:rPr>
+          <w:rFonts w:ascii="Arial" w:hAnsi="Arial" w:cs="Arial"/>
+          <w:sz w:val="20"/>
+          <w:szCs w:val="20"/>
+        </w:rPr>
+        <w:t xml:space="preserve">’ que tem a </w:t>
       </w:r>
       <w:proofErr w:type="spellStart"/>
       <w:r>
@@ -8957,6 +9329,7 @@
         <w:t xml:space="preserve">Diferença entre </w:t>
       </w:r>
       <w:proofErr w:type="spellStart"/>
+      <w:proofErr w:type="gramStart"/>
       <w:r>
         <w:rPr>
           <w:rFonts w:ascii="Arial" w:hAnsi="Arial" w:cs="Arial"/>
@@ -8976,7 +9349,18 @@
           <w:sz w:val="20"/>
           <w:szCs w:val="20"/>
         </w:rPr>
-        <w:t>()</w:t>
+        <w:t>(</w:t>
+      </w:r>
+      <w:proofErr w:type="gramEnd"/>
+      <w:r>
+        <w:rPr>
+          <w:rFonts w:ascii="Arial" w:hAnsi="Arial" w:cs="Arial"/>
+          <w:b/>
+          <w:bCs/>
+          <w:sz w:val="20"/>
+          <w:szCs w:val="20"/>
+        </w:rPr>
+        <w:t>)</w:t>
       </w:r>
       <w:r>
         <w:rPr>
@@ -9423,7 +9807,25 @@
           <w:sz w:val="20"/>
           <w:szCs w:val="20"/>
         </w:rPr>
-        <w:t xml:space="preserve">seleciona elemento pai de ’secao1’ que contém ‘#pagina’ e </w:t>
+        <w:t>seleciona elemento pai de ’secao1’ que contém ‘#</w:t>
+      </w:r>
+      <w:proofErr w:type="gramStart"/>
+      <w:r>
+        <w:rPr>
+          <w:rFonts w:ascii="Arial" w:hAnsi="Arial" w:cs="Arial"/>
+          <w:sz w:val="20"/>
+          <w:szCs w:val="20"/>
+        </w:rPr>
+        <w:t>pagina</w:t>
+      </w:r>
+      <w:proofErr w:type="gramEnd"/>
+      <w:r>
+        <w:rPr>
+          <w:rFonts w:ascii="Arial" w:hAnsi="Arial" w:cs="Arial"/>
+          <w:sz w:val="20"/>
+          <w:szCs w:val="20"/>
+        </w:rPr>
+        <w:t xml:space="preserve">’ e </w:t>
       </w:r>
       <w:r>
         <w:rPr>
@@ -9547,6 +9949,7 @@
         <w:t>- .</w:t>
       </w:r>
       <w:proofErr w:type="spellStart"/>
+      <w:proofErr w:type="gramStart"/>
       <w:r>
         <w:rPr>
           <w:rFonts w:ascii="Arial" w:hAnsi="Arial" w:cs="Arial"/>
@@ -9562,7 +9965,16 @@
           <w:sz w:val="20"/>
           <w:szCs w:val="20"/>
         </w:rPr>
-        <w:t xml:space="preserve">() </w:t>
+        <w:t>(</w:t>
+      </w:r>
+      <w:proofErr w:type="gramEnd"/>
+      <w:r>
+        <w:rPr>
+          <w:rFonts w:ascii="Arial" w:hAnsi="Arial" w:cs="Arial"/>
+          <w:sz w:val="20"/>
+          <w:szCs w:val="20"/>
+        </w:rPr>
+        <w:t xml:space="preserve">) </w:t>
       </w:r>
       <w:r>
         <w:rPr>
@@ -9651,6 +10063,7 @@
         <w:t>.</w:t>
       </w:r>
       <w:proofErr w:type="spellStart"/>
+      <w:proofErr w:type="gramStart"/>
       <w:r>
         <w:rPr>
           <w:rFonts w:ascii="Arial" w:hAnsi="Arial" w:cs="Arial"/>
@@ -9670,7 +10083,18 @@
           <w:sz w:val="16"/>
           <w:szCs w:val="16"/>
         </w:rPr>
-        <w:t>(‘atributo</w:t>
+        <w:t>(</w:t>
+      </w:r>
+      <w:proofErr w:type="gramEnd"/>
+      <w:r>
+        <w:rPr>
+          <w:rFonts w:ascii="Arial" w:hAnsi="Arial" w:cs="Arial"/>
+          <w:b/>
+          <w:bCs/>
+          <w:sz w:val="16"/>
+          <w:szCs w:val="16"/>
+        </w:rPr>
+        <w:t>‘atributo</w:t>
       </w:r>
       <w:r>
         <w:rPr>
@@ -10083,6 +10507,7 @@
         <w:t>.</w:t>
       </w:r>
       <w:proofErr w:type="spellStart"/>
+      <w:proofErr w:type="gramStart"/>
       <w:r>
         <w:rPr>
           <w:rFonts w:ascii="Arial" w:hAnsi="Arial" w:cs="Arial"/>
@@ -10100,6 +10525,7 @@
         </w:rPr>
         <w:t>(</w:t>
       </w:r>
+      <w:proofErr w:type="gramEnd"/>
       <w:r>
         <w:rPr>
           <w:rFonts w:ascii="Arial" w:hAnsi="Arial" w:cs="Arial"/>
@@ -10365,6 +10791,7 @@
           <w:szCs w:val="20"/>
         </w:rPr>
       </w:pPr>
+      <w:proofErr w:type="gramStart"/>
       <w:r>
         <w:rPr>
           <w:rFonts w:ascii="Arial" w:hAnsi="Arial" w:cs="Arial"/>
@@ -10383,6 +10810,7 @@
         <w:t>addClass</w:t>
       </w:r>
       <w:proofErr w:type="spellEnd"/>
+      <w:proofErr w:type="gramEnd"/>
       <w:r>
         <w:rPr>
           <w:rFonts w:ascii="Arial" w:hAnsi="Arial" w:cs="Arial"/>
@@ -10446,7 +10874,25 @@
           <w:sz w:val="20"/>
           <w:szCs w:val="20"/>
         </w:rPr>
-        <w:t>adicionando classe ‘.campo’ aos inputs</w:t>
+        <w:t xml:space="preserve">adicionando classe </w:t>
+      </w:r>
+      <w:proofErr w:type="gramStart"/>
+      <w:r>
+        <w:rPr>
+          <w:rFonts w:ascii="Arial" w:hAnsi="Arial" w:cs="Arial"/>
+          <w:sz w:val="20"/>
+          <w:szCs w:val="20"/>
+        </w:rPr>
+        <w:t>‘.campo</w:t>
+      </w:r>
+      <w:proofErr w:type="gramEnd"/>
+      <w:r>
+        <w:rPr>
+          <w:rFonts w:ascii="Arial" w:hAnsi="Arial" w:cs="Arial"/>
+          <w:sz w:val="20"/>
+          <w:szCs w:val="20"/>
+        </w:rPr>
+        <w:t>’ aos inputs</w:t>
       </w:r>
     </w:p>
     <w:p>
@@ -10532,6 +10978,7 @@
         </w:rPr>
       </w:pPr>
       <w:proofErr w:type="spellStart"/>
+      <w:proofErr w:type="gramStart"/>
       <w:r>
         <w:rPr>
           <w:rFonts w:ascii="Arial" w:hAnsi="Arial" w:cs="Arial"/>
@@ -10547,7 +10994,16 @@
           <w:sz w:val="20"/>
           <w:szCs w:val="20"/>
         </w:rPr>
-        <w:t xml:space="preserve">() </w:t>
+        <w:t>(</w:t>
+      </w:r>
+      <w:proofErr w:type="gramEnd"/>
+      <w:r>
+        <w:rPr>
+          <w:rFonts w:ascii="Arial" w:hAnsi="Arial" w:cs="Arial"/>
+          <w:sz w:val="20"/>
+          <w:szCs w:val="20"/>
+        </w:rPr>
+        <w:t xml:space="preserve">) </w:t>
       </w:r>
       <w:r>
         <w:rPr>
@@ -10669,6 +11125,7 @@
         </w:rPr>
       </w:pPr>
       <w:proofErr w:type="spellStart"/>
+      <w:proofErr w:type="gramStart"/>
       <w:r>
         <w:rPr>
           <w:rFonts w:ascii="Arial" w:hAnsi="Arial" w:cs="Arial"/>
@@ -10684,7 +11141,16 @@
           <w:sz w:val="20"/>
           <w:szCs w:val="20"/>
         </w:rPr>
-        <w:t xml:space="preserve">() </w:t>
+        <w:t>(</w:t>
+      </w:r>
+      <w:proofErr w:type="gramEnd"/>
+      <w:r>
+        <w:rPr>
+          <w:rFonts w:ascii="Arial" w:hAnsi="Arial" w:cs="Arial"/>
+          <w:sz w:val="20"/>
+          <w:szCs w:val="20"/>
+        </w:rPr>
+        <w:t xml:space="preserve">) </w:t>
       </w:r>
       <w:r>
         <w:rPr>
@@ -11215,6 +11681,7 @@
         <w:t>).</w:t>
       </w:r>
       <w:proofErr w:type="spellStart"/>
+      <w:proofErr w:type="gramStart"/>
       <w:r>
         <w:rPr>
           <w:rFonts w:ascii="Consolas" w:eastAsia="Times New Roman" w:hAnsi="Consolas" w:cs="Times New Roman"/>
@@ -11240,6 +11707,7 @@
         </w:rPr>
         <w:t>(</w:t>
       </w:r>
+      <w:proofErr w:type="gramEnd"/>
       <w:r>
         <w:rPr>
           <w:rFonts w:ascii="Consolas" w:eastAsia="Times New Roman" w:hAnsi="Consolas" w:cs="Times New Roman"/>
@@ -11361,6 +11829,7 @@
         <w:t>window</w:t>
       </w:r>
       <w:proofErr w:type="spellEnd"/>
+      <w:proofErr w:type="gramStart"/>
       <w:r>
         <w:rPr>
           <w:rFonts w:ascii="Consolas" w:eastAsia="Times New Roman" w:hAnsi="Consolas" w:cs="Times New Roman"/>
@@ -11385,6 +11854,7 @@
         </w:rPr>
         <w:t>scroll</w:t>
       </w:r>
+      <w:proofErr w:type="gramEnd"/>
       <w:r>
         <w:rPr>
           <w:rFonts w:ascii="Consolas" w:eastAsia="Times New Roman" w:hAnsi="Consolas" w:cs="Times New Roman"/>
@@ -11497,6 +11967,7 @@
         <w:t>).</w:t>
       </w:r>
       <w:proofErr w:type="spellStart"/>
+      <w:proofErr w:type="gramStart"/>
       <w:r>
         <w:rPr>
           <w:rFonts w:ascii="Consolas" w:eastAsia="Times New Roman" w:hAnsi="Consolas" w:cs="Times New Roman"/>
@@ -11522,6 +11993,7 @@
         </w:rPr>
         <w:t>(</w:t>
       </w:r>
+      <w:proofErr w:type="gramEnd"/>
       <w:r>
         <w:rPr>
           <w:rFonts w:ascii="Consolas" w:eastAsia="Times New Roman" w:hAnsi="Consolas" w:cs="Times New Roman"/>
@@ -11703,6 +12175,7 @@
         <w:t>window</w:t>
       </w:r>
       <w:proofErr w:type="spellEnd"/>
+      <w:proofErr w:type="gramStart"/>
       <w:r>
         <w:rPr>
           <w:rFonts w:ascii="Consolas" w:eastAsia="Times New Roman" w:hAnsi="Consolas" w:cs="Times New Roman"/>
@@ -11729,6 +12202,7 @@
         <w:t>resize</w:t>
       </w:r>
       <w:proofErr w:type="spellEnd"/>
+      <w:proofErr w:type="gramEnd"/>
       <w:r>
         <w:rPr>
           <w:rFonts w:ascii="Consolas" w:eastAsia="Times New Roman" w:hAnsi="Consolas" w:cs="Times New Roman"/>
@@ -11867,6 +12341,7 @@
         <w:t>).</w:t>
       </w:r>
       <w:proofErr w:type="spellStart"/>
+      <w:proofErr w:type="gramStart"/>
       <w:r>
         <w:rPr>
           <w:rFonts w:ascii="Consolas" w:eastAsia="Times New Roman" w:hAnsi="Consolas" w:cs="Times New Roman"/>
@@ -11892,6 +12367,7 @@
         </w:rPr>
         <w:t>(</w:t>
       </w:r>
+      <w:proofErr w:type="gramEnd"/>
       <w:r>
         <w:rPr>
           <w:rFonts w:ascii="Consolas" w:eastAsia="Times New Roman" w:hAnsi="Consolas" w:cs="Times New Roman"/>
@@ -12175,6 +12651,7 @@
         <w:t>            .</w:t>
       </w:r>
       <w:proofErr w:type="spellStart"/>
+      <w:proofErr w:type="gramStart"/>
       <w:r>
         <w:rPr>
           <w:rFonts w:ascii="Consolas" w:eastAsia="Times New Roman" w:hAnsi="Consolas" w:cs="Times New Roman"/>
@@ -12200,6 +12677,7 @@
         </w:rPr>
         <w:t>(</w:t>
       </w:r>
+      <w:proofErr w:type="gramEnd"/>
       <w:r>
         <w:rPr>
           <w:rFonts w:ascii="Consolas" w:eastAsia="Times New Roman" w:hAnsi="Consolas" w:cs="Times New Roman"/>
@@ -12252,6 +12730,7 @@
         <w:t>            .</w:t>
       </w:r>
       <w:proofErr w:type="spellStart"/>
+      <w:proofErr w:type="gramStart"/>
       <w:r>
         <w:rPr>
           <w:rFonts w:ascii="Consolas" w:eastAsia="Times New Roman" w:hAnsi="Consolas" w:cs="Times New Roman"/>
@@ -12277,6 +12756,7 @@
         </w:rPr>
         <w:t>(</w:t>
       </w:r>
+      <w:proofErr w:type="gramEnd"/>
       <w:r>
         <w:rPr>
           <w:rFonts w:ascii="Consolas" w:eastAsia="Times New Roman" w:hAnsi="Consolas" w:cs="Times New Roman"/>
@@ -12511,6 +12991,7 @@
         </w:rPr>
         <w:t>"#div1"</w:t>
       </w:r>
+      <w:proofErr w:type="gramStart"/>
       <w:r>
         <w:rPr>
           <w:rFonts w:ascii="Consolas" w:eastAsia="Times New Roman" w:hAnsi="Consolas" w:cs="Times New Roman"/>
@@ -12535,6 +13016,7 @@
         </w:rPr>
         <w:t>scroll</w:t>
       </w:r>
+      <w:proofErr w:type="gramEnd"/>
       <w:r>
         <w:rPr>
           <w:rFonts w:ascii="Consolas" w:eastAsia="Times New Roman" w:hAnsi="Consolas" w:cs="Times New Roman"/>
@@ -12651,6 +13133,7 @@
         <w:t>).</w:t>
       </w:r>
       <w:proofErr w:type="spellStart"/>
+      <w:proofErr w:type="gramStart"/>
       <w:r>
         <w:rPr>
           <w:rFonts w:ascii="Consolas" w:eastAsia="Times New Roman" w:hAnsi="Consolas" w:cs="Times New Roman"/>
@@ -12676,6 +13159,7 @@
         </w:rPr>
         <w:t>(</w:t>
       </w:r>
+      <w:proofErr w:type="gramEnd"/>
       <w:r>
         <w:rPr>
           <w:rFonts w:ascii="Consolas" w:eastAsia="Times New Roman" w:hAnsi="Consolas" w:cs="Times New Roman"/>
@@ -12920,6 +13404,7 @@
         </w:rPr>
         <w:t>"#div1"</w:t>
       </w:r>
+      <w:proofErr w:type="gramStart"/>
       <w:r>
         <w:rPr>
           <w:rFonts w:ascii="Consolas" w:eastAsia="Times New Roman" w:hAnsi="Consolas" w:cs="Times New Roman"/>
@@ -12944,6 +13429,7 @@
         </w:rPr>
         <w:t>scroll</w:t>
       </w:r>
+      <w:proofErr w:type="gramEnd"/>
       <w:r>
         <w:rPr>
           <w:rFonts w:ascii="Consolas" w:eastAsia="Times New Roman" w:hAnsi="Consolas" w:cs="Times New Roman"/>
@@ -13056,6 +13542,7 @@
         <w:t>).</w:t>
       </w:r>
       <w:proofErr w:type="spellStart"/>
+      <w:proofErr w:type="gramStart"/>
       <w:r>
         <w:rPr>
           <w:rFonts w:ascii="Consolas" w:eastAsia="Times New Roman" w:hAnsi="Consolas" w:cs="Times New Roman"/>
@@ -13081,6 +13568,7 @@
         </w:rPr>
         <w:t>(</w:t>
       </w:r>
+      <w:proofErr w:type="gramEnd"/>
       <w:r>
         <w:rPr>
           <w:rFonts w:ascii="Consolas" w:eastAsia="Times New Roman" w:hAnsi="Consolas" w:cs="Times New Roman"/>
@@ -13210,6 +13698,7 @@
         </w:rPr>
         <w:t>"#div1"</w:t>
       </w:r>
+      <w:proofErr w:type="gramStart"/>
       <w:r>
         <w:rPr>
           <w:rFonts w:ascii="Consolas" w:eastAsia="Times New Roman" w:hAnsi="Consolas" w:cs="Times New Roman"/>
@@ -13234,6 +13723,7 @@
         </w:rPr>
         <w:t>scroll</w:t>
       </w:r>
+      <w:proofErr w:type="gramEnd"/>
       <w:r>
         <w:rPr>
           <w:rFonts w:ascii="Consolas" w:eastAsia="Times New Roman" w:hAnsi="Consolas" w:cs="Times New Roman"/>
@@ -13346,6 +13836,7 @@
         <w:t>(</w:t>
       </w:r>
       <w:proofErr w:type="spellStart"/>
+      <w:proofErr w:type="gramStart"/>
       <w:r>
         <w:rPr>
           <w:rFonts w:ascii="Consolas" w:eastAsia="Times New Roman" w:hAnsi="Consolas" w:cs="Times New Roman"/>
@@ -13383,6 +13874,7 @@
         <w:t>target</w:t>
       </w:r>
       <w:proofErr w:type="spellEnd"/>
+      <w:proofErr w:type="gramEnd"/>
       <w:r>
         <w:rPr>
           <w:rFonts w:ascii="Consolas" w:eastAsia="Times New Roman" w:hAnsi="Consolas" w:cs="Times New Roman"/>
@@ -13562,6 +14054,7 @@
         </w:rPr>
       </w:pPr>
       <w:proofErr w:type="spellStart"/>
+      <w:proofErr w:type="gramStart"/>
       <w:r>
         <w:rPr>
           <w:rFonts w:ascii="Arial" w:hAnsi="Arial" w:cs="Arial"/>
@@ -13591,7 +14084,18 @@
           <w:sz w:val="20"/>
           <w:szCs w:val="20"/>
         </w:rPr>
-        <w:t xml:space="preserve">() </w:t>
+        <w:t>(</w:t>
+      </w:r>
+      <w:proofErr w:type="gramEnd"/>
+      <w:r>
+        <w:rPr>
+          <w:rFonts w:ascii="Arial" w:hAnsi="Arial" w:cs="Arial"/>
+          <w:b/>
+          <w:bCs/>
+          <w:sz w:val="20"/>
+          <w:szCs w:val="20"/>
+        </w:rPr>
+        <w:t xml:space="preserve">) </w:t>
       </w:r>
       <w:r>
         <w:rPr>
@@ -13619,6 +14123,7 @@
         </w:rPr>
       </w:pPr>
       <w:proofErr w:type="spellStart"/>
+      <w:proofErr w:type="gramStart"/>
       <w:r>
         <w:rPr>
           <w:rFonts w:ascii="Arial" w:hAnsi="Arial" w:cs="Arial"/>
@@ -13638,7 +14143,18 @@
           <w:sz w:val="20"/>
           <w:szCs w:val="20"/>
         </w:rPr>
-        <w:t xml:space="preserve">() </w:t>
+        <w:t>(</w:t>
+      </w:r>
+      <w:proofErr w:type="gramEnd"/>
+      <w:r>
+        <w:rPr>
+          <w:rFonts w:ascii="Arial" w:hAnsi="Arial" w:cs="Arial"/>
+          <w:b/>
+          <w:bCs/>
+          <w:sz w:val="20"/>
+          <w:szCs w:val="20"/>
+        </w:rPr>
+        <w:t xml:space="preserve">) </w:t>
       </w:r>
       <w:r>
         <w:rPr>
@@ -13673,15 +14189,27 @@
           <w:szCs w:val="20"/>
         </w:rPr>
       </w:pPr>
-      <w:r>
-        <w:rPr>
-          <w:rFonts w:ascii="Arial" w:hAnsi="Arial" w:cs="Arial"/>
-          <w:b/>
-          <w:bCs/>
-          <w:sz w:val="20"/>
-          <w:szCs w:val="20"/>
-        </w:rPr>
-        <w:t xml:space="preserve">click() </w:t>
+      <w:proofErr w:type="gramStart"/>
+      <w:r>
+        <w:rPr>
+          <w:rFonts w:ascii="Arial" w:hAnsi="Arial" w:cs="Arial"/>
+          <w:b/>
+          <w:bCs/>
+          <w:sz w:val="20"/>
+          <w:szCs w:val="20"/>
+        </w:rPr>
+        <w:t>click(</w:t>
+      </w:r>
+      <w:proofErr w:type="gramEnd"/>
+      <w:r>
+        <w:rPr>
+          <w:rFonts w:ascii="Arial" w:hAnsi="Arial" w:cs="Arial"/>
+          <w:b/>
+          <w:bCs/>
+          <w:sz w:val="20"/>
+          <w:szCs w:val="20"/>
+        </w:rPr>
+        <w:t xml:space="preserve">) </w:t>
       </w:r>
       <w:r>
         <w:rPr>
@@ -13907,6 +14435,7 @@
         </w:rPr>
       </w:pPr>
       <w:proofErr w:type="spellStart"/>
+      <w:proofErr w:type="gramStart"/>
       <w:r>
         <w:rPr>
           <w:rFonts w:ascii="Arial" w:hAnsi="Arial" w:cs="Arial"/>
@@ -13946,7 +14475,18 @@
           <w:sz w:val="20"/>
           <w:szCs w:val="20"/>
         </w:rPr>
-        <w:t xml:space="preserve">() </w:t>
+        <w:t>(</w:t>
+      </w:r>
+      <w:proofErr w:type="gramEnd"/>
+      <w:r>
+        <w:rPr>
+          <w:rFonts w:ascii="Arial" w:hAnsi="Arial" w:cs="Arial"/>
+          <w:b/>
+          <w:bCs/>
+          <w:sz w:val="20"/>
+          <w:szCs w:val="20"/>
+        </w:rPr>
+        <w:t xml:space="preserve">) </w:t>
       </w:r>
       <w:r>
         <w:rPr>
@@ -14067,6 +14607,7 @@
         </w:rPr>
       </w:pPr>
       <w:proofErr w:type="spellStart"/>
+      <w:proofErr w:type="gramStart"/>
       <w:r>
         <w:rPr>
           <w:rFonts w:ascii="Arial" w:hAnsi="Arial" w:cs="Arial"/>
@@ -14086,7 +14627,18 @@
           <w:sz w:val="20"/>
           <w:szCs w:val="20"/>
         </w:rPr>
-        <w:t xml:space="preserve">() </w:t>
+        <w:t>(</w:t>
+      </w:r>
+      <w:proofErr w:type="gramEnd"/>
+      <w:r>
+        <w:rPr>
+          <w:rFonts w:ascii="Arial" w:hAnsi="Arial" w:cs="Arial"/>
+          <w:b/>
+          <w:bCs/>
+          <w:sz w:val="20"/>
+          <w:szCs w:val="20"/>
+        </w:rPr>
+        <w:t xml:space="preserve">) </w:t>
       </w:r>
       <w:r>
         <w:rPr>
@@ -14315,6 +14867,7 @@
         <w:t xml:space="preserve"> </w:t>
       </w:r>
       <w:proofErr w:type="spellStart"/>
+      <w:proofErr w:type="gramStart"/>
       <w:r>
         <w:rPr>
           <w:rFonts w:ascii="Arial" w:hAnsi="Arial" w:cs="Arial"/>
@@ -14334,7 +14887,18 @@
           <w:sz w:val="20"/>
           <w:szCs w:val="20"/>
         </w:rPr>
-        <w:t>()</w:t>
+        <w:t>(</w:t>
+      </w:r>
+      <w:proofErr w:type="gramEnd"/>
+      <w:r>
+        <w:rPr>
+          <w:rFonts w:ascii="Arial" w:hAnsi="Arial" w:cs="Arial"/>
+          <w:b/>
+          <w:bCs/>
+          <w:sz w:val="20"/>
+          <w:szCs w:val="20"/>
+        </w:rPr>
+        <w:t>)</w:t>
       </w:r>
       <w:r>
         <w:rPr>
@@ -14521,7 +15085,25 @@
           <w:sz w:val="20"/>
           <w:szCs w:val="20"/>
         </w:rPr>
-        <w:t xml:space="preserve"> - mesma função do </w:t>
+        <w:t xml:space="preserve"> - </w:t>
+      </w:r>
+      <w:proofErr w:type="gramStart"/>
+      <w:r>
+        <w:rPr>
+          <w:rFonts w:ascii="Arial" w:hAnsi="Arial" w:cs="Arial"/>
+          <w:sz w:val="20"/>
+          <w:szCs w:val="20"/>
+        </w:rPr>
+        <w:t>mesma</w:t>
+      </w:r>
+      <w:proofErr w:type="gramEnd"/>
+      <w:r>
+        <w:rPr>
+          <w:rFonts w:ascii="Arial" w:hAnsi="Arial" w:cs="Arial"/>
+          <w:sz w:val="20"/>
+          <w:szCs w:val="20"/>
+        </w:rPr>
+        <w:t xml:space="preserve"> função do </w:t>
       </w:r>
       <w:proofErr w:type="spellStart"/>
       <w:r>
@@ -14552,6 +15134,7 @@
         </w:rPr>
       </w:pPr>
       <w:proofErr w:type="spellStart"/>
+      <w:proofErr w:type="gramStart"/>
       <w:r>
         <w:rPr>
           <w:rFonts w:ascii="Arial" w:hAnsi="Arial" w:cs="Arial"/>
@@ -14571,7 +15154,18 @@
           <w:sz w:val="20"/>
           <w:szCs w:val="20"/>
         </w:rPr>
-        <w:t xml:space="preserve">() </w:t>
+        <w:t>(</w:t>
+      </w:r>
+      <w:proofErr w:type="gramEnd"/>
+      <w:r>
+        <w:rPr>
+          <w:rFonts w:ascii="Arial" w:hAnsi="Arial" w:cs="Arial"/>
+          <w:b/>
+          <w:bCs/>
+          <w:sz w:val="20"/>
+          <w:szCs w:val="20"/>
+        </w:rPr>
+        <w:t xml:space="preserve">) </w:t>
       </w:r>
       <w:r>
         <w:rPr>
@@ -15376,6 +15970,7 @@
         </w:rPr>
       </w:pPr>
       <w:proofErr w:type="spellStart"/>
+      <w:proofErr w:type="gramStart"/>
       <w:r>
         <w:rPr>
           <w:rFonts w:ascii="Arial" w:hAnsi="Arial" w:cs="Arial"/>
@@ -15395,7 +15990,18 @@
           <w:sz w:val="20"/>
           <w:szCs w:val="20"/>
         </w:rPr>
-        <w:t xml:space="preserve">() </w:t>
+        <w:t>(</w:t>
+      </w:r>
+      <w:proofErr w:type="gramEnd"/>
+      <w:r>
+        <w:rPr>
+          <w:rFonts w:ascii="Arial" w:hAnsi="Arial" w:cs="Arial"/>
+          <w:b/>
+          <w:bCs/>
+          <w:sz w:val="20"/>
+          <w:szCs w:val="20"/>
+        </w:rPr>
+        <w:t xml:space="preserve">) </w:t>
       </w:r>
       <w:r>
         <w:rPr>
@@ -15415,6 +16021,7 @@
         </w:rPr>
       </w:pPr>
       <w:proofErr w:type="spellStart"/>
+      <w:proofErr w:type="gramStart"/>
       <w:r>
         <w:rPr>
           <w:rFonts w:ascii="Arial" w:hAnsi="Arial" w:cs="Arial"/>
@@ -15434,7 +16041,18 @@
           <w:sz w:val="20"/>
           <w:szCs w:val="20"/>
         </w:rPr>
-        <w:t xml:space="preserve">() </w:t>
+        <w:t>(</w:t>
+      </w:r>
+      <w:proofErr w:type="gramEnd"/>
+      <w:r>
+        <w:rPr>
+          <w:rFonts w:ascii="Arial" w:hAnsi="Arial" w:cs="Arial"/>
+          <w:b/>
+          <w:bCs/>
+          <w:sz w:val="20"/>
+          <w:szCs w:val="20"/>
+        </w:rPr>
+        <w:t xml:space="preserve">) </w:t>
       </w:r>
       <w:r>
         <w:rPr>
@@ -15508,7 +16126,25 @@
           <w:sz w:val="20"/>
           <w:szCs w:val="20"/>
         </w:rPr>
-        <w:t>Caso ocorra da tecla ficar pressionada</w:t>
+        <w:t xml:space="preserve">Caso ocorra </w:t>
+      </w:r>
+      <w:proofErr w:type="gramStart"/>
+      <w:r>
+        <w:rPr>
+          <w:rFonts w:ascii="Arial" w:hAnsi="Arial" w:cs="Arial"/>
+          <w:sz w:val="20"/>
+          <w:szCs w:val="20"/>
+        </w:rPr>
+        <w:t>da</w:t>
+      </w:r>
+      <w:proofErr w:type="gramEnd"/>
+      <w:r>
+        <w:rPr>
+          <w:rFonts w:ascii="Arial" w:hAnsi="Arial" w:cs="Arial"/>
+          <w:sz w:val="20"/>
+          <w:szCs w:val="20"/>
+        </w:rPr>
+        <w:t xml:space="preserve"> tecla ficar pressionada</w:t>
       </w:r>
       <w:r>
         <w:rPr>
@@ -16129,6 +16765,7 @@
         </w:rPr>
       </w:pPr>
       <w:proofErr w:type="spellStart"/>
+      <w:proofErr w:type="gramStart"/>
       <w:r>
         <w:rPr>
           <w:rFonts w:ascii="Arial" w:hAnsi="Arial" w:cs="Arial"/>
@@ -16148,7 +16785,18 @@
           <w:sz w:val="20"/>
           <w:szCs w:val="20"/>
         </w:rPr>
-        <w:t xml:space="preserve">() </w:t>
+        <w:t>(</w:t>
+      </w:r>
+      <w:proofErr w:type="gramEnd"/>
+      <w:r>
+        <w:rPr>
+          <w:rFonts w:ascii="Arial" w:hAnsi="Arial" w:cs="Arial"/>
+          <w:b/>
+          <w:bCs/>
+          <w:sz w:val="20"/>
+          <w:szCs w:val="20"/>
+        </w:rPr>
+        <w:t xml:space="preserve">) </w:t>
       </w:r>
       <w:r>
         <w:rPr>
@@ -16220,6 +16868,7 @@
         </w:rPr>
       </w:pPr>
       <w:proofErr w:type="spellStart"/>
+      <w:proofErr w:type="gramStart"/>
       <w:r>
         <w:rPr>
           <w:rFonts w:ascii="Arial" w:hAnsi="Arial" w:cs="Arial"/>
@@ -16239,7 +16888,18 @@
           <w:sz w:val="20"/>
           <w:szCs w:val="20"/>
         </w:rPr>
-        <w:t>()</w:t>
+        <w:t>(</w:t>
+      </w:r>
+      <w:proofErr w:type="gramEnd"/>
+      <w:r>
+        <w:rPr>
+          <w:rFonts w:ascii="Arial" w:hAnsi="Arial" w:cs="Arial"/>
+          <w:b/>
+          <w:bCs/>
+          <w:sz w:val="20"/>
+          <w:szCs w:val="20"/>
+        </w:rPr>
+        <w:t>)</w:t>
       </w:r>
       <w:r>
         <w:rPr>
@@ -16285,6 +16945,7 @@
         </w:rPr>
       </w:pPr>
       <w:proofErr w:type="spellStart"/>
+      <w:proofErr w:type="gramStart"/>
       <w:r>
         <w:rPr>
           <w:rFonts w:ascii="Arial" w:hAnsi="Arial" w:cs="Arial"/>
@@ -16306,6 +16967,7 @@
         </w:rPr>
         <w:t>(</w:t>
       </w:r>
+      <w:proofErr w:type="gramEnd"/>
       <w:r>
         <w:rPr>
           <w:rFonts w:ascii="Arial" w:hAnsi="Arial" w:cs="Arial"/>
@@ -16410,6 +17072,7 @@
         </w:rPr>
       </w:pPr>
       <w:proofErr w:type="spellStart"/>
+      <w:proofErr w:type="gramStart"/>
       <w:r>
         <w:rPr>
           <w:rFonts w:ascii="Arial" w:hAnsi="Arial" w:cs="Arial"/>
@@ -16429,7 +17092,18 @@
           <w:sz w:val="20"/>
           <w:szCs w:val="20"/>
         </w:rPr>
-        <w:t>()</w:t>
+        <w:t>(</w:t>
+      </w:r>
+      <w:proofErr w:type="gramEnd"/>
+      <w:r>
+        <w:rPr>
+          <w:rFonts w:ascii="Arial" w:hAnsi="Arial" w:cs="Arial"/>
+          <w:b/>
+          <w:bCs/>
+          <w:sz w:val="20"/>
+          <w:szCs w:val="20"/>
+        </w:rPr>
+        <w:t>)</w:t>
       </w:r>
       <w:r>
         <w:rPr>
@@ -17023,6 +17697,7 @@
         </w:rPr>
         <w:t>"body"</w:t>
       </w:r>
+      <w:proofErr w:type="gramStart"/>
       <w:r>
         <w:rPr>
           <w:rFonts w:ascii="Consolas" w:eastAsia="Times New Roman" w:hAnsi="Consolas" w:cs="Times New Roman"/>
@@ -17049,6 +17724,7 @@
         <w:t>on</w:t>
       </w:r>
       <w:proofErr w:type="spellEnd"/>
+      <w:proofErr w:type="gramEnd"/>
       <w:r>
         <w:rPr>
           <w:rFonts w:ascii="Consolas" w:eastAsia="Times New Roman" w:hAnsi="Consolas" w:cs="Times New Roman"/>
@@ -17220,7 +17896,33 @@
           <w:lang w:eastAsia="pt-BR"/>
           <w14:ligatures w14:val="none"/>
         </w:rPr>
-        <w:t xml:space="preserve">//qualquer elemento do tipo input dentro de body, recebe essas definições, mesmo que seja, criados de forma </w:t>
+        <w:t xml:space="preserve">//qualquer elemento do tipo input dentro de body, recebe essas definições, mesmo que </w:t>
+      </w:r>
+      <w:proofErr w:type="gramStart"/>
+      <w:r>
+        <w:rPr>
+          <w:rFonts w:ascii="Consolas" w:eastAsia="Times New Roman" w:hAnsi="Consolas" w:cs="Times New Roman"/>
+          <w:color w:val="6A9955"/>
+          <w:kern w:val="0"/>
+          <w:sz w:val="21"/>
+          <w:szCs w:val="21"/>
+          <w:lang w:eastAsia="pt-BR"/>
+          <w14:ligatures w14:val="none"/>
+        </w:rPr>
+        <w:t>seja, criados</w:t>
+      </w:r>
+      <w:proofErr w:type="gramEnd"/>
+      <w:r>
+        <w:rPr>
+          <w:rFonts w:ascii="Consolas" w:eastAsia="Times New Roman" w:hAnsi="Consolas" w:cs="Times New Roman"/>
+          <w:color w:val="6A9955"/>
+          <w:kern w:val="0"/>
+          <w:sz w:val="21"/>
+          <w:szCs w:val="21"/>
+          <w:lang w:eastAsia="pt-BR"/>
+          <w14:ligatures w14:val="none"/>
+        </w:rPr>
+        <w:t xml:space="preserve"> de forma </w:t>
       </w:r>
       <w:proofErr w:type="spellStart"/>
       <w:r>
@@ -17288,6 +17990,7 @@
         <w:t>(</w:t>
       </w:r>
       <w:proofErr w:type="spellStart"/>
+      <w:proofErr w:type="gramStart"/>
       <w:r>
         <w:rPr>
           <w:rFonts w:ascii="Consolas" w:eastAsia="Times New Roman" w:hAnsi="Consolas" w:cs="Times New Roman"/>
@@ -17325,6 +18028,7 @@
         <w:t>target</w:t>
       </w:r>
       <w:proofErr w:type="spellEnd"/>
+      <w:proofErr w:type="gramEnd"/>
       <w:r>
         <w:rPr>
           <w:rFonts w:ascii="Consolas" w:eastAsia="Times New Roman" w:hAnsi="Consolas" w:cs="Times New Roman"/>
@@ -17439,6 +18143,7 @@
         <w:t>(</w:t>
       </w:r>
       <w:proofErr w:type="spellStart"/>
+      <w:proofErr w:type="gramStart"/>
       <w:r>
         <w:rPr>
           <w:rFonts w:ascii="Consolas" w:eastAsia="Times New Roman" w:hAnsi="Consolas" w:cs="Times New Roman"/>
@@ -17476,6 +18181,7 @@
         <w:t>target</w:t>
       </w:r>
       <w:proofErr w:type="spellEnd"/>
+      <w:proofErr w:type="gramEnd"/>
       <w:r>
         <w:rPr>
           <w:rFonts w:ascii="Consolas" w:eastAsia="Times New Roman" w:hAnsi="Consolas" w:cs="Times New Roman"/>
@@ -17776,15 +18482,27 @@
           <w:szCs w:val="20"/>
         </w:rPr>
       </w:pPr>
-      <w:r>
-        <w:rPr>
-          <w:rFonts w:ascii="Arial" w:hAnsi="Arial" w:cs="Arial"/>
-          <w:b/>
-          <w:bCs/>
-          <w:sz w:val="20"/>
-          <w:szCs w:val="20"/>
-        </w:rPr>
-        <w:t xml:space="preserve">trigger() </w:t>
+      <w:proofErr w:type="gramStart"/>
+      <w:r>
+        <w:rPr>
+          <w:rFonts w:ascii="Arial" w:hAnsi="Arial" w:cs="Arial"/>
+          <w:b/>
+          <w:bCs/>
+          <w:sz w:val="20"/>
+          <w:szCs w:val="20"/>
+        </w:rPr>
+        <w:t>trigger(</w:t>
+      </w:r>
+      <w:proofErr w:type="gramEnd"/>
+      <w:r>
+        <w:rPr>
+          <w:rFonts w:ascii="Arial" w:hAnsi="Arial" w:cs="Arial"/>
+          <w:b/>
+          <w:bCs/>
+          <w:sz w:val="20"/>
+          <w:szCs w:val="20"/>
+        </w:rPr>
+        <w:t xml:space="preserve">) </w:t>
       </w:r>
       <w:r>
         <w:rPr>
@@ -17820,6 +18538,7 @@
         </w:rPr>
       </w:pPr>
       <w:proofErr w:type="spellStart"/>
+      <w:proofErr w:type="gramStart"/>
       <w:r>
         <w:rPr>
           <w:rFonts w:ascii="Arial" w:hAnsi="Arial" w:cs="Arial"/>
@@ -17839,7 +18558,18 @@
           <w:sz w:val="20"/>
           <w:szCs w:val="20"/>
         </w:rPr>
-        <w:t xml:space="preserve">() </w:t>
+        <w:t>(</w:t>
+      </w:r>
+      <w:proofErr w:type="gramEnd"/>
+      <w:r>
+        <w:rPr>
+          <w:rFonts w:ascii="Arial" w:hAnsi="Arial" w:cs="Arial"/>
+          <w:b/>
+          <w:bCs/>
+          <w:sz w:val="20"/>
+          <w:szCs w:val="20"/>
+        </w:rPr>
+        <w:t xml:space="preserve">) </w:t>
       </w:r>
       <w:r>
         <w:rPr>
@@ -18021,6 +18751,7 @@
         </w:rPr>
       </w:pPr>
       <w:proofErr w:type="spellStart"/>
+      <w:proofErr w:type="gramStart"/>
       <w:r>
         <w:rPr>
           <w:rFonts w:ascii="Arial" w:hAnsi="Arial" w:cs="Arial"/>
@@ -18040,7 +18771,18 @@
           <w:sz w:val="20"/>
           <w:szCs w:val="20"/>
         </w:rPr>
-        <w:t xml:space="preserve">() </w:t>
+        <w:t>(</w:t>
+      </w:r>
+      <w:proofErr w:type="gramEnd"/>
+      <w:r>
+        <w:rPr>
+          <w:rFonts w:ascii="Arial" w:hAnsi="Arial" w:cs="Arial"/>
+          <w:b/>
+          <w:bCs/>
+          <w:sz w:val="20"/>
+          <w:szCs w:val="20"/>
+        </w:rPr>
+        <w:t xml:space="preserve">) </w:t>
       </w:r>
       <w:r>
         <w:rPr>
@@ -18142,6 +18884,7 @@
           </wp:inline>
         </w:drawing>
       </w:r>
+      <w:proofErr w:type="gramStart"/>
       <w:r>
         <w:rPr>
           <w:rFonts w:ascii="Arial" w:hAnsi="Arial" w:cs="Arial"/>
@@ -18160,18 +18903,30 @@
           <w:sz w:val="20"/>
           <w:szCs w:val="20"/>
         </w:rPr>
-        <w:t>()</w:t>
-      </w:r>
-    </w:p>
-    <w:p>
-      <w:pPr>
-        <w:rPr>
-          <w:rFonts w:ascii="Arial" w:hAnsi="Arial" w:cs="Arial"/>
-          <w:sz w:val="20"/>
-          <w:szCs w:val="20"/>
-        </w:rPr>
-      </w:pPr>
-      <w:proofErr w:type="spellStart"/>
+        <w:t>(</w:t>
+      </w:r>
+      <w:proofErr w:type="gramEnd"/>
+      <w:r>
+        <w:rPr>
+          <w:rFonts w:ascii="Arial" w:hAnsi="Arial" w:cs="Arial"/>
+          <w:b/>
+          <w:bCs/>
+          <w:sz w:val="20"/>
+          <w:szCs w:val="20"/>
+        </w:rPr>
+        <w:t>)</w:t>
+      </w:r>
+    </w:p>
+    <w:p>
+      <w:pPr>
+        <w:rPr>
+          <w:rFonts w:ascii="Arial" w:hAnsi="Arial" w:cs="Arial"/>
+          <w:sz w:val="20"/>
+          <w:szCs w:val="20"/>
+        </w:rPr>
+      </w:pPr>
+      <w:proofErr w:type="spellStart"/>
+      <w:proofErr w:type="gramStart"/>
       <w:r>
         <w:rPr>
           <w:rFonts w:ascii="Arial" w:hAnsi="Arial" w:cs="Arial"/>
@@ -18192,7 +18947,18 @@
           <w:sz w:val="20"/>
           <w:szCs w:val="20"/>
         </w:rPr>
-        <w:t>()</w:t>
+        <w:t>(</w:t>
+      </w:r>
+      <w:proofErr w:type="gramEnd"/>
+      <w:r>
+        <w:rPr>
+          <w:rFonts w:ascii="Arial" w:hAnsi="Arial" w:cs="Arial"/>
+          <w:b/>
+          <w:bCs/>
+          <w:sz w:val="20"/>
+          <w:szCs w:val="20"/>
+        </w:rPr>
+        <w:t>)</w:t>
       </w:r>
       <w:r>
         <w:rPr>
@@ -18404,6 +19170,7 @@
         </w:rPr>
       </w:pPr>
       <w:proofErr w:type="spellStart"/>
+      <w:proofErr w:type="gramStart"/>
       <w:r>
         <w:rPr>
           <w:rFonts w:ascii="Arial" w:hAnsi="Arial" w:cs="Arial"/>
@@ -18423,7 +19190,18 @@
           <w:sz w:val="20"/>
           <w:szCs w:val="20"/>
         </w:rPr>
-        <w:t>()</w:t>
+        <w:t>(</w:t>
+      </w:r>
+      <w:proofErr w:type="gramEnd"/>
+      <w:r>
+        <w:rPr>
+          <w:rFonts w:ascii="Arial" w:hAnsi="Arial" w:cs="Arial"/>
+          <w:b/>
+          <w:bCs/>
+          <w:sz w:val="20"/>
+          <w:szCs w:val="20"/>
+        </w:rPr>
+        <w:t>)</w:t>
       </w:r>
     </w:p>
     <w:p>
@@ -18501,6 +19279,7 @@
         <w:t xml:space="preserve">Mesma função, juntando </w:t>
       </w:r>
       <w:proofErr w:type="spellStart"/>
+      <w:proofErr w:type="gramStart"/>
       <w:r>
         <w:rPr>
           <w:rFonts w:ascii="Arial" w:hAnsi="Arial" w:cs="Arial"/>
@@ -18520,7 +19299,18 @@
           <w:sz w:val="20"/>
           <w:szCs w:val="20"/>
         </w:rPr>
-        <w:t>()</w:t>
+        <w:t>(</w:t>
+      </w:r>
+      <w:proofErr w:type="gramEnd"/>
+      <w:r>
+        <w:rPr>
+          <w:rFonts w:ascii="Arial" w:hAnsi="Arial" w:cs="Arial"/>
+          <w:b/>
+          <w:bCs/>
+          <w:sz w:val="20"/>
+          <w:szCs w:val="20"/>
+        </w:rPr>
+        <w:t>)</w:t>
       </w:r>
       <w:r>
         <w:rPr>
@@ -18611,6 +19401,7 @@
         </w:rPr>
         <w:t>"#div1"</w:t>
       </w:r>
+      <w:proofErr w:type="gramStart"/>
       <w:r>
         <w:rPr>
           <w:rFonts w:ascii="Consolas" w:eastAsia="Times New Roman" w:hAnsi="Consolas" w:cs="Times New Roman"/>
@@ -18637,6 +19428,7 @@
         <w:t>hover</w:t>
       </w:r>
       <w:proofErr w:type="spellEnd"/>
+      <w:proofErr w:type="gramEnd"/>
       <w:r>
         <w:rPr>
           <w:rFonts w:ascii="Consolas" w:eastAsia="Times New Roman" w:hAnsi="Consolas" w:cs="Times New Roman"/>
@@ -18689,6 +19481,7 @@
         <w:t>//(e) =&gt; $(</w:t>
       </w:r>
       <w:proofErr w:type="spellStart"/>
+      <w:proofErr w:type="gramStart"/>
       <w:r>
         <w:rPr>
           <w:rFonts w:ascii="Consolas" w:eastAsia="Times New Roman" w:hAnsi="Consolas" w:cs="Times New Roman"/>
@@ -18702,6 +19495,7 @@
         <w:t>e.target</w:t>
       </w:r>
       <w:proofErr w:type="spellEnd"/>
+      <w:proofErr w:type="gramEnd"/>
       <w:r>
         <w:rPr>
           <w:rFonts w:ascii="Consolas" w:eastAsia="Times New Roman" w:hAnsi="Consolas" w:cs="Times New Roman"/>
@@ -18806,6 +19600,7 @@
         <w:t>//(e) =&gt; $(</w:t>
       </w:r>
       <w:proofErr w:type="spellStart"/>
+      <w:proofErr w:type="gramStart"/>
       <w:r>
         <w:rPr>
           <w:rFonts w:ascii="Consolas" w:eastAsia="Times New Roman" w:hAnsi="Consolas" w:cs="Times New Roman"/>
@@ -18819,6 +19614,7 @@
         <w:t>e.target</w:t>
       </w:r>
       <w:proofErr w:type="spellEnd"/>
+      <w:proofErr w:type="gramEnd"/>
       <w:r>
         <w:rPr>
           <w:rFonts w:ascii="Consolas" w:eastAsia="Times New Roman" w:hAnsi="Consolas" w:cs="Times New Roman"/>
@@ -18983,6 +19779,7 @@
         <w:t>(</w:t>
       </w:r>
       <w:proofErr w:type="spellStart"/>
+      <w:proofErr w:type="gramStart"/>
       <w:r>
         <w:rPr>
           <w:rFonts w:ascii="Consolas" w:eastAsia="Times New Roman" w:hAnsi="Consolas" w:cs="Times New Roman"/>
@@ -19020,6 +19817,7 @@
         <w:t>target</w:t>
       </w:r>
       <w:proofErr w:type="spellEnd"/>
+      <w:proofErr w:type="gramEnd"/>
       <w:r>
         <w:rPr>
           <w:rFonts w:ascii="Consolas" w:eastAsia="Times New Roman" w:hAnsi="Consolas" w:cs="Times New Roman"/>
@@ -19309,15 +20107,27 @@
           <w:szCs w:val="20"/>
         </w:rPr>
       </w:pPr>
-      <w:r>
-        <w:rPr>
-          <w:rFonts w:ascii="Arial" w:hAnsi="Arial" w:cs="Arial"/>
-          <w:b/>
-          <w:bCs/>
-          <w:sz w:val="20"/>
-          <w:szCs w:val="20"/>
-        </w:rPr>
-        <w:t>show()</w:t>
+      <w:proofErr w:type="gramStart"/>
+      <w:r>
+        <w:rPr>
+          <w:rFonts w:ascii="Arial" w:hAnsi="Arial" w:cs="Arial"/>
+          <w:b/>
+          <w:bCs/>
+          <w:sz w:val="20"/>
+          <w:szCs w:val="20"/>
+        </w:rPr>
+        <w:t>show(</w:t>
+      </w:r>
+      <w:proofErr w:type="gramEnd"/>
+      <w:r>
+        <w:rPr>
+          <w:rFonts w:ascii="Arial" w:hAnsi="Arial" w:cs="Arial"/>
+          <w:b/>
+          <w:bCs/>
+          <w:sz w:val="20"/>
+          <w:szCs w:val="20"/>
+        </w:rPr>
+        <w:t>)</w:t>
       </w:r>
       <w:r>
         <w:rPr>
@@ -19347,6 +20157,7 @@
         </w:rPr>
       </w:pPr>
       <w:proofErr w:type="spellStart"/>
+      <w:proofErr w:type="gramStart"/>
       <w:r>
         <w:rPr>
           <w:rFonts w:ascii="Arial" w:hAnsi="Arial" w:cs="Arial"/>
@@ -19366,7 +20177,18 @@
           <w:sz w:val="20"/>
           <w:szCs w:val="20"/>
         </w:rPr>
-        <w:t>()</w:t>
+        <w:t>(</w:t>
+      </w:r>
+      <w:proofErr w:type="gramEnd"/>
+      <w:r>
+        <w:rPr>
+          <w:rFonts w:ascii="Arial" w:hAnsi="Arial" w:cs="Arial"/>
+          <w:b/>
+          <w:bCs/>
+          <w:sz w:val="20"/>
+          <w:szCs w:val="20"/>
+        </w:rPr>
+        <w:t>)</w:t>
       </w:r>
       <w:r>
         <w:rPr>
@@ -19396,6 +20218,7 @@
         </w:rPr>
       </w:pPr>
       <w:proofErr w:type="spellStart"/>
+      <w:proofErr w:type="gramStart"/>
       <w:r>
         <w:rPr>
           <w:rFonts w:ascii="Arial" w:hAnsi="Arial" w:cs="Arial"/>
@@ -19415,7 +20238,18 @@
           <w:sz w:val="20"/>
           <w:szCs w:val="20"/>
         </w:rPr>
-        <w:t>()</w:t>
+        <w:t>(</w:t>
+      </w:r>
+      <w:proofErr w:type="gramEnd"/>
+      <w:r>
+        <w:rPr>
+          <w:rFonts w:ascii="Arial" w:hAnsi="Arial" w:cs="Arial"/>
+          <w:b/>
+          <w:bCs/>
+          <w:sz w:val="20"/>
+          <w:szCs w:val="20"/>
+        </w:rPr>
+        <w:t>)</w:t>
       </w:r>
       <w:r>
         <w:rPr>
@@ -19776,7 +20610,16 @@
           <w:sz w:val="20"/>
           <w:szCs w:val="20"/>
         </w:rPr>
-        <w:t>o, o elemento #div1 recebe a função “.</w:t>
+        <w:t xml:space="preserve">o, o elemento #div1 recebe a função </w:t>
+      </w:r>
+      <w:proofErr w:type="gramStart"/>
+      <w:r>
+        <w:rPr>
+          <w:rFonts w:ascii="Arial" w:hAnsi="Arial" w:cs="Arial"/>
+          <w:sz w:val="20"/>
+          <w:szCs w:val="20"/>
+        </w:rPr>
+        <w:t>“.</w:t>
       </w:r>
       <w:proofErr w:type="spellStart"/>
       <w:r>
@@ -19788,6 +20631,7 @@
         <w:t>toggle</w:t>
       </w:r>
       <w:proofErr w:type="spellEnd"/>
+      <w:proofErr w:type="gramEnd"/>
       <w:r>
         <w:rPr>
           <w:rFonts w:ascii="Arial" w:hAnsi="Arial" w:cs="Arial"/>
@@ -19832,6 +20676,7 @@
           <w:szCs w:val="20"/>
         </w:rPr>
       </w:pPr>
+      <w:proofErr w:type="gramStart"/>
       <w:r>
         <w:rPr>
           <w:rFonts w:ascii="Arial" w:hAnsi="Arial" w:cs="Arial"/>
@@ -19850,6 +20695,7 @@
         <w:t>fadeTo</w:t>
       </w:r>
       <w:proofErr w:type="spellEnd"/>
+      <w:proofErr w:type="gramEnd"/>
       <w:r>
         <w:rPr>
           <w:rFonts w:ascii="Arial" w:hAnsi="Arial" w:cs="Arial"/>
@@ -20477,6 +21323,7 @@
         </w:rPr>
       </w:pPr>
       <w:proofErr w:type="spellStart"/>
+      <w:proofErr w:type="gramStart"/>
       <w:r>
         <w:rPr>
           <w:rFonts w:ascii="Arial" w:hAnsi="Arial" w:cs="Arial"/>
@@ -20496,6 +21343,7 @@
         </w:rPr>
         <w:t>(</w:t>
       </w:r>
+      <w:proofErr w:type="gramEnd"/>
       <w:r>
         <w:rPr>
           <w:rFonts w:ascii="Arial" w:hAnsi="Arial" w:cs="Arial"/>
@@ -20988,31 +21836,150 @@
           <w:sz w:val="20"/>
           <w:szCs w:val="20"/>
         </w:rPr>
-        <w:t xml:space="preserve">Complete: assim que a </w:t>
-      </w:r>
-      <w:r>
-        <w:rPr>
-          <w:rFonts w:ascii="Arial" w:hAnsi="Arial" w:cs="Arial"/>
-          <w:sz w:val="20"/>
-          <w:szCs w:val="20"/>
-        </w:rPr>
-        <w:t xml:space="preserve">animação for </w:t>
-      </w:r>
-      <w:r>
-        <w:rPr>
-          <w:rFonts w:ascii="Arial" w:hAnsi="Arial" w:cs="Arial"/>
-          <w:sz w:val="20"/>
-          <w:szCs w:val="20"/>
-        </w:rPr>
-        <w:t>finalizada</w:t>
-      </w:r>
-      <w:r>
-        <w:rPr>
-          <w:rFonts w:ascii="Arial" w:hAnsi="Arial" w:cs="Arial"/>
-          <w:sz w:val="20"/>
-          <w:szCs w:val="20"/>
-        </w:rPr>
-        <w:t>, executa algo (nesse caso o console)</w:t>
+        <w:t>Complete: assim que a animação for finalizada, executa algo (nesse caso o console).</w:t>
+      </w:r>
+    </w:p>
+    <w:p>
+      <w:pPr>
+        <w:rPr>
+          <w:rFonts w:ascii="Arial" w:hAnsi="Arial" w:cs="Arial"/>
+          <w:sz w:val="20"/>
+          <w:szCs w:val="20"/>
+        </w:rPr>
+      </w:pPr>
+      <w:r>
+        <w:rPr>
+          <w:rFonts w:ascii="Arial" w:hAnsi="Arial" w:cs="Arial"/>
+          <w:sz w:val="20"/>
+          <w:szCs w:val="20"/>
+        </w:rPr>
+        <w:br w:type="page"/>
+      </w:r>
+    </w:p>
+    <w:p>
+      <w:pPr>
+        <w:rPr>
+          <w:rFonts w:ascii="Arial" w:hAnsi="Arial" w:cs="Arial"/>
+          <w:b/>
+          <w:bCs/>
+          <w:sz w:val="20"/>
+          <w:szCs w:val="20"/>
+        </w:rPr>
+      </w:pPr>
+      <w:r>
+        <w:rPr>
+          <w:rFonts w:ascii="Arial" w:hAnsi="Arial" w:cs="Arial"/>
+          <w:b/>
+          <w:bCs/>
+          <w:sz w:val="20"/>
+          <w:szCs w:val="20"/>
+        </w:rPr>
+        <w:lastRenderedPageBreak/>
+        <w:t xml:space="preserve">Ajax com </w:t>
+      </w:r>
+      <w:proofErr w:type="spellStart"/>
+      <w:r>
+        <w:rPr>
+          <w:rFonts w:ascii="Arial" w:hAnsi="Arial" w:cs="Arial"/>
+          <w:b/>
+          <w:bCs/>
+          <w:sz w:val="20"/>
+          <w:szCs w:val="20"/>
+        </w:rPr>
+        <w:t>jQuery</w:t>
+      </w:r>
+      <w:proofErr w:type="spellEnd"/>
+      <w:r>
+        <w:rPr>
+          <w:rFonts w:ascii="Arial" w:hAnsi="Arial" w:cs="Arial"/>
+          <w:b/>
+          <w:bCs/>
+          <w:sz w:val="20"/>
+          <w:szCs w:val="20"/>
+        </w:rPr>
+        <w:t xml:space="preserve"> – Conceitos básicos / iniciando o App Dashboard</w:t>
+      </w:r>
+    </w:p>
+    <w:p>
+      <w:pPr>
+        <w:rPr>
+          <w:rFonts w:ascii="Arial" w:hAnsi="Arial" w:cs="Arial"/>
+          <w:b/>
+          <w:bCs/>
+          <w:sz w:val="20"/>
+          <w:szCs w:val="20"/>
+        </w:rPr>
+      </w:pPr>
+    </w:p>
+    <w:p>
+      <w:pPr>
+        <w:rPr>
+          <w:rFonts w:ascii="Arial" w:hAnsi="Arial" w:cs="Arial"/>
+          <w:sz w:val="20"/>
+          <w:szCs w:val="20"/>
+        </w:rPr>
+      </w:pPr>
+      <w:r>
+        <w:rPr>
+          <w:rFonts w:ascii="Arial" w:hAnsi="Arial" w:cs="Arial"/>
+          <w:b/>
+          <w:bCs/>
+          <w:sz w:val="20"/>
+          <w:szCs w:val="20"/>
+        </w:rPr>
+        <w:t xml:space="preserve">Ajax </w:t>
+      </w:r>
+      <w:r>
+        <w:rPr>
+          <w:rFonts w:ascii="Arial" w:hAnsi="Arial" w:cs="Arial"/>
+          <w:sz w:val="20"/>
+          <w:szCs w:val="20"/>
+        </w:rPr>
+        <w:t>–</w:t>
+      </w:r>
+      <w:r>
+        <w:rPr>
+          <w:rFonts w:ascii="Arial" w:hAnsi="Arial" w:cs="Arial"/>
+          <w:sz w:val="20"/>
+          <w:szCs w:val="20"/>
+        </w:rPr>
+        <w:t xml:space="preserve"> </w:t>
+      </w:r>
+      <w:proofErr w:type="spellStart"/>
+      <w:r>
+        <w:rPr>
+          <w:rFonts w:ascii="Arial" w:hAnsi="Arial" w:cs="Arial"/>
+          <w:sz w:val="20"/>
+          <w:szCs w:val="20"/>
+        </w:rPr>
+        <w:t>Asynchrounous</w:t>
+      </w:r>
+      <w:proofErr w:type="spellEnd"/>
+      <w:r>
+        <w:rPr>
+          <w:rFonts w:ascii="Arial" w:hAnsi="Arial" w:cs="Arial"/>
+          <w:sz w:val="20"/>
+          <w:szCs w:val="20"/>
+        </w:rPr>
+        <w:t xml:space="preserve"> JS </w:t>
+      </w:r>
+      <w:proofErr w:type="spellStart"/>
+      <w:r>
+        <w:rPr>
+          <w:rFonts w:ascii="Arial" w:hAnsi="Arial" w:cs="Arial"/>
+          <w:sz w:val="20"/>
+          <w:szCs w:val="20"/>
+        </w:rPr>
+        <w:t>and</w:t>
+      </w:r>
+      <w:proofErr w:type="spellEnd"/>
+      <w:r>
+        <w:rPr>
+          <w:rFonts w:ascii="Arial" w:hAnsi="Arial" w:cs="Arial"/>
+          <w:sz w:val="20"/>
+          <w:szCs w:val="20"/>
+        </w:rPr>
+        <w:t xml:space="preserve"> XML</w:t>
       </w:r>
       <w:r>
         <w:rPr>
@@ -21022,6 +21989,227 @@
         </w:rPr>
         <w:t>.</w:t>
       </w:r>
+    </w:p>
+    <w:p>
+      <w:pPr>
+        <w:rPr>
+          <w:rFonts w:ascii="Arial" w:hAnsi="Arial" w:cs="Arial"/>
+          <w:sz w:val="20"/>
+          <w:szCs w:val="20"/>
+        </w:rPr>
+      </w:pPr>
+      <w:proofErr w:type="spellStart"/>
+      <w:r>
+        <w:rPr>
+          <w:rFonts w:ascii="Arial" w:hAnsi="Arial" w:cs="Arial"/>
+          <w:b/>
+          <w:bCs/>
+          <w:sz w:val="20"/>
+          <w:szCs w:val="20"/>
+        </w:rPr>
+        <w:t>XMLHttpRequest</w:t>
+      </w:r>
+      <w:proofErr w:type="spellEnd"/>
+      <w:r>
+        <w:rPr>
+          <w:rFonts w:ascii="Arial" w:hAnsi="Arial" w:cs="Arial"/>
+          <w:b/>
+          <w:bCs/>
+          <w:sz w:val="20"/>
+          <w:szCs w:val="20"/>
+        </w:rPr>
+        <w:t xml:space="preserve"> </w:t>
+      </w:r>
+      <w:r>
+        <w:rPr>
+          <w:rFonts w:ascii="Arial" w:hAnsi="Arial" w:cs="Arial"/>
+          <w:sz w:val="20"/>
+          <w:szCs w:val="20"/>
+        </w:rPr>
+        <w:t>– objeto que pode ser insta</w:t>
+      </w:r>
+      <w:r>
+        <w:rPr>
+          <w:rFonts w:ascii="Arial" w:hAnsi="Arial" w:cs="Arial"/>
+          <w:sz w:val="20"/>
+          <w:szCs w:val="20"/>
+        </w:rPr>
+        <w:t>nciado de forma nativa</w:t>
+      </w:r>
+      <w:r>
+        <w:rPr>
+          <w:rFonts w:ascii="Arial" w:hAnsi="Arial" w:cs="Arial"/>
+          <w:sz w:val="20"/>
+          <w:szCs w:val="20"/>
+        </w:rPr>
+        <w:t xml:space="preserve"> através da linguagem JS.</w:t>
+      </w:r>
+    </w:p>
+    <w:p>
+      <w:pPr>
+        <w:rPr>
+          <w:rFonts w:ascii="Arial" w:hAnsi="Arial" w:cs="Arial"/>
+          <w:sz w:val="20"/>
+          <w:szCs w:val="20"/>
+        </w:rPr>
+      </w:pPr>
+    </w:p>
+    <w:p>
+      <w:pPr>
+        <w:rPr>
+          <w:rFonts w:ascii="Arial" w:hAnsi="Arial" w:cs="Arial"/>
+          <w:sz w:val="20"/>
+          <w:szCs w:val="20"/>
+        </w:rPr>
+      </w:pPr>
+      <w:proofErr w:type="spellStart"/>
+      <w:r>
+        <w:rPr>
+          <w:rFonts w:ascii="Arial" w:hAnsi="Arial" w:cs="Arial"/>
+          <w:sz w:val="20"/>
+          <w:szCs w:val="20"/>
+        </w:rPr>
+        <w:t>Dshboard</w:t>
+      </w:r>
+      <w:proofErr w:type="spellEnd"/>
+    </w:p>
+    <w:p>
+      <w:pPr>
+        <w:rPr>
+          <w:rFonts w:ascii="Arial" w:hAnsi="Arial" w:cs="Arial"/>
+          <w:sz w:val="20"/>
+          <w:szCs w:val="20"/>
+        </w:rPr>
+      </w:pPr>
+      <w:r>
+        <w:rPr>
+          <w:rFonts w:ascii="Arial" w:hAnsi="Arial" w:cs="Arial"/>
+          <w:sz w:val="20"/>
+          <w:szCs w:val="20"/>
+        </w:rPr>
+        <w:t>Aplicação front-</w:t>
+      </w:r>
+      <w:proofErr w:type="spellStart"/>
+      <w:r>
+        <w:rPr>
+          <w:rFonts w:ascii="Arial" w:hAnsi="Arial" w:cs="Arial"/>
+          <w:sz w:val="20"/>
+          <w:szCs w:val="20"/>
+        </w:rPr>
+        <w:t>end</w:t>
+      </w:r>
+      <w:proofErr w:type="spellEnd"/>
+      <w:r>
+        <w:rPr>
+          <w:rFonts w:ascii="Arial" w:hAnsi="Arial" w:cs="Arial"/>
+          <w:sz w:val="20"/>
+          <w:szCs w:val="20"/>
+        </w:rPr>
+        <w:t>;</w:t>
+      </w:r>
+    </w:p>
+    <w:p>
+      <w:pPr>
+        <w:rPr>
+          <w:rFonts w:ascii="Arial" w:hAnsi="Arial" w:cs="Arial"/>
+          <w:sz w:val="20"/>
+          <w:szCs w:val="20"/>
+        </w:rPr>
+      </w:pPr>
+      <w:r>
+        <w:rPr>
+          <w:rFonts w:ascii="Arial" w:hAnsi="Arial" w:cs="Arial"/>
+          <w:sz w:val="20"/>
+          <w:szCs w:val="20"/>
+        </w:rPr>
+        <w:t xml:space="preserve">Irá </w:t>
+      </w:r>
+      <w:r>
+        <w:rPr>
+          <w:rFonts w:ascii="Arial" w:hAnsi="Arial" w:cs="Arial"/>
+          <w:sz w:val="20"/>
+          <w:szCs w:val="20"/>
+        </w:rPr>
+        <w:t xml:space="preserve">consumir dados do </w:t>
+      </w:r>
+      <w:proofErr w:type="spellStart"/>
+      <w:r>
+        <w:rPr>
+          <w:rFonts w:ascii="Arial" w:hAnsi="Arial" w:cs="Arial"/>
+          <w:sz w:val="20"/>
+          <w:szCs w:val="20"/>
+        </w:rPr>
+        <w:t>back-end</w:t>
+      </w:r>
+      <w:proofErr w:type="spellEnd"/>
+      <w:r>
+        <w:rPr>
+          <w:rFonts w:ascii="Arial" w:hAnsi="Arial" w:cs="Arial"/>
+          <w:sz w:val="20"/>
+          <w:szCs w:val="20"/>
+        </w:rPr>
+        <w:t xml:space="preserve"> através de requisições assíncronas</w:t>
+      </w:r>
+      <w:r>
+        <w:rPr>
+          <w:rFonts w:ascii="Arial" w:hAnsi="Arial" w:cs="Arial"/>
+          <w:sz w:val="20"/>
+          <w:szCs w:val="20"/>
+        </w:rPr>
+        <w:t>;</w:t>
+      </w:r>
+    </w:p>
+    <w:p>
+      <w:pPr>
+        <w:rPr>
+          <w:rFonts w:ascii="Arial" w:hAnsi="Arial" w:cs="Arial"/>
+          <w:sz w:val="20"/>
+          <w:szCs w:val="20"/>
+        </w:rPr>
+      </w:pPr>
+      <w:r>
+        <w:rPr>
+          <w:rFonts w:ascii="Arial" w:hAnsi="Arial" w:cs="Arial"/>
+          <w:sz w:val="20"/>
+          <w:szCs w:val="20"/>
+        </w:rPr>
+        <w:t>PHP;</w:t>
+      </w:r>
+    </w:p>
+    <w:p>
+      <w:pPr>
+        <w:rPr>
+          <w:rFonts w:ascii="Arial" w:hAnsi="Arial" w:cs="Arial"/>
+          <w:sz w:val="20"/>
+          <w:szCs w:val="20"/>
+        </w:rPr>
+      </w:pPr>
+      <w:r>
+        <w:rPr>
+          <w:rFonts w:ascii="Arial" w:hAnsi="Arial" w:cs="Arial"/>
+          <w:sz w:val="20"/>
+          <w:szCs w:val="20"/>
+        </w:rPr>
+        <w:t>Banco de dados MySQL.</w:t>
+      </w:r>
+    </w:p>
+    <w:p>
+      <w:pPr>
+        <w:rPr>
+          <w:rFonts w:ascii="Arial" w:hAnsi="Arial" w:cs="Arial"/>
+          <w:sz w:val="20"/>
+          <w:szCs w:val="20"/>
+        </w:rPr>
+      </w:pPr>
+    </w:p>
+    <w:p>
+      <w:pPr>
+        <w:rPr>
+          <w:rFonts w:ascii="Arial" w:hAnsi="Arial" w:cs="Arial"/>
+          <w:sz w:val="20"/>
+          <w:szCs w:val="20"/>
+        </w:rPr>
+      </w:pPr>
     </w:p>
     <w:sectPr>
       <w:pgSz w:w="11906" w:h="16838"/>

</xml_diff>